<commit_message>
Manja ažuriranja tehničke dokumentacije.
Mala dopuna uvoda te preraspoređeni naslovi.
</commit_message>
<xml_diff>
--- a/Dokumentacija/Tehnička Dokumentacija.docx
+++ b/Dokumentacija/Tehnička Dokumentacija.docx
@@ -507,40 +507,42 @@
           <w:rFonts w:ascii="Arial" w:hAnsi="Arial" w:cs="Arial"/>
           <w:b/>
         </w:rPr>
-        <w:t>Antonio Kudelić</w:t>
-      </w:r>
-    </w:p>
-    <w:p>
-      <w:pPr>
-        <w:pStyle w:val="Bezproreda"/>
+        <w:t xml:space="preserve">Antonio </w:t>
+      </w:r>
+      <w:proofErr w:type="spellStart"/>
+      <w:r>
         <w:rPr>
           <w:rFonts w:ascii="Arial" w:hAnsi="Arial" w:cs="Arial"/>
           <w:b/>
         </w:rPr>
-      </w:pPr>
-      <w:r>
+        <w:t>Kudelić</w:t>
+      </w:r>
+      <w:proofErr w:type="spellEnd"/>
+    </w:p>
+    <w:p>
+      <w:pPr>
+        <w:pStyle w:val="Bezproreda"/>
         <w:rPr>
           <w:rFonts w:ascii="Arial" w:hAnsi="Arial" w:cs="Arial"/>
           <w:b/>
         </w:rPr>
-        <w:t>Marin Mačinković</w:t>
-      </w:r>
-    </w:p>
-    <w:p>
-      <w:pPr>
-        <w:pStyle w:val="Bezproreda"/>
+      </w:pPr>
+      <w:r>
         <w:rPr>
           <w:rFonts w:ascii="Arial" w:hAnsi="Arial" w:cs="Arial"/>
           <w:b/>
         </w:rPr>
-      </w:pPr>
+        <w:t xml:space="preserve">Marin </w:t>
+      </w:r>
+      <w:proofErr w:type="spellStart"/>
       <w:r>
         <w:rPr>
           <w:rFonts w:ascii="Arial" w:hAnsi="Arial" w:cs="Arial"/>
           <w:b/>
         </w:rPr>
-        <w:t>Matej Lipovača</w:t>
-      </w:r>
+        <w:t>Mačinković</w:t>
+      </w:r>
+      <w:proofErr w:type="spellEnd"/>
     </w:p>
     <w:p>
       <w:pPr>
@@ -555,7 +557,7 @@
           <w:rFonts w:ascii="Arial" w:hAnsi="Arial" w:cs="Arial"/>
           <w:b/>
         </w:rPr>
-        <w:t>Matija Ivanić</w:t>
+        <w:t>Matej Lipovača</w:t>
       </w:r>
     </w:p>
     <w:p>
@@ -571,7 +573,7 @@
           <w:rFonts w:ascii="Arial" w:hAnsi="Arial" w:cs="Arial"/>
           <w:b/>
         </w:rPr>
-        <w:t>Stiven Drvoderić</w:t>
+        <w:t>Matija Ivanić</w:t>
       </w:r>
     </w:p>
     <w:p>
@@ -582,21 +584,55 @@
           <w:b/>
         </w:rPr>
       </w:pPr>
-    </w:p>
-    <w:p>
-      <w:pPr>
-        <w:pStyle w:val="Bezproreda"/>
+      <w:r>
         <w:rPr>
           <w:rFonts w:ascii="Arial" w:hAnsi="Arial" w:cs="Arial"/>
           <w:b/>
         </w:rPr>
-      </w:pPr>
+        <w:t xml:space="preserve">Stiven </w:t>
+      </w:r>
+      <w:proofErr w:type="spellStart"/>
       <w:r>
         <w:rPr>
           <w:rFonts w:ascii="Arial" w:hAnsi="Arial" w:cs="Arial"/>
           <w:b/>
         </w:rPr>
-        <w:t>GitHub repozitorij:</w:t>
+        <w:t>Drvoderić</w:t>
+      </w:r>
+      <w:proofErr w:type="spellEnd"/>
+    </w:p>
+    <w:p>
+      <w:pPr>
+        <w:pStyle w:val="Bezproreda"/>
+        <w:rPr>
+          <w:rFonts w:ascii="Arial" w:hAnsi="Arial" w:cs="Arial"/>
+          <w:b/>
+        </w:rPr>
+      </w:pPr>
+    </w:p>
+    <w:p>
+      <w:pPr>
+        <w:pStyle w:val="Bezproreda"/>
+        <w:rPr>
+          <w:rFonts w:ascii="Arial" w:hAnsi="Arial" w:cs="Arial"/>
+          <w:b/>
+        </w:rPr>
+      </w:pPr>
+      <w:proofErr w:type="spellStart"/>
+      <w:r>
+        <w:rPr>
+          <w:rFonts w:ascii="Arial" w:hAnsi="Arial" w:cs="Arial"/>
+          <w:b/>
+        </w:rPr>
+        <w:t>GitHub</w:t>
+      </w:r>
+      <w:proofErr w:type="spellEnd"/>
+      <w:r>
+        <w:rPr>
+          <w:rFonts w:ascii="Arial" w:hAnsi="Arial" w:cs="Arial"/>
+          <w:b/>
+        </w:rPr>
+        <w:t xml:space="preserve"> repozitorij:</w:t>
       </w:r>
       <w:r>
         <w:rPr>
@@ -624,6 +660,7 @@
           <w:szCs w:val="22"/>
         </w:rPr>
       </w:pPr>
+      <w:proofErr w:type="spellStart"/>
       <w:r>
         <w:rPr>
           <w:rFonts w:ascii="Arial" w:hAnsi="Arial" w:cs="Arial"/>
@@ -631,6 +668,7 @@
         </w:rPr>
         <w:t>ZenHub</w:t>
       </w:r>
+      <w:proofErr w:type="spellEnd"/>
       <w:r>
         <w:rPr>
           <w:rFonts w:ascii="Arial" w:hAnsi="Arial" w:cs="Arial"/>
@@ -1588,7 +1626,160 @@
       </w:r>
       <w:bookmarkEnd w:id="1"/>
     </w:p>
-    <w:p/>
+    <w:p>
+      <w:pPr>
+        <w:spacing w:line="360" w:lineRule="auto"/>
+        <w:ind w:firstLine="709"/>
+        <w:jc w:val="both"/>
+      </w:pPr>
+      <w:r>
+        <w:t xml:space="preserve">Kroz ovaj uvod ujedno </w:t>
+      </w:r>
+      <w:r>
+        <w:t>ć</w:t>
+      </w:r>
+      <w:r>
+        <w:t>e biti opisana sama domena aplikacije kako bi pobliže objasnili projekt koji smo zamislili. Aplikacija je namijenjena svima onima koji imaju pravo</w:t>
+      </w:r>
+      <w:r>
+        <w:t xml:space="preserve"> </w:t>
+      </w:r>
+      <w:r>
+        <w:t xml:space="preserve">autentifikacije putem </w:t>
+      </w:r>
+      <w:r>
+        <w:t xml:space="preserve"> </w:t>
+      </w:r>
+      <w:proofErr w:type="spellStart"/>
+      <w:r>
+        <w:t>AAI@EduHr</w:t>
+      </w:r>
+      <w:proofErr w:type="spellEnd"/>
+      <w:r>
+        <w:t xml:space="preserve"> sustava te bi željeli posuditi knjigu iz FOI knjižnice. Vrsta aplikacije </w:t>
+      </w:r>
+      <w:r>
+        <w:t>ć</w:t>
+      </w:r>
+      <w:r>
+        <w:t xml:space="preserve">e biti Android te </w:t>
+      </w:r>
+      <w:r>
+        <w:t>ć</w:t>
+      </w:r>
+      <w:r>
+        <w:t>e se sastojati od nekoliko klju</w:t>
+      </w:r>
+      <w:r>
+        <w:t>č</w:t>
+      </w:r>
+      <w:r>
+        <w:t xml:space="preserve">nih funkcionalnosti koje bi olakšale svakodnevno rezerviranje i posudbe unutar knjižnice. Valja naglasiti da je ovo neovisan projekt te nemamo pristup stvarnim podacima iz FOI knjižnice te </w:t>
+      </w:r>
+      <w:r>
+        <w:t>ć</w:t>
+      </w:r>
+      <w:r>
+        <w:t>e podaci unutar aplikacije biti testne naravi. Preko korisni</w:t>
+      </w:r>
+      <w:r>
+        <w:t>č</w:t>
+      </w:r>
+      <w:r>
+        <w:t>kog su</w:t>
+      </w:r>
+      <w:r>
+        <w:t>č</w:t>
+      </w:r>
+      <w:r>
+        <w:t>elja bila bi omogu</w:t>
+      </w:r>
+      <w:r>
+        <w:t>ć</w:t>
+      </w:r>
+      <w:r>
+        <w:t xml:space="preserve">ena inicijalna prijava putem </w:t>
+      </w:r>
+      <w:proofErr w:type="spellStart"/>
+      <w:r>
+        <w:t>AAI@EduHr</w:t>
+      </w:r>
+      <w:proofErr w:type="spellEnd"/>
+      <w:r>
+        <w:t xml:space="preserve"> sustava nakon </w:t>
+      </w:r>
+      <w:r>
+        <w:t>č</w:t>
+      </w:r>
+      <w:r>
+        <w:t>ega bi se korisnicima ponudila opcija da se ubudu</w:t>
+      </w:r>
+      <w:r>
+        <w:t>ć</w:t>
+      </w:r>
+      <w:r>
+        <w:t>e prijavljuju koriste</w:t>
+      </w:r>
+      <w:r>
+        <w:t>ć</w:t>
+      </w:r>
+      <w:r>
+        <w:t>i pin, uzorak ili otisak prsta. Nakon prijave korisnici bi bili u mogu</w:t>
+      </w:r>
+      <w:r>
+        <w:t>ć</w:t>
+      </w:r>
+      <w:r>
+        <w:t xml:space="preserve">nosti pregledavati katalog </w:t>
+      </w:r>
+      <w:bookmarkStart w:id="2" w:name="_GoBack"/>
+      <w:bookmarkEnd w:id="2"/>
+      <w:r>
+        <w:t>knjižnice (sortiranje, filtriranje, pretraga i sl.) te prema želji rezervirati knjigu ako je ona slobodna. Rezervacija bi se slala putem e-maila knjižni</w:t>
+      </w:r>
+      <w:r>
+        <w:t>č</w:t>
+      </w:r>
+      <w:r>
+        <w:t>arima te bi ista vrijedila odre</w:t>
+      </w:r>
+      <w:r>
+        <w:t>đ</w:t>
+      </w:r>
+      <w:r>
+        <w:t>eni vremenski period. Ukoliko bi publikacija bila podignuta u tom periodu novo stanje dostupnosti bi bilo vidljivo svim korisnicima na korisni</w:t>
+      </w:r>
+      <w:r>
+        <w:t>č</w:t>
+      </w:r>
+      <w:r>
+        <w:t>kom su</w:t>
+      </w:r>
+      <w:r>
+        <w:t>č</w:t>
+      </w:r>
+      <w:r>
+        <w:t>elju, u suprotnom rezervacija bi bila otkazana. Ukoliko bi korisnici prikazali odre</w:t>
+      </w:r>
+      <w:r>
+        <w:t>đ</w:t>
+      </w:r>
+      <w:r>
+        <w:t>eni interes za neku publikaciju te ju stavili u vlastite favorite, dobili bi notifikaciju o raspoloživosti iste kako bi ju mogli rezervirati i posuditi. Razlog radi kojeg bi izradili ovakvu vrstu aplikacije je upravo taj što ovakva mobilna aplikacija još ne postoji za FOI knjižnicu (osim web stranice koja ne posjeduje sve mogu</w:t>
+      </w:r>
+      <w:r>
+        <w:t>ć</w:t>
+      </w:r>
+      <w:r>
+        <w:t>nosti koje bi bile implementirane unutar ove aplikacije) te smatramo da bi uvelike mogla olakšati proces posudbe knjižni</w:t>
+      </w:r>
+      <w:r>
+        <w:t>č</w:t>
+      </w:r>
+      <w:r>
+        <w:t>arima, ali i korisnicima.</w:t>
+      </w:r>
+    </w:p>
     <w:p>
       <w:pPr>
         <w:spacing w:line="360" w:lineRule="auto"/>
@@ -1619,12 +1810,12 @@
         </w:numPr>
         <w:spacing w:before="0"/>
       </w:pPr>
-      <w:bookmarkStart w:id="2" w:name="_Toc23961742"/>
+      <w:bookmarkStart w:id="3" w:name="_Toc23961742"/>
       <w:r>
         <w:lastRenderedPageBreak/>
         <w:t>Popis funkcionalnosti</w:t>
       </w:r>
-      <w:bookmarkEnd w:id="2"/>
+      <w:bookmarkEnd w:id="3"/>
     </w:p>
     <w:tbl>
       <w:tblPr>
@@ -1668,6 +1859,7 @@
               </w:rPr>
               <w:t xml:space="preserve">Broj </w:t>
             </w:r>
+            <w:proofErr w:type="spellStart"/>
             <w:r>
               <w:rPr>
                 <w:b/>
@@ -1675,7 +1867,17 @@
                 <w:sz w:val="28"/>
                 <w:szCs w:val="28"/>
               </w:rPr>
-              <w:t>funkc.</w:t>
+              <w:t>funkc</w:t>
+            </w:r>
+            <w:proofErr w:type="spellEnd"/>
+            <w:r>
+              <w:rPr>
+                <w:b/>
+                <w:bCs/>
+                <w:sz w:val="28"/>
+                <w:szCs w:val="28"/>
+              </w:rPr>
+              <w:t>.</w:t>
             </w:r>
           </w:p>
         </w:tc>
@@ -4272,6 +4474,33 @@
       </w:tr>
     </w:tbl>
     <w:p>
+      <w:bookmarkStart w:id="4" w:name="_Toc23961743"/>
+    </w:p>
+    <w:p/>
+    <w:p/>
+    <w:p/>
+    <w:p/>
+    <w:p/>
+    <w:p/>
+    <w:p/>
+    <w:p/>
+    <w:p/>
+    <w:p/>
+    <w:p/>
+    <w:p/>
+    <w:p/>
+    <w:p/>
+    <w:p/>
+    <w:p/>
+    <w:p/>
+    <w:p/>
+    <w:p/>
+    <w:p/>
+    <w:p/>
+    <w:p/>
+    <w:p/>
+    <w:p/>
+    <w:p>
       <w:pPr>
         <w:pStyle w:val="Naslov1"/>
         <w:numPr>
@@ -4279,351 +4508,14 @@
           <w:numId w:val="15"/>
         </w:numPr>
       </w:pPr>
-      <w:bookmarkStart w:id="3" w:name="_Toc23961743"/>
-      <w:r>
-        <w:rPr>
-          <w:noProof/>
-        </w:rPr>
-        <w:drawing>
-          <wp:anchor distT="0" distB="0" distL="114300" distR="114300" simplePos="0" relativeHeight="251658240" behindDoc="0" locked="0" layoutInCell="1" allowOverlap="1">
-            <wp:simplePos x="0" y="0"/>
-            <wp:positionH relativeFrom="margin">
-              <wp:align>center</wp:align>
-            </wp:positionH>
-            <wp:positionV relativeFrom="paragraph">
-              <wp:posOffset>519430</wp:posOffset>
-            </wp:positionV>
-            <wp:extent cx="6896100" cy="3095625"/>
-            <wp:effectExtent l="0" t="0" r="0" b="9525"/>
-            <wp:wrapSquare wrapText="bothSides"/>
-            <wp:docPr id="7" name="Slika 7"/>
-            <wp:cNvGraphicFramePr>
-              <a:graphicFrameLocks xmlns:a="http://schemas.openxmlformats.org/drawingml/2006/main" noChangeAspect="1"/>
-            </wp:cNvGraphicFramePr>
-            <a:graphic xmlns:a="http://schemas.openxmlformats.org/drawingml/2006/main">
-              <a:graphicData uri="http://schemas.openxmlformats.org/drawingml/2006/picture">
-                <pic:pic xmlns:pic="http://schemas.openxmlformats.org/drawingml/2006/picture">
-                  <pic:nvPicPr>
-                    <pic:cNvPr id="7" name="ERAModel.PNG"/>
-                    <pic:cNvPicPr/>
-                  </pic:nvPicPr>
-                  <pic:blipFill>
-                    <a:blip r:embed="rId28">
-                      <a:extLst>
-                        <a:ext uri="{28A0092B-C50C-407E-A947-70E740481C1C}">
-                          <a14:useLocalDpi xmlns:a14="http://schemas.microsoft.com/office/drawing/2010/main" val="0"/>
-                        </a:ext>
-                      </a:extLst>
-                    </a:blip>
-                    <a:stretch>
-                      <a:fillRect/>
-                    </a:stretch>
-                  </pic:blipFill>
-                  <pic:spPr>
-                    <a:xfrm>
-                      <a:off x="0" y="0"/>
-                      <a:ext cx="6896100" cy="3095625"/>
-                    </a:xfrm>
-                    <a:prstGeom prst="rect">
-                      <a:avLst/>
-                    </a:prstGeom>
-                  </pic:spPr>
-                </pic:pic>
-              </a:graphicData>
-            </a:graphic>
-            <wp14:sizeRelH relativeFrom="margin">
-              <wp14:pctWidth>0</wp14:pctWidth>
-            </wp14:sizeRelH>
-            <wp14:sizeRelV relativeFrom="margin">
-              <wp14:pctHeight>0</wp14:pctHeight>
-            </wp14:sizeRelV>
-          </wp:anchor>
-        </w:drawing>
-      </w:r>
-      <w:r>
-        <w:t>Baza podataka</w:t>
-      </w:r>
-      <w:bookmarkEnd w:id="3"/>
-    </w:p>
-    <w:p/>
-    <w:p>
-      <w:pPr>
-        <w:spacing w:line="360" w:lineRule="auto"/>
-        <w:ind w:firstLine="709"/>
-      </w:pPr>
-    </w:p>
-    <w:p>
-      <w:pPr>
-        <w:spacing w:line="360" w:lineRule="auto"/>
-        <w:ind w:firstLine="709"/>
-      </w:pPr>
-      <w:r>
-        <w:t xml:space="preserve">Na slici iznad nalazi se osnovni ERA model naše aplikacije. </w:t>
-      </w:r>
-      <w:r>
-        <w:t>U nastavku će biti opisane uloge svake od tablica kako bi model bio jasniji.</w:t>
-      </w:r>
-    </w:p>
-    <w:p>
-      <w:pPr>
-        <w:pStyle w:val="Odlomakpopisa"/>
-        <w:numPr>
-          <w:ilvl w:val="0"/>
-          <w:numId w:val="33"/>
-        </w:numPr>
-        <w:spacing w:line="360" w:lineRule="auto"/>
-      </w:pPr>
-      <w:r>
-        <w:rPr>
-          <w:b/>
-        </w:rPr>
-        <w:t>Publikacije</w:t>
-      </w:r>
-      <w:r>
-        <w:t xml:space="preserve"> – Tablica koja se odnosi na sve publikacije koje se u knjižnici nalaze te sadrži sve osnovne informacije o njima.</w:t>
-      </w:r>
-    </w:p>
-    <w:p>
-      <w:pPr>
-        <w:pStyle w:val="Odlomakpopisa"/>
-        <w:numPr>
-          <w:ilvl w:val="0"/>
-          <w:numId w:val="33"/>
-        </w:numPr>
-        <w:spacing w:line="360" w:lineRule="auto"/>
-      </w:pPr>
-      <w:r>
-        <w:rPr>
-          <w:b/>
-        </w:rPr>
-        <w:t>Kategorije</w:t>
-      </w:r>
-      <w:r>
-        <w:t xml:space="preserve"> – Kategorije predstavljaju vrstu publikacije jer publikacija može biti knjiga ili časopis npr.</w:t>
-      </w:r>
-    </w:p>
-    <w:p>
-      <w:pPr>
-        <w:pStyle w:val="Odlomakpopisa"/>
-        <w:numPr>
-          <w:ilvl w:val="0"/>
-          <w:numId w:val="33"/>
-        </w:numPr>
-        <w:spacing w:line="360" w:lineRule="auto"/>
-      </w:pPr>
-      <w:r>
-        <w:rPr>
-          <w:b/>
-        </w:rPr>
-        <w:t>Autori</w:t>
-      </w:r>
-      <w:r>
-        <w:t xml:space="preserve"> – Tablica sadrži imena svih autora</w:t>
-      </w:r>
-    </w:p>
-    <w:p>
-      <w:pPr>
-        <w:pStyle w:val="Odlomakpopisa"/>
-        <w:numPr>
-          <w:ilvl w:val="0"/>
-          <w:numId w:val="33"/>
-        </w:numPr>
-        <w:spacing w:line="360" w:lineRule="auto"/>
-      </w:pPr>
-      <w:r>
-        <w:rPr>
-          <w:b/>
-        </w:rPr>
-        <w:t>Je_Autor</w:t>
-      </w:r>
-      <w:r>
-        <w:t xml:space="preserve"> – Tablica koja sadrži podatke o tome tko je autor koje publikacije (međutablica)</w:t>
-      </w:r>
-    </w:p>
-    <w:p>
-      <w:pPr>
-        <w:pStyle w:val="Odlomakpopisa"/>
-        <w:numPr>
-          <w:ilvl w:val="0"/>
-          <w:numId w:val="33"/>
-        </w:numPr>
-        <w:spacing w:line="360" w:lineRule="auto"/>
-      </w:pPr>
-      <w:r>
-        <w:rPr>
-          <w:b/>
-        </w:rPr>
-        <w:t>Izdavači</w:t>
-      </w:r>
-      <w:r>
-        <w:t xml:space="preserve"> – Tablica sadrži popis izdavača</w:t>
-      </w:r>
-    </w:p>
-    <w:p>
-      <w:pPr>
-        <w:pStyle w:val="Odlomakpopisa"/>
-        <w:numPr>
-          <w:ilvl w:val="0"/>
-          <w:numId w:val="33"/>
-        </w:numPr>
-        <w:spacing w:line="360" w:lineRule="auto"/>
-      </w:pPr>
-      <w:r>
-        <w:rPr>
-          <w:b/>
-        </w:rPr>
-        <w:t>Članovi</w:t>
-      </w:r>
-      <w:r>
-        <w:t>* - Tablica koja sadrži osnovne podatke o članovima koji imaju pristup posuđivanju knjiga. NAPOMENA: Tablica nije konačan oblik podataka koji ćemo čuvati o članovima jer ne znamo točno koji oblik podataka ćemo biti u stanju dobiti od AAI@EduHr sustava.</w:t>
-      </w:r>
-    </w:p>
-    <w:p>
-      <w:pPr>
-        <w:pStyle w:val="Odlomakpopisa"/>
-        <w:numPr>
-          <w:ilvl w:val="0"/>
-          <w:numId w:val="33"/>
-        </w:numPr>
-        <w:spacing w:line="360" w:lineRule="auto"/>
-      </w:pPr>
-      <w:r>
-        <w:rPr>
-          <w:b/>
-        </w:rPr>
-        <w:t>Je_Favorit</w:t>
-      </w:r>
-      <w:r>
-        <w:t xml:space="preserve"> – Omogućuje članovima odabir publikacija koje favorizira</w:t>
-      </w:r>
-    </w:p>
-    <w:p>
-      <w:pPr>
-        <w:pStyle w:val="Odlomakpopisa"/>
-        <w:numPr>
-          <w:ilvl w:val="0"/>
-          <w:numId w:val="33"/>
-        </w:numPr>
-        <w:spacing w:line="360" w:lineRule="auto"/>
-      </w:pPr>
-      <w:r>
-        <w:rPr>
-          <w:b/>
-        </w:rPr>
-        <w:t>Kopija_Publikacije</w:t>
-      </w:r>
-      <w:r>
-        <w:t xml:space="preserve"> – Tablica koja služi za evidenciju svih kopija neke publikacije jer svaka ima određeni broj kopija koji se nalazi u knjižnici.</w:t>
-      </w:r>
-    </w:p>
-    <w:p>
-      <w:pPr>
-        <w:pStyle w:val="Odlomakpopisa"/>
-        <w:numPr>
-          <w:ilvl w:val="0"/>
-          <w:numId w:val="33"/>
-        </w:numPr>
-        <w:spacing w:line="360" w:lineRule="auto"/>
-      </w:pPr>
-      <w:r>
-        <w:rPr>
-          <w:b/>
-        </w:rPr>
-        <w:t>Stanje_Publikacije</w:t>
-      </w:r>
-      <w:r>
-        <w:t xml:space="preserve"> – Tablica koja nam služi za dohvaćanje podatka o određenoj kopiji publikacije. Odnosno, omogućuje nam evidenciju rezervacija, posudbi, vraćenih publikacija i sl. Također, stupac te tablice „datum_do“ bi se popunjavao isključivo prilikom posudbe publikacije kako bi se mogla voditi evidencija do kad je neka publikacija posuđena.</w:t>
-      </w:r>
-    </w:p>
-    <w:p>
-      <w:pPr>
-        <w:pStyle w:val="Odlomakpopisa"/>
-        <w:numPr>
-          <w:ilvl w:val="0"/>
-          <w:numId w:val="33"/>
-        </w:numPr>
-        <w:spacing w:line="360" w:lineRule="auto"/>
-      </w:pPr>
-      <w:r>
-        <w:rPr>
-          <w:b/>
-        </w:rPr>
-        <w:t>Vrsta_Statusa</w:t>
-      </w:r>
-      <w:r>
-        <w:t xml:space="preserve"> – Tablica koja služi za pohranu mogućih statusa neke publikacije (slobodna, rezervirana, posuđena).</w:t>
-      </w:r>
-    </w:p>
-    <w:p>
-      <w:pPr>
-        <w:pStyle w:val="Odlomakpopisa"/>
-        <w:numPr>
-          <w:ilvl w:val="0"/>
-          <w:numId w:val="33"/>
-        </w:numPr>
-        <w:spacing w:line="360" w:lineRule="auto"/>
-      </w:pPr>
-      <w:r>
-        <w:rPr>
-          <w:b/>
-        </w:rPr>
-        <w:t>Auth_Protocol</w:t>
-      </w:r>
-      <w:r>
-        <w:t xml:space="preserve"> – Tablica koja je vezana uz modularni dio aplikacije te koristi za evidenciju mogućih načina prijave korisnika u aplikaciju (pin, otisak prsta, uzorak).</w:t>
-      </w:r>
-    </w:p>
-    <w:p>
-      <w:pPr>
-        <w:pStyle w:val="Odlomakpopisa"/>
-        <w:numPr>
-          <w:ilvl w:val="0"/>
-          <w:numId w:val="33"/>
-        </w:numPr>
-        <w:spacing w:line="360" w:lineRule="auto"/>
-      </w:pPr>
-      <w:r>
-        <w:rPr>
-          <w:b/>
-        </w:rPr>
-        <w:t>Članovi_Auth_Protocol</w:t>
-      </w:r>
-      <w:r>
-        <w:t xml:space="preserve"> – Međutablica između Auth_Protocol i Članovi tablica putem koje vodimo evidenciju o tome što je pojedini član odabrao za način prijave u sustav.</w:t>
-      </w:r>
-    </w:p>
-    <w:p>
-      <w:pPr>
-        <w:spacing w:line="360" w:lineRule="auto"/>
-        <w:ind w:left="720"/>
-      </w:pPr>
-    </w:p>
-    <w:p>
-      <w:pPr>
-        <w:pStyle w:val="FOINaslov1"/>
-        <w:jc w:val="left"/>
-      </w:pPr>
-    </w:p>
-    <w:p>
-      <w:pPr>
-        <w:pStyle w:val="FOINaslov1"/>
-        <w:jc w:val="left"/>
-      </w:pPr>
-    </w:p>
-    <w:p>
-      <w:pPr>
-        <w:pStyle w:val="Naslov1"/>
-        <w:numPr>
-          <w:ilvl w:val="0"/>
-          <w:numId w:val="15"/>
-        </w:numPr>
-      </w:pPr>
-      <w:bookmarkStart w:id="4" w:name="_Toc23961744"/>
+      <w:bookmarkStart w:id="5" w:name="_Toc23961744"/>
+      <w:proofErr w:type="spellStart"/>
       <w:r>
         <w:lastRenderedPageBreak/>
         <w:t>WireFrame</w:t>
       </w:r>
-      <w:bookmarkEnd w:id="4"/>
+      <w:bookmarkEnd w:id="5"/>
+      <w:proofErr w:type="spellEnd"/>
     </w:p>
     <w:p>
       <w:pPr>
@@ -4638,7 +4530,23 @@
         <w:jc w:val="both"/>
       </w:pPr>
       <w:r>
-        <w:t>Početni prikaz omogućava nam da odaberemo mogućnost prijave. Ukoliko se prijavljujemo prvi puta, onda ćemo za odabir odabrati gumb „EduHr“ s kojim ćemo se prijaviti na eduHr, te potvrditi naš status kao studenta FOI, te nam omogućiti prijavu u aplikaciju. Ukoliko smo se već prijavili, te je aplikacija spremila našu prijavu i naš korisnički račun, onda za lakšu i bržu prijavu možemo odabrati drugi gumb, „Login“. S ovim gumbom odlazimo do ekrana s kojim se prijavljujemo u aplikaciju. Ovisno o našem izboru, to može biti preko korisničkog imena i lozinke, otiska prsta, pin zaporke ili crtanje uzorka, odnosno obrazac.</w:t>
+        <w:t>Početni prikaz omogućava nam da odaberemo mogućnost prijave. Ukoliko se prijavljujemo prvi puta, onda ćemo za odabir odabrati gumb „</w:t>
+      </w:r>
+      <w:proofErr w:type="spellStart"/>
+      <w:r>
+        <w:t>EduHr</w:t>
+      </w:r>
+      <w:proofErr w:type="spellEnd"/>
+      <w:r>
+        <w:t xml:space="preserve">“ s kojim ćemo se prijaviti na </w:t>
+      </w:r>
+      <w:proofErr w:type="spellStart"/>
+      <w:r>
+        <w:t>eduHr</w:t>
+      </w:r>
+      <w:proofErr w:type="spellEnd"/>
+      <w:r>
+        <w:t>, te potvrditi naš status kao studenta FOI, te nam omogućiti prijavu u aplikaciju. Ukoliko smo se već prijavili, te je aplikacija spremila našu prijavu i naš korisnički račun, onda za lakšu i bržu prijavu možemo odabrati drugi gumb, „Login“. S ovim gumbom odlazimo do ekrana s kojim se prijavljujemo u aplikaciju. Ovisno o našem izboru, to može biti preko korisničkog imena i lozinke, otiska prsta, pin zaporke ili crtanje uzorka, odnosno obrazac.</w:t>
       </w:r>
     </w:p>
     <w:p>
@@ -4653,7 +4561,7 @@
         <mc:AlternateContent>
           <mc:Choice Requires="wps">
             <w:drawing>
-              <wp:anchor distT="0" distB="0" distL="114300" distR="114300" simplePos="0" relativeHeight="251674624" behindDoc="0" locked="0" layoutInCell="1" allowOverlap="1" wp14:anchorId="7940787B" wp14:editId="395AFF65">
+              <wp:anchor distT="0" distB="0" distL="114300" distR="114300" simplePos="0" relativeHeight="251668480" behindDoc="0" locked="0" layoutInCell="1" allowOverlap="1" wp14:anchorId="33AF07AB" wp14:editId="5CC5F081">
                 <wp:simplePos x="0" y="0"/>
                 <wp:positionH relativeFrom="column">
                   <wp:posOffset>3404786</wp:posOffset>
@@ -4711,7 +4619,7 @@
           </mc:Choice>
           <mc:Fallback>
             <w:pict>
-              <v:shapetype w14:anchorId="4AEACA95" id="_x0000_t38" coordsize="21600,21600" o:spt="38" o:oned="t" path="m,c@0,0@1,5400@1,10800@1,16200@2,21600,21600,21600e" filled="f">
+              <v:shapetype w14:anchorId="74EC5DB9" id="_x0000_t38" coordsize="21600,21600" o:spt="38" o:oned="t" path="m,c@0,0@1,5400@1,10800@1,16200@2,21600,21600,21600e" filled="f">
                 <v:formulas>
                   <v:f eqn="mid #0 0"/>
                   <v:f eqn="val #0"/>
@@ -4723,7 +4631,7 @@
                 </v:handles>
                 <o:lock v:ext="edit" shapetype="t"/>
               </v:shapetype>
-              <v:shape id="Connector: Curved 54" o:spid="_x0000_s1026" type="#_x0000_t38" style="position:absolute;margin-left:268.1pt;margin-top:98.55pt;width:53pt;height:216.7pt;flip:y;z-index:251674624;visibility:visible;mso-wrap-style:square;mso-width-percent:0;mso-height-percent:0;mso-wrap-distance-left:9pt;mso-wrap-distance-top:0;mso-wrap-distance-right:9pt;mso-wrap-distance-bottom:0;mso-position-horizontal:absolute;mso-position-horizontal-relative:text;mso-position-vertical:absolute;mso-position-vertical-relative:text;mso-width-percent:0;mso-height-percent:0;mso-width-relative:margin;mso-height-relative:margin" o:gfxdata="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" adj="10800" strokecolor="#4579b8 [3044]">
+              <v:shape id="Connector: Curved 54" o:spid="_x0000_s1026" type="#_x0000_t38" style="position:absolute;margin-left:268.1pt;margin-top:98.55pt;width:53pt;height:216.7pt;flip:y;z-index:251668480;visibility:visible;mso-wrap-style:square;mso-width-percent:0;mso-height-percent:0;mso-wrap-distance-left:9pt;mso-wrap-distance-top:0;mso-wrap-distance-right:9pt;mso-wrap-distance-bottom:0;mso-position-horizontal:absolute;mso-position-horizontal-relative:text;mso-position-vertical:absolute;mso-position-vertical-relative:text;mso-width-percent:0;mso-height-percent:0;mso-width-relative:margin;mso-height-relative:margin" o:gfxdata="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" adj="10800" strokecolor="#4579b8 [3044]">
                 <v:stroke endarrow="block"/>
               </v:shape>
             </w:pict>
@@ -4737,7 +4645,7 @@
         <mc:AlternateContent>
           <mc:Choice Requires="wps">
             <w:drawing>
-              <wp:anchor distT="0" distB="0" distL="114300" distR="114300" simplePos="0" relativeHeight="251668480" behindDoc="0" locked="0" layoutInCell="1" allowOverlap="1" wp14:anchorId="70540E67" wp14:editId="63B96E51">
+              <wp:anchor distT="0" distB="0" distL="114300" distR="114300" simplePos="0" relativeHeight="251665408" behindDoc="0" locked="0" layoutInCell="1" allowOverlap="1" wp14:anchorId="30A86659" wp14:editId="476B23DF">
                 <wp:simplePos x="0" y="0"/>
                 <wp:positionH relativeFrom="column">
                   <wp:posOffset>4211583</wp:posOffset>
@@ -4795,7 +4703,7 @@
           </mc:Choice>
           <mc:Fallback>
             <w:pict>
-              <v:shape w14:anchorId="489D56B7" id="Connector: Curved 51" o:spid="_x0000_s1026" type="#_x0000_t38" style="position:absolute;margin-left:331.6pt;margin-top:172.6pt;width:20pt;height:94.35pt;z-index:251668480;visibility:visible;mso-wrap-style:square;mso-width-percent:0;mso-height-percent:0;mso-wrap-distance-left:9pt;mso-wrap-distance-top:0;mso-wrap-distance-right:9pt;mso-wrap-distance-bottom:0;mso-position-horizontal:absolute;mso-position-horizontal-relative:text;mso-position-vertical:absolute;mso-position-vertical-relative:text;mso-width-percent:0;mso-height-percent:0;mso-width-relative:margin;mso-height-relative:margin" o:gfxdata="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" adj="10800" strokecolor="#4579b8 [3044]">
+              <v:shape w14:anchorId="5F7A835D" id="Connector: Curved 51" o:spid="_x0000_s1026" type="#_x0000_t38" style="position:absolute;margin-left:331.6pt;margin-top:172.6pt;width:20pt;height:94.35pt;z-index:251665408;visibility:visible;mso-wrap-style:square;mso-width-percent:0;mso-height-percent:0;mso-wrap-distance-left:9pt;mso-wrap-distance-top:0;mso-wrap-distance-right:9pt;mso-wrap-distance-bottom:0;mso-position-horizontal:absolute;mso-position-horizontal-relative:text;mso-position-vertical:absolute;mso-position-vertical-relative:text;mso-width-percent:0;mso-height-percent:0;mso-width-relative:margin;mso-height-relative:margin" o:gfxdata="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" adj="10800" strokecolor="#4579b8 [3044]">
                 <v:stroke endarrow="block"/>
               </v:shape>
             </w:pict>
@@ -4809,7 +4717,7 @@
         <mc:AlternateContent>
           <mc:Choice Requires="wps">
             <w:drawing>
-              <wp:anchor distT="0" distB="0" distL="114300" distR="114300" simplePos="0" relativeHeight="251666432" behindDoc="0" locked="0" layoutInCell="1" allowOverlap="1">
+              <wp:anchor distT="0" distB="0" distL="114300" distR="114300" simplePos="0" relativeHeight="251664384" behindDoc="0" locked="0" layoutInCell="1" allowOverlap="1" wp14:anchorId="744BFD0C" wp14:editId="2237A9CD">
                 <wp:simplePos x="0" y="0"/>
                 <wp:positionH relativeFrom="column">
                   <wp:posOffset>3232258</wp:posOffset>
@@ -4867,7 +4775,7 @@
           </mc:Choice>
           <mc:Fallback>
             <w:pict>
-              <v:shape w14:anchorId="0BB3FC5D" id="Connector: Curved 50" o:spid="_x0000_s1026" type="#_x0000_t38" style="position:absolute;margin-left:254.5pt;margin-top:131.85pt;width:61.1pt;height:137.2pt;z-index:251666432;visibility:visible;mso-wrap-style:square;mso-width-percent:0;mso-height-percent:0;mso-wrap-distance-left:9pt;mso-wrap-distance-top:0;mso-wrap-distance-right:9pt;mso-wrap-distance-bottom:0;mso-position-horizontal:absolute;mso-position-horizontal-relative:text;mso-position-vertical:absolute;mso-position-vertical-relative:text;mso-width-percent:0;mso-height-percent:0;mso-width-relative:margin;mso-height-relative:margin" o:gfxdata="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" adj="10800" strokecolor="#4579b8 [3044]">
+              <v:shape w14:anchorId="0F2EB72F" id="Connector: Curved 50" o:spid="_x0000_s1026" type="#_x0000_t38" style="position:absolute;margin-left:254.5pt;margin-top:131.85pt;width:61.1pt;height:137.2pt;z-index:251664384;visibility:visible;mso-wrap-style:square;mso-width-percent:0;mso-height-percent:0;mso-wrap-distance-left:9pt;mso-wrap-distance-top:0;mso-wrap-distance-right:9pt;mso-wrap-distance-bottom:0;mso-position-horizontal:absolute;mso-position-horizontal-relative:text;mso-position-vertical:absolute;mso-position-vertical-relative:text;mso-width-percent:0;mso-height-percent:0;mso-width-relative:margin;mso-height-relative:margin" o:gfxdata="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" adj="10800" strokecolor="#4579b8 [3044]">
                 <v:stroke endarrow="block"/>
               </v:shape>
             </w:pict>
@@ -4881,7 +4789,7 @@
         <mc:AlternateContent>
           <mc:Choice Requires="wps">
             <w:drawing>
-              <wp:anchor distT="0" distB="0" distL="114300" distR="114300" simplePos="0" relativeHeight="251665408" behindDoc="0" locked="0" layoutInCell="1" allowOverlap="1" wp14:anchorId="595D14ED" wp14:editId="62F8B976">
+              <wp:anchor distT="0" distB="0" distL="114300" distR="114300" simplePos="0" relativeHeight="251663360" behindDoc="0" locked="0" layoutInCell="1" allowOverlap="1" wp14:anchorId="4C79DB70" wp14:editId="79E439D7">
                 <wp:simplePos x="0" y="0"/>
                 <wp:positionH relativeFrom="margin">
                   <wp:posOffset>1144666</wp:posOffset>
@@ -4941,7 +4849,7 @@
           </mc:Choice>
           <mc:Fallback>
             <w:pict>
-              <v:shape w14:anchorId="46030154" id="Connector: Curved 46" o:spid="_x0000_s1026" type="#_x0000_t38" style="position:absolute;margin-left:90.15pt;margin-top:132.5pt;width:127pt;height:135.15pt;z-index:251665408;visibility:visible;mso-wrap-style:square;mso-width-percent:0;mso-height-percent:0;mso-wrap-distance-left:9pt;mso-wrap-distance-top:0;mso-wrap-distance-right:9pt;mso-wrap-distance-bottom:0;mso-position-horizontal:absolute;mso-position-horizontal-relative:margin;mso-position-vertical:absolute;mso-position-vertical-relative:text;mso-width-percent:0;mso-height-percent:0;mso-width-relative:margin;mso-height-relative:margin" o:gfxdata="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" adj="7436" strokecolor="#4579b8 [3044]">
+              <v:shape w14:anchorId="58C5C784" id="Connector: Curved 46" o:spid="_x0000_s1026" type="#_x0000_t38" style="position:absolute;margin-left:90.15pt;margin-top:132.5pt;width:127pt;height:135.15pt;z-index:251663360;visibility:visible;mso-wrap-style:square;mso-width-percent:0;mso-height-percent:0;mso-wrap-distance-left:9pt;mso-wrap-distance-top:0;mso-wrap-distance-right:9pt;mso-wrap-distance-bottom:0;mso-position-horizontal:absolute;mso-position-horizontal-relative:margin;mso-position-vertical:absolute;mso-position-vertical-relative:text;mso-width-percent:0;mso-height-percent:0;mso-width-relative:margin;mso-height-relative:margin" o:gfxdata="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" adj="7436" strokecolor="#4579b8 [3044]">
                 <v:stroke endarrow="block"/>
                 <w10:wrap anchorx="margin"/>
               </v:shape>
@@ -4956,7 +4864,7 @@
         <mc:AlternateContent>
           <mc:Choice Requires="wps">
             <w:drawing>
-              <wp:anchor distT="0" distB="0" distL="114300" distR="114300" simplePos="0" relativeHeight="251663360" behindDoc="0" locked="0" layoutInCell="1" allowOverlap="1" wp14:anchorId="497E4B43" wp14:editId="0D1A147F">
+              <wp:anchor distT="0" distB="0" distL="114300" distR="114300" simplePos="0" relativeHeight="251662336" behindDoc="0" locked="0" layoutInCell="1" allowOverlap="1" wp14:anchorId="438BEB5C" wp14:editId="69D104CE">
                 <wp:simplePos x="0" y="0"/>
                 <wp:positionH relativeFrom="margin">
                   <wp:posOffset>1136039</wp:posOffset>
@@ -5016,7 +4924,7 @@
           </mc:Choice>
           <mc:Fallback>
             <w:pict>
-              <v:shape w14:anchorId="61601773" id="Connector: Curved 45" o:spid="_x0000_s1026" type="#_x0000_t38" style="position:absolute;margin-left:89.45pt;margin-top:133.2pt;width:226.2pt;height:27.85pt;z-index:251663360;visibility:visible;mso-wrap-style:square;mso-width-percent:0;mso-height-percent:0;mso-wrap-distance-left:9pt;mso-wrap-distance-top:0;mso-wrap-distance-right:9pt;mso-wrap-distance-bottom:0;mso-position-horizontal:absolute;mso-position-horizontal-relative:margin;mso-position-vertical:absolute;mso-position-vertical-relative:text;mso-width-percent:0;mso-height-percent:0;mso-width-relative:margin;mso-height-relative:margin" o:gfxdata="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" adj="7436" strokecolor="#4579b8 [3044]">
+              <v:shape w14:anchorId="72EA652A" id="Connector: Curved 45" o:spid="_x0000_s1026" type="#_x0000_t38" style="position:absolute;margin-left:89.45pt;margin-top:133.2pt;width:226.2pt;height:27.85pt;z-index:251662336;visibility:visible;mso-wrap-style:square;mso-width-percent:0;mso-height-percent:0;mso-wrap-distance-left:9pt;mso-wrap-distance-top:0;mso-wrap-distance-right:9pt;mso-wrap-distance-bottom:0;mso-position-horizontal:absolute;mso-position-horizontal-relative:margin;mso-position-vertical:absolute;mso-position-vertical-relative:text;mso-width-percent:0;mso-height-percent:0;mso-width-relative:margin;mso-height-relative:margin" o:gfxdata="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" adj="7436" strokecolor="#4579b8 [3044]">
                 <v:stroke endarrow="block"/>
                 <w10:wrap anchorx="margin"/>
               </v:shape>
@@ -5031,7 +4939,7 @@
         <mc:AlternateContent>
           <mc:Choice Requires="wps">
             <w:drawing>
-              <wp:anchor distT="0" distB="0" distL="114300" distR="114300" simplePos="0" relativeHeight="251661312" behindDoc="0" locked="0" layoutInCell="1" allowOverlap="1" wp14:anchorId="78564B47" wp14:editId="2192D908">
+              <wp:anchor distT="0" distB="0" distL="114300" distR="114300" simplePos="0" relativeHeight="251661312" behindDoc="0" locked="0" layoutInCell="1" allowOverlap="1" wp14:anchorId="12B2519E" wp14:editId="5DF1DAC3">
                 <wp:simplePos x="0" y="0"/>
                 <wp:positionH relativeFrom="column">
                   <wp:posOffset>1130576</wp:posOffset>
@@ -5091,7 +4999,7 @@
           </mc:Choice>
           <mc:Fallback>
             <w:pict>
-              <v:shape w14:anchorId="2C694CF1" id="Connector: Curved 44" o:spid="_x0000_s1026" type="#_x0000_t38" style="position:absolute;margin-left:89pt;margin-top:132.5pt;width:7.9pt;height:134.5pt;z-index:251661312;visibility:visible;mso-wrap-style:square;mso-width-percent:0;mso-height-percent:0;mso-wrap-distance-left:9pt;mso-wrap-distance-top:0;mso-wrap-distance-right:9pt;mso-wrap-distance-bottom:0;mso-position-horizontal:absolute;mso-position-horizontal-relative:text;mso-position-vertical:absolute;mso-position-vertical-relative:text;mso-width-percent:0;mso-height-percent:0;mso-width-relative:margin;mso-height-relative:margin" o:gfxdata="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" adj="80961" strokecolor="#4579b8 [3044]">
+              <v:shape w14:anchorId="7963C178" id="Connector: Curved 44" o:spid="_x0000_s1026" type="#_x0000_t38" style="position:absolute;margin-left:89pt;margin-top:132.5pt;width:7.9pt;height:134.5pt;z-index:251661312;visibility:visible;mso-wrap-style:square;mso-width-percent:0;mso-height-percent:0;mso-wrap-distance-left:9pt;mso-wrap-distance-top:0;mso-wrap-distance-right:9pt;mso-wrap-distance-bottom:0;mso-position-horizontal:absolute;mso-position-horizontal-relative:text;mso-position-vertical:absolute;mso-position-vertical-relative:text;mso-width-percent:0;mso-height-percent:0;mso-width-relative:margin;mso-height-relative:margin" o:gfxdata="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" adj="80961" strokecolor="#4579b8 [3044]">
                 <v:stroke endarrow="block"/>
               </v:shape>
             </w:pict>
@@ -5105,7 +5013,7 @@
         <mc:AlternateContent>
           <mc:Choice Requires="wps">
             <w:drawing>
-              <wp:anchor distT="0" distB="0" distL="114300" distR="114300" simplePos="0" relativeHeight="251659264" behindDoc="0" locked="0" layoutInCell="1" allowOverlap="1">
+              <wp:anchor distT="0" distB="0" distL="114300" distR="114300" simplePos="0" relativeHeight="251660288" behindDoc="0" locked="0" layoutInCell="1" allowOverlap="1" wp14:anchorId="226245CE" wp14:editId="2F1CB6F2">
                 <wp:simplePos x="0" y="0"/>
                 <wp:positionH relativeFrom="column">
                   <wp:posOffset>1144665</wp:posOffset>
@@ -5163,7 +5071,7 @@
           </mc:Choice>
           <mc:Fallback>
             <w:pict>
-              <v:shape w14:anchorId="31551CA7" id="Connector: Curved 43" o:spid="_x0000_s1026" type="#_x0000_t38" style="position:absolute;margin-left:90.15pt;margin-top:62.55pt;width:71.3pt;height:70.65pt;flip:y;z-index:251659264;visibility:visible;mso-wrap-style:square;mso-width-percent:0;mso-height-percent:0;mso-wrap-distance-left:9pt;mso-wrap-distance-top:0;mso-wrap-distance-right:9pt;mso-wrap-distance-bottom:0;mso-position-horizontal:absolute;mso-position-horizontal-relative:text;mso-position-vertical:absolute;mso-position-vertical-relative:text;mso-width-percent:0;mso-height-percent:0;mso-width-relative:margin;mso-height-relative:margin" o:gfxdata="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" adj="10800" strokecolor="#4579b8 [3044]">
+              <v:shape w14:anchorId="079C7732" id="Connector: Curved 43" o:spid="_x0000_s1026" type="#_x0000_t38" style="position:absolute;margin-left:90.15pt;margin-top:62.55pt;width:71.3pt;height:70.65pt;flip:y;z-index:251660288;visibility:visible;mso-wrap-style:square;mso-width-percent:0;mso-height-percent:0;mso-wrap-distance-left:9pt;mso-wrap-distance-top:0;mso-wrap-distance-right:9pt;mso-wrap-distance-bottom:0;mso-position-horizontal:absolute;mso-position-horizontal-relative:text;mso-position-vertical:absolute;mso-position-vertical-relative:text;mso-width-percent:0;mso-height-percent:0;mso-width-relative:margin;mso-height-relative:margin" o:gfxdata="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" adj="10800" strokecolor="#4579b8 [3044]">
                 <v:stroke endarrow="block"/>
               </v:shape>
             </w:pict>
@@ -5175,7 +5083,7 @@
           <w:noProof/>
         </w:rPr>
         <w:drawing>
-          <wp:inline distT="0" distB="0" distL="0" distR="0">
+          <wp:inline distT="0" distB="0" distL="0" distR="0" wp14:anchorId="7BA323D9" wp14:editId="3CA3360A">
             <wp:extent cx="1445553" cy="2786332"/>
             <wp:effectExtent l="0" t="0" r="2540" b="0"/>
             <wp:docPr id="37" name="Picture 37"/>
@@ -5231,7 +5139,7 @@
           <w:noProof/>
         </w:rPr>
         <w:drawing>
-          <wp:inline distT="0" distB="0" distL="0" distR="0">
+          <wp:inline distT="0" distB="0" distL="0" distR="0" wp14:anchorId="5C5D015C" wp14:editId="770A1D8E">
             <wp:extent cx="1448827" cy="2786332"/>
             <wp:effectExtent l="0" t="0" r="0" b="0"/>
             <wp:docPr id="38" name="Picture 38"/>
@@ -5287,7 +5195,7 @@
           <w:noProof/>
         </w:rPr>
         <w:drawing>
-          <wp:inline distT="0" distB="0" distL="0" distR="0">
+          <wp:inline distT="0" distB="0" distL="0" distR="0" wp14:anchorId="5A1CC972" wp14:editId="1D68F3CE">
             <wp:extent cx="1449968" cy="2776381"/>
             <wp:effectExtent l="0" t="0" r="0" b="5080"/>
             <wp:docPr id="48" name="Picture 48"/>
@@ -5360,7 +5268,7 @@
         <mc:AlternateContent>
           <mc:Choice Requires="wps">
             <w:drawing>
-              <wp:anchor distT="0" distB="0" distL="114300" distR="114300" simplePos="0" relativeHeight="251672576" behindDoc="0" locked="0" layoutInCell="1" allowOverlap="1" wp14:anchorId="2B17052C" wp14:editId="2D2E3EA1">
+              <wp:anchor distT="0" distB="0" distL="114300" distR="114300" simplePos="0" relativeHeight="251667456" behindDoc="0" locked="0" layoutInCell="1" allowOverlap="1" wp14:anchorId="5E5DF40F" wp14:editId="5568D590">
                 <wp:simplePos x="0" y="0"/>
                 <wp:positionH relativeFrom="column">
                   <wp:posOffset>3369597</wp:posOffset>
@@ -5418,7 +5326,7 @@
           </mc:Choice>
           <mc:Fallback>
             <w:pict>
-              <v:shape w14:anchorId="75A885C7" id="Connector: Curved 53" o:spid="_x0000_s1026" type="#_x0000_t38" style="position:absolute;margin-left:265.3pt;margin-top:84.95pt;width:59.85pt;height:108pt;z-index:251672576;visibility:visible;mso-wrap-style:square;mso-width-percent:0;mso-height-percent:0;mso-wrap-distance-left:9pt;mso-wrap-distance-top:0;mso-wrap-distance-right:9pt;mso-wrap-distance-bottom:0;mso-position-horizontal:absolute;mso-position-horizontal-relative:text;mso-position-vertical:absolute;mso-position-vertical-relative:text;mso-width-percent:0;mso-height-percent:0;mso-width-relative:margin;mso-height-relative:margin" o:gfxdata="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" adj="10800" strokecolor="#4579b8 [3044]">
+              <v:shape w14:anchorId="5A401BB0" id="Connector: Curved 53" o:spid="_x0000_s1026" type="#_x0000_t38" style="position:absolute;margin-left:265.3pt;margin-top:84.95pt;width:59.85pt;height:108pt;z-index:251667456;visibility:visible;mso-wrap-style:square;mso-width-percent:0;mso-height-percent:0;mso-wrap-distance-left:9pt;mso-wrap-distance-top:0;mso-wrap-distance-right:9pt;mso-wrap-distance-bottom:0;mso-position-horizontal:absolute;mso-position-horizontal-relative:text;mso-position-vertical:absolute;mso-position-vertical-relative:text;mso-width-percent:0;mso-height-percent:0;mso-width-relative:margin;mso-height-relative:margin" o:gfxdata="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" adj="10800" strokecolor="#4579b8 [3044]">
                 <v:stroke endarrow="block"/>
               </v:shape>
             </w:pict>
@@ -5432,7 +5340,7 @@
         <mc:AlternateContent>
           <mc:Choice Requires="wps">
             <w:drawing>
-              <wp:anchor distT="0" distB="0" distL="114300" distR="114300" simplePos="0" relativeHeight="251670528" behindDoc="0" locked="0" layoutInCell="1" allowOverlap="1" wp14:anchorId="2B17052C" wp14:editId="2D2E3EA1">
+              <wp:anchor distT="0" distB="0" distL="114300" distR="114300" simplePos="0" relativeHeight="251666432" behindDoc="0" locked="0" layoutInCell="1" allowOverlap="1" wp14:anchorId="31D5E7A7" wp14:editId="7624D28C">
                 <wp:simplePos x="0" y="0"/>
                 <wp:positionH relativeFrom="column">
                   <wp:posOffset>1412084</wp:posOffset>
@@ -5492,7 +5400,7 @@
           </mc:Choice>
           <mc:Fallback>
             <w:pict>
-              <v:shape w14:anchorId="3631AD77" id="Connector: Curved 52" o:spid="_x0000_s1026" type="#_x0000_t38" style="position:absolute;margin-left:111.2pt;margin-top:12.15pt;width:204.35pt;height:38.15pt;flip:y;z-index:251670528;visibility:visible;mso-wrap-style:square;mso-width-percent:0;mso-height-percent:0;mso-wrap-distance-left:9pt;mso-wrap-distance-top:0;mso-wrap-distance-right:9pt;mso-wrap-distance-bottom:0;mso-position-horizontal:absolute;mso-position-horizontal-relative:text;mso-position-vertical:absolute;mso-position-vertical-relative:text;mso-width-percent:0;mso-height-percent:0;mso-width-relative:margin;mso-height-relative:margin" o:gfxdata="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" adj="10968" strokecolor="#4579b8 [3044]">
+              <v:shape w14:anchorId="1EC1541C" id="Connector: Curved 52" o:spid="_x0000_s1026" type="#_x0000_t38" style="position:absolute;margin-left:111.2pt;margin-top:12.15pt;width:204.35pt;height:38.15pt;flip:y;z-index:251666432;visibility:visible;mso-wrap-style:square;mso-width-percent:0;mso-height-percent:0;mso-wrap-distance-left:9pt;mso-wrap-distance-top:0;mso-wrap-distance-right:9pt;mso-wrap-distance-bottom:0;mso-position-horizontal:absolute;mso-position-horizontal-relative:text;mso-position-vertical:absolute;mso-position-vertical-relative:text;mso-width-percent:0;mso-height-percent:0;mso-width-relative:margin;mso-height-relative:margin" o:gfxdata="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" adj="10968" strokecolor="#4579b8 [3044]">
                 <v:stroke endarrow="block"/>
               </v:shape>
             </w:pict>
@@ -5504,7 +5412,7 @@
           <w:noProof/>
         </w:rPr>
         <w:drawing>
-          <wp:inline distT="0" distB="0" distL="0" distR="0">
+          <wp:inline distT="0" distB="0" distL="0" distR="0" wp14:anchorId="7DAE3FBD" wp14:editId="20D031AB">
             <wp:extent cx="1466491" cy="2816961"/>
             <wp:effectExtent l="0" t="0" r="635" b="2540"/>
             <wp:docPr id="40" name="Picture 40"/>
@@ -5560,7 +5468,7 @@
           <w:noProof/>
         </w:rPr>
         <w:drawing>
-          <wp:inline distT="0" distB="0" distL="0" distR="0">
+          <wp:inline distT="0" distB="0" distL="0" distR="0" wp14:anchorId="6E0E3846" wp14:editId="3291B663">
             <wp:extent cx="1449237" cy="2801542"/>
             <wp:effectExtent l="0" t="0" r="0" b="0"/>
             <wp:docPr id="49" name="Picture 49"/>
@@ -5616,7 +5524,7 @@
           <w:noProof/>
         </w:rPr>
         <w:drawing>
-          <wp:inline distT="0" distB="0" distL="0" distR="0">
+          <wp:inline distT="0" distB="0" distL="0" distR="0" wp14:anchorId="1B0ECF9B" wp14:editId="223F2668">
             <wp:extent cx="1458967" cy="2802536"/>
             <wp:effectExtent l="0" t="0" r="8255" b="0"/>
             <wp:docPr id="47" name="Picture 47"/>
@@ -5673,10 +5581,7 @@
       <w:r>
         <w:lastRenderedPageBreak/>
         <w:tab/>
-        <w:t xml:space="preserve">Ukoliko smo se uspješno prijavili, otvara nam se početni zaslon, odnosno naš korisnički račun, u kojem možemo vidjeti detaljnije informacije o našim posuđenim knjigama. Isto tako u listi prijavljenih rezervacija, možemo otkazati našu rezervaciju, odabirom gumba „Otkaži rezervaciju“. U gornjem lijevu kutu nalazi se ikonica izbornika. Pritiskom na ikonicu otvara nam se izbornik. Odabirom </w:t>
-      </w:r>
-      <w:r>
-        <w:t>određenog gumba, odlazimo do sljedećeg ekrana.</w:t>
+        <w:t>Ukoliko smo se uspješno prijavili, otvara nam se početni zaslon, odnosno naš korisnički račun, u kojem možemo vidjeti detaljnije informacije o našim posuđenim knjigama. Isto tako u listi prijavljenih rezervacija, možemo otkazati našu rezervaciju, odabirom gumba „Otkaži rezervaciju“. U gornjem lijevu kutu nalazi se ikonica izbornika. Pritiskom na ikonicu otvara nam se izbornik. Odabirom određenog gumba, odlazimo do sljedećeg ekrana.</w:t>
       </w:r>
     </w:p>
     <w:p>
@@ -5691,7 +5596,7 @@
         <mc:AlternateContent>
           <mc:Choice Requires="wps">
             <w:drawing>
-              <wp:anchor distT="0" distB="0" distL="114300" distR="114300" simplePos="0" relativeHeight="251684864" behindDoc="0" locked="0" layoutInCell="1" allowOverlap="1">
+              <wp:anchor distT="0" distB="0" distL="114300" distR="114300" simplePos="0" relativeHeight="251676672" behindDoc="0" locked="0" layoutInCell="1" allowOverlap="1" wp14:anchorId="6BB126FD" wp14:editId="0631B57E">
                 <wp:simplePos x="0" y="0"/>
                 <wp:positionH relativeFrom="column">
                   <wp:posOffset>2996344</wp:posOffset>
@@ -5748,7 +5653,7 @@
           </mc:Choice>
           <mc:Fallback>
             <w:pict>
-              <v:shapetype w14:anchorId="7D3DD966" id="_x0000_t34" coordsize="21600,21600" o:spt="34" o:oned="t" adj="10800" path="m,l@0,0@0,21600,21600,21600e" filled="f">
+              <v:shapetype w14:anchorId="2F10ADAD" id="_x0000_t34" coordsize="21600,21600" o:spt="34" o:oned="t" adj="10800" path="m,l@0,0@0,21600,21600,21600e" filled="f">
                 <v:stroke joinstyle="miter"/>
                 <v:formulas>
                   <v:f eqn="val #0"/>
@@ -5759,7 +5664,7 @@
                 </v:handles>
                 <o:lock v:ext="edit" shapetype="t"/>
               </v:shapetype>
-              <v:shape id="Connector: Elbow 72" o:spid="_x0000_s1026" type="#_x0000_t34" style="position:absolute;margin-left:235.95pt;margin-top:137.45pt;width:101.45pt;height:532.15pt;z-index:251684864;visibility:visible;mso-wrap-style:square;mso-width-percent:0;mso-height-percent:0;mso-wrap-distance-left:9pt;mso-wrap-distance-top:0;mso-wrap-distance-right:9pt;mso-wrap-distance-bottom:0;mso-position-horizontal:absolute;mso-position-horizontal-relative:text;mso-position-vertical:absolute;mso-position-vertical-relative:text;mso-width-percent:0;mso-height-percent:0;mso-width-relative:margin;mso-height-relative:margin" o:gfxdata="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" adj="15630" strokecolor="#4579b8 [3044]"/>
+              <v:shape id="Connector: Elbow 72" o:spid="_x0000_s1026" type="#_x0000_t34" style="position:absolute;margin-left:235.95pt;margin-top:137.45pt;width:101.45pt;height:532.15pt;z-index:251676672;visibility:visible;mso-wrap-style:square;mso-width-percent:0;mso-height-percent:0;mso-wrap-distance-left:9pt;mso-wrap-distance-top:0;mso-wrap-distance-right:9pt;mso-wrap-distance-bottom:0;mso-position-horizontal:absolute;mso-position-horizontal-relative:text;mso-position-vertical:absolute;mso-position-vertical-relative:text;mso-width-percent:0;mso-height-percent:0;mso-width-relative:margin;mso-height-relative:margin" o:gfxdata="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" adj="15630" strokecolor="#4579b8 [3044]"/>
             </w:pict>
           </mc:Fallback>
         </mc:AlternateContent>
@@ -5771,7 +5676,7 @@
         <mc:AlternateContent>
           <mc:Choice Requires="wps">
             <w:drawing>
-              <wp:anchor distT="0" distB="0" distL="114300" distR="114300" simplePos="0" relativeHeight="251682816" behindDoc="0" locked="0" layoutInCell="1" allowOverlap="1">
+              <wp:anchor distT="0" distB="0" distL="114300" distR="114300" simplePos="0" relativeHeight="251674624" behindDoc="0" locked="0" layoutInCell="1" allowOverlap="1" wp14:anchorId="3C0C66BC" wp14:editId="42CE0A78">
                 <wp:simplePos x="0" y="0"/>
                 <wp:positionH relativeFrom="column">
                   <wp:posOffset>1875209</wp:posOffset>
@@ -5828,7 +5733,7 @@
           </mc:Choice>
           <mc:Fallback>
             <w:pict>
-              <v:shape w14:anchorId="149F46D8" id="Connector: Elbow 69" o:spid="_x0000_s1026" type="#_x0000_t34" style="position:absolute;margin-left:147.65pt;margin-top:121.8pt;width:35.8pt;height:560.95pt;flip:x;z-index:251682816;visibility:visible;mso-wrap-style:square;mso-width-percent:0;mso-height-percent:0;mso-wrap-distance-left:9pt;mso-wrap-distance-top:0;mso-wrap-distance-right:9pt;mso-wrap-distance-bottom:0;mso-position-horizontal:absolute;mso-position-horizontal-relative:text;mso-position-vertical:absolute;mso-position-vertical-relative:text;mso-width-percent:0;mso-height-percent:0;mso-width-relative:margin;mso-height-relative:margin" o:gfxdata="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" adj="18096" strokecolor="#4579b8 [3044]"/>
+              <v:shape w14:anchorId="691934E2" id="Connector: Elbow 69" o:spid="_x0000_s1026" type="#_x0000_t34" style="position:absolute;margin-left:147.65pt;margin-top:121.8pt;width:35.8pt;height:560.95pt;flip:x;z-index:251674624;visibility:visible;mso-wrap-style:square;mso-width-percent:0;mso-height-percent:0;mso-wrap-distance-left:9pt;mso-wrap-distance-top:0;mso-wrap-distance-right:9pt;mso-wrap-distance-bottom:0;mso-position-horizontal:absolute;mso-position-horizontal-relative:text;mso-position-vertical:absolute;mso-position-vertical-relative:text;mso-width-percent:0;mso-height-percent:0;mso-width-relative:margin;mso-height-relative:margin" o:gfxdata="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" adj="18096" strokecolor="#4579b8 [3044]"/>
             </w:pict>
           </mc:Fallback>
         </mc:AlternateContent>
@@ -5840,7 +5745,7 @@
         <mc:AlternateContent>
           <mc:Choice Requires="wps">
             <w:drawing>
-              <wp:anchor distT="0" distB="0" distL="114300" distR="114300" simplePos="0" relativeHeight="251680768" behindDoc="0" locked="0" layoutInCell="1" allowOverlap="1">
+              <wp:anchor distT="0" distB="0" distL="114300" distR="114300" simplePos="0" relativeHeight="251672576" behindDoc="0" locked="0" layoutInCell="1" allowOverlap="1" wp14:anchorId="75748511" wp14:editId="1221D776">
                 <wp:simplePos x="0" y="0"/>
                 <wp:positionH relativeFrom="column">
                   <wp:posOffset>842037</wp:posOffset>
@@ -5897,7 +5802,7 @@
           </mc:Choice>
           <mc:Fallback>
             <w:pict>
-              <v:shape w14:anchorId="0C5DCBF2" id="Connector: Curved 67" o:spid="_x0000_s1026" type="#_x0000_t38" style="position:absolute;margin-left:66.3pt;margin-top:106.75pt;width:117.05pt;height:672.4pt;flip:x;z-index:251680768;visibility:visible;mso-wrap-style:square;mso-width-percent:0;mso-height-percent:0;mso-wrap-distance-left:9pt;mso-wrap-distance-top:0;mso-wrap-distance-right:9pt;mso-wrap-distance-bottom:0;mso-position-horizontal:absolute;mso-position-horizontal-relative:text;mso-position-vertical:absolute;mso-position-vertical-relative:text;mso-width-percent:0;mso-height-percent:0;mso-width-relative:margin;mso-height-relative:margin" o:gfxdata="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" adj="40588" strokecolor="#4579b8 [3044]"/>
+              <v:shape w14:anchorId="74DBDCCE" id="Connector: Curved 67" o:spid="_x0000_s1026" type="#_x0000_t38" style="position:absolute;margin-left:66.3pt;margin-top:106.75pt;width:117.05pt;height:672.4pt;flip:x;z-index:251672576;visibility:visible;mso-wrap-style:square;mso-width-percent:0;mso-height-percent:0;mso-wrap-distance-left:9pt;mso-wrap-distance-top:0;mso-wrap-distance-right:9pt;mso-wrap-distance-bottom:0;mso-position-horizontal:absolute;mso-position-horizontal-relative:text;mso-position-vertical:absolute;mso-position-vertical-relative:text;mso-width-percent:0;mso-height-percent:0;mso-width-relative:margin;mso-height-relative:margin" o:gfxdata="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" adj="40588" strokecolor="#4579b8 [3044]"/>
             </w:pict>
           </mc:Fallback>
         </mc:AlternateContent>
@@ -5909,7 +5814,7 @@
         <mc:AlternateContent>
           <mc:Choice Requires="wps">
             <w:drawing>
-              <wp:anchor distT="0" distB="0" distL="114300" distR="114300" simplePos="0" relativeHeight="251679744" behindDoc="0" locked="0" layoutInCell="1" allowOverlap="1" wp14:anchorId="263B49BE" wp14:editId="4B88D0D2">
+              <wp:anchor distT="0" distB="0" distL="114300" distR="114300" simplePos="0" relativeHeight="251671552" behindDoc="0" locked="0" layoutInCell="1" allowOverlap="1" wp14:anchorId="37538E21" wp14:editId="1B804DAD">
                 <wp:simplePos x="0" y="0"/>
                 <wp:positionH relativeFrom="column">
                   <wp:posOffset>3035611</wp:posOffset>
@@ -5969,7 +5874,7 @@
           </mc:Choice>
           <mc:Fallback>
             <w:pict>
-              <v:shape w14:anchorId="03B64D8B" id="Connector: Curved 61" o:spid="_x0000_s1026" type="#_x0000_t38" style="position:absolute;margin-left:239pt;margin-top:91.25pt;width:89.5pt;height:138.55pt;z-index:251679744;visibility:visible;mso-wrap-style:square;mso-width-percent:0;mso-height-percent:0;mso-wrap-distance-left:9pt;mso-wrap-distance-top:0;mso-wrap-distance-right:9pt;mso-wrap-distance-bottom:0;mso-position-horizontal:absolute;mso-position-horizontal-relative:text;mso-position-vertical:absolute;mso-position-vertical-relative:text;mso-width-percent:0;mso-height-percent:0;mso-width-relative:margin;mso-height-relative:margin" o:gfxdata="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" adj="15550" strokecolor="#4579b8 [3044]">
+              <v:shape w14:anchorId="533A2709" id="Connector: Curved 61" o:spid="_x0000_s1026" type="#_x0000_t38" style="position:absolute;margin-left:239pt;margin-top:91.25pt;width:89.5pt;height:138.55pt;z-index:251671552;visibility:visible;mso-wrap-style:square;mso-width-percent:0;mso-height-percent:0;mso-wrap-distance-left:9pt;mso-wrap-distance-top:0;mso-wrap-distance-right:9pt;mso-wrap-distance-bottom:0;mso-position-horizontal:absolute;mso-position-horizontal-relative:text;mso-position-vertical:absolute;mso-position-vertical-relative:text;mso-width-percent:0;mso-height-percent:0;mso-width-relative:margin;mso-height-relative:margin" o:gfxdata="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" adj="15550" strokecolor="#4579b8 [3044]">
                 <v:stroke endarrow="block"/>
               </v:shape>
             </w:pict>
@@ -5983,7 +5888,7 @@
         <mc:AlternateContent>
           <mc:Choice Requires="wps">
             <w:drawing>
-              <wp:anchor distT="0" distB="0" distL="114300" distR="114300" simplePos="0" relativeHeight="251677696" behindDoc="0" locked="0" layoutInCell="1" allowOverlap="1" wp14:anchorId="263B49BE" wp14:editId="4B88D0D2">
+              <wp:anchor distT="0" distB="0" distL="114300" distR="114300" simplePos="0" relativeHeight="251670528" behindDoc="0" locked="0" layoutInCell="1" allowOverlap="1" wp14:anchorId="2430967A" wp14:editId="77099BBC">
                 <wp:simplePos x="0" y="0"/>
                 <wp:positionH relativeFrom="column">
                   <wp:posOffset>2171208</wp:posOffset>
@@ -6043,7 +5948,7 @@
           </mc:Choice>
           <mc:Fallback>
             <w:pict>
-              <v:shape w14:anchorId="2BEB1911" id="Connector: Curved 60" o:spid="_x0000_s1026" type="#_x0000_t38" style="position:absolute;margin-left:170.95pt;margin-top:76.95pt;width:9.65pt;height:152.85pt;flip:x;z-index:251677696;visibility:visible;mso-wrap-style:square;mso-width-percent:0;mso-height-percent:0;mso-wrap-distance-left:9pt;mso-wrap-distance-top:0;mso-wrap-distance-right:9pt;mso-wrap-distance-bottom:0;mso-position-horizontal:absolute;mso-position-horizontal-relative:text;mso-position-vertical:absolute;mso-position-vertical-relative:text;mso-width-percent:0;mso-height-percent:0;mso-width-relative:margin;mso-height-relative:margin" o:gfxdata="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" adj="90007" strokecolor="#4579b8 [3044]">
+              <v:shape w14:anchorId="1C5A1BA7" id="Connector: Curved 60" o:spid="_x0000_s1026" type="#_x0000_t38" style="position:absolute;margin-left:170.95pt;margin-top:76.95pt;width:9.65pt;height:152.85pt;flip:x;z-index:251670528;visibility:visible;mso-wrap-style:square;mso-width-percent:0;mso-height-percent:0;mso-wrap-distance-left:9pt;mso-wrap-distance-top:0;mso-wrap-distance-right:9pt;mso-wrap-distance-bottom:0;mso-position-horizontal:absolute;mso-position-horizontal-relative:text;mso-position-vertical:absolute;mso-position-vertical-relative:text;mso-width-percent:0;mso-height-percent:0;mso-width-relative:margin;mso-height-relative:margin" o:gfxdata="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" adj="90007" strokecolor="#4579b8 [3044]">
                 <v:stroke endarrow="block"/>
               </v:shape>
             </w:pict>
@@ -6057,7 +5962,7 @@
         <mc:AlternateContent>
           <mc:Choice Requires="wps">
             <w:drawing>
-              <wp:anchor distT="0" distB="0" distL="114300" distR="114300" simplePos="0" relativeHeight="251675648" behindDoc="0" locked="0" layoutInCell="1" allowOverlap="1">
+              <wp:anchor distT="0" distB="0" distL="114300" distR="114300" simplePos="0" relativeHeight="251669504" behindDoc="0" locked="0" layoutInCell="1" allowOverlap="1" wp14:anchorId="46A87E32" wp14:editId="48FE2A97">
                 <wp:simplePos x="0" y="0"/>
                 <wp:positionH relativeFrom="column">
                   <wp:posOffset>583948</wp:posOffset>
@@ -6115,7 +6020,7 @@
           </mc:Choice>
           <mc:Fallback>
             <w:pict>
-              <v:shape w14:anchorId="7D493151" id="Connector: Curved 59" o:spid="_x0000_s1026" type="#_x0000_t38" style="position:absolute;margin-left:46pt;margin-top:61.35pt;width:133.15pt;height:169.15pt;flip:x;z-index:251675648;visibility:visible;mso-wrap-style:square;mso-width-percent:0;mso-height-percent:0;mso-wrap-distance-left:9pt;mso-wrap-distance-top:0;mso-wrap-distance-right:9pt;mso-wrap-distance-bottom:0;mso-position-horizontal:absolute;mso-position-horizontal-relative:text;mso-position-vertical:absolute;mso-position-vertical-relative:text;mso-width-percent:0;mso-height-percent:0;mso-width-relative:margin;mso-height-relative:margin" o:gfxdata="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" adj="10800" strokecolor="#4579b8 [3044]">
+              <v:shape w14:anchorId="58864CCE" id="Connector: Curved 59" o:spid="_x0000_s1026" type="#_x0000_t38" style="position:absolute;margin-left:46pt;margin-top:61.35pt;width:133.15pt;height:169.15pt;flip:x;z-index:251669504;visibility:visible;mso-wrap-style:square;mso-width-percent:0;mso-height-percent:0;mso-wrap-distance-left:9pt;mso-wrap-distance-top:0;mso-wrap-distance-right:9pt;mso-wrap-distance-bottom:0;mso-position-horizontal:absolute;mso-position-horizontal-relative:text;mso-position-vertical:absolute;mso-position-vertical-relative:text;mso-width-percent:0;mso-height-percent:0;mso-width-relative:margin;mso-height-relative:margin" o:gfxdata="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" adj="10800" strokecolor="#4579b8 [3044]">
                 <v:stroke endarrow="block"/>
               </v:shape>
             </w:pict>
@@ -6127,7 +6032,7 @@
           <w:noProof/>
         </w:rPr>
         <w:drawing>
-          <wp:inline distT="0" distB="0" distL="0" distR="0">
+          <wp:inline distT="0" distB="0" distL="0" distR="0" wp14:anchorId="59B4C84F" wp14:editId="0775564B">
             <wp:extent cx="1337095" cy="2571437"/>
             <wp:effectExtent l="0" t="0" r="0" b="635"/>
             <wp:docPr id="55" name="Picture 55"/>
@@ -6144,7 +6049,7 @@
                     </pic:cNvPicPr>
                   </pic:nvPicPr>
                   <pic:blipFill>
-                    <a:blip r:embed="rId29" cstate="print">
+                    <a:blip r:embed="rId28" cstate="print">
                       <a:extLst>
                         <a:ext uri="{28A0092B-C50C-407E-A947-70E740481C1C}">
                           <a14:useLocalDpi xmlns:a14="http://schemas.microsoft.com/office/drawing/2010/main" val="0"/>
@@ -6195,7 +6100,7 @@
           <w:noProof/>
         </w:rPr>
         <w:drawing>
-          <wp:inline distT="0" distB="0" distL="0" distR="0">
+          <wp:inline distT="0" distB="0" distL="0" distR="0" wp14:anchorId="3B7C3BAF" wp14:editId="280A8A82">
             <wp:extent cx="1621766" cy="3136012"/>
             <wp:effectExtent l="0" t="0" r="0" b="7620"/>
             <wp:docPr id="56" name="Picture 56"/>
@@ -6212,7 +6117,7 @@
                     </pic:cNvPicPr>
                   </pic:nvPicPr>
                   <pic:blipFill>
-                    <a:blip r:embed="rId30" cstate="print">
+                    <a:blip r:embed="rId29" cstate="print">
                       <a:extLst>
                         <a:ext uri="{28A0092B-C50C-407E-A947-70E740481C1C}">
                           <a14:useLocalDpi xmlns:a14="http://schemas.microsoft.com/office/drawing/2010/main" val="0"/>
@@ -6251,7 +6156,7 @@
           <w:noProof/>
         </w:rPr>
         <w:drawing>
-          <wp:inline distT="0" distB="0" distL="0" distR="0">
+          <wp:inline distT="0" distB="0" distL="0" distR="0" wp14:anchorId="37706037" wp14:editId="6D27E04A">
             <wp:extent cx="1630392" cy="3145539"/>
             <wp:effectExtent l="0" t="0" r="8255" b="0"/>
             <wp:docPr id="57" name="Picture 57"/>
@@ -6268,7 +6173,7 @@
                     </pic:cNvPicPr>
                   </pic:nvPicPr>
                   <pic:blipFill>
-                    <a:blip r:embed="rId31">
+                    <a:blip r:embed="rId30">
                       <a:extLst>
                         <a:ext uri="{28A0092B-C50C-407E-A947-70E740481C1C}">
                           <a14:useLocalDpi xmlns:a14="http://schemas.microsoft.com/office/drawing/2010/main" val="0"/>
@@ -6307,7 +6212,7 @@
           <w:noProof/>
         </w:rPr>
         <w:drawing>
-          <wp:inline distT="0" distB="0" distL="0" distR="0">
+          <wp:inline distT="0" distB="0" distL="0" distR="0" wp14:anchorId="2DD46D92" wp14:editId="497C4917">
             <wp:extent cx="1647646" cy="3137530"/>
             <wp:effectExtent l="0" t="0" r="0" b="6350"/>
             <wp:docPr id="58" name="Picture 58"/>
@@ -6369,7 +6274,7 @@
         <mc:AlternateContent>
           <mc:Choice Requires="wps">
             <w:drawing>
-              <wp:anchor distT="0" distB="0" distL="114300" distR="114300" simplePos="0" relativeHeight="251685888" behindDoc="0" locked="0" layoutInCell="1" allowOverlap="1">
+              <wp:anchor distT="0" distB="0" distL="114300" distR="114300" simplePos="0" relativeHeight="251677696" behindDoc="0" locked="0" layoutInCell="1" allowOverlap="1" wp14:anchorId="400CC309" wp14:editId="44A2F547">
                 <wp:simplePos x="0" y="0"/>
                 <wp:positionH relativeFrom="column">
                   <wp:posOffset>4060438</wp:posOffset>
@@ -6429,7 +6334,7 @@
           </mc:Choice>
           <mc:Fallback>
             <w:pict>
-              <v:shape w14:anchorId="248EC834" id="Connector: Elbow 73" o:spid="_x0000_s1026" type="#_x0000_t34" style="position:absolute;margin-left:319.7pt;margin-top:-72.75pt;width:3.6pt;height:77pt;z-index:251685888;visibility:visible;mso-wrap-style:square;mso-width-percent:0;mso-height-percent:0;mso-wrap-distance-left:9pt;mso-wrap-distance-top:0;mso-wrap-distance-right:9pt;mso-wrap-distance-bottom:0;mso-position-horizontal:absolute;mso-position-horizontal-relative:text;mso-position-vertical:absolute;mso-position-vertical-relative:text;mso-width-percent:0;mso-height-percent:0;mso-width-relative:margin;mso-height-relative:margin" o:gfxdata="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" adj="-53400" strokecolor="#4579b8 [3044]">
+              <v:shape w14:anchorId="3F535DE9" id="Connector: Elbow 73" o:spid="_x0000_s1026" type="#_x0000_t34" style="position:absolute;margin-left:319.7pt;margin-top:-72.75pt;width:3.6pt;height:77pt;z-index:251677696;visibility:visible;mso-wrap-style:square;mso-width-percent:0;mso-height-percent:0;mso-wrap-distance-left:9pt;mso-wrap-distance-top:0;mso-wrap-distance-right:9pt;mso-wrap-distance-bottom:0;mso-position-horizontal:absolute;mso-position-horizontal-relative:text;mso-position-vertical:absolute;mso-position-vertical-relative:text;mso-width-percent:0;mso-height-percent:0;mso-width-relative:margin;mso-height-relative:margin" o:gfxdata="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" adj="-53400" strokecolor="#4579b8 [3044]">
                 <v:stroke endarrow="block"/>
               </v:shape>
             </w:pict>
@@ -6443,7 +6348,7 @@
         <mc:AlternateContent>
           <mc:Choice Requires="wps">
             <w:drawing>
-              <wp:anchor distT="0" distB="0" distL="114300" distR="114300" simplePos="0" relativeHeight="251683840" behindDoc="0" locked="0" layoutInCell="1" allowOverlap="1">
+              <wp:anchor distT="0" distB="0" distL="114300" distR="114300" simplePos="0" relativeHeight="251675648" behindDoc="0" locked="0" layoutInCell="1" allowOverlap="1" wp14:anchorId="3AA889CC" wp14:editId="6EBB2B40">
                 <wp:simplePos x="0" y="0"/>
                 <wp:positionH relativeFrom="column">
                   <wp:posOffset>1976921</wp:posOffset>
@@ -6503,7 +6408,7 @@
           </mc:Choice>
           <mc:Fallback>
             <w:pict>
-              <v:shape w14:anchorId="4C227971" id="Connector: Elbow 70" o:spid="_x0000_s1026" type="#_x0000_t34" style="position:absolute;margin-left:155.65pt;margin-top:-77.75pt;width:5.15pt;height:78.9pt;z-index:251683840;visibility:visible;mso-wrap-style:square;mso-width-percent:0;mso-height-percent:0;mso-wrap-distance-left:9pt;mso-wrap-distance-top:0;mso-wrap-distance-right:9pt;mso-wrap-distance-bottom:0;mso-position-horizontal:absolute;mso-position-horizontal-relative:text;mso-position-vertical:absolute;mso-position-vertical-relative:text;mso-width-percent:0;mso-height-percent:0;mso-width-relative:margin;mso-height-relative:margin" o:gfxdata="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" adj="-1391" strokecolor="#4579b8 [3044]">
+              <v:shape w14:anchorId="4E2D1D4B" id="Connector: Elbow 70" o:spid="_x0000_s1026" type="#_x0000_t34" style="position:absolute;margin-left:155.65pt;margin-top:-77.75pt;width:5.15pt;height:78.9pt;z-index:251675648;visibility:visible;mso-wrap-style:square;mso-width-percent:0;mso-height-percent:0;mso-wrap-distance-left:9pt;mso-wrap-distance-top:0;mso-wrap-distance-right:9pt;mso-wrap-distance-bottom:0;mso-position-horizontal:absolute;mso-position-horizontal-relative:text;mso-position-vertical:absolute;mso-position-vertical-relative:text;mso-width-percent:0;mso-height-percent:0;mso-width-relative:margin;mso-height-relative:margin" o:gfxdata="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" adj="-1391" strokecolor="#4579b8 [3044]">
                 <v:stroke endarrow="block"/>
               </v:shape>
             </w:pict>
@@ -6517,7 +6422,7 @@
         <mc:AlternateContent>
           <mc:Choice Requires="wps">
             <w:drawing>
-              <wp:anchor distT="0" distB="0" distL="114300" distR="114300" simplePos="0" relativeHeight="251681792" behindDoc="0" locked="0" layoutInCell="1" allowOverlap="1">
+              <wp:anchor distT="0" distB="0" distL="114300" distR="114300" simplePos="0" relativeHeight="251673600" behindDoc="0" locked="0" layoutInCell="1" allowOverlap="1" wp14:anchorId="1D7735C8" wp14:editId="0156F321">
                 <wp:simplePos x="0" y="0"/>
                 <wp:positionH relativeFrom="column">
                   <wp:posOffset>70263</wp:posOffset>
@@ -6575,7 +6480,7 @@
           </mc:Choice>
           <mc:Fallback>
             <w:pict>
-              <v:shape w14:anchorId="3566ACA9" id="Connector: Curved 68" o:spid="_x0000_s1026" type="#_x0000_t38" style="position:absolute;margin-left:5.55pt;margin-top:-69.6pt;width:29.4pt;height:69.45pt;z-index:251681792;visibility:visible;mso-wrap-style:square;mso-width-percent:0;mso-height-percent:0;mso-wrap-distance-left:9pt;mso-wrap-distance-top:0;mso-wrap-distance-right:9pt;mso-wrap-distance-bottom:0;mso-position-horizontal:absolute;mso-position-horizontal-relative:text;mso-position-vertical:absolute;mso-position-vertical-relative:text;mso-width-percent:0;mso-height-percent:0;mso-width-relative:margin;mso-height-relative:margin" o:gfxdata="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" adj="10800" strokecolor="#4579b8 [3044]">
+              <v:shape w14:anchorId="16819965" id="Connector: Curved 68" o:spid="_x0000_s1026" type="#_x0000_t38" style="position:absolute;margin-left:5.55pt;margin-top:-69.6pt;width:29.4pt;height:69.45pt;z-index:251673600;visibility:visible;mso-wrap-style:square;mso-width-percent:0;mso-height-percent:0;mso-wrap-distance-left:9pt;mso-wrap-distance-top:0;mso-wrap-distance-right:9pt;mso-wrap-distance-bottom:0;mso-position-horizontal:absolute;mso-position-horizontal-relative:text;mso-position-vertical:absolute;mso-position-vertical-relative:text;mso-width-percent:0;mso-height-percent:0;mso-width-relative:margin;mso-height-relative:margin" o:gfxdata="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" adj="10800" strokecolor="#4579b8 [3044]">
                 <v:stroke endarrow="block"/>
               </v:shape>
             </w:pict>
@@ -6587,7 +6492,7 @@
           <w:noProof/>
         </w:rPr>
         <w:drawing>
-          <wp:inline distT="0" distB="0" distL="0" distR="0">
+          <wp:inline distT="0" distB="0" distL="0" distR="0" wp14:anchorId="7FB9F8AC" wp14:editId="1C85EDD3">
             <wp:extent cx="1677726" cy="3232638"/>
             <wp:effectExtent l="0" t="0" r="0" b="6350"/>
             <wp:docPr id="63" name="Picture 63"/>
@@ -6604,7 +6509,7 @@
                     </pic:cNvPicPr>
                   </pic:nvPicPr>
                   <pic:blipFill>
-                    <a:blip r:embed="rId32">
+                    <a:blip r:embed="rId31">
                       <a:extLst>
                         <a:ext uri="{28A0092B-C50C-407E-A947-70E740481C1C}">
                           <a14:useLocalDpi xmlns:a14="http://schemas.microsoft.com/office/drawing/2010/main" val="0"/>
@@ -6643,7 +6548,7 @@
           <w:noProof/>
         </w:rPr>
         <w:drawing>
-          <wp:inline distT="0" distB="0" distL="0" distR="0">
+          <wp:inline distT="0" distB="0" distL="0" distR="0" wp14:anchorId="59018919" wp14:editId="2AF56EEE">
             <wp:extent cx="1681406" cy="3236181"/>
             <wp:effectExtent l="0" t="0" r="0" b="2540"/>
             <wp:docPr id="64" name="Picture 64"/>
@@ -6660,7 +6565,7 @@
                     </pic:cNvPicPr>
                   </pic:nvPicPr>
                   <pic:blipFill>
-                    <a:blip r:embed="rId33" cstate="print">
+                    <a:blip r:embed="rId32" cstate="print">
                       <a:extLst>
                         <a:ext uri="{28A0092B-C50C-407E-A947-70E740481C1C}">
                           <a14:useLocalDpi xmlns:a14="http://schemas.microsoft.com/office/drawing/2010/main" val="0"/>
@@ -6699,7 +6604,7 @@
           <w:noProof/>
         </w:rPr>
         <w:drawing>
-          <wp:inline distT="0" distB="0" distL="0" distR="0">
+          <wp:inline distT="0" distB="0" distL="0" distR="0" wp14:anchorId="24AD7B0D" wp14:editId="2E566C5A">
             <wp:extent cx="1686380" cy="3236181"/>
             <wp:effectExtent l="0" t="0" r="9525" b="2540"/>
             <wp:docPr id="65" name="Picture 65"/>
@@ -6716,7 +6621,7 @@
                     </pic:cNvPicPr>
                   </pic:nvPicPr>
                   <pic:blipFill>
-                    <a:blip r:embed="rId34" cstate="print">
+                    <a:blip r:embed="rId33" cstate="print">
                       <a:extLst>
                         <a:ext uri="{28A0092B-C50C-407E-A947-70E740481C1C}">
                           <a14:useLocalDpi xmlns:a14="http://schemas.microsoft.com/office/drawing/2010/main" val="0"/>
@@ -6761,10 +6666,7 @@
       </w:pPr>
       <w:r>
         <w:tab/>
-        <w:t>U ekranu pretraživanje, možemo prelistati cijeli katalog knjižnice, ali isto tako unosom određenog pojma možemo pretražiti, sortirati, ali i filtrirati. Klikom na odabranu knjigu, otvara nam se detaljni prikaz knjige, gdje možemo vidjeti sve pojedinosti o toj knjizi, te odabirom gumba „Prikaz sadržaja“, možemo vidjeti nekoliko stranica iz knjige. Ovdje imamo mogućnost rezervacije knjige ukoliko je slobodna, te spremiti u favorite</w:t>
-      </w:r>
-      <w:r>
-        <w:t>.</w:t>
+        <w:t>U ekranu pretraživanje, možemo prelistati cijeli katalog knjižnice, ali isto tako unosom određenog pojma možemo pretražiti, sortirati, ali i filtrirati. Klikom na odabranu knjigu, otvara nam se detaljni prikaz knjige, gdje možemo vidjeti sve pojedinosti o toj knjizi, te odabirom gumba „Prikaz sadržaja“, možemo vidjeti nekoliko stranica iz knjige. Ovdje imamo mogućnost rezervacije knjige ukoliko je slobodna, te spremiti u favorite.</w:t>
       </w:r>
     </w:p>
     <w:p>
@@ -6785,7 +6687,7 @@
         <mc:AlternateContent>
           <mc:Choice Requires="wps">
             <w:drawing>
-              <wp:anchor distT="0" distB="0" distL="114300" distR="114300" simplePos="0" relativeHeight="251691008" behindDoc="0" locked="0" layoutInCell="1" allowOverlap="1" wp14:anchorId="617D18FC" wp14:editId="17346400">
+              <wp:anchor distT="0" distB="0" distL="114300" distR="114300" simplePos="0" relativeHeight="251681792" behindDoc="0" locked="0" layoutInCell="1" allowOverlap="1" wp14:anchorId="44878F3D" wp14:editId="1F8EE922">
                 <wp:simplePos x="0" y="0"/>
                 <wp:positionH relativeFrom="column">
                   <wp:posOffset>3529081</wp:posOffset>
@@ -6843,11 +6745,11 @@
           </mc:Choice>
           <mc:Fallback>
             <w:pict>
-              <v:shapetype w14:anchorId="0695B692" id="_x0000_t32" coordsize="21600,21600" o:spt="32" o:oned="t" path="m,l21600,21600e" filled="f">
+              <v:shapetype w14:anchorId="617D40AF" id="_x0000_t32" coordsize="21600,21600" o:spt="32" o:oned="t" path="m,l21600,21600e" filled="f">
                 <v:path arrowok="t" fillok="f" o:connecttype="none"/>
                 <o:lock v:ext="edit" shapetype="t"/>
               </v:shapetype>
-              <v:shape id="Straight Arrow Connector 81" o:spid="_x0000_s1026" type="#_x0000_t32" style="position:absolute;margin-left:277.9pt;margin-top:94.6pt;width:77.65pt;height:27.75pt;flip:y;z-index:251691008;visibility:visible;mso-wrap-style:square;mso-width-percent:0;mso-height-percent:0;mso-wrap-distance-left:9pt;mso-wrap-distance-top:0;mso-wrap-distance-right:9pt;mso-wrap-distance-bottom:0;mso-position-horizontal:absolute;mso-position-horizontal-relative:text;mso-position-vertical:absolute;mso-position-vertical-relative:text;mso-width-percent:0;mso-height-percent:0;mso-width-relative:margin;mso-height-relative:margin" o:gfxdata="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" strokecolor="#4579b8 [3044]">
+              <v:shape id="Straight Arrow Connector 81" o:spid="_x0000_s1026" type="#_x0000_t32" style="position:absolute;margin-left:277.9pt;margin-top:94.6pt;width:77.65pt;height:27.75pt;flip:y;z-index:251681792;visibility:visible;mso-wrap-style:square;mso-width-percent:0;mso-height-percent:0;mso-wrap-distance-left:9pt;mso-wrap-distance-top:0;mso-wrap-distance-right:9pt;mso-wrap-distance-bottom:0;mso-position-horizontal:absolute;mso-position-horizontal-relative:text;mso-position-vertical:absolute;mso-position-vertical-relative:text;mso-width-percent:0;mso-height-percent:0;mso-width-relative:margin;mso-height-relative:margin" o:gfxdata="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" strokecolor="#4579b8 [3044]">
                 <v:stroke endarrow="block"/>
               </v:shape>
             </w:pict>
@@ -6861,7 +6763,7 @@
         <mc:AlternateContent>
           <mc:Choice Requires="wps">
             <w:drawing>
-              <wp:anchor distT="0" distB="0" distL="114300" distR="114300" simplePos="0" relativeHeight="251688960" behindDoc="0" locked="0" layoutInCell="1" allowOverlap="1">
+              <wp:anchor distT="0" distB="0" distL="114300" distR="114300" simplePos="0" relativeHeight="251680768" behindDoc="0" locked="0" layoutInCell="1" allowOverlap="1" wp14:anchorId="48928C40" wp14:editId="391B575B">
                 <wp:simplePos x="0" y="0"/>
                 <wp:positionH relativeFrom="column">
                   <wp:posOffset>2010382</wp:posOffset>
@@ -6913,7 +6815,7 @@
           </mc:Choice>
           <mc:Fallback>
             <w:pict>
-              <v:shape w14:anchorId="23B6D459" id="Straight Arrow Connector 80" o:spid="_x0000_s1026" type="#_x0000_t32" style="position:absolute;margin-left:158.3pt;margin-top:72.05pt;width:198.45pt;height:51.35pt;flip:y;z-index:251688960;visibility:visible;mso-wrap-style:square;mso-wrap-distance-left:9pt;mso-wrap-distance-top:0;mso-wrap-distance-right:9pt;mso-wrap-distance-bottom:0;mso-position-horizontal:absolute;mso-position-horizontal-relative:text;mso-position-vertical:absolute;mso-position-vertical-relative:text" o:gfxdata="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" strokecolor="#4579b8 [3044]">
+              <v:shape w14:anchorId="1AE83B07" id="Straight Arrow Connector 80" o:spid="_x0000_s1026" type="#_x0000_t32" style="position:absolute;margin-left:158.3pt;margin-top:72.05pt;width:198.45pt;height:51.35pt;flip:y;z-index:251680768;visibility:visible;mso-wrap-style:square;mso-wrap-distance-left:9pt;mso-wrap-distance-top:0;mso-wrap-distance-right:9pt;mso-wrap-distance-bottom:0;mso-position-horizontal:absolute;mso-position-horizontal-relative:text;mso-position-vertical:absolute;mso-position-vertical-relative:text" o:gfxdata="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" strokecolor="#4579b8 [3044]">
                 <v:stroke endarrow="block"/>
               </v:shape>
             </w:pict>
@@ -6927,7 +6829,7 @@
         <mc:AlternateContent>
           <mc:Choice Requires="wps">
             <w:drawing>
-              <wp:anchor distT="0" distB="0" distL="114300" distR="114300" simplePos="0" relativeHeight="251687936" behindDoc="0" locked="0" layoutInCell="1" allowOverlap="1">
+              <wp:anchor distT="0" distB="0" distL="114300" distR="114300" simplePos="0" relativeHeight="251679744" behindDoc="0" locked="0" layoutInCell="1" allowOverlap="1" wp14:anchorId="68F30B4F" wp14:editId="4F05B9F4">
                 <wp:simplePos x="0" y="0"/>
                 <wp:positionH relativeFrom="column">
                   <wp:posOffset>929005</wp:posOffset>
@@ -6981,7 +6883,7 @@
           </mc:Choice>
           <mc:Fallback>
             <w:pict>
-              <v:shape w14:anchorId="2A954584" id="Connector: Curved 79" o:spid="_x0000_s1026" type="#_x0000_t38" style="position:absolute;margin-left:73.15pt;margin-top:34.5pt;width:167.8pt;height:35.8pt;flip:y;z-index:251687936;visibility:visible;mso-wrap-style:square;mso-wrap-distance-left:9pt;mso-wrap-distance-top:0;mso-wrap-distance-right:9pt;mso-wrap-distance-bottom:0;mso-position-horizontal:absolute;mso-position-horizontal-relative:text;mso-position-vertical:absolute;mso-position-vertical-relative:text" o:gfxdata="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" adj="4511" strokecolor="#4579b8 [3044]">
+              <v:shape w14:anchorId="79006FBA" id="Connector: Curved 79" o:spid="_x0000_s1026" type="#_x0000_t38" style="position:absolute;margin-left:73.15pt;margin-top:34.5pt;width:167.8pt;height:35.8pt;flip:y;z-index:251679744;visibility:visible;mso-wrap-style:square;mso-wrap-distance-left:9pt;mso-wrap-distance-top:0;mso-wrap-distance-right:9pt;mso-wrap-distance-bottom:0;mso-position-horizontal:absolute;mso-position-horizontal-relative:text;mso-position-vertical:absolute;mso-position-vertical-relative:text" o:gfxdata="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" adj="4511" strokecolor="#4579b8 [3044]">
                 <v:stroke endarrow="block"/>
               </v:shape>
             </w:pict>
@@ -6995,7 +6897,7 @@
         <mc:AlternateContent>
           <mc:Choice Requires="wps">
             <w:drawing>
-              <wp:anchor distT="0" distB="0" distL="114300" distR="114300" simplePos="0" relativeHeight="251686912" behindDoc="0" locked="0" layoutInCell="1" allowOverlap="1">
+              <wp:anchor distT="0" distB="0" distL="114300" distR="114300" simplePos="0" relativeHeight="251678720" behindDoc="0" locked="0" layoutInCell="1" allowOverlap="1" wp14:anchorId="29BBA0D4" wp14:editId="1E15C108">
                 <wp:simplePos x="0" y="0"/>
                 <wp:positionH relativeFrom="column">
                   <wp:posOffset>905151</wp:posOffset>
@@ -7047,7 +6949,7 @@
           </mc:Choice>
           <mc:Fallback>
             <w:pict>
-              <v:shape w14:anchorId="75B7A329" id="Straight Arrow Connector 78" o:spid="_x0000_s1026" type="#_x0000_t32" style="position:absolute;margin-left:71.25pt;margin-top:69.55pt;width:48.85pt;height:.65pt;z-index:251686912;visibility:visible;mso-wrap-style:square;mso-wrap-distance-left:9pt;mso-wrap-distance-top:0;mso-wrap-distance-right:9pt;mso-wrap-distance-bottom:0;mso-position-horizontal:absolute;mso-position-horizontal-relative:text;mso-position-vertical:absolute;mso-position-vertical-relative:text" o:gfxdata="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" strokecolor="#4579b8 [3044]">
+              <v:shape w14:anchorId="5B8CEB06" id="Straight Arrow Connector 78" o:spid="_x0000_s1026" type="#_x0000_t32" style="position:absolute;margin-left:71.25pt;margin-top:69.55pt;width:48.85pt;height:.65pt;z-index:251678720;visibility:visible;mso-wrap-style:square;mso-wrap-distance-left:9pt;mso-wrap-distance-top:0;mso-wrap-distance-right:9pt;mso-wrap-distance-bottom:0;mso-position-horizontal:absolute;mso-position-horizontal-relative:text;mso-position-vertical:absolute;mso-position-vertical-relative:text" o:gfxdata="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" strokecolor="#4579b8 [3044]">
                 <v:stroke endarrow="block"/>
               </v:shape>
             </w:pict>
@@ -7059,7 +6961,7 @@
           <w:noProof/>
         </w:rPr>
         <w:drawing>
-          <wp:inline distT="0" distB="0" distL="0" distR="0">
+          <wp:inline distT="0" distB="0" distL="0" distR="0" wp14:anchorId="439B057B" wp14:editId="2D2E14A7">
             <wp:extent cx="1170705" cy="2265242"/>
             <wp:effectExtent l="0" t="0" r="0" b="1905"/>
             <wp:docPr id="74" name="Picture 74"/>
@@ -7076,7 +6978,7 @@
                     </pic:cNvPicPr>
                   </pic:nvPicPr>
                   <pic:blipFill>
-                    <a:blip r:embed="rId35" cstate="print">
+                    <a:blip r:embed="rId34" cstate="print">
                       <a:extLst>
                         <a:ext uri="{28A0092B-C50C-407E-A947-70E740481C1C}">
                           <a14:useLocalDpi xmlns:a14="http://schemas.microsoft.com/office/drawing/2010/main" val="0"/>
@@ -7115,7 +7017,7 @@
           <w:noProof/>
         </w:rPr>
         <w:drawing>
-          <wp:inline distT="0" distB="0" distL="0" distR="0">
+          <wp:inline distT="0" distB="0" distL="0" distR="0" wp14:anchorId="5BDB23C2" wp14:editId="00F7A232">
             <wp:extent cx="1170705" cy="2265242"/>
             <wp:effectExtent l="0" t="0" r="0" b="1905"/>
             <wp:docPr id="75" name="Picture 75"/>
@@ -7171,7 +7073,7 @@
           <w:noProof/>
         </w:rPr>
         <w:drawing>
-          <wp:inline distT="0" distB="0" distL="0" distR="0">
+          <wp:inline distT="0" distB="0" distL="0" distR="0" wp14:anchorId="37160E0A" wp14:editId="6425601C">
             <wp:extent cx="1180167" cy="2262651"/>
             <wp:effectExtent l="0" t="0" r="1270" b="4445"/>
             <wp:docPr id="76" name="Picture 76"/>
@@ -7188,7 +7090,7 @@
                     </pic:cNvPicPr>
                   </pic:nvPicPr>
                   <pic:blipFill>
-                    <a:blip r:embed="rId36" cstate="print">
+                    <a:blip r:embed="rId35" cstate="print">
                       <a:extLst>
                         <a:ext uri="{28A0092B-C50C-407E-A947-70E740481C1C}">
                           <a14:useLocalDpi xmlns:a14="http://schemas.microsoft.com/office/drawing/2010/main" val="0"/>
@@ -7227,7 +7129,7 @@
           <w:noProof/>
         </w:rPr>
         <w:drawing>
-          <wp:inline distT="0" distB="0" distL="0" distR="0">
+          <wp:inline distT="0" distB="0" distL="0" distR="0" wp14:anchorId="08E50C9C" wp14:editId="56216881">
             <wp:extent cx="1181951" cy="2265692"/>
             <wp:effectExtent l="0" t="0" r="0" b="1270"/>
             <wp:docPr id="77" name="Picture 77"/>
@@ -7244,7 +7146,7 @@
                     </pic:cNvPicPr>
                   </pic:nvPicPr>
                   <pic:blipFill>
-                    <a:blip r:embed="rId37" cstate="print">
+                    <a:blip r:embed="rId36" cstate="print">
                       <a:extLst>
                         <a:ext uri="{28A0092B-C50C-407E-A947-70E740481C1C}">
                           <a14:useLocalDpi xmlns:a14="http://schemas.microsoft.com/office/drawing/2010/main" val="0"/>
@@ -7311,7 +7213,7 @@
         <mc:AlternateContent>
           <mc:Choice Requires="wps">
             <w:drawing>
-              <wp:anchor distT="0" distB="0" distL="114300" distR="114300" simplePos="0" relativeHeight="251693056" behindDoc="0" locked="0" layoutInCell="1" allowOverlap="1">
+              <wp:anchor distT="0" distB="0" distL="114300" distR="114300" simplePos="0" relativeHeight="251683840" behindDoc="0" locked="0" layoutInCell="1" allowOverlap="1" wp14:anchorId="5AB300AB" wp14:editId="202D77DD">
                 <wp:simplePos x="0" y="0"/>
                 <wp:positionH relativeFrom="column">
                   <wp:posOffset>1119836</wp:posOffset>
@@ -7363,7 +7265,7 @@
           </mc:Choice>
           <mc:Fallback>
             <w:pict>
-              <v:shape w14:anchorId="1A7546FE" id="Straight Arrow Connector 86" o:spid="_x0000_s1026" type="#_x0000_t32" style="position:absolute;margin-left:88.2pt;margin-top:16.8pt;width:261.7pt;height:20.05pt;flip:y;z-index:251693056;visibility:visible;mso-wrap-style:square;mso-wrap-distance-left:9pt;mso-wrap-distance-top:0;mso-wrap-distance-right:9pt;mso-wrap-distance-bottom:0;mso-position-horizontal:absolute;mso-position-horizontal-relative:text;mso-position-vertical:absolute;mso-position-vertical-relative:text" o:gfxdata="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" strokecolor="#4579b8 [3044]">
+              <v:shape w14:anchorId="2188555E" id="Straight Arrow Connector 86" o:spid="_x0000_s1026" type="#_x0000_t32" style="position:absolute;margin-left:88.2pt;margin-top:16.8pt;width:261.7pt;height:20.05pt;flip:y;z-index:251683840;visibility:visible;mso-wrap-style:square;mso-wrap-distance-left:9pt;mso-wrap-distance-top:0;mso-wrap-distance-right:9pt;mso-wrap-distance-bottom:0;mso-position-horizontal:absolute;mso-position-horizontal-relative:text;mso-position-vertical:absolute;mso-position-vertical-relative:text" o:gfxdata="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" strokecolor="#4579b8 [3044]">
                 <v:stroke endarrow="block"/>
               </v:shape>
             </w:pict>
@@ -7377,7 +7279,7 @@
         <mc:AlternateContent>
           <mc:Choice Requires="wps">
             <w:drawing>
-              <wp:anchor distT="0" distB="0" distL="114300" distR="114300" simplePos="0" relativeHeight="251692032" behindDoc="0" locked="0" layoutInCell="1" allowOverlap="1">
+              <wp:anchor distT="0" distB="0" distL="114300" distR="114300" simplePos="0" relativeHeight="251682816" behindDoc="0" locked="0" layoutInCell="1" allowOverlap="1" wp14:anchorId="0B5C27AA" wp14:editId="696A5815">
                 <wp:simplePos x="0" y="0"/>
                 <wp:positionH relativeFrom="column">
                   <wp:posOffset>1103934</wp:posOffset>
@@ -7429,7 +7331,7 @@
           </mc:Choice>
           <mc:Fallback>
             <w:pict>
-              <v:shape w14:anchorId="32D6C9B9" id="Straight Arrow Connector 85" o:spid="_x0000_s1026" type="#_x0000_t32" style="position:absolute;margin-left:86.9pt;margin-top:37.45pt;width:86.4pt;height:7.5pt;z-index:251692032;visibility:visible;mso-wrap-style:square;mso-wrap-distance-left:9pt;mso-wrap-distance-top:0;mso-wrap-distance-right:9pt;mso-wrap-distance-bottom:0;mso-position-horizontal:absolute;mso-position-horizontal-relative:text;mso-position-vertical:absolute;mso-position-vertical-relative:text" o:gfxdata="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" strokecolor="#4579b8 [3044]">
+              <v:shape w14:anchorId="74B6B5FB" id="Straight Arrow Connector 85" o:spid="_x0000_s1026" type="#_x0000_t32" style="position:absolute;margin-left:86.9pt;margin-top:37.45pt;width:86.4pt;height:7.5pt;z-index:251682816;visibility:visible;mso-wrap-style:square;mso-wrap-distance-left:9pt;mso-wrap-distance-top:0;mso-wrap-distance-right:9pt;mso-wrap-distance-bottom:0;mso-position-horizontal:absolute;mso-position-horizontal-relative:text;mso-position-vertical:absolute;mso-position-vertical-relative:text" o:gfxdata="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" strokecolor="#4579b8 [3044]">
                 <v:stroke endarrow="block"/>
               </v:shape>
             </w:pict>
@@ -7441,7 +7343,7 @@
           <w:noProof/>
         </w:rPr>
         <w:drawing>
-          <wp:inline distT="0" distB="0" distL="0" distR="0">
+          <wp:inline distT="0" distB="0" distL="0" distR="0" wp14:anchorId="2FC207BB" wp14:editId="41AF4C34">
             <wp:extent cx="1284254" cy="2464905"/>
             <wp:effectExtent l="0" t="0" r="0" b="0"/>
             <wp:docPr id="82" name="Picture 82"/>
@@ -7497,7 +7399,7 @@
           <w:noProof/>
         </w:rPr>
         <w:drawing>
-          <wp:inline distT="0" distB="0" distL="0" distR="0">
+          <wp:inline distT="0" distB="0" distL="0" distR="0" wp14:anchorId="7D0B345D" wp14:editId="31E4CCF2">
             <wp:extent cx="1282456" cy="2463936"/>
             <wp:effectExtent l="0" t="0" r="0" b="0"/>
             <wp:docPr id="83" name="Picture 83"/>
@@ -7514,7 +7416,7 @@
                     </pic:cNvPicPr>
                   </pic:nvPicPr>
                   <pic:blipFill>
-                    <a:blip r:embed="rId38" cstate="print">
+                    <a:blip r:embed="rId37" cstate="print">
                       <a:extLst>
                         <a:ext uri="{28A0092B-C50C-407E-A947-70E740481C1C}">
                           <a14:useLocalDpi xmlns:a14="http://schemas.microsoft.com/office/drawing/2010/main" val="0"/>
@@ -7553,7 +7455,7 @@
           <w:noProof/>
         </w:rPr>
         <w:drawing>
-          <wp:inline distT="0" distB="0" distL="0" distR="0">
+          <wp:inline distT="0" distB="0" distL="0" distR="0" wp14:anchorId="31972ED1" wp14:editId="0FEBC5AC">
             <wp:extent cx="1276023" cy="2463838"/>
             <wp:effectExtent l="0" t="0" r="635" b="0"/>
             <wp:docPr id="84" name="Picture 84"/>
@@ -7615,19 +7517,23 @@
       </w:pPr>
       <w:r>
         <w:tab/>
-        <w:t xml:space="preserve">Ukoliko želimo vidjeti osnovne informacije o knjižnici, to možemo vidjeti klikom na logo „eKnjižnica“, koja nam otvara poseban ekran sa svim detaljnim informacijama o FOI knjižnici, te kontakt. To možemo učiti na bilo kojem ekranu, gdje je prikazan logo </w:t>
-      </w:r>
-      <w:r>
-        <w:t>„</w:t>
-      </w:r>
+        <w:t>Ukoliko želimo vidjeti osnovne informacije o knjižnici, to možemo vidjeti klikom na logo „</w:t>
+      </w:r>
+      <w:proofErr w:type="spellStart"/>
       <w:r>
         <w:t>eKnjižnica</w:t>
       </w:r>
-      <w:r>
-        <w:t>“</w:t>
-      </w:r>
-      <w:r>
-        <w:t>.</w:t>
+      <w:proofErr w:type="spellEnd"/>
+      <w:r>
+        <w:t>“, koja nam otvara poseban ekran sa svim detaljnim informacijama o FOI knjižnici, te kontakt. To možemo učiti na bilo kojem ekranu, gdje je prikazan logo „</w:t>
+      </w:r>
+      <w:proofErr w:type="spellStart"/>
+      <w:r>
+        <w:t>eKnjižnica</w:t>
+      </w:r>
+      <w:proofErr w:type="spellEnd"/>
+      <w:r>
+        <w:t>“.</w:t>
       </w:r>
     </w:p>
     <w:p>
@@ -7648,7 +7554,7 @@
         <mc:AlternateContent>
           <mc:Choice Requires="wps">
             <w:drawing>
-              <wp:anchor distT="0" distB="0" distL="114300" distR="114300" simplePos="0" relativeHeight="251694080" behindDoc="0" locked="0" layoutInCell="1" allowOverlap="1">
+              <wp:anchor distT="0" distB="0" distL="114300" distR="114300" simplePos="0" relativeHeight="251684864" behindDoc="0" locked="0" layoutInCell="1" allowOverlap="1" wp14:anchorId="630AFE5F" wp14:editId="37CD66C4">
                 <wp:simplePos x="0" y="0"/>
                 <wp:positionH relativeFrom="column">
                   <wp:posOffset>1604866</wp:posOffset>
@@ -7700,7 +7606,7 @@
           </mc:Choice>
           <mc:Fallback>
             <w:pict>
-              <v:shape w14:anchorId="3BD2C579" id="Straight Arrow Connector 89" o:spid="_x0000_s1026" type="#_x0000_t32" style="position:absolute;margin-left:126.35pt;margin-top:39.15pt;width:190.35pt;height:47.6pt;z-index:251694080;visibility:visible;mso-wrap-style:square;mso-wrap-distance-left:9pt;mso-wrap-distance-top:0;mso-wrap-distance-right:9pt;mso-wrap-distance-bottom:0;mso-position-horizontal:absolute;mso-position-horizontal-relative:text;mso-position-vertical:absolute;mso-position-vertical-relative:text" o:gfxdata="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" strokecolor="#4579b8 [3044]">
+              <v:shape w14:anchorId="606843C8" id="Straight Arrow Connector 89" o:spid="_x0000_s1026" type="#_x0000_t32" style="position:absolute;margin-left:126.35pt;margin-top:39.15pt;width:190.35pt;height:47.6pt;z-index:251684864;visibility:visible;mso-wrap-style:square;mso-wrap-distance-left:9pt;mso-wrap-distance-top:0;mso-wrap-distance-right:9pt;mso-wrap-distance-bottom:0;mso-position-horizontal:absolute;mso-position-horizontal-relative:text;mso-position-vertical:absolute;mso-position-vertical-relative:text" o:gfxdata="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" strokecolor="#4579b8 [3044]">
                 <v:stroke endarrow="block"/>
               </v:shape>
             </w:pict>
@@ -7715,7 +7621,7 @@
           <w:noProof/>
         </w:rPr>
         <w:drawing>
-          <wp:inline distT="0" distB="0" distL="0" distR="0">
+          <wp:inline distT="0" distB="0" distL="0" distR="0" wp14:anchorId="5DEC4864" wp14:editId="4CA20057">
             <wp:extent cx="1723115" cy="3307223"/>
             <wp:effectExtent l="0" t="0" r="0" b="7620"/>
             <wp:docPr id="87" name="Picture 87"/>
@@ -7771,7 +7677,7 @@
           <w:noProof/>
         </w:rPr>
         <w:drawing>
-          <wp:inline distT="0" distB="0" distL="0" distR="0">
+          <wp:inline distT="0" distB="0" distL="0" distR="0" wp14:anchorId="7DF3E58A" wp14:editId="10B9DA78">
             <wp:extent cx="1714677" cy="3307197"/>
             <wp:effectExtent l="0" t="0" r="0" b="7620"/>
             <wp:docPr id="88" name="Picture 88"/>
@@ -7867,12 +7773,17 @@
           <w:numId w:val="15"/>
         </w:numPr>
       </w:pPr>
-      <w:bookmarkStart w:id="5" w:name="_Toc23961745"/>
+      <w:bookmarkStart w:id="6" w:name="_Toc23961745"/>
+      <w:proofErr w:type="spellStart"/>
       <w:r>
         <w:lastRenderedPageBreak/>
-        <w:t>UseCase dijagram</w:t>
-      </w:r>
-      <w:bookmarkEnd w:id="5"/>
+        <w:t>UseCase</w:t>
+      </w:r>
+      <w:proofErr w:type="spellEnd"/>
+      <w:r>
+        <w:t xml:space="preserve"> dijagram</w:t>
+      </w:r>
+      <w:bookmarkEnd w:id="6"/>
     </w:p>
     <w:p>
       <w:r>
@@ -7880,7 +7791,7 @@
           <w:noProof/>
         </w:rPr>
         <w:drawing>
-          <wp:inline distT="0" distB="0" distL="0" distR="0">
+          <wp:inline distT="0" distB="0" distL="0" distR="0" wp14:anchorId="44FEE078" wp14:editId="00F64240">
             <wp:extent cx="5760720" cy="7122160"/>
             <wp:effectExtent l="0" t="0" r="0" b="2540"/>
             <wp:docPr id="1" name="Slika 1" descr="Slika na kojoj se prikazuje tekst, karta&#10;&#10;Opis je automatski generiran"/>
@@ -7895,7 +7806,7 @@
                     <pic:cNvPicPr/>
                   </pic:nvPicPr>
                   <pic:blipFill>
-                    <a:blip r:embed="rId39">
+                    <a:blip r:embed="rId38">
                       <a:extLst>
                         <a:ext uri="{28A0092B-C50C-407E-A947-70E740481C1C}">
                           <a14:useLocalDpi xmlns:a14="http://schemas.microsoft.com/office/drawing/2010/main" val="0"/>
@@ -7929,13 +7840,420 @@
         <w:jc w:val="both"/>
       </w:pPr>
       <w:r>
-        <w:t xml:space="preserve">Na slici gore prikazan je UseCase dijagram za aplikaciju Foi knjižnica na kojoj su prikazani svi mogući slučajevi korištenja aplikacije . </w:t>
-      </w:r>
-      <w:bookmarkStart w:id="6" w:name="_GoBack"/>
-      <w:r>
-        <w:t>Potrebno je napomenuti da je slučaj prijave u aplikaciju potreban za izvađanje ostalih slučajeva, ali nije prikazano na slici zbog preglednosti.</w:t>
-      </w:r>
-      <w:bookmarkEnd w:id="6"/>
+        <w:t xml:space="preserve">Na slici gore prikazan je </w:t>
+      </w:r>
+      <w:proofErr w:type="spellStart"/>
+      <w:r>
+        <w:t>UseCase</w:t>
+      </w:r>
+      <w:proofErr w:type="spellEnd"/>
+      <w:r>
+        <w:t xml:space="preserve"> dijagram za aplikaciju Foi knjižnica na kojoj su prikazani svi mogući slučajevi korištenja aplikacije . Potrebno je napomenuti da je slučaj prijave u aplikaciju potreban za izvađanje ostalih slučajeva, ali nije prikazano na slici zbog preglednosti.</w:t>
+      </w:r>
+    </w:p>
+    <w:p/>
+    <w:p/>
+    <w:p>
+      <w:pPr>
+        <w:pStyle w:val="Naslov1"/>
+        <w:numPr>
+          <w:ilvl w:val="0"/>
+          <w:numId w:val="15"/>
+        </w:numPr>
+      </w:pPr>
+      <w:r>
+        <w:lastRenderedPageBreak/>
+        <w:t>Baza podataka</w:t>
+      </w:r>
+      <w:bookmarkEnd w:id="4"/>
+    </w:p>
+    <w:p>
+      <w:pPr>
+        <w:spacing w:line="360" w:lineRule="auto"/>
+        <w:ind w:firstLine="709"/>
+      </w:pPr>
+      <w:r>
+        <w:rPr>
+          <w:noProof/>
+        </w:rPr>
+        <w:drawing>
+          <wp:anchor distT="0" distB="0" distL="114300" distR="114300" simplePos="0" relativeHeight="251658240" behindDoc="0" locked="0" layoutInCell="1" allowOverlap="1">
+            <wp:simplePos x="0" y="0"/>
+            <wp:positionH relativeFrom="margin">
+              <wp:align>center</wp:align>
+            </wp:positionH>
+            <wp:positionV relativeFrom="paragraph">
+              <wp:posOffset>193339</wp:posOffset>
+            </wp:positionV>
+            <wp:extent cx="6896100" cy="3095625"/>
+            <wp:effectExtent l="0" t="0" r="0" b="9525"/>
+            <wp:wrapSquare wrapText="bothSides"/>
+            <wp:docPr id="7" name="Slika 7"/>
+            <wp:cNvGraphicFramePr>
+              <a:graphicFrameLocks xmlns:a="http://schemas.openxmlformats.org/drawingml/2006/main" noChangeAspect="1"/>
+            </wp:cNvGraphicFramePr>
+            <a:graphic xmlns:a="http://schemas.openxmlformats.org/drawingml/2006/main">
+              <a:graphicData uri="http://schemas.openxmlformats.org/drawingml/2006/picture">
+                <pic:pic xmlns:pic="http://schemas.openxmlformats.org/drawingml/2006/picture">
+                  <pic:nvPicPr>
+                    <pic:cNvPr id="7" name="ERAModel.PNG"/>
+                    <pic:cNvPicPr/>
+                  </pic:nvPicPr>
+                  <pic:blipFill>
+                    <a:blip r:embed="rId39">
+                      <a:extLst>
+                        <a:ext uri="{28A0092B-C50C-407E-A947-70E740481C1C}">
+                          <a14:useLocalDpi xmlns:a14="http://schemas.microsoft.com/office/drawing/2010/main" val="0"/>
+                        </a:ext>
+                      </a:extLst>
+                    </a:blip>
+                    <a:stretch>
+                      <a:fillRect/>
+                    </a:stretch>
+                  </pic:blipFill>
+                  <pic:spPr>
+                    <a:xfrm>
+                      <a:off x="0" y="0"/>
+                      <a:ext cx="6896100" cy="3095625"/>
+                    </a:xfrm>
+                    <a:prstGeom prst="rect">
+                      <a:avLst/>
+                    </a:prstGeom>
+                  </pic:spPr>
+                </pic:pic>
+              </a:graphicData>
+            </a:graphic>
+            <wp14:sizeRelH relativeFrom="margin">
+              <wp14:pctWidth>0</wp14:pctWidth>
+            </wp14:sizeRelH>
+            <wp14:sizeRelV relativeFrom="margin">
+              <wp14:pctHeight>0</wp14:pctHeight>
+            </wp14:sizeRelV>
+          </wp:anchor>
+        </w:drawing>
+      </w:r>
+    </w:p>
+    <w:p>
+      <w:pPr>
+        <w:spacing w:line="360" w:lineRule="auto"/>
+        <w:ind w:firstLine="709"/>
+      </w:pPr>
+    </w:p>
+    <w:p>
+      <w:pPr>
+        <w:spacing w:line="360" w:lineRule="auto"/>
+        <w:ind w:firstLine="709"/>
+      </w:pPr>
+      <w:r>
+        <w:t xml:space="preserve">Na slici iznad nalazi se osnovni ERA model naše aplikacije. </w:t>
+      </w:r>
+      <w:r>
+        <w:t>U nastavku će biti opisane uloge svake od tablica kako bi model bio jasniji.</w:t>
+      </w:r>
+    </w:p>
+    <w:p>
+      <w:pPr>
+        <w:pStyle w:val="Odlomakpopisa"/>
+        <w:numPr>
+          <w:ilvl w:val="0"/>
+          <w:numId w:val="33"/>
+        </w:numPr>
+        <w:spacing w:line="360" w:lineRule="auto"/>
+      </w:pPr>
+      <w:r>
+        <w:rPr>
+          <w:b/>
+        </w:rPr>
+        <w:t>Publikacije</w:t>
+      </w:r>
+      <w:r>
+        <w:t xml:space="preserve"> – Tablica koja se odnosi na sve publikacije koje se u knjižnici nalaze te sadrži sve osnovne informacije o njima.</w:t>
+      </w:r>
+    </w:p>
+    <w:p>
+      <w:pPr>
+        <w:pStyle w:val="Odlomakpopisa"/>
+        <w:numPr>
+          <w:ilvl w:val="0"/>
+          <w:numId w:val="33"/>
+        </w:numPr>
+        <w:spacing w:line="360" w:lineRule="auto"/>
+      </w:pPr>
+      <w:r>
+        <w:rPr>
+          <w:b/>
+        </w:rPr>
+        <w:t>Kategorije</w:t>
+      </w:r>
+      <w:r>
+        <w:t xml:space="preserve"> – Kategorije predstavljaju vrstu publikacije jer publikacija može biti knjiga ili časopis npr.</w:t>
+      </w:r>
+    </w:p>
+    <w:p>
+      <w:pPr>
+        <w:pStyle w:val="Odlomakpopisa"/>
+        <w:numPr>
+          <w:ilvl w:val="0"/>
+          <w:numId w:val="33"/>
+        </w:numPr>
+        <w:spacing w:line="360" w:lineRule="auto"/>
+      </w:pPr>
+      <w:r>
+        <w:rPr>
+          <w:b/>
+        </w:rPr>
+        <w:t>Autori</w:t>
+      </w:r>
+      <w:r>
+        <w:t xml:space="preserve"> – Tablica sadrži imena svih autora</w:t>
+      </w:r>
+    </w:p>
+    <w:p>
+      <w:pPr>
+        <w:pStyle w:val="Odlomakpopisa"/>
+        <w:numPr>
+          <w:ilvl w:val="0"/>
+          <w:numId w:val="33"/>
+        </w:numPr>
+        <w:spacing w:line="360" w:lineRule="auto"/>
+      </w:pPr>
+      <w:proofErr w:type="spellStart"/>
+      <w:r>
+        <w:rPr>
+          <w:b/>
+        </w:rPr>
+        <w:t>Je_Autor</w:t>
+      </w:r>
+      <w:proofErr w:type="spellEnd"/>
+      <w:r>
+        <w:t xml:space="preserve"> – Tablica koja sadrži podatke o tome tko je autor koje publikacije (</w:t>
+      </w:r>
+      <w:proofErr w:type="spellStart"/>
+      <w:r>
+        <w:t>međutablica</w:t>
+      </w:r>
+      <w:proofErr w:type="spellEnd"/>
+      <w:r>
+        <w:t>)</w:t>
+      </w:r>
+    </w:p>
+    <w:p>
+      <w:pPr>
+        <w:pStyle w:val="Odlomakpopisa"/>
+        <w:numPr>
+          <w:ilvl w:val="0"/>
+          <w:numId w:val="33"/>
+        </w:numPr>
+        <w:spacing w:line="360" w:lineRule="auto"/>
+      </w:pPr>
+      <w:r>
+        <w:rPr>
+          <w:b/>
+        </w:rPr>
+        <w:t>Izdavači</w:t>
+      </w:r>
+      <w:r>
+        <w:t xml:space="preserve"> – Tablica sadrži popis izdavača</w:t>
+      </w:r>
+    </w:p>
+    <w:p>
+      <w:pPr>
+        <w:pStyle w:val="Odlomakpopisa"/>
+        <w:numPr>
+          <w:ilvl w:val="0"/>
+          <w:numId w:val="33"/>
+        </w:numPr>
+        <w:spacing w:line="360" w:lineRule="auto"/>
+      </w:pPr>
+      <w:r>
+        <w:rPr>
+          <w:b/>
+        </w:rPr>
+        <w:t>Članovi</w:t>
+      </w:r>
+      <w:r>
+        <w:t xml:space="preserve">* - Tablica koja sadrži osnovne podatke o članovima koji imaju pristup posuđivanju knjiga. NAPOMENA: Tablica nije konačan oblik podataka koji ćemo čuvati o članovima jer ne znamo točno koji oblik podataka ćemo biti u stanju dobiti od </w:t>
+      </w:r>
+      <w:proofErr w:type="spellStart"/>
+      <w:r>
+        <w:t>AAI@EduHr</w:t>
+      </w:r>
+      <w:proofErr w:type="spellEnd"/>
+      <w:r>
+        <w:t xml:space="preserve"> sustava.</w:t>
+      </w:r>
+    </w:p>
+    <w:p>
+      <w:pPr>
+        <w:pStyle w:val="Odlomakpopisa"/>
+        <w:numPr>
+          <w:ilvl w:val="0"/>
+          <w:numId w:val="33"/>
+        </w:numPr>
+        <w:spacing w:line="360" w:lineRule="auto"/>
+      </w:pPr>
+      <w:proofErr w:type="spellStart"/>
+      <w:r>
+        <w:rPr>
+          <w:b/>
+        </w:rPr>
+        <w:t>Je_Favorit</w:t>
+      </w:r>
+      <w:proofErr w:type="spellEnd"/>
+      <w:r>
+        <w:t xml:space="preserve"> – Omogućuje članovima odabir publikacija koje favorizira</w:t>
+      </w:r>
+    </w:p>
+    <w:p>
+      <w:pPr>
+        <w:pStyle w:val="Odlomakpopisa"/>
+        <w:numPr>
+          <w:ilvl w:val="0"/>
+          <w:numId w:val="33"/>
+        </w:numPr>
+        <w:spacing w:line="360" w:lineRule="auto"/>
+      </w:pPr>
+      <w:proofErr w:type="spellStart"/>
+      <w:r>
+        <w:rPr>
+          <w:b/>
+        </w:rPr>
+        <w:t>Kopija_Publikacije</w:t>
+      </w:r>
+      <w:proofErr w:type="spellEnd"/>
+      <w:r>
+        <w:t xml:space="preserve"> – Tablica koja služi za evidenciju svih kopija neke publikacije jer svaka ima određeni broj kopija koji se nalazi u knjižnici.</w:t>
+      </w:r>
+    </w:p>
+    <w:p>
+      <w:pPr>
+        <w:pStyle w:val="Odlomakpopisa"/>
+        <w:numPr>
+          <w:ilvl w:val="0"/>
+          <w:numId w:val="33"/>
+        </w:numPr>
+        <w:spacing w:line="360" w:lineRule="auto"/>
+      </w:pPr>
+      <w:proofErr w:type="spellStart"/>
+      <w:r>
+        <w:rPr>
+          <w:b/>
+        </w:rPr>
+        <w:t>Stanje_Publikacije</w:t>
+      </w:r>
+      <w:proofErr w:type="spellEnd"/>
+      <w:r>
+        <w:t xml:space="preserve"> – Tablica koja nam služi za dohvaćanje podatka o određenoj kopiji publikacije. Odnosno, omogućuje nam evidenciju rezervacija, posudbi, vraćenih </w:t>
+      </w:r>
+      <w:r>
+        <w:lastRenderedPageBreak/>
+        <w:t>publikacija i sl. Također, stupac te tablice „</w:t>
+      </w:r>
+      <w:proofErr w:type="spellStart"/>
+      <w:r>
+        <w:t>datum_do</w:t>
+      </w:r>
+      <w:proofErr w:type="spellEnd"/>
+      <w:r>
+        <w:t>“ bi se popunjavao isključivo prilikom posudbe publikacije kako bi se mogla voditi evidencija do kad je neka publikacija posuđena.</w:t>
+      </w:r>
+    </w:p>
+    <w:p>
+      <w:pPr>
+        <w:pStyle w:val="Odlomakpopisa"/>
+        <w:numPr>
+          <w:ilvl w:val="0"/>
+          <w:numId w:val="33"/>
+        </w:numPr>
+        <w:spacing w:line="360" w:lineRule="auto"/>
+      </w:pPr>
+      <w:proofErr w:type="spellStart"/>
+      <w:r>
+        <w:rPr>
+          <w:b/>
+        </w:rPr>
+        <w:t>Vrsta_Statusa</w:t>
+      </w:r>
+      <w:proofErr w:type="spellEnd"/>
+      <w:r>
+        <w:t xml:space="preserve"> – Tablica koja služi za pohranu mogućih statusa neke publikacije (slobodna, rezervirana, posuđena).</w:t>
+      </w:r>
+    </w:p>
+    <w:p>
+      <w:pPr>
+        <w:pStyle w:val="Odlomakpopisa"/>
+        <w:numPr>
+          <w:ilvl w:val="0"/>
+          <w:numId w:val="33"/>
+        </w:numPr>
+        <w:spacing w:line="360" w:lineRule="auto"/>
+      </w:pPr>
+      <w:proofErr w:type="spellStart"/>
+      <w:r>
+        <w:rPr>
+          <w:b/>
+        </w:rPr>
+        <w:t>Auth_Protocol</w:t>
+      </w:r>
+      <w:proofErr w:type="spellEnd"/>
+      <w:r>
+        <w:t xml:space="preserve"> – Tablica koja je vezana uz modularni dio aplikacije te koristi za evidenciju mogućih načina prijave korisnika u aplikaciju (pin, otisak prsta, uzorak).</w:t>
+      </w:r>
+    </w:p>
+    <w:p>
+      <w:pPr>
+        <w:pStyle w:val="Odlomakpopisa"/>
+        <w:numPr>
+          <w:ilvl w:val="0"/>
+          <w:numId w:val="33"/>
+        </w:numPr>
+        <w:spacing w:line="360" w:lineRule="auto"/>
+      </w:pPr>
+      <w:proofErr w:type="spellStart"/>
+      <w:r>
+        <w:rPr>
+          <w:b/>
+        </w:rPr>
+        <w:t>Članovi_Auth_Protocol</w:t>
+      </w:r>
+      <w:proofErr w:type="spellEnd"/>
+      <w:r>
+        <w:t xml:space="preserve"> – </w:t>
+      </w:r>
+      <w:proofErr w:type="spellStart"/>
+      <w:r>
+        <w:t>Međutablica</w:t>
+      </w:r>
+      <w:proofErr w:type="spellEnd"/>
+      <w:r>
+        <w:t xml:space="preserve"> između </w:t>
+      </w:r>
+      <w:proofErr w:type="spellStart"/>
+      <w:r>
+        <w:t>Auth_Protocol</w:t>
+      </w:r>
+      <w:proofErr w:type="spellEnd"/>
+      <w:r>
+        <w:t xml:space="preserve"> i Članovi tablica putem koje vodimo evidenciju o tome što je pojedini član odabrao za način prijave u sustav.</w:t>
+      </w:r>
+    </w:p>
+    <w:p>
+      <w:pPr>
+        <w:spacing w:line="360" w:lineRule="auto"/>
+        <w:ind w:left="720"/>
+      </w:pPr>
+    </w:p>
+    <w:p>
+      <w:pPr>
+        <w:pStyle w:val="FOINaslov1"/>
+        <w:jc w:val="left"/>
+      </w:pPr>
+    </w:p>
+    <w:p>
+      <w:pPr>
+        <w:pStyle w:val="FOINaslov1"/>
+        <w:jc w:val="left"/>
+      </w:pPr>
     </w:p>
     <w:sectPr>
       <w:headerReference w:type="default" r:id="rId40"/>
@@ -10671,6 +10989,127 @@
     </w:lvl>
   </w:abstractNum>
   <w:abstractNum w:abstractNumId="23" w15:restartNumberingAfterBreak="0">
+    <w:nsid w:val="599B4DCF"/>
+    <w:multiLevelType w:val="multilevel"/>
+    <w:tmpl w:val="176E4FEC"/>
+    <w:lvl w:ilvl="0">
+      <w:start w:val="1"/>
+      <w:numFmt w:val="decimal"/>
+      <w:lvlText w:val="%1."/>
+      <w:lvlJc w:val="left"/>
+      <w:pPr>
+        <w:ind w:left="720" w:hanging="360"/>
+      </w:pPr>
+      <w:rPr>
+        <w:rFonts w:hint="default"/>
+      </w:rPr>
+    </w:lvl>
+    <w:lvl w:ilvl="1">
+      <w:start w:val="1"/>
+      <w:numFmt w:val="decimal"/>
+      <w:isLgl/>
+      <w:lvlText w:val="%1.%2."/>
+      <w:lvlJc w:val="left"/>
+      <w:pPr>
+        <w:ind w:left="780" w:hanging="420"/>
+      </w:pPr>
+      <w:rPr>
+        <w:rFonts w:hint="default"/>
+      </w:rPr>
+    </w:lvl>
+    <w:lvl w:ilvl="2">
+      <w:start w:val="1"/>
+      <w:numFmt w:val="decimal"/>
+      <w:isLgl/>
+      <w:lvlText w:val="%1.%2.%3."/>
+      <w:lvlJc w:val="left"/>
+      <w:pPr>
+        <w:ind w:left="1080" w:hanging="720"/>
+      </w:pPr>
+      <w:rPr>
+        <w:rFonts w:hint="default"/>
+      </w:rPr>
+    </w:lvl>
+    <w:lvl w:ilvl="3">
+      <w:start w:val="1"/>
+      <w:numFmt w:val="decimal"/>
+      <w:isLgl/>
+      <w:lvlText w:val="%1.%2.%3.%4."/>
+      <w:lvlJc w:val="left"/>
+      <w:pPr>
+        <w:ind w:left="1080" w:hanging="720"/>
+      </w:pPr>
+      <w:rPr>
+        <w:rFonts w:hint="default"/>
+      </w:rPr>
+    </w:lvl>
+    <w:lvl w:ilvl="4">
+      <w:start w:val="1"/>
+      <w:numFmt w:val="decimal"/>
+      <w:isLgl/>
+      <w:lvlText w:val="%1.%2.%3.%4.%5."/>
+      <w:lvlJc w:val="left"/>
+      <w:pPr>
+        <w:ind w:left="1440" w:hanging="1080"/>
+      </w:pPr>
+      <w:rPr>
+        <w:rFonts w:hint="default"/>
+      </w:rPr>
+    </w:lvl>
+    <w:lvl w:ilvl="5">
+      <w:start w:val="1"/>
+      <w:numFmt w:val="decimal"/>
+      <w:isLgl/>
+      <w:lvlText w:val="%1.%2.%3.%4.%5.%6."/>
+      <w:lvlJc w:val="left"/>
+      <w:pPr>
+        <w:ind w:left="1440" w:hanging="1080"/>
+      </w:pPr>
+      <w:rPr>
+        <w:rFonts w:hint="default"/>
+      </w:rPr>
+    </w:lvl>
+    <w:lvl w:ilvl="6">
+      <w:start w:val="1"/>
+      <w:numFmt w:val="decimal"/>
+      <w:isLgl/>
+      <w:lvlText w:val="%1.%2.%3.%4.%5.%6.%7."/>
+      <w:lvlJc w:val="left"/>
+      <w:pPr>
+        <w:ind w:left="1800" w:hanging="1440"/>
+      </w:pPr>
+      <w:rPr>
+        <w:rFonts w:hint="default"/>
+      </w:rPr>
+    </w:lvl>
+    <w:lvl w:ilvl="7">
+      <w:start w:val="1"/>
+      <w:numFmt w:val="decimal"/>
+      <w:isLgl/>
+      <w:lvlText w:val="%1.%2.%3.%4.%5.%6.%7.%8."/>
+      <w:lvlJc w:val="left"/>
+      <w:pPr>
+        <w:ind w:left="1800" w:hanging="1440"/>
+      </w:pPr>
+      <w:rPr>
+        <w:rFonts w:hint="default"/>
+      </w:rPr>
+    </w:lvl>
+    <w:lvl w:ilvl="8">
+      <w:start w:val="1"/>
+      <w:numFmt w:val="decimal"/>
+      <w:isLgl/>
+      <w:lvlText w:val="%1.%2.%3.%4.%5.%6.%7.%8.%9."/>
+      <w:lvlJc w:val="left"/>
+      <w:pPr>
+        <w:ind w:left="2160" w:hanging="1800"/>
+      </w:pPr>
+      <w:rPr>
+        <w:rFonts w:hint="default"/>
+      </w:rPr>
+    </w:lvl>
+  </w:abstractNum>
+  <w:abstractNum w:abstractNumId="24" w15:restartNumberingAfterBreak="0">
     <w:nsid w:val="6443318B"/>
     <w:multiLevelType w:val="hybridMultilevel"/>
     <w:tmpl w:val="B16C0B8E"/>
@@ -10756,7 +11195,7 @@
       </w:pPr>
     </w:lvl>
   </w:abstractNum>
-  <w:abstractNum w:abstractNumId="24" w15:restartNumberingAfterBreak="0">
+  <w:abstractNum w:abstractNumId="25" w15:restartNumberingAfterBreak="0">
     <w:nsid w:val="67C2432D"/>
     <w:multiLevelType w:val="hybridMultilevel"/>
     <w:tmpl w:val="1E80A032"/>
@@ -10869,7 +11308,7 @@
       </w:rPr>
     </w:lvl>
   </w:abstractNum>
-  <w:abstractNum w:abstractNumId="25" w15:restartNumberingAfterBreak="0">
+  <w:abstractNum w:abstractNumId="26" w15:restartNumberingAfterBreak="0">
     <w:nsid w:val="69832197"/>
     <w:multiLevelType w:val="multilevel"/>
     <w:tmpl w:val="3BB6FF18"/>
@@ -10994,7 +11433,7 @@
       </w:rPr>
     </w:lvl>
   </w:abstractNum>
-  <w:abstractNum w:abstractNumId="26" w15:restartNumberingAfterBreak="0">
+  <w:abstractNum w:abstractNumId="27" w15:restartNumberingAfterBreak="0">
     <w:nsid w:val="782B6AC7"/>
     <w:multiLevelType w:val="hybridMultilevel"/>
     <w:tmpl w:val="1F02D756"/>
@@ -11080,7 +11519,7 @@
       </w:pPr>
     </w:lvl>
   </w:abstractNum>
-  <w:abstractNum w:abstractNumId="27" w15:restartNumberingAfterBreak="0">
+  <w:abstractNum w:abstractNumId="28" w15:restartNumberingAfterBreak="0">
     <w:nsid w:val="789F2EDA"/>
     <w:multiLevelType w:val="hybridMultilevel"/>
     <w:tmpl w:val="2E7483BA"/>
@@ -11193,7 +11632,7 @@
       </w:rPr>
     </w:lvl>
   </w:abstractNum>
-  <w:abstractNum w:abstractNumId="28" w15:restartNumberingAfterBreak="0">
+  <w:abstractNum w:abstractNumId="29" w15:restartNumberingAfterBreak="0">
     <w:nsid w:val="797E25BB"/>
     <w:multiLevelType w:val="hybridMultilevel"/>
     <w:tmpl w:val="6B62F332"/>
@@ -11314,7 +11753,7 @@
       </w:pPr>
     </w:lvl>
   </w:abstractNum>
-  <w:abstractNum w:abstractNumId="29" w15:restartNumberingAfterBreak="0">
+  <w:abstractNum w:abstractNumId="30" w15:restartNumberingAfterBreak="0">
     <w:nsid w:val="7A710E15"/>
     <w:multiLevelType w:val="multilevel"/>
     <w:tmpl w:val="7CD6AF6A"/>
@@ -11427,7 +11866,7 @@
       </w:rPr>
     </w:lvl>
   </w:abstractNum>
-  <w:abstractNum w:abstractNumId="30" w15:restartNumberingAfterBreak="0">
+  <w:abstractNum w:abstractNumId="31" w15:restartNumberingAfterBreak="0">
     <w:nsid w:val="7F3C6A54"/>
     <w:multiLevelType w:val="hybridMultilevel"/>
     <w:tmpl w:val="EB88613A"/>
@@ -11541,7 +11980,7 @@
     </w:lvl>
   </w:abstractNum>
   <w:num w:numId="1">
-    <w:abstractNumId w:val="25"/>
+    <w:abstractNumId w:val="26"/>
   </w:num>
   <w:num w:numId="2">
     <w:abstractNumId w:val="1"/>
@@ -11559,7 +11998,7 @@
     <w:abstractNumId w:val="4"/>
   </w:num>
   <w:num w:numId="7">
-    <w:abstractNumId w:val="30"/>
+    <w:abstractNumId w:val="31"/>
   </w:num>
   <w:num w:numId="8">
     <w:abstractNumId w:val="21"/>
@@ -11568,19 +12007,19 @@
     <w:abstractNumId w:val="3"/>
   </w:num>
   <w:num w:numId="10">
-    <w:abstractNumId w:val="27"/>
+    <w:abstractNumId w:val="28"/>
   </w:num>
   <w:num w:numId="11">
-    <w:abstractNumId w:val="28"/>
+    <w:abstractNumId w:val="29"/>
   </w:num>
   <w:num w:numId="12">
-    <w:abstractNumId w:val="24"/>
+    <w:abstractNumId w:val="25"/>
   </w:num>
   <w:num w:numId="13">
-    <w:abstractNumId w:val="25"/>
+    <w:abstractNumId w:val="26"/>
   </w:num>
   <w:num w:numId="14">
-    <w:abstractNumId w:val="25"/>
+    <w:abstractNumId w:val="26"/>
   </w:num>
   <w:num w:numId="15">
     <w:abstractNumId w:val="6"/>
@@ -11610,7 +12049,7 @@
     <w:abstractNumId w:val="2"/>
   </w:num>
   <w:num w:numId="24">
-    <w:abstractNumId w:val="29"/>
+    <w:abstractNumId w:val="30"/>
   </w:num>
   <w:num w:numId="25">
     <w:abstractNumId w:val="0"/>
@@ -11622,10 +12061,10 @@
     <w:abstractNumId w:val="22"/>
   </w:num>
   <w:num w:numId="28">
-    <w:abstractNumId w:val="26"/>
+    <w:abstractNumId w:val="27"/>
   </w:num>
   <w:num w:numId="29">
-    <w:abstractNumId w:val="23"/>
+    <w:abstractNumId w:val="24"/>
   </w:num>
   <w:num w:numId="30">
     <w:abstractNumId w:val="19"/>
@@ -11639,6 +12078,9 @@
   <w:num w:numId="33">
     <w:abstractNumId w:val="18"/>
   </w:num>
+  <w:num w:numId="34">
+    <w:abstractNumId w:val="23"/>
+  </w:num>
 </w:numbering>
 </file>
 
@@ -11659,7 +12101,7 @@
       </w:pPr>
     </w:pPrDefault>
   </w:docDefaults>
-  <w:latentStyles w:defLockedState="0" w:defUIPriority="99" w:defSemiHidden="0" w:defUnhideWhenUsed="0" w:defQFormat="0" w:count="376">
+  <w:latentStyles w:defLockedState="0" w:defUIPriority="99" w:defSemiHidden="0" w:defUnhideWhenUsed="0" w:defQFormat="0" w:count="375">
     <w:lsdException w:name="Normal" w:uiPriority="0" w:qFormat="1"/>
     <w:lsdException w:name="heading 1" w:uiPriority="9" w:qFormat="1"/>
     <w:lsdException w:name="heading 2" w:semiHidden="1" w:uiPriority="9" w:unhideWhenUsed="1" w:qFormat="1"/>
@@ -12035,7 +12477,6 @@
     <w:lsdException w:name="Smart Hyperlink" w:semiHidden="1" w:unhideWhenUsed="1"/>
     <w:lsdException w:name="Hashtag" w:semiHidden="1" w:unhideWhenUsed="1"/>
     <w:lsdException w:name="Unresolved Mention" w:semiHidden="1" w:unhideWhenUsed="1"/>
-    <w:lsdException w:name="Smart Link" w:semiHidden="1" w:unhideWhenUsed="1"/>
   </w:latentStyles>
   <w:style w:type="paragraph" w:default="1" w:styleId="Normal">
     <w:name w:val="Normal"/>
@@ -13162,7 +13603,7 @@
 </file>
 
 <file path=customXml/itemProps1.xml><?xml version="1.0" encoding="utf-8"?>
-<ds:datastoreItem xmlns:ds="http://schemas.openxmlformats.org/officeDocument/2006/customXml" ds:itemID="{21C26C2D-ECCF-4D58-9A8D-8FFACCED30F8}">
+<ds:datastoreItem xmlns:ds="http://schemas.openxmlformats.org/officeDocument/2006/customXml" ds:itemID="{460CB77B-5309-4609-9A9B-9B56EA06BF9C}">
   <ds:schemaRefs>
     <ds:schemaRef ds:uri="http://schemas.openxmlformats.org/officeDocument/2006/bibliography"/>
   </ds:schemaRefs>

</xml_diff>

<commit_message>
Ispravljeni atributi u tablici članovi.
Dodan je primarni ključ tablice koji predstavlja jedinstvenu oznaku korisnika u sustavu AAI@EduHr te će isti koristiti za daljnji rad s korisnicima.
</commit_message>
<xml_diff>
--- a/Dokumentacija/Tehnička Dokumentacija.docx
+++ b/Dokumentacija/Tehnička Dokumentacija.docx
@@ -1090,7 +1090,7 @@
           <w:r>
             <w:fldChar w:fldCharType="separate"/>
           </w:r>
-          <w:hyperlink w:anchor="_Toc23961741" w:history="1">
+          <w:hyperlink w:anchor="_Toc23969748" w:history="1">
             <w:r>
               <w:rPr>
                 <w:rStyle w:val="Hiperveza"/>
@@ -1133,7 +1133,7 @@
                 <w:noProof/>
                 <w:webHidden/>
               </w:rPr>
-              <w:instrText xml:space="preserve"> PAGEREF _Toc23961741 \h </w:instrText>
+              <w:instrText xml:space="preserve"> PAGEREF _Toc23969748 \h </w:instrText>
             </w:r>
             <w:r>
               <w:rPr>
@@ -1174,7 +1174,7 @@
               <w:szCs w:val="22"/>
             </w:rPr>
           </w:pPr>
-          <w:hyperlink w:anchor="_Toc23961742" w:history="1">
+          <w:hyperlink w:anchor="_Toc23969749" w:history="1">
             <w:r>
               <w:rPr>
                 <w:rStyle w:val="Hiperveza"/>
@@ -1217,7 +1217,7 @@
                 <w:noProof/>
                 <w:webHidden/>
               </w:rPr>
-              <w:instrText xml:space="preserve"> PAGEREF _Toc23961742 \h </w:instrText>
+              <w:instrText xml:space="preserve"> PAGEREF _Toc23969749 \h </w:instrText>
             </w:r>
             <w:r>
               <w:rPr>
@@ -1258,7 +1258,7 @@
               <w:szCs w:val="22"/>
             </w:rPr>
           </w:pPr>
-          <w:hyperlink w:anchor="_Toc23961743" w:history="1">
+          <w:hyperlink w:anchor="_Toc23969750" w:history="1">
             <w:r>
               <w:rPr>
                 <w:rStyle w:val="Hiperveza"/>
@@ -1280,7 +1280,7 @@
                 <w:rStyle w:val="Hiperveza"/>
                 <w:noProof/>
               </w:rPr>
-              <w:t>Baza podataka</w:t>
+              <w:t>WireFrame</w:t>
             </w:r>
             <w:r>
               <w:rPr>
@@ -1301,7 +1301,7 @@
                 <w:noProof/>
                 <w:webHidden/>
               </w:rPr>
-              <w:instrText xml:space="preserve"> PAGEREF _Toc23961743 \h </w:instrText>
+              <w:instrText xml:space="preserve"> PAGEREF _Toc23969750 \h </w:instrText>
             </w:r>
             <w:r>
               <w:rPr>
@@ -1321,7 +1321,7 @@
                 <w:noProof/>
                 <w:webHidden/>
               </w:rPr>
-              <w:t>8</w:t>
+              <w:t>9</w:t>
             </w:r>
             <w:r>
               <w:rPr>
@@ -1342,7 +1342,7 @@
               <w:szCs w:val="22"/>
             </w:rPr>
           </w:pPr>
-          <w:hyperlink w:anchor="_Toc23961744" w:history="1">
+          <w:hyperlink w:anchor="_Toc23969751" w:history="1">
             <w:r>
               <w:rPr>
                 <w:rStyle w:val="Hiperveza"/>
@@ -1364,7 +1364,7 @@
                 <w:rStyle w:val="Hiperveza"/>
                 <w:noProof/>
               </w:rPr>
-              <w:t>WireFrame</w:t>
+              <w:t>UseCase dijagram</w:t>
             </w:r>
             <w:r>
               <w:rPr>
@@ -1385,7 +1385,7 @@
                 <w:noProof/>
                 <w:webHidden/>
               </w:rPr>
-              <w:instrText xml:space="preserve"> PAGEREF _Toc23961744 \h </w:instrText>
+              <w:instrText xml:space="preserve"> PAGEREF _Toc23969751 \h </w:instrText>
             </w:r>
             <w:r>
               <w:rPr>
@@ -1405,7 +1405,7 @@
                 <w:noProof/>
                 <w:webHidden/>
               </w:rPr>
-              <w:t>10</w:t>
+              <w:t>13</w:t>
             </w:r>
             <w:r>
               <w:rPr>
@@ -1426,7 +1426,7 @@
               <w:szCs w:val="22"/>
             </w:rPr>
           </w:pPr>
-          <w:hyperlink w:anchor="_Toc23961745" w:history="1">
+          <w:hyperlink w:anchor="_Toc23969752" w:history="1">
             <w:r>
               <w:rPr>
                 <w:rStyle w:val="Hiperveza"/>
@@ -1448,7 +1448,7 @@
                 <w:rStyle w:val="Hiperveza"/>
                 <w:noProof/>
               </w:rPr>
-              <w:t>UseCase dijagram</w:t>
+              <w:t>Baza podataka</w:t>
             </w:r>
             <w:r>
               <w:rPr>
@@ -1469,7 +1469,7 @@
                 <w:noProof/>
                 <w:webHidden/>
               </w:rPr>
-              <w:instrText xml:space="preserve"> PAGEREF _Toc23961745 \h </w:instrText>
+              <w:instrText xml:space="preserve"> PAGEREF _Toc23969752 \h </w:instrText>
             </w:r>
             <w:r>
               <w:rPr>
@@ -1619,7 +1619,7 @@
         </w:numPr>
         <w:spacing w:before="0"/>
       </w:pPr>
-      <w:bookmarkStart w:id="1" w:name="_Toc23961741"/>
+      <w:bookmarkStart w:id="1" w:name="_Toc23969748"/>
       <w:r>
         <w:lastRenderedPageBreak/>
         <w:t>Uvod</w:t>
@@ -1633,22 +1633,57 @@
         <w:jc w:val="both"/>
       </w:pPr>
       <w:r>
-        <w:t xml:space="preserve">Kroz ovaj uvod ujedno </w:t>
+        <w:t xml:space="preserve">Kroz ovaj uvod ujedno će biti opisana sama domena aplikacije kako bi pobliže objasnili projekt koji smo zamislili. Aplikacija je namijenjena svima onima koji imaju pravo autentifikacije putem  </w:t>
+      </w:r>
+      <w:proofErr w:type="spellStart"/>
+      <w:r>
+        <w:t>AAI@EduHr</w:t>
+      </w:r>
+      <w:proofErr w:type="spellEnd"/>
+      <w:r>
+        <w:t xml:space="preserve"> sustava te bi željeli posuditi knjigu iz FOI knjižnice. Vrsta aplikacije </w:t>
       </w:r>
       <w:r>
         <w:t>ć</w:t>
       </w:r>
       <w:r>
-        <w:t>e biti opisana sama domena aplikacije kako bi pobliže objasnili projekt koji smo zamislili. Aplikacija je namijenjena svima onima koji imaju pravo</w:t>
-      </w:r>
-      <w:r>
-        <w:t xml:space="preserve"> </w:t>
-      </w:r>
-      <w:r>
-        <w:t xml:space="preserve">autentifikacije putem </w:t>
-      </w:r>
-      <w:r>
-        <w:t xml:space="preserve"> </w:t>
+        <w:t xml:space="preserve">e biti Android te </w:t>
+      </w:r>
+      <w:r>
+        <w:t>ć</w:t>
+      </w:r>
+      <w:r>
+        <w:t>e se sastojati od nekoliko klju</w:t>
+      </w:r>
+      <w:r>
+        <w:t>č</w:t>
+      </w:r>
+      <w:r>
+        <w:t xml:space="preserve">nih funkcionalnosti koje bi olakšale svakodnevno rezerviranje i posudbe unutar knjižnice. Valja naglasiti da je ovo neovisan projekt te nemamo pristup stvarnim podacima iz FOI knjižnice te </w:t>
+      </w:r>
+      <w:r>
+        <w:t>ć</w:t>
+      </w:r>
+      <w:r>
+        <w:t>e podaci unutar aplikacije biti testne naravi. Preko korisni</w:t>
+      </w:r>
+      <w:r>
+        <w:t>č</w:t>
+      </w:r>
+      <w:r>
+        <w:t>kog su</w:t>
+      </w:r>
+      <w:r>
+        <w:t>č</w:t>
+      </w:r>
+      <w:r>
+        <w:t>elja bila bi omogu</w:t>
+      </w:r>
+      <w:r>
+        <w:t>ć</w:t>
+      </w:r>
+      <w:r>
+        <w:t xml:space="preserve">ena inicijalna prijava putem </w:t>
       </w:r>
       <w:proofErr w:type="spellStart"/>
       <w:r>
@@ -1656,86 +1691,31 @@
       </w:r>
       <w:proofErr w:type="spellEnd"/>
       <w:r>
-        <w:t xml:space="preserve"> sustava te bi željeli posuditi knjigu iz FOI knjižnice. Vrsta aplikacije </w:t>
+        <w:t xml:space="preserve"> sustava nakon </w:t>
+      </w:r>
+      <w:r>
+        <w:t>č</w:t>
+      </w:r>
+      <w:r>
+        <w:t>ega bi se korisnicima ponudila opcija da se ubudu</w:t>
       </w:r>
       <w:r>
         <w:t>ć</w:t>
       </w:r>
       <w:r>
-        <w:t xml:space="preserve">e biti Android te </w:t>
+        <w:t>e prijavljuju koriste</w:t>
       </w:r>
       <w:r>
         <w:t>ć</w:t>
       </w:r>
       <w:r>
-        <w:t>e se sastojati od nekoliko klju</w:t>
-      </w:r>
-      <w:r>
-        <w:t>č</w:t>
-      </w:r>
-      <w:r>
-        <w:t xml:space="preserve">nih funkcionalnosti koje bi olakšale svakodnevno rezerviranje i posudbe unutar knjižnice. Valja naglasiti da je ovo neovisan projekt te nemamo pristup stvarnim podacima iz FOI knjižnice te </w:t>
+        <w:t>i pin, uzorak ili otisak prsta. Nakon prijave korisnici bi bili u mogu</w:t>
       </w:r>
       <w:r>
         <w:t>ć</w:t>
       </w:r>
       <w:r>
-        <w:t>e podaci unutar aplikacije biti testne naravi. Preko korisni</w:t>
-      </w:r>
-      <w:r>
-        <w:t>č</w:t>
-      </w:r>
-      <w:r>
-        <w:t>kog su</w:t>
-      </w:r>
-      <w:r>
-        <w:t>č</w:t>
-      </w:r>
-      <w:r>
-        <w:t>elja bila bi omogu</w:t>
-      </w:r>
-      <w:r>
-        <w:t>ć</w:t>
-      </w:r>
-      <w:r>
-        <w:t xml:space="preserve">ena inicijalna prijava putem </w:t>
-      </w:r>
-      <w:proofErr w:type="spellStart"/>
-      <w:r>
-        <w:t>AAI@EduHr</w:t>
-      </w:r>
-      <w:proofErr w:type="spellEnd"/>
-      <w:r>
-        <w:t xml:space="preserve"> sustava nakon </w:t>
-      </w:r>
-      <w:r>
-        <w:t>č</w:t>
-      </w:r>
-      <w:r>
-        <w:t>ega bi se korisnicima ponudila opcija da se ubudu</w:t>
-      </w:r>
-      <w:r>
-        <w:t>ć</w:t>
-      </w:r>
-      <w:r>
-        <w:t>e prijavljuju koriste</w:t>
-      </w:r>
-      <w:r>
-        <w:t>ć</w:t>
-      </w:r>
-      <w:r>
-        <w:t>i pin, uzorak ili otisak prsta. Nakon prijave korisnici bi bili u mogu</w:t>
-      </w:r>
-      <w:r>
-        <w:t>ć</w:t>
-      </w:r>
-      <w:r>
-        <w:t xml:space="preserve">nosti pregledavati katalog </w:t>
-      </w:r>
-      <w:bookmarkStart w:id="2" w:name="_GoBack"/>
-      <w:bookmarkEnd w:id="2"/>
-      <w:r>
-        <w:t>knjižnice (sortiranje, filtriranje, pretraga i sl.) te prema želji rezervirati knjigu ako je ona slobodna. Rezervacija bi se slala putem e-maila knjižni</w:t>
+        <w:t>nosti pregledavati katalog knjižnice (sortiranje, filtriranje, pretraga i sl.) te prema želji rezervirati knjigu ako je ona slobodna. Rezervacija bi se slala putem e-maila knjižni</w:t>
       </w:r>
       <w:r>
         <w:t>č</w:t>
@@ -1810,12 +1790,12 @@
         </w:numPr>
         <w:spacing w:before="0"/>
       </w:pPr>
-      <w:bookmarkStart w:id="3" w:name="_Toc23961742"/>
+      <w:bookmarkStart w:id="2" w:name="_Toc23969749"/>
       <w:r>
         <w:lastRenderedPageBreak/>
         <w:t>Popis funkcionalnosti</w:t>
       </w:r>
-      <w:bookmarkEnd w:id="3"/>
+      <w:bookmarkEnd w:id="2"/>
     </w:p>
     <w:tbl>
       <w:tblPr>
@@ -4473,9 +4453,6 @@
         </w:tc>
       </w:tr>
     </w:tbl>
-    <w:p>
-      <w:bookmarkStart w:id="4" w:name="_Toc23961743"/>
-    </w:p>
     <w:p/>
     <w:p/>
     <w:p/>
@@ -4500,6 +4477,7 @@
     <w:p/>
     <w:p/>
     <w:p/>
+    <w:p/>
     <w:p>
       <w:pPr>
         <w:pStyle w:val="Naslov1"/>
@@ -4508,13 +4486,13 @@
           <w:numId w:val="15"/>
         </w:numPr>
       </w:pPr>
-      <w:bookmarkStart w:id="5" w:name="_Toc23961744"/>
+      <w:bookmarkStart w:id="3" w:name="_Toc23969750"/>
       <w:proofErr w:type="spellStart"/>
       <w:r>
         <w:lastRenderedPageBreak/>
         <w:t>WireFrame</w:t>
       </w:r>
-      <w:bookmarkEnd w:id="5"/>
+      <w:bookmarkEnd w:id="3"/>
       <w:proofErr w:type="spellEnd"/>
     </w:p>
     <w:p>
@@ -4619,7 +4597,7 @@
           </mc:Choice>
           <mc:Fallback>
             <w:pict>
-              <v:shapetype w14:anchorId="74EC5DB9" id="_x0000_t38" coordsize="21600,21600" o:spt="38" o:oned="t" path="m,c@0,0@1,5400@1,10800@1,16200@2,21600,21600,21600e" filled="f">
+              <v:shapetype w14:anchorId="7BD9D4B4" id="_x0000_t38" coordsize="21600,21600" o:spt="38" o:oned="t" path="m,c@0,0@1,5400@1,10800@1,16200@2,21600,21600,21600e" filled="f">
                 <v:formulas>
                   <v:f eqn="mid #0 0"/>
                   <v:f eqn="val #0"/>
@@ -4703,7 +4681,7 @@
           </mc:Choice>
           <mc:Fallback>
             <w:pict>
-              <v:shape w14:anchorId="5F7A835D" id="Connector: Curved 51" o:spid="_x0000_s1026" type="#_x0000_t38" style="position:absolute;margin-left:331.6pt;margin-top:172.6pt;width:20pt;height:94.35pt;z-index:251665408;visibility:visible;mso-wrap-style:square;mso-width-percent:0;mso-height-percent:0;mso-wrap-distance-left:9pt;mso-wrap-distance-top:0;mso-wrap-distance-right:9pt;mso-wrap-distance-bottom:0;mso-position-horizontal:absolute;mso-position-horizontal-relative:text;mso-position-vertical:absolute;mso-position-vertical-relative:text;mso-width-percent:0;mso-height-percent:0;mso-width-relative:margin;mso-height-relative:margin" o:gfxdata="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" adj="10800" strokecolor="#4579b8 [3044]">
+              <v:shape w14:anchorId="7671C794" id="Connector: Curved 51" o:spid="_x0000_s1026" type="#_x0000_t38" style="position:absolute;margin-left:331.6pt;margin-top:172.6pt;width:20pt;height:94.35pt;z-index:251665408;visibility:visible;mso-wrap-style:square;mso-width-percent:0;mso-height-percent:0;mso-wrap-distance-left:9pt;mso-wrap-distance-top:0;mso-wrap-distance-right:9pt;mso-wrap-distance-bottom:0;mso-position-horizontal:absolute;mso-position-horizontal-relative:text;mso-position-vertical:absolute;mso-position-vertical-relative:text;mso-width-percent:0;mso-height-percent:0;mso-width-relative:margin;mso-height-relative:margin" o:gfxdata="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" adj="10800" strokecolor="#4579b8 [3044]">
                 <v:stroke endarrow="block"/>
               </v:shape>
             </w:pict>
@@ -4775,7 +4753,7 @@
           </mc:Choice>
           <mc:Fallback>
             <w:pict>
-              <v:shape w14:anchorId="0F2EB72F" id="Connector: Curved 50" o:spid="_x0000_s1026" type="#_x0000_t38" style="position:absolute;margin-left:254.5pt;margin-top:131.85pt;width:61.1pt;height:137.2pt;z-index:251664384;visibility:visible;mso-wrap-style:square;mso-width-percent:0;mso-height-percent:0;mso-wrap-distance-left:9pt;mso-wrap-distance-top:0;mso-wrap-distance-right:9pt;mso-wrap-distance-bottom:0;mso-position-horizontal:absolute;mso-position-horizontal-relative:text;mso-position-vertical:absolute;mso-position-vertical-relative:text;mso-width-percent:0;mso-height-percent:0;mso-width-relative:margin;mso-height-relative:margin" o:gfxdata="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" adj="10800" strokecolor="#4579b8 [3044]">
+              <v:shape w14:anchorId="2633CCD1" id="Connector: Curved 50" o:spid="_x0000_s1026" type="#_x0000_t38" style="position:absolute;margin-left:254.5pt;margin-top:131.85pt;width:61.1pt;height:137.2pt;z-index:251664384;visibility:visible;mso-wrap-style:square;mso-width-percent:0;mso-height-percent:0;mso-wrap-distance-left:9pt;mso-wrap-distance-top:0;mso-wrap-distance-right:9pt;mso-wrap-distance-bottom:0;mso-position-horizontal:absolute;mso-position-horizontal-relative:text;mso-position-vertical:absolute;mso-position-vertical-relative:text;mso-width-percent:0;mso-height-percent:0;mso-width-relative:margin;mso-height-relative:margin" o:gfxdata="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" adj="10800" strokecolor="#4579b8 [3044]">
                 <v:stroke endarrow="block"/>
               </v:shape>
             </w:pict>
@@ -4849,7 +4827,7 @@
           </mc:Choice>
           <mc:Fallback>
             <w:pict>
-              <v:shape w14:anchorId="58C5C784" id="Connector: Curved 46" o:spid="_x0000_s1026" type="#_x0000_t38" style="position:absolute;margin-left:90.15pt;margin-top:132.5pt;width:127pt;height:135.15pt;z-index:251663360;visibility:visible;mso-wrap-style:square;mso-width-percent:0;mso-height-percent:0;mso-wrap-distance-left:9pt;mso-wrap-distance-top:0;mso-wrap-distance-right:9pt;mso-wrap-distance-bottom:0;mso-position-horizontal:absolute;mso-position-horizontal-relative:margin;mso-position-vertical:absolute;mso-position-vertical-relative:text;mso-width-percent:0;mso-height-percent:0;mso-width-relative:margin;mso-height-relative:margin" o:gfxdata="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" adj="7436" strokecolor="#4579b8 [3044]">
+              <v:shape w14:anchorId="38757220" id="Connector: Curved 46" o:spid="_x0000_s1026" type="#_x0000_t38" style="position:absolute;margin-left:90.15pt;margin-top:132.5pt;width:127pt;height:135.15pt;z-index:251663360;visibility:visible;mso-wrap-style:square;mso-width-percent:0;mso-height-percent:0;mso-wrap-distance-left:9pt;mso-wrap-distance-top:0;mso-wrap-distance-right:9pt;mso-wrap-distance-bottom:0;mso-position-horizontal:absolute;mso-position-horizontal-relative:margin;mso-position-vertical:absolute;mso-position-vertical-relative:text;mso-width-percent:0;mso-height-percent:0;mso-width-relative:margin;mso-height-relative:margin" o:gfxdata="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" adj="7436" strokecolor="#4579b8 [3044]">
                 <v:stroke endarrow="block"/>
                 <w10:wrap anchorx="margin"/>
               </v:shape>
@@ -4924,7 +4902,7 @@
           </mc:Choice>
           <mc:Fallback>
             <w:pict>
-              <v:shape w14:anchorId="72EA652A" id="Connector: Curved 45" o:spid="_x0000_s1026" type="#_x0000_t38" style="position:absolute;margin-left:89.45pt;margin-top:133.2pt;width:226.2pt;height:27.85pt;z-index:251662336;visibility:visible;mso-wrap-style:square;mso-width-percent:0;mso-height-percent:0;mso-wrap-distance-left:9pt;mso-wrap-distance-top:0;mso-wrap-distance-right:9pt;mso-wrap-distance-bottom:0;mso-position-horizontal:absolute;mso-position-horizontal-relative:margin;mso-position-vertical:absolute;mso-position-vertical-relative:text;mso-width-percent:0;mso-height-percent:0;mso-width-relative:margin;mso-height-relative:margin" o:gfxdata="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" adj="7436" strokecolor="#4579b8 [3044]">
+              <v:shape w14:anchorId="5C27AD60" id="Connector: Curved 45" o:spid="_x0000_s1026" type="#_x0000_t38" style="position:absolute;margin-left:89.45pt;margin-top:133.2pt;width:226.2pt;height:27.85pt;z-index:251662336;visibility:visible;mso-wrap-style:square;mso-width-percent:0;mso-height-percent:0;mso-wrap-distance-left:9pt;mso-wrap-distance-top:0;mso-wrap-distance-right:9pt;mso-wrap-distance-bottom:0;mso-position-horizontal:absolute;mso-position-horizontal-relative:margin;mso-position-vertical:absolute;mso-position-vertical-relative:text;mso-width-percent:0;mso-height-percent:0;mso-width-relative:margin;mso-height-relative:margin" o:gfxdata="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" adj="7436" strokecolor="#4579b8 [3044]">
                 <v:stroke endarrow="block"/>
                 <w10:wrap anchorx="margin"/>
               </v:shape>
@@ -4999,7 +4977,7 @@
           </mc:Choice>
           <mc:Fallback>
             <w:pict>
-              <v:shape w14:anchorId="7963C178" id="Connector: Curved 44" o:spid="_x0000_s1026" type="#_x0000_t38" style="position:absolute;margin-left:89pt;margin-top:132.5pt;width:7.9pt;height:134.5pt;z-index:251661312;visibility:visible;mso-wrap-style:square;mso-width-percent:0;mso-height-percent:0;mso-wrap-distance-left:9pt;mso-wrap-distance-top:0;mso-wrap-distance-right:9pt;mso-wrap-distance-bottom:0;mso-position-horizontal:absolute;mso-position-horizontal-relative:text;mso-position-vertical:absolute;mso-position-vertical-relative:text;mso-width-percent:0;mso-height-percent:0;mso-width-relative:margin;mso-height-relative:margin" o:gfxdata="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" adj="80961" strokecolor="#4579b8 [3044]">
+              <v:shape w14:anchorId="3020DDE9" id="Connector: Curved 44" o:spid="_x0000_s1026" type="#_x0000_t38" style="position:absolute;margin-left:89pt;margin-top:132.5pt;width:7.9pt;height:134.5pt;z-index:251661312;visibility:visible;mso-wrap-style:square;mso-width-percent:0;mso-height-percent:0;mso-wrap-distance-left:9pt;mso-wrap-distance-top:0;mso-wrap-distance-right:9pt;mso-wrap-distance-bottom:0;mso-position-horizontal:absolute;mso-position-horizontal-relative:text;mso-position-vertical:absolute;mso-position-vertical-relative:text;mso-width-percent:0;mso-height-percent:0;mso-width-relative:margin;mso-height-relative:margin" o:gfxdata="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" adj="80961" strokecolor="#4579b8 [3044]">
                 <v:stroke endarrow="block"/>
               </v:shape>
             </w:pict>
@@ -5071,7 +5049,7 @@
           </mc:Choice>
           <mc:Fallback>
             <w:pict>
-              <v:shape w14:anchorId="079C7732" id="Connector: Curved 43" o:spid="_x0000_s1026" type="#_x0000_t38" style="position:absolute;margin-left:90.15pt;margin-top:62.55pt;width:71.3pt;height:70.65pt;flip:y;z-index:251660288;visibility:visible;mso-wrap-style:square;mso-width-percent:0;mso-height-percent:0;mso-wrap-distance-left:9pt;mso-wrap-distance-top:0;mso-wrap-distance-right:9pt;mso-wrap-distance-bottom:0;mso-position-horizontal:absolute;mso-position-horizontal-relative:text;mso-position-vertical:absolute;mso-position-vertical-relative:text;mso-width-percent:0;mso-height-percent:0;mso-width-relative:margin;mso-height-relative:margin" o:gfxdata="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" adj="10800" strokecolor="#4579b8 [3044]">
+              <v:shape w14:anchorId="533BB6F7" id="Connector: Curved 43" o:spid="_x0000_s1026" type="#_x0000_t38" style="position:absolute;margin-left:90.15pt;margin-top:62.55pt;width:71.3pt;height:70.65pt;flip:y;z-index:251660288;visibility:visible;mso-wrap-style:square;mso-width-percent:0;mso-height-percent:0;mso-wrap-distance-left:9pt;mso-wrap-distance-top:0;mso-wrap-distance-right:9pt;mso-wrap-distance-bottom:0;mso-position-horizontal:absolute;mso-position-horizontal-relative:text;mso-position-vertical:absolute;mso-position-vertical-relative:text;mso-width-percent:0;mso-height-percent:0;mso-width-relative:margin;mso-height-relative:margin" o:gfxdata="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" adj="10800" strokecolor="#4579b8 [3044]">
                 <v:stroke endarrow="block"/>
               </v:shape>
             </w:pict>
@@ -5326,7 +5304,7 @@
           </mc:Choice>
           <mc:Fallback>
             <w:pict>
-              <v:shape w14:anchorId="5A401BB0" id="Connector: Curved 53" o:spid="_x0000_s1026" type="#_x0000_t38" style="position:absolute;margin-left:265.3pt;margin-top:84.95pt;width:59.85pt;height:108pt;z-index:251667456;visibility:visible;mso-wrap-style:square;mso-width-percent:0;mso-height-percent:0;mso-wrap-distance-left:9pt;mso-wrap-distance-top:0;mso-wrap-distance-right:9pt;mso-wrap-distance-bottom:0;mso-position-horizontal:absolute;mso-position-horizontal-relative:text;mso-position-vertical:absolute;mso-position-vertical-relative:text;mso-width-percent:0;mso-height-percent:0;mso-width-relative:margin;mso-height-relative:margin" o:gfxdata="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" adj="10800" strokecolor="#4579b8 [3044]">
+              <v:shape w14:anchorId="737A3787" id="Connector: Curved 53" o:spid="_x0000_s1026" type="#_x0000_t38" style="position:absolute;margin-left:265.3pt;margin-top:84.95pt;width:59.85pt;height:108pt;z-index:251667456;visibility:visible;mso-wrap-style:square;mso-width-percent:0;mso-height-percent:0;mso-wrap-distance-left:9pt;mso-wrap-distance-top:0;mso-wrap-distance-right:9pt;mso-wrap-distance-bottom:0;mso-position-horizontal:absolute;mso-position-horizontal-relative:text;mso-position-vertical:absolute;mso-position-vertical-relative:text;mso-width-percent:0;mso-height-percent:0;mso-width-relative:margin;mso-height-relative:margin" o:gfxdata="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" adj="10800" strokecolor="#4579b8 [3044]">
                 <v:stroke endarrow="block"/>
               </v:shape>
             </w:pict>
@@ -5400,7 +5378,7 @@
           </mc:Choice>
           <mc:Fallback>
             <w:pict>
-              <v:shape w14:anchorId="1EC1541C" id="Connector: Curved 52" o:spid="_x0000_s1026" type="#_x0000_t38" style="position:absolute;margin-left:111.2pt;margin-top:12.15pt;width:204.35pt;height:38.15pt;flip:y;z-index:251666432;visibility:visible;mso-wrap-style:square;mso-width-percent:0;mso-height-percent:0;mso-wrap-distance-left:9pt;mso-wrap-distance-top:0;mso-wrap-distance-right:9pt;mso-wrap-distance-bottom:0;mso-position-horizontal:absolute;mso-position-horizontal-relative:text;mso-position-vertical:absolute;mso-position-vertical-relative:text;mso-width-percent:0;mso-height-percent:0;mso-width-relative:margin;mso-height-relative:margin" o:gfxdata="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" adj="10968" strokecolor="#4579b8 [3044]">
+              <v:shape w14:anchorId="7C699383" id="Connector: Curved 52" o:spid="_x0000_s1026" type="#_x0000_t38" style="position:absolute;margin-left:111.2pt;margin-top:12.15pt;width:204.35pt;height:38.15pt;flip:y;z-index:251666432;visibility:visible;mso-wrap-style:square;mso-width-percent:0;mso-height-percent:0;mso-wrap-distance-left:9pt;mso-wrap-distance-top:0;mso-wrap-distance-right:9pt;mso-wrap-distance-bottom:0;mso-position-horizontal:absolute;mso-position-horizontal-relative:text;mso-position-vertical:absolute;mso-position-vertical-relative:text;mso-width-percent:0;mso-height-percent:0;mso-width-relative:margin;mso-height-relative:margin" o:gfxdata="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" adj="10968" strokecolor="#4579b8 [3044]">
                 <v:stroke endarrow="block"/>
               </v:shape>
             </w:pict>
@@ -5653,7 +5631,7 @@
           </mc:Choice>
           <mc:Fallback>
             <w:pict>
-              <v:shapetype w14:anchorId="2F10ADAD" id="_x0000_t34" coordsize="21600,21600" o:spt="34" o:oned="t" adj="10800" path="m,l@0,0@0,21600,21600,21600e" filled="f">
+              <v:shapetype w14:anchorId="3C67B6AA" id="_x0000_t34" coordsize="21600,21600" o:spt="34" o:oned="t" adj="10800" path="m,l@0,0@0,21600,21600,21600e" filled="f">
                 <v:stroke joinstyle="miter"/>
                 <v:formulas>
                   <v:f eqn="val #0"/>
@@ -5733,7 +5711,7 @@
           </mc:Choice>
           <mc:Fallback>
             <w:pict>
-              <v:shape w14:anchorId="691934E2" id="Connector: Elbow 69" o:spid="_x0000_s1026" type="#_x0000_t34" style="position:absolute;margin-left:147.65pt;margin-top:121.8pt;width:35.8pt;height:560.95pt;flip:x;z-index:251674624;visibility:visible;mso-wrap-style:square;mso-width-percent:0;mso-height-percent:0;mso-wrap-distance-left:9pt;mso-wrap-distance-top:0;mso-wrap-distance-right:9pt;mso-wrap-distance-bottom:0;mso-position-horizontal:absolute;mso-position-horizontal-relative:text;mso-position-vertical:absolute;mso-position-vertical-relative:text;mso-width-percent:0;mso-height-percent:0;mso-width-relative:margin;mso-height-relative:margin" o:gfxdata="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" adj="18096" strokecolor="#4579b8 [3044]"/>
+              <v:shape w14:anchorId="5E88C3F2" id="Connector: Elbow 69" o:spid="_x0000_s1026" type="#_x0000_t34" style="position:absolute;margin-left:147.65pt;margin-top:121.8pt;width:35.8pt;height:560.95pt;flip:x;z-index:251674624;visibility:visible;mso-wrap-style:square;mso-width-percent:0;mso-height-percent:0;mso-wrap-distance-left:9pt;mso-wrap-distance-top:0;mso-wrap-distance-right:9pt;mso-wrap-distance-bottom:0;mso-position-horizontal:absolute;mso-position-horizontal-relative:text;mso-position-vertical:absolute;mso-position-vertical-relative:text;mso-width-percent:0;mso-height-percent:0;mso-width-relative:margin;mso-height-relative:margin" o:gfxdata="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" adj="18096" strokecolor="#4579b8 [3044]"/>
             </w:pict>
           </mc:Fallback>
         </mc:AlternateContent>
@@ -5802,7 +5780,7 @@
           </mc:Choice>
           <mc:Fallback>
             <w:pict>
-              <v:shape w14:anchorId="74DBDCCE" id="Connector: Curved 67" o:spid="_x0000_s1026" type="#_x0000_t38" style="position:absolute;margin-left:66.3pt;margin-top:106.75pt;width:117.05pt;height:672.4pt;flip:x;z-index:251672576;visibility:visible;mso-wrap-style:square;mso-width-percent:0;mso-height-percent:0;mso-wrap-distance-left:9pt;mso-wrap-distance-top:0;mso-wrap-distance-right:9pt;mso-wrap-distance-bottom:0;mso-position-horizontal:absolute;mso-position-horizontal-relative:text;mso-position-vertical:absolute;mso-position-vertical-relative:text;mso-width-percent:0;mso-height-percent:0;mso-width-relative:margin;mso-height-relative:margin" o:gfxdata="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" adj="40588" strokecolor="#4579b8 [3044]"/>
+              <v:shape w14:anchorId="1AADF809" id="Connector: Curved 67" o:spid="_x0000_s1026" type="#_x0000_t38" style="position:absolute;margin-left:66.3pt;margin-top:106.75pt;width:117.05pt;height:672.4pt;flip:x;z-index:251672576;visibility:visible;mso-wrap-style:square;mso-width-percent:0;mso-height-percent:0;mso-wrap-distance-left:9pt;mso-wrap-distance-top:0;mso-wrap-distance-right:9pt;mso-wrap-distance-bottom:0;mso-position-horizontal:absolute;mso-position-horizontal-relative:text;mso-position-vertical:absolute;mso-position-vertical-relative:text;mso-width-percent:0;mso-height-percent:0;mso-width-relative:margin;mso-height-relative:margin" o:gfxdata="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" adj="40588" strokecolor="#4579b8 [3044]"/>
             </w:pict>
           </mc:Fallback>
         </mc:AlternateContent>
@@ -5874,7 +5852,7 @@
           </mc:Choice>
           <mc:Fallback>
             <w:pict>
-              <v:shape w14:anchorId="533A2709" id="Connector: Curved 61" o:spid="_x0000_s1026" type="#_x0000_t38" style="position:absolute;margin-left:239pt;margin-top:91.25pt;width:89.5pt;height:138.55pt;z-index:251671552;visibility:visible;mso-wrap-style:square;mso-width-percent:0;mso-height-percent:0;mso-wrap-distance-left:9pt;mso-wrap-distance-top:0;mso-wrap-distance-right:9pt;mso-wrap-distance-bottom:0;mso-position-horizontal:absolute;mso-position-horizontal-relative:text;mso-position-vertical:absolute;mso-position-vertical-relative:text;mso-width-percent:0;mso-height-percent:0;mso-width-relative:margin;mso-height-relative:margin" o:gfxdata="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" adj="15550" strokecolor="#4579b8 [3044]">
+              <v:shape w14:anchorId="36E9818C" id="Connector: Curved 61" o:spid="_x0000_s1026" type="#_x0000_t38" style="position:absolute;margin-left:239pt;margin-top:91.25pt;width:89.5pt;height:138.55pt;z-index:251671552;visibility:visible;mso-wrap-style:square;mso-width-percent:0;mso-height-percent:0;mso-wrap-distance-left:9pt;mso-wrap-distance-top:0;mso-wrap-distance-right:9pt;mso-wrap-distance-bottom:0;mso-position-horizontal:absolute;mso-position-horizontal-relative:text;mso-position-vertical:absolute;mso-position-vertical-relative:text;mso-width-percent:0;mso-height-percent:0;mso-width-relative:margin;mso-height-relative:margin" o:gfxdata="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" adj="15550" strokecolor="#4579b8 [3044]">
                 <v:stroke endarrow="block"/>
               </v:shape>
             </w:pict>
@@ -5948,7 +5926,7 @@
           </mc:Choice>
           <mc:Fallback>
             <w:pict>
-              <v:shape w14:anchorId="1C5A1BA7" id="Connector: Curved 60" o:spid="_x0000_s1026" type="#_x0000_t38" style="position:absolute;margin-left:170.95pt;margin-top:76.95pt;width:9.65pt;height:152.85pt;flip:x;z-index:251670528;visibility:visible;mso-wrap-style:square;mso-width-percent:0;mso-height-percent:0;mso-wrap-distance-left:9pt;mso-wrap-distance-top:0;mso-wrap-distance-right:9pt;mso-wrap-distance-bottom:0;mso-position-horizontal:absolute;mso-position-horizontal-relative:text;mso-position-vertical:absolute;mso-position-vertical-relative:text;mso-width-percent:0;mso-height-percent:0;mso-width-relative:margin;mso-height-relative:margin" o:gfxdata="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" adj="90007" strokecolor="#4579b8 [3044]">
+              <v:shape w14:anchorId="6F6ECBA9" id="Connector: Curved 60" o:spid="_x0000_s1026" type="#_x0000_t38" style="position:absolute;margin-left:170.95pt;margin-top:76.95pt;width:9.65pt;height:152.85pt;flip:x;z-index:251670528;visibility:visible;mso-wrap-style:square;mso-width-percent:0;mso-height-percent:0;mso-wrap-distance-left:9pt;mso-wrap-distance-top:0;mso-wrap-distance-right:9pt;mso-wrap-distance-bottom:0;mso-position-horizontal:absolute;mso-position-horizontal-relative:text;mso-position-vertical:absolute;mso-position-vertical-relative:text;mso-width-percent:0;mso-height-percent:0;mso-width-relative:margin;mso-height-relative:margin" o:gfxdata="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" adj="90007" strokecolor="#4579b8 [3044]">
                 <v:stroke endarrow="block"/>
               </v:shape>
             </w:pict>
@@ -6020,7 +5998,7 @@
           </mc:Choice>
           <mc:Fallback>
             <w:pict>
-              <v:shape w14:anchorId="58864CCE" id="Connector: Curved 59" o:spid="_x0000_s1026" type="#_x0000_t38" style="position:absolute;margin-left:46pt;margin-top:61.35pt;width:133.15pt;height:169.15pt;flip:x;z-index:251669504;visibility:visible;mso-wrap-style:square;mso-width-percent:0;mso-height-percent:0;mso-wrap-distance-left:9pt;mso-wrap-distance-top:0;mso-wrap-distance-right:9pt;mso-wrap-distance-bottom:0;mso-position-horizontal:absolute;mso-position-horizontal-relative:text;mso-position-vertical:absolute;mso-position-vertical-relative:text;mso-width-percent:0;mso-height-percent:0;mso-width-relative:margin;mso-height-relative:margin" o:gfxdata="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" adj="10800" strokecolor="#4579b8 [3044]">
+              <v:shape w14:anchorId="70968365" id="Connector: Curved 59" o:spid="_x0000_s1026" type="#_x0000_t38" style="position:absolute;margin-left:46pt;margin-top:61.35pt;width:133.15pt;height:169.15pt;flip:x;z-index:251669504;visibility:visible;mso-wrap-style:square;mso-width-percent:0;mso-height-percent:0;mso-wrap-distance-left:9pt;mso-wrap-distance-top:0;mso-wrap-distance-right:9pt;mso-wrap-distance-bottom:0;mso-position-horizontal:absolute;mso-position-horizontal-relative:text;mso-position-vertical:absolute;mso-position-vertical-relative:text;mso-width-percent:0;mso-height-percent:0;mso-width-relative:margin;mso-height-relative:margin" o:gfxdata="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" adj="10800" strokecolor="#4579b8 [3044]">
                 <v:stroke endarrow="block"/>
               </v:shape>
             </w:pict>
@@ -6334,7 +6312,7 @@
           </mc:Choice>
           <mc:Fallback>
             <w:pict>
-              <v:shape w14:anchorId="3F535DE9" id="Connector: Elbow 73" o:spid="_x0000_s1026" type="#_x0000_t34" style="position:absolute;margin-left:319.7pt;margin-top:-72.75pt;width:3.6pt;height:77pt;z-index:251677696;visibility:visible;mso-wrap-style:square;mso-width-percent:0;mso-height-percent:0;mso-wrap-distance-left:9pt;mso-wrap-distance-top:0;mso-wrap-distance-right:9pt;mso-wrap-distance-bottom:0;mso-position-horizontal:absolute;mso-position-horizontal-relative:text;mso-position-vertical:absolute;mso-position-vertical-relative:text;mso-width-percent:0;mso-height-percent:0;mso-width-relative:margin;mso-height-relative:margin" o:gfxdata="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" adj="-53400" strokecolor="#4579b8 [3044]">
+              <v:shape w14:anchorId="396D14FC" id="Connector: Elbow 73" o:spid="_x0000_s1026" type="#_x0000_t34" style="position:absolute;margin-left:319.7pt;margin-top:-72.75pt;width:3.6pt;height:77pt;z-index:251677696;visibility:visible;mso-wrap-style:square;mso-width-percent:0;mso-height-percent:0;mso-wrap-distance-left:9pt;mso-wrap-distance-top:0;mso-wrap-distance-right:9pt;mso-wrap-distance-bottom:0;mso-position-horizontal:absolute;mso-position-horizontal-relative:text;mso-position-vertical:absolute;mso-position-vertical-relative:text;mso-width-percent:0;mso-height-percent:0;mso-width-relative:margin;mso-height-relative:margin" o:gfxdata="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" adj="-53400" strokecolor="#4579b8 [3044]">
                 <v:stroke endarrow="block"/>
               </v:shape>
             </w:pict>
@@ -6408,7 +6386,7 @@
           </mc:Choice>
           <mc:Fallback>
             <w:pict>
-              <v:shape w14:anchorId="4E2D1D4B" id="Connector: Elbow 70" o:spid="_x0000_s1026" type="#_x0000_t34" style="position:absolute;margin-left:155.65pt;margin-top:-77.75pt;width:5.15pt;height:78.9pt;z-index:251675648;visibility:visible;mso-wrap-style:square;mso-width-percent:0;mso-height-percent:0;mso-wrap-distance-left:9pt;mso-wrap-distance-top:0;mso-wrap-distance-right:9pt;mso-wrap-distance-bottom:0;mso-position-horizontal:absolute;mso-position-horizontal-relative:text;mso-position-vertical:absolute;mso-position-vertical-relative:text;mso-width-percent:0;mso-height-percent:0;mso-width-relative:margin;mso-height-relative:margin" o:gfxdata="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" adj="-1391" strokecolor="#4579b8 [3044]">
+              <v:shape w14:anchorId="749BF0D2" id="Connector: Elbow 70" o:spid="_x0000_s1026" type="#_x0000_t34" style="position:absolute;margin-left:155.65pt;margin-top:-77.75pt;width:5.15pt;height:78.9pt;z-index:251675648;visibility:visible;mso-wrap-style:square;mso-width-percent:0;mso-height-percent:0;mso-wrap-distance-left:9pt;mso-wrap-distance-top:0;mso-wrap-distance-right:9pt;mso-wrap-distance-bottom:0;mso-position-horizontal:absolute;mso-position-horizontal-relative:text;mso-position-vertical:absolute;mso-position-vertical-relative:text;mso-width-percent:0;mso-height-percent:0;mso-width-relative:margin;mso-height-relative:margin" o:gfxdata="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" adj="-1391" strokecolor="#4579b8 [3044]">
                 <v:stroke endarrow="block"/>
               </v:shape>
             </w:pict>
@@ -6480,7 +6458,7 @@
           </mc:Choice>
           <mc:Fallback>
             <w:pict>
-              <v:shape w14:anchorId="16819965" id="Connector: Curved 68" o:spid="_x0000_s1026" type="#_x0000_t38" style="position:absolute;margin-left:5.55pt;margin-top:-69.6pt;width:29.4pt;height:69.45pt;z-index:251673600;visibility:visible;mso-wrap-style:square;mso-width-percent:0;mso-height-percent:0;mso-wrap-distance-left:9pt;mso-wrap-distance-top:0;mso-wrap-distance-right:9pt;mso-wrap-distance-bottom:0;mso-position-horizontal:absolute;mso-position-horizontal-relative:text;mso-position-vertical:absolute;mso-position-vertical-relative:text;mso-width-percent:0;mso-height-percent:0;mso-width-relative:margin;mso-height-relative:margin" o:gfxdata="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" adj="10800" strokecolor="#4579b8 [3044]">
+              <v:shape w14:anchorId="27777AAE" id="Connector: Curved 68" o:spid="_x0000_s1026" type="#_x0000_t38" style="position:absolute;margin-left:5.55pt;margin-top:-69.6pt;width:29.4pt;height:69.45pt;z-index:251673600;visibility:visible;mso-wrap-style:square;mso-width-percent:0;mso-height-percent:0;mso-wrap-distance-left:9pt;mso-wrap-distance-top:0;mso-wrap-distance-right:9pt;mso-wrap-distance-bottom:0;mso-position-horizontal:absolute;mso-position-horizontal-relative:text;mso-position-vertical:absolute;mso-position-vertical-relative:text;mso-width-percent:0;mso-height-percent:0;mso-width-relative:margin;mso-height-relative:margin" o:gfxdata="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" adj="10800" strokecolor="#4579b8 [3044]">
                 <v:stroke endarrow="block"/>
               </v:shape>
             </w:pict>
@@ -6745,7 +6723,7 @@
           </mc:Choice>
           <mc:Fallback>
             <w:pict>
-              <v:shapetype w14:anchorId="617D40AF" id="_x0000_t32" coordsize="21600,21600" o:spt="32" o:oned="t" path="m,l21600,21600e" filled="f">
+              <v:shapetype w14:anchorId="6F9ABC0A" id="_x0000_t32" coordsize="21600,21600" o:spt="32" o:oned="t" path="m,l21600,21600e" filled="f">
                 <v:path arrowok="t" fillok="f" o:connecttype="none"/>
                 <o:lock v:ext="edit" shapetype="t"/>
               </v:shapetype>
@@ -6815,7 +6793,7 @@
           </mc:Choice>
           <mc:Fallback>
             <w:pict>
-              <v:shape w14:anchorId="1AE83B07" id="Straight Arrow Connector 80" o:spid="_x0000_s1026" type="#_x0000_t32" style="position:absolute;margin-left:158.3pt;margin-top:72.05pt;width:198.45pt;height:51.35pt;flip:y;z-index:251680768;visibility:visible;mso-wrap-style:square;mso-wrap-distance-left:9pt;mso-wrap-distance-top:0;mso-wrap-distance-right:9pt;mso-wrap-distance-bottom:0;mso-position-horizontal:absolute;mso-position-horizontal-relative:text;mso-position-vertical:absolute;mso-position-vertical-relative:text" o:gfxdata="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" strokecolor="#4579b8 [3044]">
+              <v:shape w14:anchorId="70683645" id="Straight Arrow Connector 80" o:spid="_x0000_s1026" type="#_x0000_t32" style="position:absolute;margin-left:158.3pt;margin-top:72.05pt;width:198.45pt;height:51.35pt;flip:y;z-index:251680768;visibility:visible;mso-wrap-style:square;mso-wrap-distance-left:9pt;mso-wrap-distance-top:0;mso-wrap-distance-right:9pt;mso-wrap-distance-bottom:0;mso-position-horizontal:absolute;mso-position-horizontal-relative:text;mso-position-vertical:absolute;mso-position-vertical-relative:text" o:gfxdata="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" strokecolor="#4579b8 [3044]">
                 <v:stroke endarrow="block"/>
               </v:shape>
             </w:pict>
@@ -6883,7 +6861,7 @@
           </mc:Choice>
           <mc:Fallback>
             <w:pict>
-              <v:shape w14:anchorId="79006FBA" id="Connector: Curved 79" o:spid="_x0000_s1026" type="#_x0000_t38" style="position:absolute;margin-left:73.15pt;margin-top:34.5pt;width:167.8pt;height:35.8pt;flip:y;z-index:251679744;visibility:visible;mso-wrap-style:square;mso-wrap-distance-left:9pt;mso-wrap-distance-top:0;mso-wrap-distance-right:9pt;mso-wrap-distance-bottom:0;mso-position-horizontal:absolute;mso-position-horizontal-relative:text;mso-position-vertical:absolute;mso-position-vertical-relative:text" o:gfxdata="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" adj="4511" strokecolor="#4579b8 [3044]">
+              <v:shape w14:anchorId="5D781B31" id="Connector: Curved 79" o:spid="_x0000_s1026" type="#_x0000_t38" style="position:absolute;margin-left:73.15pt;margin-top:34.5pt;width:167.8pt;height:35.8pt;flip:y;z-index:251679744;visibility:visible;mso-wrap-style:square;mso-wrap-distance-left:9pt;mso-wrap-distance-top:0;mso-wrap-distance-right:9pt;mso-wrap-distance-bottom:0;mso-position-horizontal:absolute;mso-position-horizontal-relative:text;mso-position-vertical:absolute;mso-position-vertical-relative:text" o:gfxdata="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" adj="4511" strokecolor="#4579b8 [3044]">
                 <v:stroke endarrow="block"/>
               </v:shape>
             </w:pict>
@@ -6949,7 +6927,7 @@
           </mc:Choice>
           <mc:Fallback>
             <w:pict>
-              <v:shape w14:anchorId="5B8CEB06" id="Straight Arrow Connector 78" o:spid="_x0000_s1026" type="#_x0000_t32" style="position:absolute;margin-left:71.25pt;margin-top:69.55pt;width:48.85pt;height:.65pt;z-index:251678720;visibility:visible;mso-wrap-style:square;mso-wrap-distance-left:9pt;mso-wrap-distance-top:0;mso-wrap-distance-right:9pt;mso-wrap-distance-bottom:0;mso-position-horizontal:absolute;mso-position-horizontal-relative:text;mso-position-vertical:absolute;mso-position-vertical-relative:text" o:gfxdata="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" strokecolor="#4579b8 [3044]">
+              <v:shape w14:anchorId="7CA55103" id="Straight Arrow Connector 78" o:spid="_x0000_s1026" type="#_x0000_t32" style="position:absolute;margin-left:71.25pt;margin-top:69.55pt;width:48.85pt;height:.65pt;z-index:251678720;visibility:visible;mso-wrap-style:square;mso-wrap-distance-left:9pt;mso-wrap-distance-top:0;mso-wrap-distance-right:9pt;mso-wrap-distance-bottom:0;mso-position-horizontal:absolute;mso-position-horizontal-relative:text;mso-position-vertical:absolute;mso-position-vertical-relative:text" o:gfxdata="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" strokecolor="#4579b8 [3044]">
                 <v:stroke endarrow="block"/>
               </v:shape>
             </w:pict>
@@ -7265,7 +7243,7 @@
           </mc:Choice>
           <mc:Fallback>
             <w:pict>
-              <v:shape w14:anchorId="2188555E" id="Straight Arrow Connector 86" o:spid="_x0000_s1026" type="#_x0000_t32" style="position:absolute;margin-left:88.2pt;margin-top:16.8pt;width:261.7pt;height:20.05pt;flip:y;z-index:251683840;visibility:visible;mso-wrap-style:square;mso-wrap-distance-left:9pt;mso-wrap-distance-top:0;mso-wrap-distance-right:9pt;mso-wrap-distance-bottom:0;mso-position-horizontal:absolute;mso-position-horizontal-relative:text;mso-position-vertical:absolute;mso-position-vertical-relative:text" o:gfxdata="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" strokecolor="#4579b8 [3044]">
+              <v:shape w14:anchorId="298C5B7C" id="Straight Arrow Connector 86" o:spid="_x0000_s1026" type="#_x0000_t32" style="position:absolute;margin-left:88.2pt;margin-top:16.8pt;width:261.7pt;height:20.05pt;flip:y;z-index:251683840;visibility:visible;mso-wrap-style:square;mso-wrap-distance-left:9pt;mso-wrap-distance-top:0;mso-wrap-distance-right:9pt;mso-wrap-distance-bottom:0;mso-position-horizontal:absolute;mso-position-horizontal-relative:text;mso-position-vertical:absolute;mso-position-vertical-relative:text" o:gfxdata="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" strokecolor="#4579b8 [3044]">
                 <v:stroke endarrow="block"/>
               </v:shape>
             </w:pict>
@@ -7331,7 +7309,7 @@
           </mc:Choice>
           <mc:Fallback>
             <w:pict>
-              <v:shape w14:anchorId="74B6B5FB" id="Straight Arrow Connector 85" o:spid="_x0000_s1026" type="#_x0000_t32" style="position:absolute;margin-left:86.9pt;margin-top:37.45pt;width:86.4pt;height:7.5pt;z-index:251682816;visibility:visible;mso-wrap-style:square;mso-wrap-distance-left:9pt;mso-wrap-distance-top:0;mso-wrap-distance-right:9pt;mso-wrap-distance-bottom:0;mso-position-horizontal:absolute;mso-position-horizontal-relative:text;mso-position-vertical:absolute;mso-position-vertical-relative:text" o:gfxdata="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" strokecolor="#4579b8 [3044]">
+              <v:shape w14:anchorId="37129F97" id="Straight Arrow Connector 85" o:spid="_x0000_s1026" type="#_x0000_t32" style="position:absolute;margin-left:86.9pt;margin-top:37.45pt;width:86.4pt;height:7.5pt;z-index:251682816;visibility:visible;mso-wrap-style:square;mso-wrap-distance-left:9pt;mso-wrap-distance-top:0;mso-wrap-distance-right:9pt;mso-wrap-distance-bottom:0;mso-position-horizontal:absolute;mso-position-horizontal-relative:text;mso-position-vertical:absolute;mso-position-vertical-relative:text" o:gfxdata="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" strokecolor="#4579b8 [3044]">
                 <v:stroke endarrow="block"/>
               </v:shape>
             </w:pict>
@@ -7606,7 +7584,7 @@
           </mc:Choice>
           <mc:Fallback>
             <w:pict>
-              <v:shape w14:anchorId="606843C8" id="Straight Arrow Connector 89" o:spid="_x0000_s1026" type="#_x0000_t32" style="position:absolute;margin-left:126.35pt;margin-top:39.15pt;width:190.35pt;height:47.6pt;z-index:251684864;visibility:visible;mso-wrap-style:square;mso-wrap-distance-left:9pt;mso-wrap-distance-top:0;mso-wrap-distance-right:9pt;mso-wrap-distance-bottom:0;mso-position-horizontal:absolute;mso-position-horizontal-relative:text;mso-position-vertical:absolute;mso-position-vertical-relative:text" o:gfxdata="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" strokecolor="#4579b8 [3044]">
+              <v:shape w14:anchorId="687BF923" id="Straight Arrow Connector 89" o:spid="_x0000_s1026" type="#_x0000_t32" style="position:absolute;margin-left:126.35pt;margin-top:39.15pt;width:190.35pt;height:47.6pt;z-index:251684864;visibility:visible;mso-wrap-style:square;mso-wrap-distance-left:9pt;mso-wrap-distance-top:0;mso-wrap-distance-right:9pt;mso-wrap-distance-bottom:0;mso-position-horizontal:absolute;mso-position-horizontal-relative:text;mso-position-vertical:absolute;mso-position-vertical-relative:text" o:gfxdata="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" strokecolor="#4579b8 [3044]">
                 <v:stroke endarrow="block"/>
               </v:shape>
             </w:pict>
@@ -7773,7 +7751,7 @@
           <w:numId w:val="15"/>
         </w:numPr>
       </w:pPr>
-      <w:bookmarkStart w:id="6" w:name="_Toc23961745"/>
+      <w:bookmarkStart w:id="4" w:name="_Toc23969751"/>
       <w:proofErr w:type="spellStart"/>
       <w:r>
         <w:lastRenderedPageBreak/>
@@ -7783,7 +7761,7 @@
       <w:r>
         <w:t xml:space="preserve"> dijagram</w:t>
       </w:r>
-      <w:bookmarkEnd w:id="6"/>
+      <w:bookmarkEnd w:id="4"/>
     </w:p>
     <w:p>
       <w:r>
@@ -7861,34 +7839,25 @@
           <w:numId w:val="15"/>
         </w:numPr>
       </w:pPr>
-      <w:r>
+      <w:bookmarkStart w:id="5" w:name="_Toc23969752"/>
+      <w:r>
+        <w:rPr>
+          <w:noProof/>
+        </w:rPr>
         <w:lastRenderedPageBreak/>
-        <w:t>Baza podataka</w:t>
-      </w:r>
-      <w:bookmarkEnd w:id="4"/>
-    </w:p>
-    <w:p>
-      <w:pPr>
-        <w:spacing w:line="360" w:lineRule="auto"/>
-        <w:ind w:firstLine="709"/>
-      </w:pPr>
-      <w:r>
-        <w:rPr>
-          <w:noProof/>
-        </w:rPr>
         <w:drawing>
-          <wp:anchor distT="0" distB="0" distL="114300" distR="114300" simplePos="0" relativeHeight="251658240" behindDoc="0" locked="0" layoutInCell="1" allowOverlap="1">
+          <wp:anchor distT="0" distB="0" distL="114300" distR="114300" simplePos="0" relativeHeight="251685888" behindDoc="0" locked="0" layoutInCell="1" allowOverlap="1">
             <wp:simplePos x="0" y="0"/>
             <wp:positionH relativeFrom="margin">
-              <wp:align>center</wp:align>
+              <wp:align>right</wp:align>
             </wp:positionH>
             <wp:positionV relativeFrom="paragraph">
-              <wp:posOffset>193339</wp:posOffset>
+              <wp:posOffset>445459</wp:posOffset>
             </wp:positionV>
-            <wp:extent cx="6896100" cy="3095625"/>
-            <wp:effectExtent l="0" t="0" r="0" b="9525"/>
+            <wp:extent cx="5760720" cy="2606675"/>
+            <wp:effectExtent l="0" t="0" r="0" b="3175"/>
             <wp:wrapSquare wrapText="bothSides"/>
-            <wp:docPr id="7" name="Slika 7"/>
+            <wp:docPr id="2" name="Slika 2"/>
             <wp:cNvGraphicFramePr>
               <a:graphicFrameLocks xmlns:a="http://schemas.openxmlformats.org/drawingml/2006/main" noChangeAspect="1"/>
             </wp:cNvGraphicFramePr>
@@ -7896,7 +7865,7 @@
               <a:graphicData uri="http://schemas.openxmlformats.org/drawingml/2006/picture">
                 <pic:pic xmlns:pic="http://schemas.openxmlformats.org/drawingml/2006/picture">
                   <pic:nvPicPr>
-                    <pic:cNvPr id="7" name="ERAModel.PNG"/>
+                    <pic:cNvPr id="2" name="ERAModel.PNG"/>
                     <pic:cNvPicPr/>
                   </pic:nvPicPr>
                   <pic:blipFill>
@@ -7914,7 +7883,7 @@
                   <pic:spPr>
                     <a:xfrm>
                       <a:off x="0" y="0"/>
-                      <a:ext cx="6896100" cy="3095625"/>
+                      <a:ext cx="5760720" cy="2606675"/>
                     </a:xfrm>
                     <a:prstGeom prst="rect">
                       <a:avLst/>
@@ -7923,20 +7892,17 @@
                 </pic:pic>
               </a:graphicData>
             </a:graphic>
-            <wp14:sizeRelH relativeFrom="margin">
-              <wp14:pctWidth>0</wp14:pctWidth>
-            </wp14:sizeRelH>
-            <wp14:sizeRelV relativeFrom="margin">
-              <wp14:pctHeight>0</wp14:pctHeight>
-            </wp14:sizeRelV>
           </wp:anchor>
         </w:drawing>
       </w:r>
+      <w:r>
+        <w:t>Baza podataka</w:t>
+      </w:r>
+      <w:bookmarkEnd w:id="5"/>
     </w:p>
     <w:p>
       <w:pPr>
         <w:spacing w:line="360" w:lineRule="auto"/>
-        <w:ind w:firstLine="709"/>
       </w:pPr>
     </w:p>
     <w:p>
@@ -8072,7 +8038,54 @@
         <w:t>Članovi</w:t>
       </w:r>
       <w:r>
-        <w:t xml:space="preserve">* - Tablica koja sadrži osnovne podatke o članovima koji imaju pristup posuđivanju knjiga. NAPOMENA: Tablica nije konačan oblik podataka koji ćemo čuvati o članovima jer ne znamo točno koji oblik podataka ćemo biti u stanju dobiti od </w:t>
+        <w:t xml:space="preserve"> - Tablica koja sadrži osnovne podatke o članovima koji imaju pristup posuđivanju knjiga. </w:t>
+      </w:r>
+      <w:r>
+        <w:t xml:space="preserve">Tablica je napravljena na temelju imeničke sheme </w:t>
+      </w:r>
+      <w:proofErr w:type="spellStart"/>
+      <w:r>
+        <w:t>AAI@EduHr</w:t>
+      </w:r>
+      <w:proofErr w:type="spellEnd"/>
+      <w:r>
+        <w:t xml:space="preserve"> sustava koja se može pronaći na: </w:t>
+      </w:r>
+      <w:hyperlink r:id="rId40" w:history="1">
+        <w:r>
+          <w:rPr>
+            <w:rStyle w:val="Hiperveza"/>
+          </w:rPr>
+          <w:t>https://www.aaiedu.hr/o-sustavu/imenicke-sheme/shema?fbclid=IwAR01PQ5iwTHi1ALza5MqguzVi1hE9_t5dOCQUkLBNZHGQBiZbBBMoskmwWo</w:t>
+        </w:r>
+      </w:hyperlink>
+      <w:r>
+        <w:t xml:space="preserve">. Riječ je o osnovnim podacima koji bi se pohranili prilikom inicijalne prijave u sustav te primarni ključ tablice ne bi bio </w:t>
+      </w:r>
+      <w:r>
+        <w:rPr>
+          <w:i/>
+        </w:rPr>
+        <w:t xml:space="preserve">auto </w:t>
+      </w:r>
+      <w:proofErr w:type="spellStart"/>
+      <w:r>
+        <w:rPr>
+          <w:i/>
+        </w:rPr>
+        <w:t>incre</w:t>
+      </w:r>
+      <w:bookmarkStart w:id="6" w:name="_GoBack"/>
+      <w:bookmarkEnd w:id="6"/>
+      <w:r>
+        <w:rPr>
+          <w:i/>
+        </w:rPr>
+        <w:t>ment</w:t>
+      </w:r>
+      <w:proofErr w:type="spellEnd"/>
+      <w:r>
+        <w:t xml:space="preserve"> već bi bio zapis ID-a korisnika iz </w:t>
       </w:r>
       <w:proofErr w:type="spellStart"/>
       <w:r>
@@ -8139,15 +8152,12 @@
         <w:rPr>
           <w:b/>
         </w:rPr>
+        <w:lastRenderedPageBreak/>
         <w:t>Stanje_Publikacije</w:t>
       </w:r>
       <w:proofErr w:type="spellEnd"/>
       <w:r>
-        <w:t xml:space="preserve"> – Tablica koja nam služi za dohvaćanje podatka o određenoj kopiji publikacije. Odnosno, omogućuje nam evidenciju rezervacija, posudbi, vraćenih </w:t>
-      </w:r>
-      <w:r>
-        <w:lastRenderedPageBreak/>
-        <w:t>publikacija i sl. Također, stupac te tablice „</w:t>
+        <w:t xml:space="preserve"> – Tablica koja nam služi za dohvaćanje podatka o određenoj kopiji publikacije. Odnosno, omogućuje nam evidenciju rezervacija, posudbi, vraćenih publikacija i sl. Također, stupac te tablice „</w:t>
       </w:r>
       <w:proofErr w:type="spellStart"/>
       <w:r>
@@ -8256,8 +8266,8 @@
       </w:pPr>
     </w:p>
     <w:sectPr>
-      <w:headerReference w:type="default" r:id="rId40"/>
-      <w:footerReference w:type="default" r:id="rId41"/>
+      <w:headerReference w:type="default" r:id="rId41"/>
+      <w:footerReference w:type="default" r:id="rId42"/>
       <w:pgSz w:w="11906" w:h="16838"/>
       <w:pgMar w:top="1417" w:right="1417" w:bottom="1417" w:left="1417" w:header="708" w:footer="708" w:gutter="0"/>
       <w:pgNumType w:start="1"/>
@@ -13603,7 +13613,7 @@
 </file>
 
 <file path=customXml/itemProps1.xml><?xml version="1.0" encoding="utf-8"?>
-<ds:datastoreItem xmlns:ds="http://schemas.openxmlformats.org/officeDocument/2006/customXml" ds:itemID="{460CB77B-5309-4609-9A9B-9B56EA06BF9C}">
+<ds:datastoreItem xmlns:ds="http://schemas.openxmlformats.org/officeDocument/2006/customXml" ds:itemID="{25184263-FB75-4056-A382-45593174C248}">
   <ds:schemaRefs>
     <ds:schemaRef ds:uri="http://schemas.openxmlformats.org/officeDocument/2006/bibliography"/>
   </ds:schemaRefs>

</xml_diff>

<commit_message>
Popravak UML dijagrama klasa te ažuriranje dokumentacije
Popravljene su veze u UML dijagramu te je UML dijagram dodan u tehničku dokumentaciju i opisano je trenutno stanje UML dijagrama

Co-Authored-By: akudelic1 <akudelic1@users.noreply.github.com>
</commit_message>
<xml_diff>
--- a/Dokumentacija/Tehnička Dokumentacija.docx
+++ b/Dokumentacija/Tehnička Dokumentacija.docx
@@ -589,17 +589,8 @@
           <w:rFonts w:ascii="Arial" w:hAnsi="Arial" w:cs="Arial"/>
           <w:b/>
         </w:rPr>
-        <w:t xml:space="preserve">Stiven </w:t>
-      </w:r>
-      <w:proofErr w:type="spellStart"/>
-      <w:r>
-        <w:rPr>
-          <w:rFonts w:ascii="Arial" w:hAnsi="Arial" w:cs="Arial"/>
-          <w:b/>
-        </w:rPr>
-        <w:t>Drvoderić</w:t>
-      </w:r>
-      <w:proofErr w:type="spellEnd"/>
+        <w:t>Stiven Drvoderić</w:t>
+      </w:r>
     </w:p>
     <w:p>
       <w:pPr>
@@ -1090,7 +1081,7 @@
           <w:r>
             <w:fldChar w:fldCharType="separate"/>
           </w:r>
-          <w:hyperlink w:anchor="_Toc23969748" w:history="1">
+          <w:hyperlink w:anchor="_Toc25070678" w:history="1">
             <w:r>
               <w:rPr>
                 <w:rStyle w:val="Hiperveza"/>
@@ -1133,7 +1124,7 @@
                 <w:noProof/>
                 <w:webHidden/>
               </w:rPr>
-              <w:instrText xml:space="preserve"> PAGEREF _Toc23969748 \h </w:instrText>
+              <w:instrText xml:space="preserve"> PAGEREF _Toc25070678 \h </w:instrText>
             </w:r>
             <w:r>
               <w:rPr>
@@ -1174,7 +1165,7 @@
               <w:szCs w:val="22"/>
             </w:rPr>
           </w:pPr>
-          <w:hyperlink w:anchor="_Toc23969749" w:history="1">
+          <w:hyperlink w:anchor="_Toc25070679" w:history="1">
             <w:r>
               <w:rPr>
                 <w:rStyle w:val="Hiperveza"/>
@@ -1217,7 +1208,7 @@
                 <w:noProof/>
                 <w:webHidden/>
               </w:rPr>
-              <w:instrText xml:space="preserve"> PAGEREF _Toc23969749 \h </w:instrText>
+              <w:instrText xml:space="preserve"> PAGEREF _Toc25070679 \h </w:instrText>
             </w:r>
             <w:r>
               <w:rPr>
@@ -1258,7 +1249,7 @@
               <w:szCs w:val="22"/>
             </w:rPr>
           </w:pPr>
-          <w:hyperlink w:anchor="_Toc23969750" w:history="1">
+          <w:hyperlink w:anchor="_Toc25070680" w:history="1">
             <w:r>
               <w:rPr>
                 <w:rStyle w:val="Hiperveza"/>
@@ -1301,7 +1292,7 @@
                 <w:noProof/>
                 <w:webHidden/>
               </w:rPr>
-              <w:instrText xml:space="preserve"> PAGEREF _Toc23969750 \h </w:instrText>
+              <w:instrText xml:space="preserve"> PAGEREF _Toc25070680 \h </w:instrText>
             </w:r>
             <w:r>
               <w:rPr>
@@ -1342,7 +1333,7 @@
               <w:szCs w:val="22"/>
             </w:rPr>
           </w:pPr>
-          <w:hyperlink w:anchor="_Toc23969751" w:history="1">
+          <w:hyperlink w:anchor="_Toc25070681" w:history="1">
             <w:r>
               <w:rPr>
                 <w:rStyle w:val="Hiperveza"/>
@@ -1385,7 +1376,7 @@
                 <w:noProof/>
                 <w:webHidden/>
               </w:rPr>
-              <w:instrText xml:space="preserve"> PAGEREF _Toc23969751 \h </w:instrText>
+              <w:instrText xml:space="preserve"> PAGEREF _Toc25070681 \h </w:instrText>
             </w:r>
             <w:r>
               <w:rPr>
@@ -1426,7 +1417,7 @@
               <w:szCs w:val="22"/>
             </w:rPr>
           </w:pPr>
-          <w:hyperlink w:anchor="_Toc23969752" w:history="1">
+          <w:hyperlink w:anchor="_Toc25070682" w:history="1">
             <w:r>
               <w:rPr>
                 <w:rStyle w:val="Hiperveza"/>
@@ -1469,7 +1460,7 @@
                 <w:noProof/>
                 <w:webHidden/>
               </w:rPr>
-              <w:instrText xml:space="preserve"> PAGEREF _Toc23969752 \h </w:instrText>
+              <w:instrText xml:space="preserve"> PAGEREF _Toc25070682 \h </w:instrText>
             </w:r>
             <w:r>
               <w:rPr>
@@ -1490,6 +1481,90 @@
                 <w:webHidden/>
               </w:rPr>
               <w:t>14</w:t>
+            </w:r>
+            <w:r>
+              <w:rPr>
+                <w:noProof/>
+                <w:webHidden/>
+              </w:rPr>
+              <w:fldChar w:fldCharType="end"/>
+            </w:r>
+          </w:hyperlink>
+        </w:p>
+        <w:p>
+          <w:pPr>
+            <w:pStyle w:val="Sadraj1"/>
+            <w:rPr>
+              <w:rFonts w:asciiTheme="minorHAnsi" w:eastAsiaTheme="minorEastAsia" w:hAnsiTheme="minorHAnsi" w:cstheme="minorBidi"/>
+              <w:noProof/>
+              <w:sz w:val="22"/>
+              <w:szCs w:val="22"/>
+            </w:rPr>
+          </w:pPr>
+          <w:hyperlink w:anchor="_Toc25070683" w:history="1">
+            <w:r>
+              <w:rPr>
+                <w:rStyle w:val="Hiperveza"/>
+                <w:noProof/>
+              </w:rPr>
+              <w:t>6.</w:t>
+            </w:r>
+            <w:r>
+              <w:rPr>
+                <w:rFonts w:asciiTheme="minorHAnsi" w:eastAsiaTheme="minorEastAsia" w:hAnsiTheme="minorHAnsi" w:cstheme="minorBidi"/>
+                <w:noProof/>
+                <w:sz w:val="22"/>
+                <w:szCs w:val="22"/>
+              </w:rPr>
+              <w:tab/>
+            </w:r>
+            <w:r>
+              <w:rPr>
+                <w:rStyle w:val="Hiperveza"/>
+                <w:noProof/>
+              </w:rPr>
+              <w:t>UML dijagram klasa</w:t>
+            </w:r>
+            <w:r>
+              <w:rPr>
+                <w:noProof/>
+                <w:webHidden/>
+              </w:rPr>
+              <w:tab/>
+            </w:r>
+            <w:r>
+              <w:rPr>
+                <w:noProof/>
+                <w:webHidden/>
+              </w:rPr>
+              <w:fldChar w:fldCharType="begin"/>
+            </w:r>
+            <w:r>
+              <w:rPr>
+                <w:noProof/>
+                <w:webHidden/>
+              </w:rPr>
+              <w:instrText xml:space="preserve"> PAGEREF _Toc25070683 \h </w:instrText>
+            </w:r>
+            <w:r>
+              <w:rPr>
+                <w:noProof/>
+                <w:webHidden/>
+              </w:rPr>
+            </w:r>
+            <w:r>
+              <w:rPr>
+                <w:noProof/>
+                <w:webHidden/>
+              </w:rPr>
+              <w:fldChar w:fldCharType="separate"/>
+            </w:r>
+            <w:r>
+              <w:rPr>
+                <w:noProof/>
+                <w:webHidden/>
+              </w:rPr>
+              <w:t>15</w:t>
             </w:r>
             <w:r>
               <w:rPr>
@@ -1619,7 +1694,7 @@
         </w:numPr>
         <w:spacing w:before="0"/>
       </w:pPr>
-      <w:bookmarkStart w:id="1" w:name="_Toc23969748"/>
+      <w:bookmarkStart w:id="1" w:name="_Toc25070678"/>
       <w:r>
         <w:lastRenderedPageBreak/>
         <w:t>Uvod</w:t>
@@ -1790,7 +1865,7 @@
         </w:numPr>
         <w:spacing w:before="0"/>
       </w:pPr>
-      <w:bookmarkStart w:id="2" w:name="_Toc23969749"/>
+      <w:bookmarkStart w:id="2" w:name="_Toc25070679"/>
       <w:r>
         <w:lastRenderedPageBreak/>
         <w:t>Popis funkcionalnosti</w:t>
@@ -4486,7 +4561,7 @@
           <w:numId w:val="15"/>
         </w:numPr>
       </w:pPr>
-      <w:bookmarkStart w:id="3" w:name="_Toc23969750"/>
+      <w:bookmarkStart w:id="3" w:name="_Toc25070680"/>
       <w:proofErr w:type="spellStart"/>
       <w:r>
         <w:lastRenderedPageBreak/>
@@ -4494,12 +4569,6 @@
       </w:r>
       <w:bookmarkEnd w:id="3"/>
       <w:proofErr w:type="spellEnd"/>
-    </w:p>
-    <w:p>
-      <w:pPr>
-        <w:pStyle w:val="FOINaslov1"/>
-        <w:jc w:val="left"/>
-      </w:pPr>
     </w:p>
     <w:p>
       <w:pPr>
@@ -7751,7 +7820,7 @@
           <w:numId w:val="15"/>
         </w:numPr>
       </w:pPr>
-      <w:bookmarkStart w:id="4" w:name="_Toc23969751"/>
+      <w:bookmarkStart w:id="4" w:name="_Toc25070681"/>
       <w:proofErr w:type="spellStart"/>
       <w:r>
         <w:lastRenderedPageBreak/>
@@ -7839,7 +7908,7 @@
           <w:numId w:val="15"/>
         </w:numPr>
       </w:pPr>
-      <w:bookmarkStart w:id="5" w:name="_Toc23969752"/>
+      <w:bookmarkStart w:id="5" w:name="_Toc25070682"/>
       <w:r>
         <w:rPr>
           <w:noProof/>
@@ -8073,15 +8142,7 @@
         <w:rPr>
           <w:i/>
         </w:rPr>
-        <w:t>incre</w:t>
-      </w:r>
-      <w:bookmarkStart w:id="6" w:name="_GoBack"/>
-      <w:bookmarkEnd w:id="6"/>
-      <w:r>
-        <w:rPr>
-          <w:i/>
-        </w:rPr>
-        <w:t>ment</w:t>
+        <w:t>increment</w:t>
       </w:r>
       <w:proofErr w:type="spellEnd"/>
       <w:r>
@@ -8249,25 +8310,144 @@
     </w:p>
     <w:p>
       <w:pPr>
-        <w:spacing w:line="360" w:lineRule="auto"/>
-        <w:ind w:left="720"/>
+        <w:pStyle w:val="FOINaslov1"/>
       </w:pPr>
     </w:p>
     <w:p>
       <w:pPr>
-        <w:pStyle w:val="FOINaslov1"/>
-        <w:jc w:val="left"/>
-      </w:pPr>
+        <w:pStyle w:val="Naslov1"/>
+        <w:numPr>
+          <w:ilvl w:val="0"/>
+          <w:numId w:val="41"/>
+        </w:numPr>
+      </w:pPr>
+      <w:bookmarkStart w:id="6" w:name="_Toc25070683"/>
+      <w:r>
+        <w:t>UML dijagram klasa</w:t>
+      </w:r>
+      <w:bookmarkEnd w:id="6"/>
+    </w:p>
+    <w:p/>
+    <w:p>
+      <w:r>
+        <w:rPr>
+          <w:noProof/>
+        </w:rPr>
+        <w:drawing>
+          <wp:inline distT="0" distB="0" distL="0" distR="0">
+            <wp:extent cx="5760720" cy="3742055"/>
+            <wp:effectExtent l="0" t="0" r="0" b="0"/>
+            <wp:docPr id="4" name="Slika 4" descr="Slika na kojoj se prikazuje snimka zaslona&#10;&#10;Opis je automatski generiran"/>
+            <wp:cNvGraphicFramePr>
+              <a:graphicFrameLocks xmlns:a="http://schemas.openxmlformats.org/drawingml/2006/main" noChangeAspect="1"/>
+            </wp:cNvGraphicFramePr>
+            <a:graphic xmlns:a="http://schemas.openxmlformats.org/drawingml/2006/main">
+              <a:graphicData uri="http://schemas.openxmlformats.org/drawingml/2006/picture">
+                <pic:pic xmlns:pic="http://schemas.openxmlformats.org/drawingml/2006/picture">
+                  <pic:nvPicPr>
+                    <pic:cNvPr id="4" name="DijagramKlasa.jpg"/>
+                    <pic:cNvPicPr/>
+                  </pic:nvPicPr>
+                  <pic:blipFill>
+                    <a:blip r:embed="rId41">
+                      <a:extLst>
+                        <a:ext uri="{28A0092B-C50C-407E-A947-70E740481C1C}">
+                          <a14:useLocalDpi xmlns:a14="http://schemas.microsoft.com/office/drawing/2010/main" val="0"/>
+                        </a:ext>
+                      </a:extLst>
+                    </a:blip>
+                    <a:stretch>
+                      <a:fillRect/>
+                    </a:stretch>
+                  </pic:blipFill>
+                  <pic:spPr>
+                    <a:xfrm>
+                      <a:off x="0" y="0"/>
+                      <a:ext cx="5760720" cy="3742055"/>
+                    </a:xfrm>
+                    <a:prstGeom prst="rect">
+                      <a:avLst/>
+                    </a:prstGeom>
+                  </pic:spPr>
+                </pic:pic>
+              </a:graphicData>
+            </a:graphic>
+          </wp:inline>
+        </w:drawing>
+      </w:r>
+    </w:p>
+    <w:p/>
+    <w:p>
+      <w:bookmarkStart w:id="7" w:name="_GoBack"/>
+      <w:bookmarkEnd w:id="7"/>
+    </w:p>
+    <w:p/>
+    <w:p>
+      <w:pPr>
+        <w:pStyle w:val="Odlomakpopisa"/>
+        <w:spacing w:line="360" w:lineRule="auto"/>
+        <w:ind w:left="0" w:firstLine="284"/>
+      </w:pPr>
+      <w:r>
+        <w:lastRenderedPageBreak/>
+        <w:t xml:space="preserve">Na slici iznad može se vidjeti UML dijagram klasa za aplikaciju </w:t>
+      </w:r>
+      <w:r>
+        <w:t xml:space="preserve">FOI Knjižnica. Slika predstavlja trenutni izgled dijagrama klasa te će se dijagram mijenjati kroz vrijeme dodavanjem i mijenjanjem klasa u samoj aplikaciji. Na trenutnome dijagramu mogu se vidjeti klase potrebne za prvi sprint, a to su klase vezane uz same publikacije. Klase vezane uz publikacije su Kategorija, Autor, </w:t>
+      </w:r>
+      <w:proofErr w:type="spellStart"/>
+      <w:r>
+        <w:t>Izdavac</w:t>
+      </w:r>
+      <w:proofErr w:type="spellEnd"/>
+      <w:r>
+        <w:t xml:space="preserve">, Publikacija, </w:t>
+      </w:r>
+      <w:proofErr w:type="spellStart"/>
+      <w:r>
+        <w:t>KopijaPublikacije</w:t>
+      </w:r>
+      <w:proofErr w:type="spellEnd"/>
+      <w:r>
+        <w:t xml:space="preserve">, </w:t>
+      </w:r>
+      <w:proofErr w:type="spellStart"/>
+      <w:r>
+        <w:t>StanjePublikacije</w:t>
+      </w:r>
+      <w:proofErr w:type="spellEnd"/>
+      <w:r>
+        <w:t xml:space="preserve"> te vrsta statusa. Te klase poslužit će za izradu glavnog ekrana na kojem će se prikazivati rezultati nekog filtriranja, pretrage i sortiranja. Osim tih klasa za prvi sprint također je prikazana klasa </w:t>
+      </w:r>
+      <w:proofErr w:type="spellStart"/>
+      <w:r>
+        <w:t>BazaPodataka</w:t>
+      </w:r>
+      <w:proofErr w:type="spellEnd"/>
+      <w:r>
+        <w:t xml:space="preserve"> koja će služiti za povezivanje aplikacije sa bazom podataka. Klasa će sadržavati neke </w:t>
+      </w:r>
+      <w:proofErr w:type="spellStart"/>
+      <w:r>
+        <w:t>preddefinirane</w:t>
+      </w:r>
+      <w:proofErr w:type="spellEnd"/>
+      <w:r>
+        <w:t xml:space="preserve"> SQL upite kao funkcije klase te će korisniku omogućiti i unos vlastitog SQL upita. Zadnja stvar koja je prikazana na UML dijagramu je modularni dio aplikacije, a to je</w:t>
+      </w:r>
+      <w:r>
+        <w:t xml:space="preserve"> sučelje kojeg implementiraju prethodno navedeni moduli.</w:t>
+      </w:r>
     </w:p>
     <w:p>
       <w:pPr>
         <w:pStyle w:val="FOINaslov1"/>
-        <w:jc w:val="left"/>
+        <w:ind w:left="720"/>
       </w:pPr>
     </w:p>
     <w:sectPr>
-      <w:headerReference w:type="default" r:id="rId41"/>
-      <w:footerReference w:type="default" r:id="rId42"/>
+      <w:headerReference w:type="default" r:id="rId42"/>
+      <w:footerReference w:type="default" r:id="rId43"/>
       <w:pgSz w:w="11906" w:h="16838"/>
       <w:pgMar w:top="1417" w:right="1417" w:bottom="1417" w:left="1417" w:header="708" w:footer="708" w:gutter="0"/>
       <w:pgNumType w:start="1"/>
@@ -9090,6 +9270,92 @@
     </w:lvl>
   </w:abstractNum>
   <w:abstractNum w:abstractNumId="6" w15:restartNumberingAfterBreak="0">
+    <w:nsid w:val="19853923"/>
+    <w:multiLevelType w:val="hybridMultilevel"/>
+    <w:tmpl w:val="4EC2FF32"/>
+    <w:lvl w:ilvl="0" w:tplc="041A000F">
+      <w:start w:val="1"/>
+      <w:numFmt w:val="decimal"/>
+      <w:lvlText w:val="%1."/>
+      <w:lvlJc w:val="left"/>
+      <w:pPr>
+        <w:ind w:left="1800" w:hanging="360"/>
+      </w:pPr>
+    </w:lvl>
+    <w:lvl w:ilvl="1" w:tplc="041A0019" w:tentative="1">
+      <w:start w:val="1"/>
+      <w:numFmt w:val="lowerLetter"/>
+      <w:lvlText w:val="%2."/>
+      <w:lvlJc w:val="left"/>
+      <w:pPr>
+        <w:ind w:left="2520" w:hanging="360"/>
+      </w:pPr>
+    </w:lvl>
+    <w:lvl w:ilvl="2" w:tplc="041A001B" w:tentative="1">
+      <w:start w:val="1"/>
+      <w:numFmt w:val="lowerRoman"/>
+      <w:lvlText w:val="%3."/>
+      <w:lvlJc w:val="right"/>
+      <w:pPr>
+        <w:ind w:left="3240" w:hanging="180"/>
+      </w:pPr>
+    </w:lvl>
+    <w:lvl w:ilvl="3" w:tplc="041A000F" w:tentative="1">
+      <w:start w:val="1"/>
+      <w:numFmt w:val="decimal"/>
+      <w:lvlText w:val="%4."/>
+      <w:lvlJc w:val="left"/>
+      <w:pPr>
+        <w:ind w:left="3960" w:hanging="360"/>
+      </w:pPr>
+    </w:lvl>
+    <w:lvl w:ilvl="4" w:tplc="041A0019" w:tentative="1">
+      <w:start w:val="1"/>
+      <w:numFmt w:val="lowerLetter"/>
+      <w:lvlText w:val="%5."/>
+      <w:lvlJc w:val="left"/>
+      <w:pPr>
+        <w:ind w:left="4680" w:hanging="360"/>
+      </w:pPr>
+    </w:lvl>
+    <w:lvl w:ilvl="5" w:tplc="041A001B" w:tentative="1">
+      <w:start w:val="1"/>
+      <w:numFmt w:val="lowerRoman"/>
+      <w:lvlText w:val="%6."/>
+      <w:lvlJc w:val="right"/>
+      <w:pPr>
+        <w:ind w:left="5400" w:hanging="180"/>
+      </w:pPr>
+    </w:lvl>
+    <w:lvl w:ilvl="6" w:tplc="041A000F" w:tentative="1">
+      <w:start w:val="1"/>
+      <w:numFmt w:val="decimal"/>
+      <w:lvlText w:val="%7."/>
+      <w:lvlJc w:val="left"/>
+      <w:pPr>
+        <w:ind w:left="6120" w:hanging="360"/>
+      </w:pPr>
+    </w:lvl>
+    <w:lvl w:ilvl="7" w:tplc="041A0019" w:tentative="1">
+      <w:start w:val="1"/>
+      <w:numFmt w:val="lowerLetter"/>
+      <w:lvlText w:val="%8."/>
+      <w:lvlJc w:val="left"/>
+      <w:pPr>
+        <w:ind w:left="6840" w:hanging="360"/>
+      </w:pPr>
+    </w:lvl>
+    <w:lvl w:ilvl="8" w:tplc="041A001B" w:tentative="1">
+      <w:start w:val="1"/>
+      <w:numFmt w:val="lowerRoman"/>
+      <w:lvlText w:val="%9."/>
+      <w:lvlJc w:val="right"/>
+      <w:pPr>
+        <w:ind w:left="7560" w:hanging="180"/>
+      </w:pPr>
+    </w:lvl>
+  </w:abstractNum>
+  <w:abstractNum w:abstractNumId="7" w15:restartNumberingAfterBreak="0">
     <w:nsid w:val="1D55005F"/>
     <w:multiLevelType w:val="multilevel"/>
     <w:tmpl w:val="176E4FEC"/>
@@ -9210,7 +9476,7 @@
       </w:rPr>
     </w:lvl>
   </w:abstractNum>
-  <w:abstractNum w:abstractNumId="7" w15:restartNumberingAfterBreak="0">
+  <w:abstractNum w:abstractNumId="8" w15:restartNumberingAfterBreak="0">
     <w:nsid w:val="1EE439DD"/>
     <w:multiLevelType w:val="hybridMultilevel"/>
     <w:tmpl w:val="B5C02996"/>
@@ -9299,7 +9565,96 @@
       </w:pPr>
     </w:lvl>
   </w:abstractNum>
-  <w:abstractNum w:abstractNumId="8" w15:restartNumberingAfterBreak="0">
+  <w:abstractNum w:abstractNumId="9" w15:restartNumberingAfterBreak="0">
+    <w:nsid w:val="1F011DEF"/>
+    <w:multiLevelType w:val="hybridMultilevel"/>
+    <w:tmpl w:val="28DC03F2"/>
+    <w:lvl w:ilvl="0" w:tplc="4858D2E2">
+      <w:start w:val="6"/>
+      <w:numFmt w:val="decimal"/>
+      <w:lvlText w:val="%1."/>
+      <w:lvlJc w:val="left"/>
+      <w:pPr>
+        <w:ind w:left="720" w:hanging="360"/>
+      </w:pPr>
+      <w:rPr>
+        <w:rFonts w:hint="default"/>
+      </w:rPr>
+    </w:lvl>
+    <w:lvl w:ilvl="1" w:tplc="041A0019" w:tentative="1">
+      <w:start w:val="1"/>
+      <w:numFmt w:val="lowerLetter"/>
+      <w:lvlText w:val="%2."/>
+      <w:lvlJc w:val="left"/>
+      <w:pPr>
+        <w:ind w:left="1440" w:hanging="360"/>
+      </w:pPr>
+    </w:lvl>
+    <w:lvl w:ilvl="2" w:tplc="041A001B" w:tentative="1">
+      <w:start w:val="1"/>
+      <w:numFmt w:val="lowerRoman"/>
+      <w:lvlText w:val="%3."/>
+      <w:lvlJc w:val="right"/>
+      <w:pPr>
+        <w:ind w:left="2160" w:hanging="180"/>
+      </w:pPr>
+    </w:lvl>
+    <w:lvl w:ilvl="3" w:tplc="041A000F" w:tentative="1">
+      <w:start w:val="1"/>
+      <w:numFmt w:val="decimal"/>
+      <w:lvlText w:val="%4."/>
+      <w:lvlJc w:val="left"/>
+      <w:pPr>
+        <w:ind w:left="2880" w:hanging="360"/>
+      </w:pPr>
+    </w:lvl>
+    <w:lvl w:ilvl="4" w:tplc="041A0019" w:tentative="1">
+      <w:start w:val="1"/>
+      <w:numFmt w:val="lowerLetter"/>
+      <w:lvlText w:val="%5."/>
+      <w:lvlJc w:val="left"/>
+      <w:pPr>
+        <w:ind w:left="3600" w:hanging="360"/>
+      </w:pPr>
+    </w:lvl>
+    <w:lvl w:ilvl="5" w:tplc="041A001B" w:tentative="1">
+      <w:start w:val="1"/>
+      <w:numFmt w:val="lowerRoman"/>
+      <w:lvlText w:val="%6."/>
+      <w:lvlJc w:val="right"/>
+      <w:pPr>
+        <w:ind w:left="4320" w:hanging="180"/>
+      </w:pPr>
+    </w:lvl>
+    <w:lvl w:ilvl="6" w:tplc="041A000F" w:tentative="1">
+      <w:start w:val="1"/>
+      <w:numFmt w:val="decimal"/>
+      <w:lvlText w:val="%7."/>
+      <w:lvlJc w:val="left"/>
+      <w:pPr>
+        <w:ind w:left="5040" w:hanging="360"/>
+      </w:pPr>
+    </w:lvl>
+    <w:lvl w:ilvl="7" w:tplc="041A0019" w:tentative="1">
+      <w:start w:val="1"/>
+      <w:numFmt w:val="lowerLetter"/>
+      <w:lvlText w:val="%8."/>
+      <w:lvlJc w:val="left"/>
+      <w:pPr>
+        <w:ind w:left="5760" w:hanging="360"/>
+      </w:pPr>
+    </w:lvl>
+    <w:lvl w:ilvl="8" w:tplc="041A001B" w:tentative="1">
+      <w:start w:val="1"/>
+      <w:numFmt w:val="lowerRoman"/>
+      <w:lvlText w:val="%9."/>
+      <w:lvlJc w:val="right"/>
+      <w:pPr>
+        <w:ind w:left="6480" w:hanging="180"/>
+      </w:pPr>
+    </w:lvl>
+  </w:abstractNum>
+  <w:abstractNum w:abstractNumId="10" w15:restartNumberingAfterBreak="0">
     <w:nsid w:val="26B22339"/>
     <w:multiLevelType w:val="hybridMultilevel"/>
     <w:tmpl w:val="DC2C1766"/>
@@ -9412,7 +9767,7 @@
       </w:rPr>
     </w:lvl>
   </w:abstractNum>
-  <w:abstractNum w:abstractNumId="9" w15:restartNumberingAfterBreak="0">
+  <w:abstractNum w:abstractNumId="11" w15:restartNumberingAfterBreak="0">
     <w:nsid w:val="2CD64B1E"/>
     <w:multiLevelType w:val="multilevel"/>
     <w:tmpl w:val="0B4E0E28"/>
@@ -9561,7 +9916,93 @@
       </w:rPr>
     </w:lvl>
   </w:abstractNum>
-  <w:abstractNum w:abstractNumId="10" w15:restartNumberingAfterBreak="0">
+  <w:abstractNum w:abstractNumId="12" w15:restartNumberingAfterBreak="0">
+    <w:nsid w:val="2EB929AA"/>
+    <w:multiLevelType w:val="hybridMultilevel"/>
+    <w:tmpl w:val="3B442C02"/>
+    <w:lvl w:ilvl="0" w:tplc="041A000F">
+      <w:start w:val="1"/>
+      <w:numFmt w:val="decimal"/>
+      <w:lvlText w:val="%1."/>
+      <w:lvlJc w:val="left"/>
+      <w:pPr>
+        <w:ind w:left="1440" w:hanging="360"/>
+      </w:pPr>
+    </w:lvl>
+    <w:lvl w:ilvl="1" w:tplc="041A0019" w:tentative="1">
+      <w:start w:val="1"/>
+      <w:numFmt w:val="lowerLetter"/>
+      <w:lvlText w:val="%2."/>
+      <w:lvlJc w:val="left"/>
+      <w:pPr>
+        <w:ind w:left="2160" w:hanging="360"/>
+      </w:pPr>
+    </w:lvl>
+    <w:lvl w:ilvl="2" w:tplc="041A001B" w:tentative="1">
+      <w:start w:val="1"/>
+      <w:numFmt w:val="lowerRoman"/>
+      <w:lvlText w:val="%3."/>
+      <w:lvlJc w:val="right"/>
+      <w:pPr>
+        <w:ind w:left="2880" w:hanging="180"/>
+      </w:pPr>
+    </w:lvl>
+    <w:lvl w:ilvl="3" w:tplc="041A000F" w:tentative="1">
+      <w:start w:val="1"/>
+      <w:numFmt w:val="decimal"/>
+      <w:lvlText w:val="%4."/>
+      <w:lvlJc w:val="left"/>
+      <w:pPr>
+        <w:ind w:left="3600" w:hanging="360"/>
+      </w:pPr>
+    </w:lvl>
+    <w:lvl w:ilvl="4" w:tplc="041A0019" w:tentative="1">
+      <w:start w:val="1"/>
+      <w:numFmt w:val="lowerLetter"/>
+      <w:lvlText w:val="%5."/>
+      <w:lvlJc w:val="left"/>
+      <w:pPr>
+        <w:ind w:left="4320" w:hanging="360"/>
+      </w:pPr>
+    </w:lvl>
+    <w:lvl w:ilvl="5" w:tplc="041A001B" w:tentative="1">
+      <w:start w:val="1"/>
+      <w:numFmt w:val="lowerRoman"/>
+      <w:lvlText w:val="%6."/>
+      <w:lvlJc w:val="right"/>
+      <w:pPr>
+        <w:ind w:left="5040" w:hanging="180"/>
+      </w:pPr>
+    </w:lvl>
+    <w:lvl w:ilvl="6" w:tplc="041A000F" w:tentative="1">
+      <w:start w:val="1"/>
+      <w:numFmt w:val="decimal"/>
+      <w:lvlText w:val="%7."/>
+      <w:lvlJc w:val="left"/>
+      <w:pPr>
+        <w:ind w:left="5760" w:hanging="360"/>
+      </w:pPr>
+    </w:lvl>
+    <w:lvl w:ilvl="7" w:tplc="041A0019" w:tentative="1">
+      <w:start w:val="1"/>
+      <w:numFmt w:val="lowerLetter"/>
+      <w:lvlText w:val="%8."/>
+      <w:lvlJc w:val="left"/>
+      <w:pPr>
+        <w:ind w:left="6480" w:hanging="360"/>
+      </w:pPr>
+    </w:lvl>
+    <w:lvl w:ilvl="8" w:tplc="041A001B" w:tentative="1">
+      <w:start w:val="1"/>
+      <w:numFmt w:val="lowerRoman"/>
+      <w:lvlText w:val="%9."/>
+      <w:lvlJc w:val="right"/>
+      <w:pPr>
+        <w:ind w:left="7200" w:hanging="180"/>
+      </w:pPr>
+    </w:lvl>
+  </w:abstractNum>
+  <w:abstractNum w:abstractNumId="13" w15:restartNumberingAfterBreak="0">
     <w:nsid w:val="3045050B"/>
     <w:multiLevelType w:val="hybridMultilevel"/>
     <w:tmpl w:val="8DD6DA14"/>
@@ -9650,7 +10091,7 @@
       </w:pPr>
     </w:lvl>
   </w:abstractNum>
-  <w:abstractNum w:abstractNumId="11" w15:restartNumberingAfterBreak="0">
+  <w:abstractNum w:abstractNumId="14" w15:restartNumberingAfterBreak="0">
     <w:nsid w:val="33B30B06"/>
     <w:multiLevelType w:val="hybridMultilevel"/>
     <w:tmpl w:val="53C41078"/>
@@ -9763,7 +10204,7 @@
       </w:rPr>
     </w:lvl>
   </w:abstractNum>
-  <w:abstractNum w:abstractNumId="12" w15:restartNumberingAfterBreak="0">
+  <w:abstractNum w:abstractNumId="15" w15:restartNumberingAfterBreak="0">
     <w:nsid w:val="352C1D0C"/>
     <w:multiLevelType w:val="multilevel"/>
     <w:tmpl w:val="176E4FEC"/>
@@ -9884,7 +10325,7 @@
       </w:rPr>
     </w:lvl>
   </w:abstractNum>
-  <w:abstractNum w:abstractNumId="13" w15:restartNumberingAfterBreak="0">
+  <w:abstractNum w:abstractNumId="16" w15:restartNumberingAfterBreak="0">
     <w:nsid w:val="3BAA336D"/>
     <w:multiLevelType w:val="multilevel"/>
     <w:tmpl w:val="176E4FEC"/>
@@ -10005,7 +10446,7 @@
       </w:rPr>
     </w:lvl>
   </w:abstractNum>
-  <w:abstractNum w:abstractNumId="14" w15:restartNumberingAfterBreak="0">
+  <w:abstractNum w:abstractNumId="17" w15:restartNumberingAfterBreak="0">
     <w:nsid w:val="3C2C325D"/>
     <w:multiLevelType w:val="multilevel"/>
     <w:tmpl w:val="176E4FEC"/>
@@ -10126,7 +10567,7 @@
       </w:rPr>
     </w:lvl>
   </w:abstractNum>
-  <w:abstractNum w:abstractNumId="15" w15:restartNumberingAfterBreak="0">
+  <w:abstractNum w:abstractNumId="18" w15:restartNumberingAfterBreak="0">
     <w:nsid w:val="3D09409F"/>
     <w:multiLevelType w:val="hybridMultilevel"/>
     <w:tmpl w:val="C45CB832"/>
@@ -10243,7 +10684,7 @@
       </w:pPr>
     </w:lvl>
   </w:abstractNum>
-  <w:abstractNum w:abstractNumId="16" w15:restartNumberingAfterBreak="0">
+  <w:abstractNum w:abstractNumId="19" w15:restartNumberingAfterBreak="0">
     <w:nsid w:val="40E13AC8"/>
     <w:multiLevelType w:val="hybridMultilevel"/>
     <w:tmpl w:val="9A762AF0"/>
@@ -10356,7 +10797,7 @@
       </w:rPr>
     </w:lvl>
   </w:abstractNum>
-  <w:abstractNum w:abstractNumId="17" w15:restartNumberingAfterBreak="0">
+  <w:abstractNum w:abstractNumId="20" w15:restartNumberingAfterBreak="0">
     <w:nsid w:val="41924546"/>
     <w:multiLevelType w:val="hybridMultilevel"/>
     <w:tmpl w:val="9B3E3966"/>
@@ -10469,7 +10910,93 @@
       </w:rPr>
     </w:lvl>
   </w:abstractNum>
-  <w:abstractNum w:abstractNumId="18" w15:restartNumberingAfterBreak="0">
+  <w:abstractNum w:abstractNumId="21" w15:restartNumberingAfterBreak="0">
+    <w:nsid w:val="44441A84"/>
+    <w:multiLevelType w:val="hybridMultilevel"/>
+    <w:tmpl w:val="CB064A9C"/>
+    <w:lvl w:ilvl="0" w:tplc="041A000F">
+      <w:start w:val="1"/>
+      <w:numFmt w:val="decimal"/>
+      <w:lvlText w:val="%1."/>
+      <w:lvlJc w:val="left"/>
+      <w:pPr>
+        <w:ind w:left="720" w:hanging="360"/>
+      </w:pPr>
+    </w:lvl>
+    <w:lvl w:ilvl="1" w:tplc="041A0019" w:tentative="1">
+      <w:start w:val="1"/>
+      <w:numFmt w:val="lowerLetter"/>
+      <w:lvlText w:val="%2."/>
+      <w:lvlJc w:val="left"/>
+      <w:pPr>
+        <w:ind w:left="1440" w:hanging="360"/>
+      </w:pPr>
+    </w:lvl>
+    <w:lvl w:ilvl="2" w:tplc="041A001B" w:tentative="1">
+      <w:start w:val="1"/>
+      <w:numFmt w:val="lowerRoman"/>
+      <w:lvlText w:val="%3."/>
+      <w:lvlJc w:val="right"/>
+      <w:pPr>
+        <w:ind w:left="2160" w:hanging="180"/>
+      </w:pPr>
+    </w:lvl>
+    <w:lvl w:ilvl="3" w:tplc="041A000F" w:tentative="1">
+      <w:start w:val="1"/>
+      <w:numFmt w:val="decimal"/>
+      <w:lvlText w:val="%4."/>
+      <w:lvlJc w:val="left"/>
+      <w:pPr>
+        <w:ind w:left="2880" w:hanging="360"/>
+      </w:pPr>
+    </w:lvl>
+    <w:lvl w:ilvl="4" w:tplc="041A0019" w:tentative="1">
+      <w:start w:val="1"/>
+      <w:numFmt w:val="lowerLetter"/>
+      <w:lvlText w:val="%5."/>
+      <w:lvlJc w:val="left"/>
+      <w:pPr>
+        <w:ind w:left="3600" w:hanging="360"/>
+      </w:pPr>
+    </w:lvl>
+    <w:lvl w:ilvl="5" w:tplc="041A001B" w:tentative="1">
+      <w:start w:val="1"/>
+      <w:numFmt w:val="lowerRoman"/>
+      <w:lvlText w:val="%6."/>
+      <w:lvlJc w:val="right"/>
+      <w:pPr>
+        <w:ind w:left="4320" w:hanging="180"/>
+      </w:pPr>
+    </w:lvl>
+    <w:lvl w:ilvl="6" w:tplc="041A000F" w:tentative="1">
+      <w:start w:val="1"/>
+      <w:numFmt w:val="decimal"/>
+      <w:lvlText w:val="%7."/>
+      <w:lvlJc w:val="left"/>
+      <w:pPr>
+        <w:ind w:left="5040" w:hanging="360"/>
+      </w:pPr>
+    </w:lvl>
+    <w:lvl w:ilvl="7" w:tplc="041A0019" w:tentative="1">
+      <w:start w:val="1"/>
+      <w:numFmt w:val="lowerLetter"/>
+      <w:lvlText w:val="%8."/>
+      <w:lvlJc w:val="left"/>
+      <w:pPr>
+        <w:ind w:left="5760" w:hanging="360"/>
+      </w:pPr>
+    </w:lvl>
+    <w:lvl w:ilvl="8" w:tplc="041A001B" w:tentative="1">
+      <w:start w:val="1"/>
+      <w:numFmt w:val="lowerRoman"/>
+      <w:lvlText w:val="%9."/>
+      <w:lvlJc w:val="right"/>
+      <w:pPr>
+        <w:ind w:left="6480" w:hanging="180"/>
+      </w:pPr>
+    </w:lvl>
+  </w:abstractNum>
+  <w:abstractNum w:abstractNumId="22" w15:restartNumberingAfterBreak="0">
     <w:nsid w:val="49DC3B08"/>
     <w:multiLevelType w:val="multilevel"/>
     <w:tmpl w:val="3A46F898"/>
@@ -10590,7 +11117,7 @@
       </w:rPr>
     </w:lvl>
   </w:abstractNum>
-  <w:abstractNum w:abstractNumId="19" w15:restartNumberingAfterBreak="0">
+  <w:abstractNum w:abstractNumId="23" w15:restartNumberingAfterBreak="0">
     <w:nsid w:val="4A6C5942"/>
     <w:multiLevelType w:val="hybridMultilevel"/>
     <w:tmpl w:val="07ACBB86"/>
@@ -10676,7 +11203,7 @@
       </w:pPr>
     </w:lvl>
   </w:abstractNum>
-  <w:abstractNum w:abstractNumId="20" w15:restartNumberingAfterBreak="0">
+  <w:abstractNum w:abstractNumId="24" w15:restartNumberingAfterBreak="0">
     <w:nsid w:val="4E9317CD"/>
     <w:multiLevelType w:val="hybridMultilevel"/>
     <w:tmpl w:val="4B6AA4BE"/>
@@ -10765,7 +11292,93 @@
       </w:pPr>
     </w:lvl>
   </w:abstractNum>
-  <w:abstractNum w:abstractNumId="21" w15:restartNumberingAfterBreak="0">
+  <w:abstractNum w:abstractNumId="25" w15:restartNumberingAfterBreak="0">
+    <w:nsid w:val="52717675"/>
+    <w:multiLevelType w:val="hybridMultilevel"/>
+    <w:tmpl w:val="55B6B396"/>
+    <w:lvl w:ilvl="0" w:tplc="041A000F">
+      <w:start w:val="1"/>
+      <w:numFmt w:val="decimal"/>
+      <w:lvlText w:val="%1."/>
+      <w:lvlJc w:val="left"/>
+      <w:pPr>
+        <w:ind w:left="1080" w:hanging="360"/>
+      </w:pPr>
+    </w:lvl>
+    <w:lvl w:ilvl="1" w:tplc="041A0019" w:tentative="1">
+      <w:start w:val="1"/>
+      <w:numFmt w:val="lowerLetter"/>
+      <w:lvlText w:val="%2."/>
+      <w:lvlJc w:val="left"/>
+      <w:pPr>
+        <w:ind w:left="1800" w:hanging="360"/>
+      </w:pPr>
+    </w:lvl>
+    <w:lvl w:ilvl="2" w:tplc="041A001B" w:tentative="1">
+      <w:start w:val="1"/>
+      <w:numFmt w:val="lowerRoman"/>
+      <w:lvlText w:val="%3."/>
+      <w:lvlJc w:val="right"/>
+      <w:pPr>
+        <w:ind w:left="2520" w:hanging="180"/>
+      </w:pPr>
+    </w:lvl>
+    <w:lvl w:ilvl="3" w:tplc="041A000F" w:tentative="1">
+      <w:start w:val="1"/>
+      <w:numFmt w:val="decimal"/>
+      <w:lvlText w:val="%4."/>
+      <w:lvlJc w:val="left"/>
+      <w:pPr>
+        <w:ind w:left="3240" w:hanging="360"/>
+      </w:pPr>
+    </w:lvl>
+    <w:lvl w:ilvl="4" w:tplc="041A0019" w:tentative="1">
+      <w:start w:val="1"/>
+      <w:numFmt w:val="lowerLetter"/>
+      <w:lvlText w:val="%5."/>
+      <w:lvlJc w:val="left"/>
+      <w:pPr>
+        <w:ind w:left="3960" w:hanging="360"/>
+      </w:pPr>
+    </w:lvl>
+    <w:lvl w:ilvl="5" w:tplc="041A001B" w:tentative="1">
+      <w:start w:val="1"/>
+      <w:numFmt w:val="lowerRoman"/>
+      <w:lvlText w:val="%6."/>
+      <w:lvlJc w:val="right"/>
+      <w:pPr>
+        <w:ind w:left="4680" w:hanging="180"/>
+      </w:pPr>
+    </w:lvl>
+    <w:lvl w:ilvl="6" w:tplc="041A000F" w:tentative="1">
+      <w:start w:val="1"/>
+      <w:numFmt w:val="decimal"/>
+      <w:lvlText w:val="%7."/>
+      <w:lvlJc w:val="left"/>
+      <w:pPr>
+        <w:ind w:left="5400" w:hanging="360"/>
+      </w:pPr>
+    </w:lvl>
+    <w:lvl w:ilvl="7" w:tplc="041A0019" w:tentative="1">
+      <w:start w:val="1"/>
+      <w:numFmt w:val="lowerLetter"/>
+      <w:lvlText w:val="%8."/>
+      <w:lvlJc w:val="left"/>
+      <w:pPr>
+        <w:ind w:left="6120" w:hanging="360"/>
+      </w:pPr>
+    </w:lvl>
+    <w:lvl w:ilvl="8" w:tplc="041A001B" w:tentative="1">
+      <w:start w:val="1"/>
+      <w:numFmt w:val="lowerRoman"/>
+      <w:lvlText w:val="%9."/>
+      <w:lvlJc w:val="right"/>
+      <w:pPr>
+        <w:ind w:left="6840" w:hanging="180"/>
+      </w:pPr>
+    </w:lvl>
+  </w:abstractNum>
+  <w:abstractNum w:abstractNumId="26" w15:restartNumberingAfterBreak="0">
     <w:nsid w:val="556C65F1"/>
     <w:multiLevelType w:val="hybridMultilevel"/>
     <w:tmpl w:val="7FC4F5D0"/>
@@ -10885,7 +11498,7 @@
       </w:pPr>
     </w:lvl>
   </w:abstractNum>
-  <w:abstractNum w:abstractNumId="22" w15:restartNumberingAfterBreak="0">
+  <w:abstractNum w:abstractNumId="27" w15:restartNumberingAfterBreak="0">
     <w:nsid w:val="560B2863"/>
     <w:multiLevelType w:val="hybridMultilevel"/>
     <w:tmpl w:val="0EEE439C"/>
@@ -10998,7 +11611,7 @@
       </w:rPr>
     </w:lvl>
   </w:abstractNum>
-  <w:abstractNum w:abstractNumId="23" w15:restartNumberingAfterBreak="0">
+  <w:abstractNum w:abstractNumId="28" w15:restartNumberingAfterBreak="0">
     <w:nsid w:val="599B4DCF"/>
     <w:multiLevelType w:val="multilevel"/>
     <w:tmpl w:val="176E4FEC"/>
@@ -11119,7 +11732,182 @@
       </w:rPr>
     </w:lvl>
   </w:abstractNum>
-  <w:abstractNum w:abstractNumId="24" w15:restartNumberingAfterBreak="0">
+  <w:abstractNum w:abstractNumId="29" w15:restartNumberingAfterBreak="0">
+    <w:nsid w:val="5C5C0477"/>
+    <w:multiLevelType w:val="hybridMultilevel"/>
+    <w:tmpl w:val="A8CAEE52"/>
+    <w:lvl w:ilvl="0" w:tplc="4858D2E2">
+      <w:start w:val="6"/>
+      <w:numFmt w:val="decimal"/>
+      <w:lvlText w:val="%1."/>
+      <w:lvlJc w:val="left"/>
+      <w:pPr>
+        <w:ind w:left="720" w:hanging="360"/>
+      </w:pPr>
+      <w:rPr>
+        <w:rFonts w:hint="default"/>
+      </w:rPr>
+    </w:lvl>
+    <w:lvl w:ilvl="1" w:tplc="041A0019" w:tentative="1">
+      <w:start w:val="1"/>
+      <w:numFmt w:val="lowerLetter"/>
+      <w:lvlText w:val="%2."/>
+      <w:lvlJc w:val="left"/>
+      <w:pPr>
+        <w:ind w:left="1440" w:hanging="360"/>
+      </w:pPr>
+    </w:lvl>
+    <w:lvl w:ilvl="2" w:tplc="041A001B" w:tentative="1">
+      <w:start w:val="1"/>
+      <w:numFmt w:val="lowerRoman"/>
+      <w:lvlText w:val="%3."/>
+      <w:lvlJc w:val="right"/>
+      <w:pPr>
+        <w:ind w:left="2160" w:hanging="180"/>
+      </w:pPr>
+    </w:lvl>
+    <w:lvl w:ilvl="3" w:tplc="041A000F" w:tentative="1">
+      <w:start w:val="1"/>
+      <w:numFmt w:val="decimal"/>
+      <w:lvlText w:val="%4."/>
+      <w:lvlJc w:val="left"/>
+      <w:pPr>
+        <w:ind w:left="2880" w:hanging="360"/>
+      </w:pPr>
+    </w:lvl>
+    <w:lvl w:ilvl="4" w:tplc="041A0019" w:tentative="1">
+      <w:start w:val="1"/>
+      <w:numFmt w:val="lowerLetter"/>
+      <w:lvlText w:val="%5."/>
+      <w:lvlJc w:val="left"/>
+      <w:pPr>
+        <w:ind w:left="3600" w:hanging="360"/>
+      </w:pPr>
+    </w:lvl>
+    <w:lvl w:ilvl="5" w:tplc="041A001B" w:tentative="1">
+      <w:start w:val="1"/>
+      <w:numFmt w:val="lowerRoman"/>
+      <w:lvlText w:val="%6."/>
+      <w:lvlJc w:val="right"/>
+      <w:pPr>
+        <w:ind w:left="4320" w:hanging="180"/>
+      </w:pPr>
+    </w:lvl>
+    <w:lvl w:ilvl="6" w:tplc="041A000F" w:tentative="1">
+      <w:start w:val="1"/>
+      <w:numFmt w:val="decimal"/>
+      <w:lvlText w:val="%7."/>
+      <w:lvlJc w:val="left"/>
+      <w:pPr>
+        <w:ind w:left="5040" w:hanging="360"/>
+      </w:pPr>
+    </w:lvl>
+    <w:lvl w:ilvl="7" w:tplc="041A0019" w:tentative="1">
+      <w:start w:val="1"/>
+      <w:numFmt w:val="lowerLetter"/>
+      <w:lvlText w:val="%8."/>
+      <w:lvlJc w:val="left"/>
+      <w:pPr>
+        <w:ind w:left="5760" w:hanging="360"/>
+      </w:pPr>
+    </w:lvl>
+    <w:lvl w:ilvl="8" w:tplc="041A001B" w:tentative="1">
+      <w:start w:val="1"/>
+      <w:numFmt w:val="lowerRoman"/>
+      <w:lvlText w:val="%9."/>
+      <w:lvlJc w:val="right"/>
+      <w:pPr>
+        <w:ind w:left="6480" w:hanging="180"/>
+      </w:pPr>
+    </w:lvl>
+  </w:abstractNum>
+  <w:abstractNum w:abstractNumId="30" w15:restartNumberingAfterBreak="0">
+    <w:nsid w:val="5EE37CBA"/>
+    <w:multiLevelType w:val="hybridMultilevel"/>
+    <w:tmpl w:val="96246152"/>
+    <w:lvl w:ilvl="0" w:tplc="041A000F">
+      <w:start w:val="1"/>
+      <w:numFmt w:val="decimal"/>
+      <w:lvlText w:val="%1."/>
+      <w:lvlJc w:val="left"/>
+      <w:pPr>
+        <w:ind w:left="720" w:hanging="360"/>
+      </w:pPr>
+    </w:lvl>
+    <w:lvl w:ilvl="1" w:tplc="041A0019" w:tentative="1">
+      <w:start w:val="1"/>
+      <w:numFmt w:val="lowerLetter"/>
+      <w:lvlText w:val="%2."/>
+      <w:lvlJc w:val="left"/>
+      <w:pPr>
+        <w:ind w:left="1440" w:hanging="360"/>
+      </w:pPr>
+    </w:lvl>
+    <w:lvl w:ilvl="2" w:tplc="041A001B" w:tentative="1">
+      <w:start w:val="1"/>
+      <w:numFmt w:val="lowerRoman"/>
+      <w:lvlText w:val="%3."/>
+      <w:lvlJc w:val="right"/>
+      <w:pPr>
+        <w:ind w:left="2160" w:hanging="180"/>
+      </w:pPr>
+    </w:lvl>
+    <w:lvl w:ilvl="3" w:tplc="041A000F" w:tentative="1">
+      <w:start w:val="1"/>
+      <w:numFmt w:val="decimal"/>
+      <w:lvlText w:val="%4."/>
+      <w:lvlJc w:val="left"/>
+      <w:pPr>
+        <w:ind w:left="2880" w:hanging="360"/>
+      </w:pPr>
+    </w:lvl>
+    <w:lvl w:ilvl="4" w:tplc="041A0019" w:tentative="1">
+      <w:start w:val="1"/>
+      <w:numFmt w:val="lowerLetter"/>
+      <w:lvlText w:val="%5."/>
+      <w:lvlJc w:val="left"/>
+      <w:pPr>
+        <w:ind w:left="3600" w:hanging="360"/>
+      </w:pPr>
+    </w:lvl>
+    <w:lvl w:ilvl="5" w:tplc="041A001B" w:tentative="1">
+      <w:start w:val="1"/>
+      <w:numFmt w:val="lowerRoman"/>
+      <w:lvlText w:val="%6."/>
+      <w:lvlJc w:val="right"/>
+      <w:pPr>
+        <w:ind w:left="4320" w:hanging="180"/>
+      </w:pPr>
+    </w:lvl>
+    <w:lvl w:ilvl="6" w:tplc="041A000F" w:tentative="1">
+      <w:start w:val="1"/>
+      <w:numFmt w:val="decimal"/>
+      <w:lvlText w:val="%7."/>
+      <w:lvlJc w:val="left"/>
+      <w:pPr>
+        <w:ind w:left="5040" w:hanging="360"/>
+      </w:pPr>
+    </w:lvl>
+    <w:lvl w:ilvl="7" w:tplc="041A0019" w:tentative="1">
+      <w:start w:val="1"/>
+      <w:numFmt w:val="lowerLetter"/>
+      <w:lvlText w:val="%8."/>
+      <w:lvlJc w:val="left"/>
+      <w:pPr>
+        <w:ind w:left="5760" w:hanging="360"/>
+      </w:pPr>
+    </w:lvl>
+    <w:lvl w:ilvl="8" w:tplc="041A001B" w:tentative="1">
+      <w:start w:val="1"/>
+      <w:numFmt w:val="lowerRoman"/>
+      <w:lvlText w:val="%9."/>
+      <w:lvlJc w:val="right"/>
+      <w:pPr>
+        <w:ind w:left="6480" w:hanging="180"/>
+      </w:pPr>
+    </w:lvl>
+  </w:abstractNum>
+  <w:abstractNum w:abstractNumId="31" w15:restartNumberingAfterBreak="0">
     <w:nsid w:val="6443318B"/>
     <w:multiLevelType w:val="hybridMultilevel"/>
     <w:tmpl w:val="B16C0B8E"/>
@@ -11205,7 +11993,7 @@
       </w:pPr>
     </w:lvl>
   </w:abstractNum>
-  <w:abstractNum w:abstractNumId="25" w15:restartNumberingAfterBreak="0">
+  <w:abstractNum w:abstractNumId="32" w15:restartNumberingAfterBreak="0">
     <w:nsid w:val="67C2432D"/>
     <w:multiLevelType w:val="hybridMultilevel"/>
     <w:tmpl w:val="1E80A032"/>
@@ -11318,7 +12106,7 @@
       </w:rPr>
     </w:lvl>
   </w:abstractNum>
-  <w:abstractNum w:abstractNumId="26" w15:restartNumberingAfterBreak="0">
+  <w:abstractNum w:abstractNumId="33" w15:restartNumberingAfterBreak="0">
     <w:nsid w:val="69832197"/>
     <w:multiLevelType w:val="multilevel"/>
     <w:tmpl w:val="3BB6FF18"/>
@@ -11443,7 +12231,7 @@
       </w:rPr>
     </w:lvl>
   </w:abstractNum>
-  <w:abstractNum w:abstractNumId="27" w15:restartNumberingAfterBreak="0">
+  <w:abstractNum w:abstractNumId="34" w15:restartNumberingAfterBreak="0">
     <w:nsid w:val="782B6AC7"/>
     <w:multiLevelType w:val="hybridMultilevel"/>
     <w:tmpl w:val="1F02D756"/>
@@ -11529,7 +12317,7 @@
       </w:pPr>
     </w:lvl>
   </w:abstractNum>
-  <w:abstractNum w:abstractNumId="28" w15:restartNumberingAfterBreak="0">
+  <w:abstractNum w:abstractNumId="35" w15:restartNumberingAfterBreak="0">
     <w:nsid w:val="789F2EDA"/>
     <w:multiLevelType w:val="hybridMultilevel"/>
     <w:tmpl w:val="2E7483BA"/>
@@ -11642,7 +12430,7 @@
       </w:rPr>
     </w:lvl>
   </w:abstractNum>
-  <w:abstractNum w:abstractNumId="29" w15:restartNumberingAfterBreak="0">
+  <w:abstractNum w:abstractNumId="36" w15:restartNumberingAfterBreak="0">
     <w:nsid w:val="797E25BB"/>
     <w:multiLevelType w:val="hybridMultilevel"/>
     <w:tmpl w:val="6B62F332"/>
@@ -11763,7 +12551,7 @@
       </w:pPr>
     </w:lvl>
   </w:abstractNum>
-  <w:abstractNum w:abstractNumId="30" w15:restartNumberingAfterBreak="0">
+  <w:abstractNum w:abstractNumId="37" w15:restartNumberingAfterBreak="0">
     <w:nsid w:val="7A710E15"/>
     <w:multiLevelType w:val="multilevel"/>
     <w:tmpl w:val="7CD6AF6A"/>
@@ -11876,7 +12664,7 @@
       </w:rPr>
     </w:lvl>
   </w:abstractNum>
-  <w:abstractNum w:abstractNumId="31" w15:restartNumberingAfterBreak="0">
+  <w:abstractNum w:abstractNumId="38" w15:restartNumberingAfterBreak="0">
     <w:nsid w:val="7F3C6A54"/>
     <w:multiLevelType w:val="hybridMultilevel"/>
     <w:tmpl w:val="EB88613A"/>
@@ -11990,106 +12778,127 @@
     </w:lvl>
   </w:abstractNum>
   <w:num w:numId="1">
-    <w:abstractNumId w:val="26"/>
+    <w:abstractNumId w:val="33"/>
   </w:num>
   <w:num w:numId="2">
     <w:abstractNumId w:val="1"/>
   </w:num>
   <w:num w:numId="3">
-    <w:abstractNumId w:val="9"/>
+    <w:abstractNumId w:val="11"/>
   </w:num>
   <w:num w:numId="4">
-    <w:abstractNumId w:val="15"/>
+    <w:abstractNumId w:val="18"/>
   </w:num>
   <w:num w:numId="5">
-    <w:abstractNumId w:val="20"/>
+    <w:abstractNumId w:val="24"/>
   </w:num>
   <w:num w:numId="6">
     <w:abstractNumId w:val="4"/>
   </w:num>
   <w:num w:numId="7">
-    <w:abstractNumId w:val="31"/>
+    <w:abstractNumId w:val="38"/>
   </w:num>
   <w:num w:numId="8">
-    <w:abstractNumId w:val="21"/>
+    <w:abstractNumId w:val="26"/>
   </w:num>
   <w:num w:numId="9">
     <w:abstractNumId w:val="3"/>
   </w:num>
   <w:num w:numId="10">
-    <w:abstractNumId w:val="28"/>
+    <w:abstractNumId w:val="35"/>
   </w:num>
   <w:num w:numId="11">
-    <w:abstractNumId w:val="29"/>
+    <w:abstractNumId w:val="36"/>
   </w:num>
   <w:num w:numId="12">
-    <w:abstractNumId w:val="25"/>
+    <w:abstractNumId w:val="32"/>
   </w:num>
   <w:num w:numId="13">
-    <w:abstractNumId w:val="26"/>
+    <w:abstractNumId w:val="33"/>
   </w:num>
   <w:num w:numId="14">
-    <w:abstractNumId w:val="26"/>
+    <w:abstractNumId w:val="33"/>
   </w:num>
   <w:num w:numId="15">
-    <w:abstractNumId w:val="6"/>
+    <w:abstractNumId w:val="7"/>
   </w:num>
   <w:num w:numId="16">
-    <w:abstractNumId w:val="8"/>
+    <w:abstractNumId w:val="10"/>
   </w:num>
   <w:num w:numId="17">
-    <w:abstractNumId w:val="16"/>
+    <w:abstractNumId w:val="19"/>
   </w:num>
   <w:num w:numId="18">
-    <w:abstractNumId w:val="17"/>
+    <w:abstractNumId w:val="20"/>
   </w:num>
   <w:num w:numId="19">
     <w:abstractNumId w:val="5"/>
   </w:num>
   <w:num w:numId="20">
-    <w:abstractNumId w:val="12"/>
+    <w:abstractNumId w:val="15"/>
   </w:num>
   <w:num w:numId="21">
-    <w:abstractNumId w:val="14"/>
+    <w:abstractNumId w:val="17"/>
   </w:num>
   <w:num w:numId="22">
-    <w:abstractNumId w:val="13"/>
+    <w:abstractNumId w:val="16"/>
   </w:num>
   <w:num w:numId="23">
     <w:abstractNumId w:val="2"/>
   </w:num>
   <w:num w:numId="24">
-    <w:abstractNumId w:val="30"/>
+    <w:abstractNumId w:val="37"/>
   </w:num>
   <w:num w:numId="25">
     <w:abstractNumId w:val="0"/>
   </w:num>
   <w:num w:numId="26">
-    <w:abstractNumId w:val="11"/>
+    <w:abstractNumId w:val="14"/>
   </w:num>
   <w:num w:numId="27">
+    <w:abstractNumId w:val="27"/>
+  </w:num>
+  <w:num w:numId="28">
+    <w:abstractNumId w:val="34"/>
+  </w:num>
+  <w:num w:numId="29">
+    <w:abstractNumId w:val="31"/>
+  </w:num>
+  <w:num w:numId="30">
+    <w:abstractNumId w:val="23"/>
+  </w:num>
+  <w:num w:numId="31">
+    <w:abstractNumId w:val="13"/>
+  </w:num>
+  <w:num w:numId="32">
+    <w:abstractNumId w:val="8"/>
+  </w:num>
+  <w:num w:numId="33">
     <w:abstractNumId w:val="22"/>
   </w:num>
-  <w:num w:numId="28">
-    <w:abstractNumId w:val="27"/>
+  <w:num w:numId="34">
+    <w:abstractNumId w:val="28"/>
   </w:num>
-  <w:num w:numId="29">
-    <w:abstractNumId w:val="24"/>
+  <w:num w:numId="35">
+    <w:abstractNumId w:val="21"/>
   </w:num>
-  <w:num w:numId="30">
-    <w:abstractNumId w:val="19"/>
+  <w:num w:numId="36">
+    <w:abstractNumId w:val="12"/>
   </w:num>
-  <w:num w:numId="31">
-    <w:abstractNumId w:val="10"/>
+  <w:num w:numId="37">
+    <w:abstractNumId w:val="30"/>
   </w:num>
-  <w:num w:numId="32">
-    <w:abstractNumId w:val="7"/>
+  <w:num w:numId="38">
+    <w:abstractNumId w:val="25"/>
   </w:num>
-  <w:num w:numId="33">
-    <w:abstractNumId w:val="18"/>
+  <w:num w:numId="39">
+    <w:abstractNumId w:val="6"/>
   </w:num>
-  <w:num w:numId="34">
-    <w:abstractNumId w:val="23"/>
+  <w:num w:numId="40">
+    <w:abstractNumId w:val="29"/>
+  </w:num>
+  <w:num w:numId="41">
+    <w:abstractNumId w:val="9"/>
   </w:num>
 </w:numbering>
 </file>
@@ -12111,7 +12920,7 @@
       </w:pPr>
     </w:pPrDefault>
   </w:docDefaults>
-  <w:latentStyles w:defLockedState="0" w:defUIPriority="99" w:defSemiHidden="0" w:defUnhideWhenUsed="0" w:defQFormat="0" w:count="375">
+  <w:latentStyles w:defLockedState="0" w:defUIPriority="99" w:defSemiHidden="0" w:defUnhideWhenUsed="0" w:defQFormat="0" w:count="376">
     <w:lsdException w:name="Normal" w:uiPriority="0" w:qFormat="1"/>
     <w:lsdException w:name="heading 1" w:uiPriority="9" w:qFormat="1"/>
     <w:lsdException w:name="heading 2" w:semiHidden="1" w:uiPriority="9" w:unhideWhenUsed="1" w:qFormat="1"/>
@@ -12487,6 +13296,7 @@
     <w:lsdException w:name="Smart Hyperlink" w:semiHidden="1" w:unhideWhenUsed="1"/>
     <w:lsdException w:name="Hashtag" w:semiHidden="1" w:unhideWhenUsed="1"/>
     <w:lsdException w:name="Unresolved Mention" w:semiHidden="1" w:unhideWhenUsed="1"/>
+    <w:lsdException w:name="Smart Link" w:semiHidden="1" w:unhideWhenUsed="1"/>
   </w:latentStyles>
   <w:style w:type="paragraph" w:default="1" w:styleId="Normal">
     <w:name w:val="Normal"/>
@@ -12694,7 +13504,7 @@
     <w:link w:val="FOINaslov1Char"/>
     <w:autoRedefine/>
     <w:qFormat/>
-    <w:rsid w:val="000D13E2"/>
+    <w:rsid w:val="007F397D"/>
     <w:pPr>
       <w:tabs>
         <w:tab w:val="left" w:pos="426"/>
@@ -12750,7 +13560,7 @@
     <w:name w:val="FOI Naslov 1 Char"/>
     <w:basedOn w:val="MjestoChar"/>
     <w:link w:val="FOINaslov1"/>
-    <w:rsid w:val="000D13E2"/>
+    <w:rsid w:val="007F397D"/>
     <w:rPr>
       <w:rFonts w:ascii="Times New Roman" w:eastAsia="Times New Roman" w:hAnsi="Times New Roman" w:cs="Times New Roman"/>
       <w:b/>
@@ -13613,7 +14423,7 @@
 </file>
 
 <file path=customXml/itemProps1.xml><?xml version="1.0" encoding="utf-8"?>
-<ds:datastoreItem xmlns:ds="http://schemas.openxmlformats.org/officeDocument/2006/customXml" ds:itemID="{25184263-FB75-4056-A382-45593174C248}">
+<ds:datastoreItem xmlns:ds="http://schemas.openxmlformats.org/officeDocument/2006/customXml" ds:itemID="{5836B704-F3DF-42A6-A2EC-3E1F96D43052}">
   <ds:schemaRefs>
     <ds:schemaRef ds:uri="http://schemas.openxmlformats.org/officeDocument/2006/bibliography"/>
   </ds:schemaRefs>

</xml_diff>

<commit_message>
Finalna izmjena ERA modela
Finalna izmjena ERA modela

Co-Authored-By: Matej Lipovača <mlipovaca@users.noreply.github.com>
Co-Authored-By: Marin Mačinković <mmacinkov@users.noreply.github.com>
Co-Authored-By: sdrvoderi <sdrvoderi@users.noreply.github.com>
Co-Authored-By: Matija <mivanic9@users.noreply.github.com>
</commit_message>
<xml_diff>
--- a/Dokumentacija/Tehnička Dokumentacija.docx
+++ b/Dokumentacija/Tehnička Dokumentacija.docx
@@ -496,7 +496,7 @@
     </w:p>
     <w:p>
       <w:pPr>
-        <w:pStyle w:val="NoSpacing"/>
+        <w:pStyle w:val="Bezproreda"/>
         <w:rPr>
           <w:rFonts w:ascii="Arial" w:hAnsi="Arial" w:cs="Arial"/>
           <w:b/>
@@ -507,12 +507,21 @@
           <w:rFonts w:ascii="Arial" w:hAnsi="Arial" w:cs="Arial"/>
           <w:b/>
         </w:rPr>
-        <w:t>Antonio Kudelić</w:t>
-      </w:r>
+        <w:t xml:space="preserve">Antonio </w:t>
+      </w:r>
+      <w:proofErr w:type="spellStart"/>
+      <w:r>
+        <w:rPr>
+          <w:rFonts w:ascii="Arial" w:hAnsi="Arial" w:cs="Arial"/>
+          <w:b/>
+        </w:rPr>
+        <w:t>Kudelić</w:t>
+      </w:r>
+      <w:proofErr w:type="spellEnd"/>
     </w:p>
     <w:p>
       <w:pPr>
-        <w:pStyle w:val="NoSpacing"/>
+        <w:pStyle w:val="Bezproreda"/>
         <w:rPr>
           <w:rFonts w:ascii="Arial" w:hAnsi="Arial" w:cs="Arial"/>
           <w:b/>
@@ -523,12 +532,21 @@
           <w:rFonts w:ascii="Arial" w:hAnsi="Arial" w:cs="Arial"/>
           <w:b/>
         </w:rPr>
-        <w:t>Marin Mačinković</w:t>
-      </w:r>
+        <w:t xml:space="preserve">Marin </w:t>
+      </w:r>
+      <w:proofErr w:type="spellStart"/>
+      <w:r>
+        <w:rPr>
+          <w:rFonts w:ascii="Arial" w:hAnsi="Arial" w:cs="Arial"/>
+          <w:b/>
+        </w:rPr>
+        <w:t>Mačinković</w:t>
+      </w:r>
+      <w:proofErr w:type="spellEnd"/>
     </w:p>
     <w:p>
       <w:pPr>
-        <w:pStyle w:val="NoSpacing"/>
+        <w:pStyle w:val="Bezproreda"/>
         <w:rPr>
           <w:rFonts w:ascii="Arial" w:hAnsi="Arial" w:cs="Arial"/>
           <w:b/>
@@ -544,7 +562,7 @@
     </w:p>
     <w:p>
       <w:pPr>
-        <w:pStyle w:val="NoSpacing"/>
+        <w:pStyle w:val="Bezproreda"/>
         <w:rPr>
           <w:rFonts w:ascii="Arial" w:hAnsi="Arial" w:cs="Arial"/>
           <w:b/>
@@ -560,7 +578,7 @@
     </w:p>
     <w:p>
       <w:pPr>
-        <w:pStyle w:val="NoSpacing"/>
+        <w:pStyle w:val="Bezproreda"/>
         <w:rPr>
           <w:rFonts w:ascii="Arial" w:hAnsi="Arial" w:cs="Arial"/>
           <w:b/>
@@ -571,12 +589,21 @@
           <w:rFonts w:ascii="Arial" w:hAnsi="Arial" w:cs="Arial"/>
           <w:b/>
         </w:rPr>
-        <w:t>Stiven Drvoderić</w:t>
-      </w:r>
+        <w:t xml:space="preserve">Stiven </w:t>
+      </w:r>
+      <w:proofErr w:type="spellStart"/>
+      <w:r>
+        <w:rPr>
+          <w:rFonts w:ascii="Arial" w:hAnsi="Arial" w:cs="Arial"/>
+          <w:b/>
+        </w:rPr>
+        <w:t>Drvoderić</w:t>
+      </w:r>
+      <w:proofErr w:type="spellEnd"/>
     </w:p>
     <w:p>
       <w:pPr>
-        <w:pStyle w:val="NoSpacing"/>
+        <w:pStyle w:val="Bezproreda"/>
         <w:rPr>
           <w:rFonts w:ascii="Arial" w:hAnsi="Arial" w:cs="Arial"/>
           <w:b/>
@@ -585,18 +612,27 @@
     </w:p>
     <w:p>
       <w:pPr>
-        <w:pStyle w:val="NoSpacing"/>
+        <w:pStyle w:val="Bezproreda"/>
         <w:rPr>
           <w:rFonts w:ascii="Arial" w:hAnsi="Arial" w:cs="Arial"/>
           <w:b/>
         </w:rPr>
       </w:pPr>
+      <w:proofErr w:type="spellStart"/>
       <w:r>
         <w:rPr>
           <w:rFonts w:ascii="Arial" w:hAnsi="Arial" w:cs="Arial"/>
           <w:b/>
         </w:rPr>
-        <w:t>GitHub repozitorij:</w:t>
+        <w:t>GitHub</w:t>
+      </w:r>
+      <w:proofErr w:type="spellEnd"/>
+      <w:r>
+        <w:rPr>
+          <w:rFonts w:ascii="Arial" w:hAnsi="Arial" w:cs="Arial"/>
+          <w:b/>
+        </w:rPr>
+        <w:t xml:space="preserve"> repozitorij:</w:t>
       </w:r>
       <w:r>
         <w:rPr>
@@ -608,7 +644,7 @@
       <w:hyperlink r:id="rId8" w:history="1">
         <w:r>
           <w:rPr>
-            <w:rStyle w:val="Hyperlink"/>
+            <w:rStyle w:val="Hiperveza"/>
             <w:b/>
           </w:rPr>
           <w:t>https://github.com/AIR-FOI-HR/AIR1916</w:t>
@@ -624,6 +660,7 @@
           <w:szCs w:val="22"/>
         </w:rPr>
       </w:pPr>
+      <w:proofErr w:type="spellStart"/>
       <w:r>
         <w:rPr>
           <w:rFonts w:ascii="Arial" w:hAnsi="Arial" w:cs="Arial"/>
@@ -631,6 +668,7 @@
         </w:rPr>
         <w:t>ZenHub</w:t>
       </w:r>
+      <w:proofErr w:type="spellEnd"/>
       <w:r>
         <w:rPr>
           <w:rFonts w:ascii="Arial" w:hAnsi="Arial" w:cs="Arial"/>
@@ -641,7 +679,7 @@
       <w:hyperlink r:id="rId9" w:history="1">
         <w:r>
           <w:rPr>
-            <w:rStyle w:val="Hyperlink"/>
+            <w:rStyle w:val="Hiperveza"/>
           </w:rPr>
           <w:t>https://app.zenhub.com/workspaces/air1916-5db63d487e2344000155eec5/board?repos=217938608</w:t>
         </w:r>
@@ -1026,7 +1064,7 @@
       <w:sdtContent>
         <w:p>
           <w:pPr>
-            <w:pStyle w:val="TOCHeading"/>
+            <w:pStyle w:val="TOCNaslov"/>
             <w:spacing w:line="240" w:lineRule="auto"/>
           </w:pPr>
           <w:r>
@@ -1035,7 +1073,7 @@
         </w:p>
         <w:p>
           <w:pPr>
-            <w:pStyle w:val="TOC1"/>
+            <w:pStyle w:val="Sadraj1"/>
             <w:rPr>
               <w:rFonts w:asciiTheme="minorHAnsi" w:eastAsiaTheme="minorEastAsia" w:hAnsiTheme="minorHAnsi" w:cstheme="minorBidi"/>
               <w:noProof/>
@@ -1055,7 +1093,7 @@
           <w:hyperlink w:anchor="_Toc25070678" w:history="1">
             <w:r>
               <w:rPr>
-                <w:rStyle w:val="Hyperlink"/>
+                <w:rStyle w:val="Hiperveza"/>
                 <w:noProof/>
               </w:rPr>
               <w:t>1.</w:t>
@@ -1071,7 +1109,7 @@
             </w:r>
             <w:r>
               <w:rPr>
-                <w:rStyle w:val="Hyperlink"/>
+                <w:rStyle w:val="Hiperveza"/>
                 <w:noProof/>
               </w:rPr>
               <w:t>Uvod</w:t>
@@ -1128,7 +1166,7 @@
         </w:p>
         <w:p>
           <w:pPr>
-            <w:pStyle w:val="TOC1"/>
+            <w:pStyle w:val="Sadraj1"/>
             <w:rPr>
               <w:rFonts w:asciiTheme="minorHAnsi" w:eastAsiaTheme="minorEastAsia" w:hAnsiTheme="minorHAnsi" w:cstheme="minorBidi"/>
               <w:noProof/>
@@ -1139,7 +1177,7 @@
           <w:hyperlink w:anchor="_Toc25070679" w:history="1">
             <w:r>
               <w:rPr>
-                <w:rStyle w:val="Hyperlink"/>
+                <w:rStyle w:val="Hiperveza"/>
                 <w:noProof/>
               </w:rPr>
               <w:t>2.</w:t>
@@ -1155,7 +1193,7 @@
             </w:r>
             <w:r>
               <w:rPr>
-                <w:rStyle w:val="Hyperlink"/>
+                <w:rStyle w:val="Hiperveza"/>
                 <w:noProof/>
               </w:rPr>
               <w:t>Popis funkcionalnosti</w:t>
@@ -1212,7 +1250,7 @@
         </w:p>
         <w:p>
           <w:pPr>
-            <w:pStyle w:val="TOC1"/>
+            <w:pStyle w:val="Sadraj1"/>
             <w:rPr>
               <w:rFonts w:asciiTheme="minorHAnsi" w:eastAsiaTheme="minorEastAsia" w:hAnsiTheme="minorHAnsi" w:cstheme="minorBidi"/>
               <w:noProof/>
@@ -1223,7 +1261,7 @@
           <w:hyperlink w:anchor="_Toc25070680" w:history="1">
             <w:r>
               <w:rPr>
-                <w:rStyle w:val="Hyperlink"/>
+                <w:rStyle w:val="Hiperveza"/>
                 <w:noProof/>
               </w:rPr>
               <w:t>3.</w:t>
@@ -1239,7 +1277,7 @@
             </w:r>
             <w:r>
               <w:rPr>
-                <w:rStyle w:val="Hyperlink"/>
+                <w:rStyle w:val="Hiperveza"/>
                 <w:noProof/>
               </w:rPr>
               <w:t>WireFrame</w:t>
@@ -1296,7 +1334,7 @@
         </w:p>
         <w:p>
           <w:pPr>
-            <w:pStyle w:val="TOC1"/>
+            <w:pStyle w:val="Sadraj1"/>
             <w:rPr>
               <w:rFonts w:asciiTheme="minorHAnsi" w:eastAsiaTheme="minorEastAsia" w:hAnsiTheme="minorHAnsi" w:cstheme="minorBidi"/>
               <w:noProof/>
@@ -1307,7 +1345,7 @@
           <w:hyperlink w:anchor="_Toc25070681" w:history="1">
             <w:r>
               <w:rPr>
-                <w:rStyle w:val="Hyperlink"/>
+                <w:rStyle w:val="Hiperveza"/>
                 <w:noProof/>
               </w:rPr>
               <w:t>4.</w:t>
@@ -1323,7 +1361,7 @@
             </w:r>
             <w:r>
               <w:rPr>
-                <w:rStyle w:val="Hyperlink"/>
+                <w:rStyle w:val="Hiperveza"/>
                 <w:noProof/>
               </w:rPr>
               <w:t>UseCase dijagram</w:t>
@@ -1380,7 +1418,7 @@
         </w:p>
         <w:p>
           <w:pPr>
-            <w:pStyle w:val="TOC1"/>
+            <w:pStyle w:val="Sadraj1"/>
             <w:rPr>
               <w:rFonts w:asciiTheme="minorHAnsi" w:eastAsiaTheme="minorEastAsia" w:hAnsiTheme="minorHAnsi" w:cstheme="minorBidi"/>
               <w:noProof/>
@@ -1391,7 +1429,7 @@
           <w:hyperlink w:anchor="_Toc25070682" w:history="1">
             <w:r>
               <w:rPr>
-                <w:rStyle w:val="Hyperlink"/>
+                <w:rStyle w:val="Hiperveza"/>
                 <w:noProof/>
               </w:rPr>
               <w:t>5.</w:t>
@@ -1407,7 +1445,7 @@
             </w:r>
             <w:r>
               <w:rPr>
-                <w:rStyle w:val="Hyperlink"/>
+                <w:rStyle w:val="Hiperveza"/>
                 <w:noProof/>
               </w:rPr>
               <w:t>Baza podataka</w:t>
@@ -1464,7 +1502,7 @@
         </w:p>
         <w:p>
           <w:pPr>
-            <w:pStyle w:val="TOC1"/>
+            <w:pStyle w:val="Sadraj1"/>
             <w:rPr>
               <w:rFonts w:asciiTheme="minorHAnsi" w:eastAsiaTheme="minorEastAsia" w:hAnsiTheme="minorHAnsi" w:cstheme="minorBidi"/>
               <w:noProof/>
@@ -1475,7 +1513,7 @@
           <w:hyperlink w:anchor="_Toc25070683" w:history="1">
             <w:r>
               <w:rPr>
-                <w:rStyle w:val="Hyperlink"/>
+                <w:rStyle w:val="Hiperveza"/>
                 <w:noProof/>
               </w:rPr>
               <w:t>6.</w:t>
@@ -1491,7 +1529,7 @@
             </w:r>
             <w:r>
               <w:rPr>
-                <w:rStyle w:val="Hyperlink"/>
+                <w:rStyle w:val="Hiperveza"/>
                 <w:noProof/>
               </w:rPr>
               <w:t>UML dijagram klasa</w:t>
@@ -1658,7 +1696,7 @@
     </w:p>
     <w:p>
       <w:pPr>
-        <w:pStyle w:val="Heading1"/>
+        <w:pStyle w:val="Naslov1"/>
         <w:numPr>
           <w:ilvl w:val="0"/>
           <w:numId w:val="15"/>
@@ -1679,7 +1717,15 @@
         <w:jc w:val="both"/>
       </w:pPr>
       <w:r>
-        <w:t xml:space="preserve">Kroz ovaj uvod ujedno će biti opisana sama domena aplikacije kako bi pobliže objasnili projekt koji smo zamislili. Aplikacija je namijenjena svima onima koji imaju pravo autentifikacije putem  AAI@EduHr sustava te bi željeli posuditi knjigu iz FOI knjižnice. Vrsta aplikacije </w:t>
+        <w:t xml:space="preserve">Kroz ovaj uvod ujedno će biti opisana sama domena aplikacije kako bi pobliže objasnili projekt koji smo zamislili. Aplikacija je namijenjena svima onima koji imaju pravo autentifikacije putem  </w:t>
+      </w:r>
+      <w:proofErr w:type="spellStart"/>
+      <w:r>
+        <w:t>AAI@EduHr</w:t>
+      </w:r>
+      <w:proofErr w:type="spellEnd"/>
+      <w:r>
+        <w:t xml:space="preserve"> sustava te bi željeli posuditi knjigu iz FOI knjižnice. Vrsta aplikacije </w:t>
       </w:r>
       <w:r>
         <w:t>ć</w:t>
@@ -1721,7 +1767,15 @@
         <w:t>ć</w:t>
       </w:r>
       <w:r>
-        <w:t xml:space="preserve">ena inicijalna prijava putem AAI@EduHr sustava nakon </w:t>
+        <w:t xml:space="preserve">ena inicijalna prijava putem </w:t>
+      </w:r>
+      <w:proofErr w:type="spellStart"/>
+      <w:r>
+        <w:t>AAI@EduHr</w:t>
+      </w:r>
+      <w:proofErr w:type="spellEnd"/>
+      <w:r>
+        <w:t xml:space="preserve"> sustava nakon </w:t>
       </w:r>
       <w:r>
         <w:t>č</w:t>
@@ -1813,7 +1867,7 @@
     </w:p>
     <w:p>
       <w:pPr>
-        <w:pStyle w:val="Heading1"/>
+        <w:pStyle w:val="Naslov1"/>
         <w:numPr>
           <w:ilvl w:val="0"/>
           <w:numId w:val="15"/>
@@ -1829,7 +1883,7 @@
     </w:p>
     <w:tbl>
       <w:tblPr>
-        <w:tblStyle w:val="TableGrid"/>
+        <w:tblStyle w:val="Reetkatablice"/>
         <w:tblW w:w="0" w:type="auto"/>
         <w:tblLook w:val="04A0" w:firstRow="1" w:lastRow="0" w:firstColumn="1" w:lastColumn="0" w:noHBand="0" w:noVBand="1"/>
       </w:tblPr>
@@ -1869,6 +1923,7 @@
               </w:rPr>
               <w:t xml:space="preserve">Broj </w:t>
             </w:r>
+            <w:proofErr w:type="spellStart"/>
             <w:r>
               <w:rPr>
                 <w:b/>
@@ -1876,7 +1931,17 @@
                 <w:sz w:val="28"/>
                 <w:szCs w:val="28"/>
               </w:rPr>
-              <w:t>funkc.</w:t>
+              <w:t>funkc</w:t>
+            </w:r>
+            <w:proofErr w:type="spellEnd"/>
+            <w:r>
+              <w:rPr>
+                <w:b/>
+                <w:bCs/>
+                <w:sz w:val="28"/>
+                <w:szCs w:val="28"/>
+              </w:rPr>
+              <w:t>.</w:t>
             </w:r>
           </w:p>
         </w:tc>
@@ -2153,7 +2218,7 @@
             <w:hyperlink r:id="rId12" w:history="1">
               <w:r>
                 <w:rPr>
-                  <w:rStyle w:val="Hyperlink"/>
+                  <w:rStyle w:val="Hiperveza"/>
                   <w:color w:val="000000" w:themeColor="text1"/>
                 </w:rPr>
                 <w:t>AAI@edu.hr</w:t>
@@ -4499,18 +4564,20 @@
     <w:p/>
     <w:p>
       <w:pPr>
-        <w:pStyle w:val="Heading1"/>
+        <w:pStyle w:val="Naslov1"/>
         <w:numPr>
           <w:ilvl w:val="0"/>
           <w:numId w:val="15"/>
         </w:numPr>
       </w:pPr>
       <w:bookmarkStart w:id="3" w:name="_Toc25070680"/>
+      <w:proofErr w:type="spellStart"/>
       <w:r>
         <w:lastRenderedPageBreak/>
         <w:t>WireFrame</w:t>
       </w:r>
       <w:bookmarkEnd w:id="3"/>
+      <w:proofErr w:type="spellEnd"/>
     </w:p>
     <w:p>
       <w:pPr>
@@ -4519,7 +4586,23 @@
         <w:jc w:val="both"/>
       </w:pPr>
       <w:r>
-        <w:t>Početni prikaz omogućava nam da odaberemo mogućnost prijave. Ukoliko se prijavljujemo prvi puta, onda ćemo za odabir odabrati gumb „EduHr“ s kojim ćemo se prijaviti na eduHr, te potvrditi naš status kao studenta FOI, te nam omogućiti prijavu u aplikaciju. Ukoliko smo se već prijavili, te je aplikacija spremila našu prijavu i naš korisnički račun, onda za lakšu i bržu prijavu možemo odabrati drugi gumb, „Login“. S ovim gumbom odlazimo do ekrana s kojim se prijavljujemo u aplikaciju. Ovisno o našem izboru, to može biti preko korisničkog imena i lozinke, otiska prsta, pin zaporke ili crtanje uzorka, odnosno obrazac.</w:t>
+        <w:t>Početni prikaz omogućava nam da odaberemo mogućnost prijave. Ukoliko se prijavljujemo prvi puta, onda ćemo za odabir odabrati gumb „</w:t>
+      </w:r>
+      <w:proofErr w:type="spellStart"/>
+      <w:r>
+        <w:t>EduHr</w:t>
+      </w:r>
+      <w:proofErr w:type="spellEnd"/>
+      <w:r>
+        <w:t xml:space="preserve">“ s kojim ćemo se prijaviti na </w:t>
+      </w:r>
+      <w:proofErr w:type="spellStart"/>
+      <w:r>
+        <w:t>eduHr</w:t>
+      </w:r>
+      <w:proofErr w:type="spellEnd"/>
+      <w:r>
+        <w:t>, te potvrditi naš status kao studenta FOI, te nam omogućiti prijavu u aplikaciju. Ukoliko smo se već prijavili, te je aplikacija spremila našu prijavu i naš korisnički račun, onda za lakšu i bržu prijavu možemo odabrati drugi gumb, „Login“. S ovim gumbom odlazimo do ekrana s kojim se prijavljujemo u aplikaciju. Ovisno o našem izboru, to može biti preko korisničkog imena i lozinke, otiska prsta, pin zaporke ili crtanje uzorka, odnosno obrazac.</w:t>
       </w:r>
     </w:p>
     <w:p>
@@ -7515,13 +7598,29 @@
       </w:pPr>
       <w:r>
         <w:tab/>
-        <w:t>Ukoliko želimo vidjeti osnovne informacije o knjižnici, to možemo vidjeti klikom na logo „eKnjižnica“, koja nam otvara poseban ekran sa svim detaljnim informacijama o FOI knjižnici, te kontakt. To možemo uči</w:t>
+        <w:t>Ukoliko želimo vidjeti osnovne informacije o knjižnici, to možemo vidjeti klikom na logo „</w:t>
+      </w:r>
+      <w:proofErr w:type="spellStart"/>
+      <w:r>
+        <w:t>eKnjižnica</w:t>
+      </w:r>
+      <w:proofErr w:type="spellEnd"/>
+      <w:r>
+        <w:t>“, koja nam otvara poseban ekran sa svim detaljnim informacijama o FOI knjižnici, te kontakt. To možemo uči</w:t>
       </w:r>
       <w:r>
         <w:t>niti</w:t>
       </w:r>
       <w:r>
-        <w:t xml:space="preserve"> na bilo kojem ekranu, gdje je prikazan logo „eKnjižnica“.</w:t>
+        <w:t xml:space="preserve"> na bilo kojem ekranu, gdje je prikazan logo „</w:t>
+      </w:r>
+      <w:proofErr w:type="spellStart"/>
+      <w:r>
+        <w:t>eKnjižnica</w:t>
+      </w:r>
+      <w:proofErr w:type="spellEnd"/>
+      <w:r>
+        <w:t>“.</w:t>
       </w:r>
     </w:p>
     <w:p>
@@ -7713,23 +7812,26 @@
           </wp:inline>
         </w:drawing>
       </w:r>
-      <w:bookmarkStart w:id="4" w:name="_GoBack"/>
-      <w:bookmarkEnd w:id="4"/>
     </w:p>
     <w:p>
       <w:pPr>
-        <w:pStyle w:val="Heading1"/>
+        <w:pStyle w:val="Naslov1"/>
         <w:numPr>
           <w:ilvl w:val="0"/>
           <w:numId w:val="15"/>
         </w:numPr>
       </w:pPr>
-      <w:bookmarkStart w:id="5" w:name="_Toc25070681"/>
+      <w:bookmarkStart w:id="4" w:name="_Toc25070681"/>
+      <w:proofErr w:type="spellStart"/>
       <w:r>
         <w:lastRenderedPageBreak/>
-        <w:t>UseCase dijagram</w:t>
-      </w:r>
-      <w:bookmarkEnd w:id="5"/>
+        <w:t>UseCase</w:t>
+      </w:r>
+      <w:proofErr w:type="spellEnd"/>
+      <w:r>
+        <w:t xml:space="preserve"> dijagram</w:t>
+      </w:r>
+      <w:bookmarkEnd w:id="4"/>
     </w:p>
     <w:p>
       <w:r>
@@ -7786,38 +7888,46 @@
         <w:jc w:val="both"/>
       </w:pPr>
       <w:r>
-        <w:t>Na slici gore prikazan je UseCase dijagram za aplikaciju Foi knjižnica na kojoj su prikazani svi mogući slučajevi korištenja aplikacije . Potrebno je napomenuti da je slučaj prijave u aplikaciju potreban za izvađanje ostalih slučajeva, ali nije prikazano na slici zbog preglednosti.</w:t>
+        <w:t xml:space="preserve">Na slici gore prikazan je </w:t>
+      </w:r>
+      <w:proofErr w:type="spellStart"/>
+      <w:r>
+        <w:t>UseCase</w:t>
+      </w:r>
+      <w:proofErr w:type="spellEnd"/>
+      <w:r>
+        <w:t xml:space="preserve"> dijagram za aplikaciju Foi knjižnica na kojoj su prikazani svi mogući slučajevi korištenja aplikacije . Potrebno je napomenuti da je slučaj prijave u aplikaciju potreban za izvađanje ostalih slučajeva, ali nije prikazano na slici zbog preglednosti.</w:t>
       </w:r>
     </w:p>
     <w:p/>
     <w:p/>
     <w:p>
       <w:pPr>
-        <w:pStyle w:val="Heading1"/>
+        <w:pStyle w:val="Naslov1"/>
         <w:numPr>
           <w:ilvl w:val="0"/>
           <w:numId w:val="15"/>
         </w:numPr>
       </w:pPr>
-      <w:bookmarkStart w:id="6" w:name="_Toc25070682"/>
+      <w:bookmarkStart w:id="5" w:name="_Toc25070682"/>
       <w:r>
         <w:rPr>
           <w:noProof/>
         </w:rPr>
         <w:lastRenderedPageBreak/>
         <w:drawing>
-          <wp:anchor distT="0" distB="0" distL="114300" distR="114300" simplePos="0" relativeHeight="251685888" behindDoc="0" locked="0" layoutInCell="1" allowOverlap="1">
+          <wp:anchor distT="0" distB="0" distL="114300" distR="114300" simplePos="0" relativeHeight="251689984" behindDoc="0" locked="0" layoutInCell="1" allowOverlap="1">
             <wp:simplePos x="0" y="0"/>
             <wp:positionH relativeFrom="margin">
               <wp:align>right</wp:align>
             </wp:positionH>
             <wp:positionV relativeFrom="paragraph">
-              <wp:posOffset>445459</wp:posOffset>
+              <wp:posOffset>443230</wp:posOffset>
             </wp:positionV>
             <wp:extent cx="5760720" cy="2606675"/>
             <wp:effectExtent l="0" t="0" r="0" b="3175"/>
             <wp:wrapSquare wrapText="bothSides"/>
-            <wp:docPr id="2" name="Slika 2"/>
+            <wp:docPr id="8" name="Slika 8"/>
             <wp:cNvGraphicFramePr>
               <a:graphicFrameLocks xmlns:a="http://schemas.openxmlformats.org/drawingml/2006/main" noChangeAspect="1"/>
             </wp:cNvGraphicFramePr>
@@ -7825,7 +7935,7 @@
               <a:graphicData uri="http://schemas.openxmlformats.org/drawingml/2006/picture">
                 <pic:pic xmlns:pic="http://schemas.openxmlformats.org/drawingml/2006/picture">
                   <pic:nvPicPr>
-                    <pic:cNvPr id="2" name="ERAModel.PNG"/>
+                    <pic:cNvPr id="8" name="ERAModel.PNG"/>
                     <pic:cNvPicPr/>
                   </pic:nvPicPr>
                   <pic:blipFill>
@@ -7858,6 +7968,8 @@
       <w:r>
         <w:t>Baza podataka</w:t>
       </w:r>
+      <w:bookmarkStart w:id="6" w:name="_GoBack"/>
+      <w:bookmarkEnd w:id="5"/>
       <w:bookmarkEnd w:id="6"/>
     </w:p>
     <w:p>
@@ -7879,7 +7991,7 @@
     </w:p>
     <w:p>
       <w:pPr>
-        <w:pStyle w:val="ListParagraph"/>
+        <w:pStyle w:val="Odlomakpopisa"/>
         <w:numPr>
           <w:ilvl w:val="0"/>
           <w:numId w:val="33"/>
@@ -7898,7 +8010,7 @@
     </w:p>
     <w:p>
       <w:pPr>
-        <w:pStyle w:val="ListParagraph"/>
+        <w:pStyle w:val="Odlomakpopisa"/>
         <w:numPr>
           <w:ilvl w:val="0"/>
           <w:numId w:val="33"/>
@@ -7917,7 +8029,7 @@
     </w:p>
     <w:p>
       <w:pPr>
-        <w:pStyle w:val="ListParagraph"/>
+        <w:pStyle w:val="Odlomakpopisa"/>
         <w:numPr>
           <w:ilvl w:val="0"/>
           <w:numId w:val="33"/>
@@ -7936,26 +8048,36 @@
     </w:p>
     <w:p>
       <w:pPr>
-        <w:pStyle w:val="ListParagraph"/>
+        <w:pStyle w:val="Odlomakpopisa"/>
         <w:numPr>
           <w:ilvl w:val="0"/>
           <w:numId w:val="33"/>
         </w:numPr>
         <w:spacing w:line="360" w:lineRule="auto"/>
       </w:pPr>
+      <w:proofErr w:type="spellStart"/>
       <w:r>
         <w:rPr>
           <w:b/>
         </w:rPr>
         <w:t>Je_Autor</w:t>
       </w:r>
-      <w:r>
-        <w:t xml:space="preserve"> – Tablica koja sadrži podatke o tome tko je autor koje publikacije (međutablica)</w:t>
+      <w:proofErr w:type="spellEnd"/>
+      <w:r>
+        <w:t xml:space="preserve"> – Tablica koja sadrži podatke o tome tko je autor koje publikacije (</w:t>
+      </w:r>
+      <w:proofErr w:type="spellStart"/>
+      <w:r>
+        <w:t>međutablica</w:t>
+      </w:r>
+      <w:proofErr w:type="spellEnd"/>
+      <w:r>
+        <w:t>)</w:t>
       </w:r>
     </w:p>
     <w:p>
       <w:pPr>
-        <w:pStyle w:val="ListParagraph"/>
+        <w:pStyle w:val="Odlomakpopisa"/>
         <w:numPr>
           <w:ilvl w:val="0"/>
           <w:numId w:val="33"/>
@@ -7974,7 +8096,7 @@
     </w:p>
     <w:p>
       <w:pPr>
-        <w:pStyle w:val="ListParagraph"/>
+        <w:pStyle w:val="Odlomakpopisa"/>
         <w:numPr>
           <w:ilvl w:val="0"/>
           <w:numId w:val="33"/>
@@ -7991,12 +8113,20 @@
         <w:t xml:space="preserve"> - Tablica koja sadrži osnovne podatke o članovima koji imaju pristup posuđivanju knjiga. </w:t>
       </w:r>
       <w:r>
-        <w:t xml:space="preserve">Tablica je napravljena na temelju imeničke sheme AAI@EduHr sustava koja se može pronaći na: </w:t>
+        <w:t xml:space="preserve">Tablica je napravljena na temelju imeničke sheme </w:t>
+      </w:r>
+      <w:proofErr w:type="spellStart"/>
+      <w:r>
+        <w:t>AAI@EduHr</w:t>
+      </w:r>
+      <w:proofErr w:type="spellEnd"/>
+      <w:r>
+        <w:t xml:space="preserve"> sustava koja se može pronaći na: </w:t>
       </w:r>
       <w:hyperlink r:id="rId40" w:history="1">
         <w:r>
           <w:rPr>
-            <w:rStyle w:val="Hyperlink"/>
+            <w:rStyle w:val="Hiperveza"/>
           </w:rPr>
           <w:t>https://www.aaiedu.hr/o-sustavu/imenicke-sheme/shema?fbclid=IwAR01PQ5iwTHi1ALza5MqguzVi1hE9_t5dOCQUkLBNZHGQBiZbBBMoskmwWo</w:t>
         </w:r>
@@ -8008,59 +8138,80 @@
         <w:rPr>
           <w:i/>
         </w:rPr>
-        <w:t>auto increment</w:t>
-      </w:r>
-      <w:r>
-        <w:t xml:space="preserve"> već bi bio zapis ID-a korisnika iz AAI@EduHr sustava.</w:t>
+        <w:t xml:space="preserve">auto </w:t>
+      </w:r>
+      <w:proofErr w:type="spellStart"/>
+      <w:r>
+        <w:rPr>
+          <w:i/>
+        </w:rPr>
+        <w:t>increment</w:t>
+      </w:r>
+      <w:proofErr w:type="spellEnd"/>
+      <w:r>
+        <w:t xml:space="preserve"> već bi bio zapis ID-a korisnika iz </w:t>
+      </w:r>
+      <w:proofErr w:type="spellStart"/>
+      <w:r>
+        <w:t>AAI@EduHr</w:t>
+      </w:r>
+      <w:proofErr w:type="spellEnd"/>
+      <w:r>
+        <w:t xml:space="preserve"> sustava.</w:t>
       </w:r>
     </w:p>
     <w:p>
       <w:pPr>
-        <w:pStyle w:val="ListParagraph"/>
+        <w:pStyle w:val="Odlomakpopisa"/>
         <w:numPr>
           <w:ilvl w:val="0"/>
           <w:numId w:val="33"/>
         </w:numPr>
         <w:spacing w:line="360" w:lineRule="auto"/>
       </w:pPr>
+      <w:proofErr w:type="spellStart"/>
       <w:r>
         <w:rPr>
           <w:b/>
         </w:rPr>
         <w:t>Je_Favorit</w:t>
       </w:r>
+      <w:proofErr w:type="spellEnd"/>
       <w:r>
         <w:t xml:space="preserve"> – Omogućuje članovima odabir publikacija koje favorizira</w:t>
       </w:r>
     </w:p>
     <w:p>
       <w:pPr>
-        <w:pStyle w:val="ListParagraph"/>
+        <w:pStyle w:val="Odlomakpopisa"/>
         <w:numPr>
           <w:ilvl w:val="0"/>
           <w:numId w:val="33"/>
         </w:numPr>
         <w:spacing w:line="360" w:lineRule="auto"/>
       </w:pPr>
+      <w:proofErr w:type="spellStart"/>
       <w:r>
         <w:rPr>
           <w:b/>
         </w:rPr>
         <w:t>Kopija_Publikacije</w:t>
       </w:r>
+      <w:proofErr w:type="spellEnd"/>
       <w:r>
         <w:t xml:space="preserve"> – Tablica koja služi za evidenciju svih kopija neke publikacije jer svaka ima određeni broj kopija koji se nalazi u knjižnici.</w:t>
       </w:r>
     </w:p>
     <w:p>
       <w:pPr>
-        <w:pStyle w:val="ListParagraph"/>
+        <w:pStyle w:val="Odlomakpopisa"/>
         <w:numPr>
           <w:ilvl w:val="0"/>
           <w:numId w:val="33"/>
         </w:numPr>
         <w:spacing w:line="360" w:lineRule="auto"/>
       </w:pPr>
+      <w:proofErr w:type="spellStart"/>
       <w:r>
         <w:rPr>
           <w:b/>
@@ -8068,65 +8219,96 @@
         <w:lastRenderedPageBreak/>
         <w:t>Stanje_Publikacije</w:t>
       </w:r>
-      <w:r>
-        <w:t xml:space="preserve"> – Tablica koja nam služi za dohvaćanje podatka o određenoj kopiji publikacije. Odnosno, omogućuje nam evidenciju rezervacija, posudbi, vraćenih publikacija i sl. Također, stupac te tablice „datum_do“ bi se popunjavao isključivo prilikom posudbe publikacije kako bi se mogla voditi evidencija do kad je neka publikacija posuđena.</w:t>
+      <w:proofErr w:type="spellEnd"/>
+      <w:r>
+        <w:t xml:space="preserve"> – Tablica koja nam služi za dohvaćanje podatka o određenoj kopiji publikacije. Odnosno, omogućuje nam evidenciju rezervacija, posudbi, vraćenih publikacija i sl. Također, stupac te tablice „</w:t>
+      </w:r>
+      <w:proofErr w:type="spellStart"/>
+      <w:r>
+        <w:t>datum_do</w:t>
+      </w:r>
+      <w:proofErr w:type="spellEnd"/>
+      <w:r>
+        <w:t>“ bi se popunjavao isključivo prilikom posudbe publikacije kako bi se mogla voditi evidencija do kad je neka publikacija posuđena.</w:t>
       </w:r>
     </w:p>
     <w:p>
       <w:pPr>
-        <w:pStyle w:val="ListParagraph"/>
+        <w:pStyle w:val="Odlomakpopisa"/>
         <w:numPr>
           <w:ilvl w:val="0"/>
           <w:numId w:val="33"/>
         </w:numPr>
         <w:spacing w:line="360" w:lineRule="auto"/>
       </w:pPr>
+      <w:proofErr w:type="spellStart"/>
       <w:r>
         <w:rPr>
           <w:b/>
         </w:rPr>
         <w:t>Vrsta_Statusa</w:t>
       </w:r>
+      <w:proofErr w:type="spellEnd"/>
       <w:r>
         <w:t xml:space="preserve"> – Tablica koja služi za pohranu mogućih statusa neke publikacije (slobodna, rezervirana, posuđena).</w:t>
       </w:r>
     </w:p>
     <w:p>
       <w:pPr>
-        <w:pStyle w:val="ListParagraph"/>
+        <w:pStyle w:val="Odlomakpopisa"/>
         <w:numPr>
           <w:ilvl w:val="0"/>
           <w:numId w:val="33"/>
         </w:numPr>
         <w:spacing w:line="360" w:lineRule="auto"/>
       </w:pPr>
+      <w:proofErr w:type="spellStart"/>
       <w:r>
         <w:rPr>
           <w:b/>
         </w:rPr>
         <w:t>Auth_Protocol</w:t>
       </w:r>
+      <w:proofErr w:type="spellEnd"/>
       <w:r>
         <w:t xml:space="preserve"> – Tablica koja je vezana uz modularni dio aplikacije te koristi za evidenciju mogućih načina prijave korisnika u aplikaciju (pin, otisak prsta, uzorak).</w:t>
       </w:r>
     </w:p>
     <w:p>
       <w:pPr>
-        <w:pStyle w:val="ListParagraph"/>
+        <w:pStyle w:val="Odlomakpopisa"/>
         <w:numPr>
           <w:ilvl w:val="0"/>
           <w:numId w:val="33"/>
         </w:numPr>
         <w:spacing w:line="360" w:lineRule="auto"/>
       </w:pPr>
+      <w:proofErr w:type="spellStart"/>
       <w:r>
         <w:rPr>
           <w:b/>
         </w:rPr>
         <w:t>Članovi_Auth_Protocol</w:t>
       </w:r>
-      <w:r>
-        <w:t xml:space="preserve"> – Međutablica između Auth_Protocol i Članovi tablica putem koje vodimo evidenciju o tome što je pojedini član odabrao za način prijave u sustav.</w:t>
+      <w:proofErr w:type="spellEnd"/>
+      <w:r>
+        <w:t xml:space="preserve"> – </w:t>
+      </w:r>
+      <w:proofErr w:type="spellStart"/>
+      <w:r>
+        <w:t>Međutablica</w:t>
+      </w:r>
+      <w:proofErr w:type="spellEnd"/>
+      <w:r>
+        <w:t xml:space="preserve"> između </w:t>
+      </w:r>
+      <w:proofErr w:type="spellStart"/>
+      <w:r>
+        <w:t>Auth_Protocol</w:t>
+      </w:r>
+      <w:proofErr w:type="spellEnd"/>
+      <w:r>
+        <w:t xml:space="preserve"> i Članovi tablica putem koje vodimo evidenciju o tome što je pojedini član odabrao za način prijave u sustav.</w:t>
       </w:r>
     </w:p>
     <w:p>
@@ -8136,7 +8318,7 @@
     </w:p>
     <w:p>
       <w:pPr>
-        <w:pStyle w:val="Heading1"/>
+        <w:pStyle w:val="Naslov1"/>
         <w:numPr>
           <w:ilvl w:val="0"/>
           <w:numId w:val="41"/>
@@ -8202,16 +8384,57 @@
     <w:p/>
     <w:p>
       <w:pPr>
-        <w:pStyle w:val="ListParagraph"/>
+        <w:pStyle w:val="Odlomakpopisa"/>
         <w:spacing w:line="360" w:lineRule="auto"/>
-        <w:ind w:left="0" w:firstLine="284"/>
+        <w:ind w:left="0" w:firstLine="709"/>
+        <w:jc w:val="both"/>
       </w:pPr>
       <w:r>
         <w:lastRenderedPageBreak/>
         <w:t xml:space="preserve">Na slici iznad može se vidjeti UML dijagram klasa za aplikaciju </w:t>
       </w:r>
       <w:r>
-        <w:t>FOI Knjižnica. Slika predstavlja trenutni izgled dijagrama klasa te će se dijagram mijenjati kroz vrijeme dodavanjem i mijenjanjem klasa u samoj aplikaciji. Na trenutnome dijagramu mogu se vidjeti klase potrebne za prvi sprint, a to su klase vezane uz same publikacije. Klase vezane uz publikacije su Kategorija, Autor, Izdavac, Publikacija, KopijaPublikacije, StanjePublikacije te vrsta statusa. Te klase poslužit će za izradu glavnog ekrana na kojem će se prikazivati rezultati nekog filtriranja, pretrage i sortiranja. Osim tih klasa za prvi sprint također je prikazana klasa BazaPodataka koja će služiti za povezivanje aplikacije sa bazom podataka. Klasa će sadržavati neke preddefinirane SQL upite kao funkcije klase te će korisniku omogućiti i unos vlastitog SQL upita. Zadnja stvar koja je prikazana na UML dijagramu je modularni dio aplikacije, a to je</w:t>
+        <w:t xml:space="preserve">FOI Knjižnica. Slika predstavlja trenutni izgled dijagrama klasa te će se dijagram mijenjati kroz vrijeme dodavanjem i mijenjanjem klasa u samoj aplikaciji. Na trenutnome dijagramu mogu se vidjeti klase potrebne za prvi sprint, a to su klase vezane uz same publikacije. Klase vezane uz publikacije su Kategorija, Autor, </w:t>
+      </w:r>
+      <w:proofErr w:type="spellStart"/>
+      <w:r>
+        <w:t>Izdavac</w:t>
+      </w:r>
+      <w:proofErr w:type="spellEnd"/>
+      <w:r>
+        <w:t xml:space="preserve">, Publikacija, </w:t>
+      </w:r>
+      <w:proofErr w:type="spellStart"/>
+      <w:r>
+        <w:t>KopijaPublikacije</w:t>
+      </w:r>
+      <w:proofErr w:type="spellEnd"/>
+      <w:r>
+        <w:t xml:space="preserve">, </w:t>
+      </w:r>
+      <w:proofErr w:type="spellStart"/>
+      <w:r>
+        <w:t>StanjePublikacije</w:t>
+      </w:r>
+      <w:proofErr w:type="spellEnd"/>
+      <w:r>
+        <w:t xml:space="preserve"> te vrsta statusa. Te klase poslužit će za izradu glavnog ekrana na kojem će se prikazivati rezultati nekog filtriranja, pretrage i sortiranja. Osim tih klasa za prvi sprint također je prikazana klasa </w:t>
+      </w:r>
+      <w:proofErr w:type="spellStart"/>
+      <w:r>
+        <w:t>BazaPodataka</w:t>
+      </w:r>
+      <w:proofErr w:type="spellEnd"/>
+      <w:r>
+        <w:t xml:space="preserve"> koja će služiti za povezivanje aplikacije sa bazom podataka. Klasa će sadržavati neke </w:t>
+      </w:r>
+      <w:proofErr w:type="spellStart"/>
+      <w:r>
+        <w:t>preddefinirane</w:t>
+      </w:r>
+      <w:proofErr w:type="spellEnd"/>
+      <w:r>
+        <w:t xml:space="preserve"> SQL upite kao funkcije klase te će korisniku omogućiti i unos vlastitog SQL upita. Zadnja stvar koja je prikazana na UML dijagramu je modularni dio aplikacije, a to je</w:t>
       </w:r>
       <w:r>
         <w:t xml:space="preserve"> sučelje kojeg implementiraju prethodno navedeni moduli.</w:t>
@@ -8275,7 +8498,7 @@
     <w:sdtContent>
       <w:p>
         <w:pPr>
-          <w:pStyle w:val="Footer"/>
+          <w:pStyle w:val="Podnoje"/>
           <w:jc w:val="right"/>
         </w:pPr>
         <w:r>
@@ -8304,7 +8527,7 @@
   </w:sdt>
   <w:p>
     <w:pPr>
-      <w:pStyle w:val="Footer"/>
+      <w:pStyle w:val="Podnoje"/>
     </w:pPr>
   </w:p>
 </w:ftr>
@@ -8314,7 +8537,7 @@
 <w:ftr xmlns:wpc="http://schemas.microsoft.com/office/word/2010/wordprocessingCanvas" xmlns:cx="http://schemas.microsoft.com/office/drawing/2014/chartex" xmlns:cx1="http://schemas.microsoft.com/office/drawing/2015/9/8/chartex" xmlns:cx2="http://schemas.microsoft.com/office/drawing/2015/10/21/chartex" xmlns:cx3="http://schemas.microsoft.com/office/drawing/2016/5/9/chartex" xmlns:cx4="http://schemas.microsoft.com/office/drawing/2016/5/10/chartex" xmlns:cx5="http://schemas.microsoft.com/office/drawing/2016/5/11/chartex" xmlns:cx6="http://schemas.microsoft.com/office/drawing/2016/5/12/chartex" xmlns:cx7="http://schemas.microsoft.com/office/drawing/2016/5/13/chartex" xmlns:cx8="http://schemas.microsoft.com/office/drawing/2016/5/14/chartex" xmlns:mc="http://schemas.openxmlformats.org/markup-compatibility/2006" xmlns:aink="http://schemas.microsoft.com/office/drawing/2016/ink" xmlns:am3d="http://schemas.microsoft.com/office/drawing/2017/model3d" xmlns:o="urn:schemas-microsoft-com:office:office" xmlns:r="http://schemas.openxmlformats.org/officeDocument/2006/relationships" xmlns:m="http://schemas.openxmlformats.org/officeDocument/2006/math" xmlns:v="urn:schemas-microsoft-com:vml" xmlns:wp14="http://schemas.microsoft.com/office/word/2010/wordprocessingDrawing" xmlns:wp="http://schemas.openxmlformats.org/drawingml/2006/wordprocessingDrawing" xmlns:w10="urn:schemas-microsoft-com:office:word" xmlns:w="http://schemas.openxmlformats.org/wordprocessingml/2006/main" xmlns:w14="http://schemas.microsoft.com/office/word/2010/wordml" xmlns:w15="http://schemas.microsoft.com/office/word/2012/wordml" xmlns:w16cid="http://schemas.microsoft.com/office/word/2016/wordml/cid" xmlns:w16se="http://schemas.microsoft.com/office/word/2015/wordml/symex" xmlns:wpg="http://schemas.microsoft.com/office/word/2010/wordprocessingGroup" xmlns:wpi="http://schemas.microsoft.com/office/word/2010/wordprocessingInk" xmlns:wne="http://schemas.microsoft.com/office/word/2006/wordml" xmlns:wps="http://schemas.microsoft.com/office/word/2010/wordprocessingShape" mc:Ignorable="w14 w15 w16se w16cid wp14">
   <w:p>
     <w:pPr>
-      <w:pStyle w:val="Footer"/>
+      <w:pStyle w:val="Podnoje"/>
       <w:jc w:val="right"/>
     </w:pPr>
     <w:r>
@@ -8341,7 +8564,7 @@
   </w:p>
   <w:p>
     <w:pPr>
-      <w:pStyle w:val="Footer"/>
+      <w:pStyle w:val="Podnoje"/>
       <w:tabs>
         <w:tab w:val="clear" w:pos="4536"/>
         <w:tab w:val="clear" w:pos="9072"/>
@@ -8378,7 +8601,7 @@
 <w:hdr xmlns:wpc="http://schemas.microsoft.com/office/word/2010/wordprocessingCanvas" xmlns:cx="http://schemas.microsoft.com/office/drawing/2014/chartex" xmlns:cx1="http://schemas.microsoft.com/office/drawing/2015/9/8/chartex" xmlns:cx2="http://schemas.microsoft.com/office/drawing/2015/10/21/chartex" xmlns:cx3="http://schemas.microsoft.com/office/drawing/2016/5/9/chartex" xmlns:cx4="http://schemas.microsoft.com/office/drawing/2016/5/10/chartex" xmlns:cx5="http://schemas.microsoft.com/office/drawing/2016/5/11/chartex" xmlns:cx6="http://schemas.microsoft.com/office/drawing/2016/5/12/chartex" xmlns:cx7="http://schemas.microsoft.com/office/drawing/2016/5/13/chartex" xmlns:cx8="http://schemas.microsoft.com/office/drawing/2016/5/14/chartex" xmlns:mc="http://schemas.openxmlformats.org/markup-compatibility/2006" xmlns:aink="http://schemas.microsoft.com/office/drawing/2016/ink" xmlns:am3d="http://schemas.microsoft.com/office/drawing/2017/model3d" xmlns:o="urn:schemas-microsoft-com:office:office" xmlns:r="http://schemas.openxmlformats.org/officeDocument/2006/relationships" xmlns:m="http://schemas.openxmlformats.org/officeDocument/2006/math" xmlns:v="urn:schemas-microsoft-com:vml" xmlns:wp14="http://schemas.microsoft.com/office/word/2010/wordprocessingDrawing" xmlns:wp="http://schemas.openxmlformats.org/drawingml/2006/wordprocessingDrawing" xmlns:w10="urn:schemas-microsoft-com:office:word" xmlns:w="http://schemas.openxmlformats.org/wordprocessingml/2006/main" xmlns:w14="http://schemas.microsoft.com/office/word/2010/wordml" xmlns:w15="http://schemas.microsoft.com/office/word/2012/wordml" xmlns:w16cid="http://schemas.microsoft.com/office/word/2016/wordml/cid" xmlns:w16se="http://schemas.microsoft.com/office/word/2015/wordml/symex" xmlns:wpg="http://schemas.microsoft.com/office/word/2010/wordprocessingGroup" xmlns:wpi="http://schemas.microsoft.com/office/word/2010/wordprocessingInk" xmlns:wne="http://schemas.microsoft.com/office/word/2006/wordml" xmlns:wps="http://schemas.microsoft.com/office/word/2010/wordprocessingShape" mc:Ignorable="w14 w15 w16se w16cid wp14">
   <w:p>
     <w:pPr>
-      <w:pStyle w:val="Header"/>
+      <w:pStyle w:val="Zaglavlje"/>
       <w:ind w:firstLine="708"/>
     </w:pPr>
   </w:p>
@@ -12704,7 +12927,7 @@
       </w:pPr>
     </w:pPrDefault>
   </w:docDefaults>
-  <w:latentStyles w:defLockedState="0" w:defUIPriority="99" w:defSemiHidden="0" w:defUnhideWhenUsed="0" w:defQFormat="0" w:count="376">
+  <w:latentStyles w:defLockedState="0" w:defUIPriority="99" w:defSemiHidden="0" w:defUnhideWhenUsed="0" w:defQFormat="0" w:count="375">
     <w:lsdException w:name="Normal" w:uiPriority="0" w:qFormat="1"/>
     <w:lsdException w:name="heading 1" w:uiPriority="9" w:qFormat="1"/>
     <w:lsdException w:name="heading 2" w:semiHidden="1" w:uiPriority="9" w:unhideWhenUsed="1" w:qFormat="1"/>
@@ -13080,7 +13303,6 @@
     <w:lsdException w:name="Smart Hyperlink" w:semiHidden="1" w:unhideWhenUsed="1"/>
     <w:lsdException w:name="Hashtag" w:semiHidden="1" w:unhideWhenUsed="1"/>
     <w:lsdException w:name="Unresolved Mention" w:semiHidden="1" w:unhideWhenUsed="1"/>
-    <w:lsdException w:name="Smart Link" w:semiHidden="1" w:unhideWhenUsed="1"/>
   </w:latentStyles>
   <w:style w:type="paragraph" w:default="1" w:styleId="Normal">
     <w:name w:val="Normal"/>
@@ -13096,11 +13318,11 @@
       <w:lang w:eastAsia="hr-HR"/>
     </w:rPr>
   </w:style>
-  <w:style w:type="paragraph" w:styleId="Heading1">
+  <w:style w:type="paragraph" w:styleId="Naslov1">
     <w:name w:val="heading 1"/>
     <w:basedOn w:val="Normal"/>
     <w:next w:val="Normal"/>
-    <w:link w:val="Heading1Char"/>
+    <w:link w:val="Naslov1Char"/>
     <w:uiPriority w:val="9"/>
     <w:qFormat/>
     <w:rsid w:val="00552D93"/>
@@ -13120,11 +13342,11 @@
       <w:szCs w:val="28"/>
     </w:rPr>
   </w:style>
-  <w:style w:type="paragraph" w:styleId="Heading2">
+  <w:style w:type="paragraph" w:styleId="Naslov2">
     <w:name w:val="heading 2"/>
     <w:basedOn w:val="Normal"/>
     <w:next w:val="Normal"/>
-    <w:link w:val="Heading2Char"/>
+    <w:link w:val="Naslov2Char"/>
     <w:uiPriority w:val="9"/>
     <w:unhideWhenUsed/>
     <w:qFormat/>
@@ -13144,11 +13366,11 @@
       <w:szCs w:val="26"/>
     </w:rPr>
   </w:style>
-  <w:style w:type="paragraph" w:styleId="Heading3">
+  <w:style w:type="paragraph" w:styleId="Naslov3">
     <w:name w:val="heading 3"/>
     <w:basedOn w:val="Normal"/>
     <w:next w:val="Normal"/>
-    <w:link w:val="Heading3Char"/>
+    <w:link w:val="Naslov3Char"/>
     <w:uiPriority w:val="9"/>
     <w:unhideWhenUsed/>
     <w:qFormat/>
@@ -13166,13 +13388,13 @@
       <w:color w:val="000000" w:themeColor="text1"/>
     </w:rPr>
   </w:style>
-  <w:style w:type="character" w:default="1" w:styleId="DefaultParagraphFont">
+  <w:style w:type="character" w:default="1" w:styleId="Zadanifontodlomka">
     <w:name w:val="Default Paragraph Font"/>
     <w:uiPriority w:val="1"/>
     <w:semiHidden/>
     <w:unhideWhenUsed/>
   </w:style>
-  <w:style w:type="table" w:default="1" w:styleId="TableNormal">
+  <w:style w:type="table" w:default="1" w:styleId="Obinatablica">
     <w:name w:val="Normal Table"/>
     <w:uiPriority w:val="99"/>
     <w:semiHidden/>
@@ -13187,7 +13409,7 @@
       </w:tblCellMar>
     </w:tblPr>
   </w:style>
-  <w:style w:type="numbering" w:default="1" w:styleId="NoList">
+  <w:style w:type="numbering" w:default="1" w:styleId="Bezpopisa">
     <w:name w:val="No List"/>
     <w:uiPriority w:val="99"/>
     <w:semiHidden/>
@@ -13299,10 +13521,10 @@
       <w:sz w:val="36"/>
     </w:rPr>
   </w:style>
-  <w:style w:type="paragraph" w:styleId="ListParagraph">
+  <w:style w:type="paragraph" w:styleId="Odlomakpopisa">
     <w:name w:val="List Paragraph"/>
     <w:basedOn w:val="Normal"/>
-    <w:link w:val="ListParagraphChar"/>
+    <w:link w:val="OdlomakpopisaChar"/>
     <w:uiPriority w:val="34"/>
     <w:qFormat/>
     <w:rsid w:val="00FE7A9A"/>
@@ -13313,7 +13535,7 @@
   </w:style>
   <w:style w:type="character" w:customStyle="1" w:styleId="NazivinstitucijeChar">
     <w:name w:val="Naziv institucije Char"/>
-    <w:basedOn w:val="DefaultParagraphFont"/>
+    <w:basedOn w:val="Zadanifontodlomka"/>
     <w:link w:val="Nazivinstitucije"/>
     <w:rsid w:val="00FD0CD5"/>
     <w:rPr>
@@ -13356,7 +13578,7 @@
   </w:style>
   <w:style w:type="paragraph" w:customStyle="1" w:styleId="FOINaslov2">
     <w:name w:val="FOI Naslov 2"/>
-    <w:basedOn w:val="ListParagraph"/>
+    <w:basedOn w:val="Odlomakpopisa"/>
     <w:link w:val="FOINaslov2Char"/>
     <w:qFormat/>
     <w:rsid w:val="000A11F1"/>
@@ -13376,7 +13598,7 @@
   </w:style>
   <w:style w:type="paragraph" w:customStyle="1" w:styleId="FOINaslov3">
     <w:name w:val="FOI Naslov 3"/>
-    <w:basedOn w:val="ListParagraph"/>
+    <w:basedOn w:val="Odlomakpopisa"/>
     <w:link w:val="FOINaslov3Char"/>
     <w:qFormat/>
     <w:rsid w:val="000A11F1"/>
@@ -13393,10 +13615,10 @@
       <w:sz w:val="28"/>
     </w:rPr>
   </w:style>
-  <w:style w:type="character" w:customStyle="1" w:styleId="ListParagraphChar">
-    <w:name w:val="List Paragraph Char"/>
-    <w:basedOn w:val="DefaultParagraphFont"/>
-    <w:link w:val="ListParagraph"/>
+  <w:style w:type="character" w:customStyle="1" w:styleId="OdlomakpopisaChar">
+    <w:name w:val="Odlomak popisa Char"/>
+    <w:basedOn w:val="Zadanifontodlomka"/>
+    <w:link w:val="Odlomakpopisa"/>
     <w:uiPriority w:val="34"/>
     <w:rsid w:val="000A11F1"/>
     <w:rPr>
@@ -13408,7 +13630,7 @@
   </w:style>
   <w:style w:type="character" w:customStyle="1" w:styleId="FOINaslov2Char">
     <w:name w:val="FOI Naslov 2 Char"/>
-    <w:basedOn w:val="ListParagraphChar"/>
+    <w:basedOn w:val="OdlomakpopisaChar"/>
     <w:link w:val="FOINaslov2"/>
     <w:rsid w:val="000A11F1"/>
     <w:rPr>
@@ -13421,7 +13643,7 @@
   </w:style>
   <w:style w:type="paragraph" w:customStyle="1" w:styleId="FOINaslov4">
     <w:name w:val="FOI Naslov 4"/>
-    <w:basedOn w:val="ListParagraph"/>
+    <w:basedOn w:val="Odlomakpopisa"/>
     <w:link w:val="FOINaslov4Char"/>
     <w:qFormat/>
     <w:rsid w:val="000A11F1"/>
@@ -13440,7 +13662,7 @@
   </w:style>
   <w:style w:type="character" w:customStyle="1" w:styleId="FOINaslov3Char">
     <w:name w:val="FOI Naslov 3 Char"/>
-    <w:basedOn w:val="ListParagraphChar"/>
+    <w:basedOn w:val="OdlomakpopisaChar"/>
     <w:link w:val="FOINaslov3"/>
     <w:rsid w:val="000A11F1"/>
     <w:rPr>
@@ -13453,7 +13675,7 @@
   </w:style>
   <w:style w:type="character" w:customStyle="1" w:styleId="FOINaslov4Char">
     <w:name w:val="FOI Naslov 4 Char"/>
-    <w:basedOn w:val="ListParagraphChar"/>
+    <w:basedOn w:val="OdlomakpopisaChar"/>
     <w:link w:val="FOINaslov4"/>
     <w:rsid w:val="000A11F1"/>
     <w:rPr>
@@ -13464,7 +13686,7 @@
       <w:lang w:eastAsia="hr-HR"/>
     </w:rPr>
   </w:style>
-  <w:style w:type="paragraph" w:styleId="NormalWeb">
+  <w:style w:type="paragraph" w:styleId="StandardWeb">
     <w:name w:val="Normal (Web)"/>
     <w:basedOn w:val="Normal"/>
     <w:uiPriority w:val="99"/>
@@ -13489,10 +13711,10 @@
       <w:lang w:eastAsia="en-US"/>
     </w:rPr>
   </w:style>
-  <w:style w:type="character" w:customStyle="1" w:styleId="Heading1Char">
-    <w:name w:val="Heading 1 Char"/>
-    <w:basedOn w:val="DefaultParagraphFont"/>
-    <w:link w:val="Heading1"/>
+  <w:style w:type="character" w:customStyle="1" w:styleId="Naslov1Char">
+    <w:name w:val="Naslov 1 Char"/>
+    <w:basedOn w:val="Zadanifontodlomka"/>
+    <w:link w:val="Naslov1"/>
     <w:uiPriority w:val="9"/>
     <w:rsid w:val="00552D93"/>
     <w:rPr>
@@ -13505,10 +13727,10 @@
       <w:lang w:eastAsia="hr-HR"/>
     </w:rPr>
   </w:style>
-  <w:style w:type="character" w:customStyle="1" w:styleId="Heading2Char">
-    <w:name w:val="Heading 2 Char"/>
-    <w:basedOn w:val="DefaultParagraphFont"/>
-    <w:link w:val="Heading2"/>
+  <w:style w:type="character" w:customStyle="1" w:styleId="Naslov2Char">
+    <w:name w:val="Naslov 2 Char"/>
+    <w:basedOn w:val="Zadanifontodlomka"/>
+    <w:link w:val="Naslov2"/>
     <w:uiPriority w:val="9"/>
     <w:rsid w:val="00AE6E18"/>
     <w:rPr>
@@ -13521,10 +13743,10 @@
       <w:lang w:eastAsia="hr-HR"/>
     </w:rPr>
   </w:style>
-  <w:style w:type="character" w:customStyle="1" w:styleId="Heading3Char">
-    <w:name w:val="Heading 3 Char"/>
-    <w:basedOn w:val="DefaultParagraphFont"/>
-    <w:link w:val="Heading3"/>
+  <w:style w:type="character" w:customStyle="1" w:styleId="Naslov3Char">
+    <w:name w:val="Naslov 3 Char"/>
+    <w:basedOn w:val="Zadanifontodlomka"/>
+    <w:link w:val="Naslov3"/>
     <w:uiPriority w:val="9"/>
     <w:rsid w:val="0077277C"/>
     <w:rPr>
@@ -13537,7 +13759,7 @@
       <w:lang w:eastAsia="hr-HR"/>
     </w:rPr>
   </w:style>
-  <w:style w:type="paragraph" w:styleId="TOC1">
+  <w:style w:type="paragraph" w:styleId="Sadraj1">
     <w:name w:val="toc 1"/>
     <w:basedOn w:val="Normal"/>
     <w:next w:val="Normal"/>
@@ -13553,7 +13775,7 @@
       <w:spacing w:after="100"/>
     </w:pPr>
   </w:style>
-  <w:style w:type="paragraph" w:styleId="TOC2">
+  <w:style w:type="paragraph" w:styleId="Sadraj2">
     <w:name w:val="toc 2"/>
     <w:basedOn w:val="Normal"/>
     <w:next w:val="Normal"/>
@@ -13570,7 +13792,7 @@
       <w:ind w:left="240"/>
     </w:pPr>
   </w:style>
-  <w:style w:type="paragraph" w:styleId="TOC3">
+  <w:style w:type="paragraph" w:styleId="Sadraj3">
     <w:name w:val="toc 3"/>
     <w:basedOn w:val="Normal"/>
     <w:next w:val="Normal"/>
@@ -13587,7 +13809,7 @@
       <w:ind w:left="480"/>
     </w:pPr>
   </w:style>
-  <w:style w:type="paragraph" w:styleId="TOC4">
+  <w:style w:type="paragraph" w:styleId="Sadraj4">
     <w:name w:val="toc 4"/>
     <w:basedOn w:val="Normal"/>
     <w:next w:val="Normal"/>
@@ -13604,9 +13826,9 @@
       <w:ind w:left="720"/>
     </w:pPr>
   </w:style>
-  <w:style w:type="character" w:styleId="Hyperlink">
+  <w:style w:type="character" w:styleId="Hiperveza">
     <w:name w:val="Hyperlink"/>
-    <w:basedOn w:val="DefaultParagraphFont"/>
+    <w:basedOn w:val="Zadanifontodlomka"/>
     <w:uiPriority w:val="99"/>
     <w:unhideWhenUsed/>
     <w:rsid w:val="00EA7310"/>
@@ -13617,13 +13839,13 @@
   </w:style>
   <w:style w:type="character" w:customStyle="1" w:styleId="apple-converted-space">
     <w:name w:val="apple-converted-space"/>
-    <w:basedOn w:val="DefaultParagraphFont"/>
+    <w:basedOn w:val="Zadanifontodlomka"/>
     <w:rsid w:val="00901FB5"/>
   </w:style>
-  <w:style w:type="paragraph" w:styleId="PlainText">
+  <w:style w:type="paragraph" w:styleId="Obinitekst">
     <w:name w:val="Plain Text"/>
     <w:basedOn w:val="Normal"/>
-    <w:link w:val="PlainTextChar"/>
+    <w:link w:val="ObinitekstChar"/>
     <w:rsid w:val="00DF32E9"/>
     <w:rPr>
       <w:rFonts w:ascii="Courier New" w:hAnsi="Courier New"/>
@@ -13632,10 +13854,10 @@
       <w:lang w:val="en-US" w:eastAsia="en-US"/>
     </w:rPr>
   </w:style>
-  <w:style w:type="character" w:customStyle="1" w:styleId="PlainTextChar">
-    <w:name w:val="Plain Text Char"/>
-    <w:basedOn w:val="DefaultParagraphFont"/>
-    <w:link w:val="PlainText"/>
+  <w:style w:type="character" w:customStyle="1" w:styleId="ObinitekstChar">
+    <w:name w:val="Obični tekst Char"/>
+    <w:basedOn w:val="Zadanifontodlomka"/>
+    <w:link w:val="Obinitekst"/>
     <w:rsid w:val="00DF32E9"/>
     <w:rPr>
       <w:rFonts w:ascii="Courier New" w:eastAsia="Times New Roman" w:hAnsi="Courier New" w:cs="Times New Roman"/>
@@ -13644,9 +13866,9 @@
       <w:lang w:val="en-US"/>
     </w:rPr>
   </w:style>
-  <w:style w:type="paragraph" w:styleId="TOCHeading">
+  <w:style w:type="paragraph" w:styleId="TOCNaslov">
     <w:name w:val="TOC Heading"/>
-    <w:basedOn w:val="Heading1"/>
+    <w:basedOn w:val="Naslov1"/>
     <w:next w:val="Normal"/>
     <w:uiPriority w:val="39"/>
     <w:unhideWhenUsed/>
@@ -13660,10 +13882,10 @@
       <w:lang w:eastAsia="en-US"/>
     </w:rPr>
   </w:style>
-  <w:style w:type="paragraph" w:styleId="BalloonText">
+  <w:style w:type="paragraph" w:styleId="Tekstbalonia">
     <w:name w:val="Balloon Text"/>
     <w:basedOn w:val="Normal"/>
-    <w:link w:val="BalloonTextChar"/>
+    <w:link w:val="TekstbaloniaChar"/>
     <w:uiPriority w:val="99"/>
     <w:semiHidden/>
     <w:unhideWhenUsed/>
@@ -13674,10 +13896,10 @@
       <w:szCs w:val="16"/>
     </w:rPr>
   </w:style>
-  <w:style w:type="character" w:customStyle="1" w:styleId="BalloonTextChar">
-    <w:name w:val="Balloon Text Char"/>
-    <w:basedOn w:val="DefaultParagraphFont"/>
-    <w:link w:val="BalloonText"/>
+  <w:style w:type="character" w:customStyle="1" w:styleId="TekstbaloniaChar">
+    <w:name w:val="Tekst balončića Char"/>
+    <w:basedOn w:val="Zadanifontodlomka"/>
+    <w:link w:val="Tekstbalonia"/>
     <w:uiPriority w:val="99"/>
     <w:semiHidden/>
     <w:rsid w:val="00BB2366"/>
@@ -13688,10 +13910,10 @@
       <w:lang w:eastAsia="hr-HR"/>
     </w:rPr>
   </w:style>
-  <w:style w:type="paragraph" w:styleId="Header">
+  <w:style w:type="paragraph" w:styleId="Zaglavlje">
     <w:name w:val="header"/>
     <w:basedOn w:val="Normal"/>
-    <w:link w:val="HeaderChar"/>
+    <w:link w:val="ZaglavljeChar"/>
     <w:uiPriority w:val="99"/>
     <w:unhideWhenUsed/>
     <w:rsid w:val="0015288B"/>
@@ -13702,10 +13924,10 @@
       </w:tabs>
     </w:pPr>
   </w:style>
-  <w:style w:type="character" w:customStyle="1" w:styleId="HeaderChar">
-    <w:name w:val="Header Char"/>
-    <w:basedOn w:val="DefaultParagraphFont"/>
-    <w:link w:val="Header"/>
+  <w:style w:type="character" w:customStyle="1" w:styleId="ZaglavljeChar">
+    <w:name w:val="Zaglavlje Char"/>
+    <w:basedOn w:val="Zadanifontodlomka"/>
+    <w:link w:val="Zaglavlje"/>
     <w:uiPriority w:val="99"/>
     <w:rsid w:val="0015288B"/>
     <w:rPr>
@@ -13715,10 +13937,10 @@
       <w:lang w:eastAsia="hr-HR"/>
     </w:rPr>
   </w:style>
-  <w:style w:type="paragraph" w:styleId="Footer">
+  <w:style w:type="paragraph" w:styleId="Podnoje">
     <w:name w:val="footer"/>
     <w:basedOn w:val="Normal"/>
-    <w:link w:val="FooterChar"/>
+    <w:link w:val="PodnojeChar"/>
     <w:uiPriority w:val="99"/>
     <w:unhideWhenUsed/>
     <w:rsid w:val="0015288B"/>
@@ -13729,10 +13951,10 @@
       </w:tabs>
     </w:pPr>
   </w:style>
-  <w:style w:type="character" w:customStyle="1" w:styleId="FooterChar">
-    <w:name w:val="Footer Char"/>
-    <w:basedOn w:val="DefaultParagraphFont"/>
-    <w:link w:val="Footer"/>
+  <w:style w:type="character" w:customStyle="1" w:styleId="PodnojeChar">
+    <w:name w:val="Podnožje Char"/>
+    <w:basedOn w:val="Zadanifontodlomka"/>
+    <w:link w:val="Podnoje"/>
     <w:uiPriority w:val="99"/>
     <w:rsid w:val="0015288B"/>
     <w:rPr>
@@ -13742,9 +13964,9 @@
       <w:lang w:eastAsia="hr-HR"/>
     </w:rPr>
   </w:style>
-  <w:style w:type="character" w:styleId="CommentReference">
+  <w:style w:type="character" w:styleId="Referencakomentara">
     <w:name w:val="annotation reference"/>
-    <w:basedOn w:val="DefaultParagraphFont"/>
+    <w:basedOn w:val="Zadanifontodlomka"/>
     <w:uiPriority w:val="99"/>
     <w:semiHidden/>
     <w:unhideWhenUsed/>
@@ -13754,10 +13976,10 @@
       <w:szCs w:val="16"/>
     </w:rPr>
   </w:style>
-  <w:style w:type="paragraph" w:styleId="CommentText">
+  <w:style w:type="paragraph" w:styleId="Tekstkomentara">
     <w:name w:val="annotation text"/>
     <w:basedOn w:val="Normal"/>
-    <w:link w:val="CommentTextChar"/>
+    <w:link w:val="TekstkomentaraChar"/>
     <w:uiPriority w:val="99"/>
     <w:semiHidden/>
     <w:unhideWhenUsed/>
@@ -13767,10 +13989,10 @@
       <w:szCs w:val="20"/>
     </w:rPr>
   </w:style>
-  <w:style w:type="character" w:customStyle="1" w:styleId="CommentTextChar">
-    <w:name w:val="Comment Text Char"/>
-    <w:basedOn w:val="DefaultParagraphFont"/>
-    <w:link w:val="CommentText"/>
+  <w:style w:type="character" w:customStyle="1" w:styleId="TekstkomentaraChar">
+    <w:name w:val="Tekst komentara Char"/>
+    <w:basedOn w:val="Zadanifontodlomka"/>
+    <w:link w:val="Tekstkomentara"/>
     <w:uiPriority w:val="99"/>
     <w:semiHidden/>
     <w:rsid w:val="0008292E"/>
@@ -13781,11 +14003,11 @@
       <w:lang w:eastAsia="hr-HR"/>
     </w:rPr>
   </w:style>
-  <w:style w:type="paragraph" w:styleId="CommentSubject">
+  <w:style w:type="paragraph" w:styleId="Predmetkomentara">
     <w:name w:val="annotation subject"/>
-    <w:basedOn w:val="CommentText"/>
-    <w:next w:val="CommentText"/>
-    <w:link w:val="CommentSubjectChar"/>
+    <w:basedOn w:val="Tekstkomentara"/>
+    <w:next w:val="Tekstkomentara"/>
+    <w:link w:val="PredmetkomentaraChar"/>
     <w:uiPriority w:val="99"/>
     <w:semiHidden/>
     <w:unhideWhenUsed/>
@@ -13795,10 +14017,10 @@
       <w:bCs/>
     </w:rPr>
   </w:style>
-  <w:style w:type="character" w:customStyle="1" w:styleId="CommentSubjectChar">
-    <w:name w:val="Comment Subject Char"/>
-    <w:basedOn w:val="CommentTextChar"/>
-    <w:link w:val="CommentSubject"/>
+  <w:style w:type="character" w:customStyle="1" w:styleId="PredmetkomentaraChar">
+    <w:name w:val="Predmet komentara Char"/>
+    <w:basedOn w:val="TekstkomentaraChar"/>
+    <w:link w:val="Predmetkomentara"/>
     <w:uiPriority w:val="99"/>
     <w:semiHidden/>
     <w:rsid w:val="0008292E"/>
@@ -13827,7 +14049,7 @@
       <w:szCs w:val="24"/>
     </w:rPr>
   </w:style>
-  <w:style w:type="paragraph" w:styleId="NoSpacing">
+  <w:style w:type="paragraph" w:styleId="Bezproreda">
     <w:name w:val="No Spacing"/>
     <w:uiPriority w:val="1"/>
     <w:qFormat/>
@@ -13842,9 +14064,9 @@
       <w:lang w:eastAsia="hr-HR"/>
     </w:rPr>
   </w:style>
-  <w:style w:type="table" w:styleId="TableGrid">
+  <w:style w:type="table" w:styleId="Reetkatablice">
     <w:name w:val="Table Grid"/>
-    <w:basedOn w:val="TableNormal"/>
+    <w:basedOn w:val="Obinatablica"/>
     <w:uiPriority w:val="39"/>
     <w:rsid w:val="00AE6E18"/>
     <w:pPr>
@@ -13863,7 +14085,7 @@
   </w:style>
   <w:style w:type="character" w:customStyle="1" w:styleId="Nerijeenospominjanje1">
     <w:name w:val="Neriješeno spominjanje1"/>
-    <w:basedOn w:val="DefaultParagraphFont"/>
+    <w:basedOn w:val="Zadanifontodlomka"/>
     <w:uiPriority w:val="99"/>
     <w:semiHidden/>
     <w:unhideWhenUsed/>
@@ -13873,9 +14095,9 @@
       <w:shd w:val="clear" w:color="auto" w:fill="E6E6E6"/>
     </w:rPr>
   </w:style>
-  <w:style w:type="character" w:styleId="UnresolvedMention">
+  <w:style w:type="character" w:styleId="Nerijeenospominjanje">
     <w:name w:val="Unresolved Mention"/>
-    <w:basedOn w:val="DefaultParagraphFont"/>
+    <w:basedOn w:val="Zadanifontodlomka"/>
     <w:uiPriority w:val="99"/>
     <w:semiHidden/>
     <w:unhideWhenUsed/>
@@ -13885,9 +14107,9 @@
       <w:shd w:val="clear" w:color="auto" w:fill="E1DFDD"/>
     </w:rPr>
   </w:style>
-  <w:style w:type="character" w:styleId="FollowedHyperlink">
+  <w:style w:type="character" w:styleId="SlijeenaHiperveza">
     <w:name w:val="FollowedHyperlink"/>
-    <w:basedOn w:val="DefaultParagraphFont"/>
+    <w:basedOn w:val="Zadanifontodlomka"/>
     <w:uiPriority w:val="99"/>
     <w:semiHidden/>
     <w:unhideWhenUsed/>
@@ -13897,7 +14119,7 @@
       <w:u w:val="single"/>
     </w:rPr>
   </w:style>
-  <w:style w:type="paragraph" w:styleId="Caption">
+  <w:style w:type="paragraph" w:styleId="Opisslike">
     <w:name w:val="caption"/>
     <w:basedOn w:val="Normal"/>
     <w:next w:val="Normal"/>
@@ -14207,7 +14429,7 @@
 </file>
 
 <file path=customXml/itemProps1.xml><?xml version="1.0" encoding="utf-8"?>
-<ds:datastoreItem xmlns:ds="http://schemas.openxmlformats.org/officeDocument/2006/customXml" ds:itemID="{0C3447E0-1EB8-4457-8822-ACFF5BC3825E}">
+<ds:datastoreItem xmlns:ds="http://schemas.openxmlformats.org/officeDocument/2006/customXml" ds:itemID="{1D441D23-C85C-4B97-93E2-51453FAF192B}">
   <ds:schemaRefs>
     <ds:schemaRef ds:uri="http://schemas.openxmlformats.org/officeDocument/2006/bibliography"/>
   </ds:schemaRefs>

</xml_diff>

<commit_message>
Gotova izmjena ERA modela
Izmijenjen ERA model kako bi svi nazivi tablica i atributa bili u skladu s onima iz baze podataka.
</commit_message>
<xml_diff>
--- a/Dokumentacija/Tehnička Dokumentacija.docx
+++ b/Dokumentacija/Tehnička Dokumentacija.docx
@@ -7922,12 +7922,12 @@
               <wp:align>right</wp:align>
             </wp:positionH>
             <wp:positionV relativeFrom="paragraph">
-              <wp:posOffset>443230</wp:posOffset>
+              <wp:posOffset>462280</wp:posOffset>
             </wp:positionV>
-            <wp:extent cx="5760720" cy="2606675"/>
-            <wp:effectExtent l="0" t="0" r="0" b="3175"/>
+            <wp:extent cx="5760720" cy="2653030"/>
+            <wp:effectExtent l="0" t="0" r="0" b="0"/>
             <wp:wrapSquare wrapText="bothSides"/>
-            <wp:docPr id="8" name="Slika 8"/>
+            <wp:docPr id="2" name="Slika 2"/>
             <wp:cNvGraphicFramePr>
               <a:graphicFrameLocks xmlns:a="http://schemas.openxmlformats.org/drawingml/2006/main" noChangeAspect="1"/>
             </wp:cNvGraphicFramePr>
@@ -7935,7 +7935,7 @@
               <a:graphicData uri="http://schemas.openxmlformats.org/drawingml/2006/picture">
                 <pic:pic xmlns:pic="http://schemas.openxmlformats.org/drawingml/2006/picture">
                   <pic:nvPicPr>
-                    <pic:cNvPr id="8" name="ERAModel.PNG"/>
+                    <pic:cNvPr id="2" name="ERAModel.PNG"/>
                     <pic:cNvPicPr/>
                   </pic:nvPicPr>
                   <pic:blipFill>
@@ -7953,7 +7953,7 @@
                   <pic:spPr>
                     <a:xfrm>
                       <a:off x="0" y="0"/>
-                      <a:ext cx="5760720" cy="2606675"/>
+                      <a:ext cx="5760720" cy="2653030"/>
                     </a:xfrm>
                     <a:prstGeom prst="rect">
                       <a:avLst/>
@@ -14429,7 +14429,7 @@
 </file>
 
 <file path=customXml/itemProps1.xml><?xml version="1.0" encoding="utf-8"?>
-<ds:datastoreItem xmlns:ds="http://schemas.openxmlformats.org/officeDocument/2006/customXml" ds:itemID="{1D441D23-C85C-4B97-93E2-51453FAF192B}">
+<ds:datastoreItem xmlns:ds="http://schemas.openxmlformats.org/officeDocument/2006/customXml" ds:itemID="{FAA54F1D-305A-497A-8D5D-B3EF44FB5465}">
   <ds:schemaRefs>
     <ds:schemaRef ds:uri="http://schemas.openxmlformats.org/officeDocument/2006/bibliography"/>
   </ds:schemaRefs>

</xml_diff>

<commit_message>
Updateana dokumentacija i standardna promjena u web.configu
Dodan kratki opis kako pokrenuti aplikaciju u tehnicku dokumentaciju te promjena IPa u web.configu #19
</commit_message>
<xml_diff>
--- a/Dokumentacija/Tehnička Dokumentacija.docx
+++ b/Dokumentacija/Tehnička Dokumentacija.docx
@@ -507,42 +507,40 @@
           <w:rFonts w:ascii="Arial" w:hAnsi="Arial" w:cs="Arial"/>
           <w:b/>
         </w:rPr>
-        <w:t xml:space="preserve">Antonio </w:t>
-      </w:r>
-      <w:proofErr w:type="spellStart"/>
-      <w:r>
+        <w:t>Antonio Kudelić</w:t>
+      </w:r>
+    </w:p>
+    <w:p>
+      <w:pPr>
+        <w:pStyle w:val="Bezproreda"/>
         <w:rPr>
           <w:rFonts w:ascii="Arial" w:hAnsi="Arial" w:cs="Arial"/>
           <w:b/>
         </w:rPr>
-        <w:t>Kudelić</w:t>
-      </w:r>
-      <w:proofErr w:type="spellEnd"/>
-    </w:p>
-    <w:p>
-      <w:pPr>
-        <w:pStyle w:val="Bezproreda"/>
+      </w:pPr>
+      <w:r>
         <w:rPr>
           <w:rFonts w:ascii="Arial" w:hAnsi="Arial" w:cs="Arial"/>
           <w:b/>
         </w:rPr>
-      </w:pPr>
-      <w:r>
+        <w:t>Marin Mačinković</w:t>
+      </w:r>
+    </w:p>
+    <w:p>
+      <w:pPr>
+        <w:pStyle w:val="Bezproreda"/>
         <w:rPr>
           <w:rFonts w:ascii="Arial" w:hAnsi="Arial" w:cs="Arial"/>
           <w:b/>
         </w:rPr>
-        <w:t xml:space="preserve">Marin </w:t>
-      </w:r>
-      <w:proofErr w:type="spellStart"/>
+      </w:pPr>
       <w:r>
         <w:rPr>
           <w:rFonts w:ascii="Arial" w:hAnsi="Arial" w:cs="Arial"/>
           <w:b/>
         </w:rPr>
-        <w:t>Mačinković</w:t>
-      </w:r>
-      <w:proofErr w:type="spellEnd"/>
+        <w:t>Matej Lipovača</w:t>
+      </w:r>
     </w:p>
     <w:p>
       <w:pPr>
@@ -557,7 +555,7 @@
           <w:rFonts w:ascii="Arial" w:hAnsi="Arial" w:cs="Arial"/>
           <w:b/>
         </w:rPr>
-        <w:t>Matej Lipovača</w:t>
+        <w:t>Matija Ivanić</w:t>
       </w:r>
     </w:p>
     <w:p>
@@ -573,7 +571,7 @@
           <w:rFonts w:ascii="Arial" w:hAnsi="Arial" w:cs="Arial"/>
           <w:b/>
         </w:rPr>
-        <w:t>Matija Ivanić</w:t>
+        <w:t>Stiven Drvoderić</w:t>
       </w:r>
     </w:p>
     <w:p>
@@ -584,55 +582,21 @@
           <w:b/>
         </w:rPr>
       </w:pPr>
-      <w:r>
+    </w:p>
+    <w:p>
+      <w:pPr>
+        <w:pStyle w:val="Bezproreda"/>
         <w:rPr>
           <w:rFonts w:ascii="Arial" w:hAnsi="Arial" w:cs="Arial"/>
           <w:b/>
         </w:rPr>
-        <w:t xml:space="preserve">Stiven </w:t>
-      </w:r>
-      <w:proofErr w:type="spellStart"/>
+      </w:pPr>
       <w:r>
         <w:rPr>
           <w:rFonts w:ascii="Arial" w:hAnsi="Arial" w:cs="Arial"/>
           <w:b/>
         </w:rPr>
-        <w:t>Drvoderić</w:t>
-      </w:r>
-      <w:proofErr w:type="spellEnd"/>
-    </w:p>
-    <w:p>
-      <w:pPr>
-        <w:pStyle w:val="Bezproreda"/>
-        <w:rPr>
-          <w:rFonts w:ascii="Arial" w:hAnsi="Arial" w:cs="Arial"/>
-          <w:b/>
-        </w:rPr>
-      </w:pPr>
-    </w:p>
-    <w:p>
-      <w:pPr>
-        <w:pStyle w:val="Bezproreda"/>
-        <w:rPr>
-          <w:rFonts w:ascii="Arial" w:hAnsi="Arial" w:cs="Arial"/>
-          <w:b/>
-        </w:rPr>
-      </w:pPr>
-      <w:proofErr w:type="spellStart"/>
-      <w:r>
-        <w:rPr>
-          <w:rFonts w:ascii="Arial" w:hAnsi="Arial" w:cs="Arial"/>
-          <w:b/>
-        </w:rPr>
-        <w:t>GitHub</w:t>
-      </w:r>
-      <w:proofErr w:type="spellEnd"/>
-      <w:r>
-        <w:rPr>
-          <w:rFonts w:ascii="Arial" w:hAnsi="Arial" w:cs="Arial"/>
-          <w:b/>
-        </w:rPr>
-        <w:t xml:space="preserve"> repozitorij:</w:t>
+        <w:t>GitHub repozitorij:</w:t>
       </w:r>
       <w:r>
         <w:rPr>
@@ -660,7 +624,6 @@
           <w:szCs w:val="22"/>
         </w:rPr>
       </w:pPr>
-      <w:proofErr w:type="spellStart"/>
       <w:r>
         <w:rPr>
           <w:rFonts w:ascii="Arial" w:hAnsi="Arial" w:cs="Arial"/>
@@ -668,7 +631,6 @@
         </w:rPr>
         <w:t>ZenHub</w:t>
       </w:r>
-      <w:proofErr w:type="spellEnd"/>
       <w:r>
         <w:rPr>
           <w:rFonts w:ascii="Arial" w:hAnsi="Arial" w:cs="Arial"/>
@@ -1039,563 +1001,1299 @@
         <w:t>.</w:t>
       </w:r>
     </w:p>
-    <w:sdt>
-      <w:sdtPr>
-        <w:rPr>
-          <w:rFonts w:eastAsia="Times New Roman" w:cs="Times New Roman"/>
-          <w:b w:val="0"/>
-          <w:bCs w:val="0"/>
-          <w:color w:val="auto"/>
-          <w:sz w:val="24"/>
-          <w:szCs w:val="24"/>
-          <w:lang w:eastAsia="hr-HR"/>
-        </w:rPr>
-        <w:id w:val="121514366"/>
-        <w:docPartObj>
-          <w:docPartGallery w:val="Table of Contents"/>
-          <w:docPartUnique/>
-        </w:docPartObj>
-      </w:sdtPr>
-      <w:sdtEndPr>
-        <w:rPr>
+    <w:p>
+      <w:pPr>
+        <w:pStyle w:val="Sadraj1"/>
+        <w:rPr>
+          <w:sz w:val="28"/>
+          <w:szCs w:val="28"/>
+        </w:rPr>
+      </w:pPr>
+      <w:r>
+        <w:rPr>
+          <w:b/>
+          <w:bCs/>
+          <w:sz w:val="44"/>
+          <w:szCs w:val="44"/>
+        </w:rPr>
+        <w:lastRenderedPageBreak/>
+        <w:t>Sadržaj</w:t>
+      </w:r>
+    </w:p>
+    <w:p>
+      <w:pPr>
+        <w:pStyle w:val="Sadraj1"/>
+        <w:rPr>
+          <w:rFonts w:asciiTheme="minorHAnsi" w:eastAsiaTheme="minorEastAsia" w:hAnsiTheme="minorHAnsi" w:cstheme="minorBidi"/>
           <w:noProof/>
-        </w:rPr>
-      </w:sdtEndPr>
-      <w:sdtContent>
-        <w:p>
-          <w:pPr>
-            <w:pStyle w:val="TOCNaslov"/>
-            <w:spacing w:line="240" w:lineRule="auto"/>
-          </w:pPr>
-          <w:r>
-            <w:t>Sadržaj</w:t>
-          </w:r>
-        </w:p>
-        <w:p>
-          <w:pPr>
-            <w:pStyle w:val="Sadraj1"/>
-            <w:rPr>
-              <w:rFonts w:asciiTheme="minorHAnsi" w:eastAsiaTheme="minorEastAsia" w:hAnsiTheme="minorHAnsi" w:cstheme="minorBidi"/>
-              <w:noProof/>
-              <w:sz w:val="22"/>
-              <w:szCs w:val="22"/>
-            </w:rPr>
-          </w:pPr>
-          <w:r>
-            <w:fldChar w:fldCharType="begin"/>
-          </w:r>
-          <w:r>
-            <w:instrText xml:space="preserve"> TOC \o "1-3" \h \z \u </w:instrText>
-          </w:r>
-          <w:r>
-            <w:fldChar w:fldCharType="separate"/>
-          </w:r>
-          <w:hyperlink w:anchor="_Toc25070678" w:history="1">
-            <w:r>
-              <w:rPr>
-                <w:rStyle w:val="Hiperveza"/>
-                <w:noProof/>
-              </w:rPr>
-              <w:t>1.</w:t>
-            </w:r>
-            <w:r>
-              <w:rPr>
-                <w:rFonts w:asciiTheme="minorHAnsi" w:eastAsiaTheme="minorEastAsia" w:hAnsiTheme="minorHAnsi" w:cstheme="minorBidi"/>
-                <w:noProof/>
-                <w:sz w:val="22"/>
-                <w:szCs w:val="22"/>
-              </w:rPr>
-              <w:tab/>
-            </w:r>
-            <w:r>
-              <w:rPr>
-                <w:rStyle w:val="Hiperveza"/>
-                <w:noProof/>
-              </w:rPr>
-              <w:t>Uvod</w:t>
-            </w:r>
-            <w:r>
-              <w:rPr>
-                <w:noProof/>
-                <w:webHidden/>
-              </w:rPr>
-              <w:tab/>
-            </w:r>
-            <w:r>
-              <w:rPr>
-                <w:noProof/>
-                <w:webHidden/>
-              </w:rPr>
-              <w:fldChar w:fldCharType="begin"/>
-            </w:r>
-            <w:r>
-              <w:rPr>
-                <w:noProof/>
-                <w:webHidden/>
-              </w:rPr>
-              <w:instrText xml:space="preserve"> PAGEREF _Toc25070678 \h </w:instrText>
-            </w:r>
-            <w:r>
-              <w:rPr>
-                <w:noProof/>
-                <w:webHidden/>
-              </w:rPr>
-            </w:r>
-            <w:r>
-              <w:rPr>
-                <w:noProof/>
-                <w:webHidden/>
-              </w:rPr>
-              <w:fldChar w:fldCharType="separate"/>
-            </w:r>
-            <w:r>
-              <w:rPr>
-                <w:noProof/>
-                <w:webHidden/>
-              </w:rPr>
-              <w:t>1</w:t>
-            </w:r>
-            <w:r>
-              <w:rPr>
-                <w:noProof/>
-                <w:webHidden/>
-              </w:rPr>
-              <w:fldChar w:fldCharType="end"/>
-            </w:r>
-          </w:hyperlink>
-        </w:p>
-        <w:p>
-          <w:pPr>
-            <w:pStyle w:val="Sadraj1"/>
-            <w:rPr>
-              <w:rFonts w:asciiTheme="minorHAnsi" w:eastAsiaTheme="minorEastAsia" w:hAnsiTheme="minorHAnsi" w:cstheme="minorBidi"/>
-              <w:noProof/>
-              <w:sz w:val="22"/>
-              <w:szCs w:val="22"/>
-            </w:rPr>
-          </w:pPr>
-          <w:hyperlink w:anchor="_Toc25070679" w:history="1">
-            <w:r>
-              <w:rPr>
-                <w:rStyle w:val="Hiperveza"/>
-                <w:noProof/>
-              </w:rPr>
-              <w:t>2.</w:t>
-            </w:r>
-            <w:r>
-              <w:rPr>
-                <w:rFonts w:asciiTheme="minorHAnsi" w:eastAsiaTheme="minorEastAsia" w:hAnsiTheme="minorHAnsi" w:cstheme="minorBidi"/>
-                <w:noProof/>
-                <w:sz w:val="22"/>
-                <w:szCs w:val="22"/>
-              </w:rPr>
-              <w:tab/>
-            </w:r>
-            <w:r>
-              <w:rPr>
-                <w:rStyle w:val="Hiperveza"/>
-                <w:noProof/>
-              </w:rPr>
-              <w:t>Popis funkcionalnosti</w:t>
-            </w:r>
-            <w:r>
-              <w:rPr>
-                <w:noProof/>
-                <w:webHidden/>
-              </w:rPr>
-              <w:tab/>
-            </w:r>
-            <w:r>
-              <w:rPr>
-                <w:noProof/>
-                <w:webHidden/>
-              </w:rPr>
-              <w:fldChar w:fldCharType="begin"/>
-            </w:r>
-            <w:r>
-              <w:rPr>
-                <w:noProof/>
-                <w:webHidden/>
-              </w:rPr>
-              <w:instrText xml:space="preserve"> PAGEREF _Toc25070679 \h </w:instrText>
-            </w:r>
-            <w:r>
-              <w:rPr>
-                <w:noProof/>
-                <w:webHidden/>
-              </w:rPr>
-            </w:r>
-            <w:r>
-              <w:rPr>
-                <w:noProof/>
-                <w:webHidden/>
-              </w:rPr>
-              <w:fldChar w:fldCharType="separate"/>
-            </w:r>
-            <w:r>
-              <w:rPr>
-                <w:noProof/>
-                <w:webHidden/>
-              </w:rPr>
-              <w:t>2</w:t>
-            </w:r>
-            <w:r>
-              <w:rPr>
-                <w:noProof/>
-                <w:webHidden/>
-              </w:rPr>
-              <w:fldChar w:fldCharType="end"/>
-            </w:r>
-          </w:hyperlink>
-        </w:p>
-        <w:p>
-          <w:pPr>
-            <w:pStyle w:val="Sadraj1"/>
-            <w:rPr>
-              <w:rFonts w:asciiTheme="minorHAnsi" w:eastAsiaTheme="minorEastAsia" w:hAnsiTheme="minorHAnsi" w:cstheme="minorBidi"/>
-              <w:noProof/>
-              <w:sz w:val="22"/>
-              <w:szCs w:val="22"/>
-            </w:rPr>
-          </w:pPr>
-          <w:hyperlink w:anchor="_Toc25070680" w:history="1">
-            <w:r>
-              <w:rPr>
-                <w:rStyle w:val="Hiperveza"/>
-                <w:noProof/>
-              </w:rPr>
-              <w:t>3.</w:t>
-            </w:r>
-            <w:r>
-              <w:rPr>
-                <w:rFonts w:asciiTheme="minorHAnsi" w:eastAsiaTheme="minorEastAsia" w:hAnsiTheme="minorHAnsi" w:cstheme="minorBidi"/>
-                <w:noProof/>
-                <w:sz w:val="22"/>
-                <w:szCs w:val="22"/>
-              </w:rPr>
-              <w:tab/>
-            </w:r>
-            <w:r>
-              <w:rPr>
-                <w:rStyle w:val="Hiperveza"/>
-                <w:noProof/>
-              </w:rPr>
-              <w:t>WireFrame</w:t>
-            </w:r>
-            <w:r>
-              <w:rPr>
-                <w:noProof/>
-                <w:webHidden/>
-              </w:rPr>
-              <w:tab/>
-            </w:r>
-            <w:r>
-              <w:rPr>
-                <w:noProof/>
-                <w:webHidden/>
-              </w:rPr>
-              <w:fldChar w:fldCharType="begin"/>
-            </w:r>
-            <w:r>
-              <w:rPr>
-                <w:noProof/>
-                <w:webHidden/>
-              </w:rPr>
-              <w:instrText xml:space="preserve"> PAGEREF _Toc25070680 \h </w:instrText>
-            </w:r>
-            <w:r>
-              <w:rPr>
-                <w:noProof/>
-                <w:webHidden/>
-              </w:rPr>
-            </w:r>
-            <w:r>
-              <w:rPr>
-                <w:noProof/>
-                <w:webHidden/>
-              </w:rPr>
-              <w:fldChar w:fldCharType="separate"/>
-            </w:r>
-            <w:r>
-              <w:rPr>
-                <w:noProof/>
-                <w:webHidden/>
-              </w:rPr>
-              <w:t>9</w:t>
-            </w:r>
-            <w:r>
-              <w:rPr>
-                <w:noProof/>
-                <w:webHidden/>
-              </w:rPr>
-              <w:fldChar w:fldCharType="end"/>
-            </w:r>
-          </w:hyperlink>
-        </w:p>
-        <w:p>
-          <w:pPr>
-            <w:pStyle w:val="Sadraj1"/>
-            <w:rPr>
-              <w:rFonts w:asciiTheme="minorHAnsi" w:eastAsiaTheme="minorEastAsia" w:hAnsiTheme="minorHAnsi" w:cstheme="minorBidi"/>
-              <w:noProof/>
-              <w:sz w:val="22"/>
-              <w:szCs w:val="22"/>
-            </w:rPr>
-          </w:pPr>
-          <w:hyperlink w:anchor="_Toc25070681" w:history="1">
-            <w:r>
-              <w:rPr>
-                <w:rStyle w:val="Hiperveza"/>
-                <w:noProof/>
-              </w:rPr>
-              <w:t>4.</w:t>
-            </w:r>
-            <w:r>
-              <w:rPr>
-                <w:rFonts w:asciiTheme="minorHAnsi" w:eastAsiaTheme="minorEastAsia" w:hAnsiTheme="minorHAnsi" w:cstheme="minorBidi"/>
-                <w:noProof/>
-                <w:sz w:val="22"/>
-                <w:szCs w:val="22"/>
-              </w:rPr>
-              <w:tab/>
-            </w:r>
-            <w:r>
-              <w:rPr>
-                <w:rStyle w:val="Hiperveza"/>
-                <w:noProof/>
-              </w:rPr>
-              <w:t>UseCase dijagram</w:t>
-            </w:r>
-            <w:r>
-              <w:rPr>
-                <w:noProof/>
-                <w:webHidden/>
-              </w:rPr>
-              <w:tab/>
-            </w:r>
-            <w:r>
-              <w:rPr>
-                <w:noProof/>
-                <w:webHidden/>
-              </w:rPr>
-              <w:fldChar w:fldCharType="begin"/>
-            </w:r>
-            <w:r>
-              <w:rPr>
-                <w:noProof/>
-                <w:webHidden/>
-              </w:rPr>
-              <w:instrText xml:space="preserve"> PAGEREF _Toc25070681 \h </w:instrText>
-            </w:r>
-            <w:r>
-              <w:rPr>
-                <w:noProof/>
-                <w:webHidden/>
-              </w:rPr>
-            </w:r>
-            <w:r>
-              <w:rPr>
-                <w:noProof/>
-                <w:webHidden/>
-              </w:rPr>
-              <w:fldChar w:fldCharType="separate"/>
-            </w:r>
-            <w:r>
-              <w:rPr>
-                <w:noProof/>
-                <w:webHidden/>
-              </w:rPr>
-              <w:t>13</w:t>
-            </w:r>
-            <w:r>
-              <w:rPr>
-                <w:noProof/>
-                <w:webHidden/>
-              </w:rPr>
-              <w:fldChar w:fldCharType="end"/>
-            </w:r>
-          </w:hyperlink>
-        </w:p>
-        <w:p>
-          <w:pPr>
-            <w:pStyle w:val="Sadraj1"/>
-            <w:rPr>
-              <w:rFonts w:asciiTheme="minorHAnsi" w:eastAsiaTheme="minorEastAsia" w:hAnsiTheme="minorHAnsi" w:cstheme="minorBidi"/>
-              <w:noProof/>
-              <w:sz w:val="22"/>
-              <w:szCs w:val="22"/>
-            </w:rPr>
-          </w:pPr>
-          <w:hyperlink w:anchor="_Toc25070682" w:history="1">
-            <w:r>
-              <w:rPr>
-                <w:rStyle w:val="Hiperveza"/>
-                <w:noProof/>
-              </w:rPr>
-              <w:t>5.</w:t>
-            </w:r>
-            <w:r>
-              <w:rPr>
-                <w:rFonts w:asciiTheme="minorHAnsi" w:eastAsiaTheme="minorEastAsia" w:hAnsiTheme="minorHAnsi" w:cstheme="minorBidi"/>
-                <w:noProof/>
-                <w:sz w:val="22"/>
-                <w:szCs w:val="22"/>
-              </w:rPr>
-              <w:tab/>
-            </w:r>
-            <w:r>
-              <w:rPr>
-                <w:rStyle w:val="Hiperveza"/>
-                <w:noProof/>
-              </w:rPr>
-              <w:t>Baza podataka</w:t>
-            </w:r>
-            <w:r>
-              <w:rPr>
-                <w:noProof/>
-                <w:webHidden/>
-              </w:rPr>
-              <w:tab/>
-            </w:r>
-            <w:r>
-              <w:rPr>
-                <w:noProof/>
-                <w:webHidden/>
-              </w:rPr>
-              <w:fldChar w:fldCharType="begin"/>
-            </w:r>
-            <w:r>
-              <w:rPr>
-                <w:noProof/>
-                <w:webHidden/>
-              </w:rPr>
-              <w:instrText xml:space="preserve"> PAGEREF _Toc25070682 \h </w:instrText>
-            </w:r>
-            <w:r>
-              <w:rPr>
-                <w:noProof/>
-                <w:webHidden/>
-              </w:rPr>
-            </w:r>
-            <w:r>
-              <w:rPr>
-                <w:noProof/>
-                <w:webHidden/>
-              </w:rPr>
-              <w:fldChar w:fldCharType="separate"/>
-            </w:r>
-            <w:r>
-              <w:rPr>
-                <w:noProof/>
-                <w:webHidden/>
-              </w:rPr>
-              <w:t>14</w:t>
-            </w:r>
-            <w:r>
-              <w:rPr>
-                <w:noProof/>
-                <w:webHidden/>
-              </w:rPr>
-              <w:fldChar w:fldCharType="end"/>
-            </w:r>
-          </w:hyperlink>
-        </w:p>
-        <w:p>
-          <w:pPr>
-            <w:pStyle w:val="Sadraj1"/>
-            <w:rPr>
-              <w:rFonts w:asciiTheme="minorHAnsi" w:eastAsiaTheme="minorEastAsia" w:hAnsiTheme="minorHAnsi" w:cstheme="minorBidi"/>
-              <w:noProof/>
-              <w:sz w:val="22"/>
-              <w:szCs w:val="22"/>
-            </w:rPr>
-          </w:pPr>
-          <w:hyperlink w:anchor="_Toc25070683" w:history="1">
-            <w:r>
-              <w:rPr>
-                <w:rStyle w:val="Hiperveza"/>
-                <w:noProof/>
-              </w:rPr>
-              <w:t>6.</w:t>
-            </w:r>
-            <w:r>
-              <w:rPr>
-                <w:rFonts w:asciiTheme="minorHAnsi" w:eastAsiaTheme="minorEastAsia" w:hAnsiTheme="minorHAnsi" w:cstheme="minorBidi"/>
-                <w:noProof/>
-                <w:sz w:val="22"/>
-                <w:szCs w:val="22"/>
-              </w:rPr>
-              <w:tab/>
-            </w:r>
-            <w:r>
-              <w:rPr>
-                <w:rStyle w:val="Hiperveza"/>
-                <w:noProof/>
-              </w:rPr>
-              <w:t>UML dijagram klasa</w:t>
-            </w:r>
-            <w:r>
-              <w:rPr>
-                <w:noProof/>
-                <w:webHidden/>
-              </w:rPr>
-              <w:tab/>
-            </w:r>
-            <w:r>
-              <w:rPr>
-                <w:noProof/>
-                <w:webHidden/>
-              </w:rPr>
-              <w:fldChar w:fldCharType="begin"/>
-            </w:r>
-            <w:r>
-              <w:rPr>
-                <w:noProof/>
-                <w:webHidden/>
-              </w:rPr>
-              <w:instrText xml:space="preserve"> PAGEREF _Toc25070683 \h </w:instrText>
-            </w:r>
-            <w:r>
-              <w:rPr>
-                <w:noProof/>
-                <w:webHidden/>
-              </w:rPr>
-            </w:r>
-            <w:r>
-              <w:rPr>
-                <w:noProof/>
-                <w:webHidden/>
-              </w:rPr>
-              <w:fldChar w:fldCharType="separate"/>
-            </w:r>
-            <w:r>
-              <w:rPr>
-                <w:noProof/>
-                <w:webHidden/>
-              </w:rPr>
-              <w:t>15</w:t>
-            </w:r>
-            <w:r>
-              <w:rPr>
-                <w:noProof/>
-                <w:webHidden/>
-              </w:rPr>
-              <w:fldChar w:fldCharType="end"/>
-            </w:r>
-          </w:hyperlink>
-        </w:p>
-        <w:p>
-          <w:r>
-            <w:rPr>
-              <w:b/>
-              <w:bCs/>
-              <w:noProof/>
-            </w:rPr>
-            <w:fldChar w:fldCharType="end"/>
-          </w:r>
-        </w:p>
-      </w:sdtContent>
-    </w:sdt>
+          <w:sz w:val="22"/>
+          <w:szCs w:val="22"/>
+        </w:rPr>
+      </w:pPr>
+      <w:r>
+        <w:fldChar w:fldCharType="begin"/>
+      </w:r>
+      <w:r>
+        <w:instrText xml:space="preserve"> TOC \o "1-3" \h \z \t "FOI Naslov 1,1,FOI Naslov 2,2,FOI Naslov 3,3" </w:instrText>
+      </w:r>
+      <w:r>
+        <w:fldChar w:fldCharType="separate"/>
+      </w:r>
+      <w:hyperlink w:anchor="_Toc31206079" w:history="1">
+        <w:r>
+          <w:rPr>
+            <w:rStyle w:val="Hiperveza"/>
+            <w:noProof/>
+          </w:rPr>
+          <w:t>1.</w:t>
+        </w:r>
+        <w:r>
+          <w:rPr>
+            <w:rFonts w:asciiTheme="minorHAnsi" w:eastAsiaTheme="minorEastAsia" w:hAnsiTheme="minorHAnsi" w:cstheme="minorBidi"/>
+            <w:noProof/>
+            <w:sz w:val="22"/>
+            <w:szCs w:val="22"/>
+          </w:rPr>
+          <w:tab/>
+        </w:r>
+        <w:r>
+          <w:rPr>
+            <w:rStyle w:val="Hiperveza"/>
+            <w:noProof/>
+          </w:rPr>
+          <w:t>Uvod</w:t>
+        </w:r>
+        <w:r>
+          <w:rPr>
+            <w:noProof/>
+            <w:webHidden/>
+          </w:rPr>
+          <w:tab/>
+        </w:r>
+        <w:r>
+          <w:rPr>
+            <w:noProof/>
+            <w:webHidden/>
+          </w:rPr>
+          <w:fldChar w:fldCharType="begin"/>
+        </w:r>
+        <w:r>
+          <w:rPr>
+            <w:noProof/>
+            <w:webHidden/>
+          </w:rPr>
+          <w:instrText xml:space="preserve"> PAGEREF _Toc31206079 \h </w:instrText>
+        </w:r>
+        <w:r>
+          <w:rPr>
+            <w:noProof/>
+            <w:webHidden/>
+          </w:rPr>
+        </w:r>
+        <w:r>
+          <w:rPr>
+            <w:noProof/>
+            <w:webHidden/>
+          </w:rPr>
+          <w:fldChar w:fldCharType="separate"/>
+        </w:r>
+        <w:r>
+          <w:rPr>
+            <w:noProof/>
+            <w:webHidden/>
+          </w:rPr>
+          <w:t>1</w:t>
+        </w:r>
+        <w:r>
+          <w:rPr>
+            <w:noProof/>
+            <w:webHidden/>
+          </w:rPr>
+          <w:fldChar w:fldCharType="end"/>
+        </w:r>
+      </w:hyperlink>
+    </w:p>
+    <w:p>
+      <w:pPr>
+        <w:pStyle w:val="Sadraj1"/>
+        <w:rPr>
+          <w:rFonts w:asciiTheme="minorHAnsi" w:eastAsiaTheme="minorEastAsia" w:hAnsiTheme="minorHAnsi" w:cstheme="minorBidi"/>
+          <w:noProof/>
+          <w:sz w:val="22"/>
+          <w:szCs w:val="22"/>
+        </w:rPr>
+      </w:pPr>
+      <w:hyperlink w:anchor="_Toc31206080" w:history="1">
+        <w:r>
+          <w:rPr>
+            <w:rStyle w:val="Hiperveza"/>
+            <w:noProof/>
+          </w:rPr>
+          <w:t>2.</w:t>
+        </w:r>
+        <w:r>
+          <w:rPr>
+            <w:rFonts w:asciiTheme="minorHAnsi" w:eastAsiaTheme="minorEastAsia" w:hAnsiTheme="minorHAnsi" w:cstheme="minorBidi"/>
+            <w:noProof/>
+            <w:sz w:val="22"/>
+            <w:szCs w:val="22"/>
+          </w:rPr>
+          <w:tab/>
+        </w:r>
+        <w:r>
+          <w:rPr>
+            <w:rStyle w:val="Hiperveza"/>
+            <w:noProof/>
+          </w:rPr>
+          <w:t>Popis funkcionalnosti</w:t>
+        </w:r>
+        <w:r>
+          <w:rPr>
+            <w:noProof/>
+            <w:webHidden/>
+          </w:rPr>
+          <w:tab/>
+        </w:r>
+        <w:r>
+          <w:rPr>
+            <w:noProof/>
+            <w:webHidden/>
+          </w:rPr>
+          <w:fldChar w:fldCharType="begin"/>
+        </w:r>
+        <w:r>
+          <w:rPr>
+            <w:noProof/>
+            <w:webHidden/>
+          </w:rPr>
+          <w:instrText xml:space="preserve"> PAGEREF _Toc31206080 \h </w:instrText>
+        </w:r>
+        <w:r>
+          <w:rPr>
+            <w:noProof/>
+            <w:webHidden/>
+          </w:rPr>
+        </w:r>
+        <w:r>
+          <w:rPr>
+            <w:noProof/>
+            <w:webHidden/>
+          </w:rPr>
+          <w:fldChar w:fldCharType="separate"/>
+        </w:r>
+        <w:r>
+          <w:rPr>
+            <w:noProof/>
+            <w:webHidden/>
+          </w:rPr>
+          <w:t>2</w:t>
+        </w:r>
+        <w:r>
+          <w:rPr>
+            <w:noProof/>
+            <w:webHidden/>
+          </w:rPr>
+          <w:fldChar w:fldCharType="end"/>
+        </w:r>
+      </w:hyperlink>
+    </w:p>
+    <w:p>
+      <w:pPr>
+        <w:pStyle w:val="Sadraj2"/>
+        <w:rPr>
+          <w:rFonts w:asciiTheme="minorHAnsi" w:eastAsiaTheme="minorEastAsia" w:hAnsiTheme="minorHAnsi" w:cstheme="minorBidi"/>
+          <w:noProof/>
+          <w:sz w:val="22"/>
+          <w:szCs w:val="22"/>
+        </w:rPr>
+      </w:pPr>
+      <w:hyperlink w:anchor="_Toc31206081" w:history="1">
+        <w:r>
+          <w:rPr>
+            <w:rStyle w:val="Hiperveza"/>
+            <w:noProof/>
+          </w:rPr>
+          <w:t>2.1</w:t>
+        </w:r>
+        <w:r>
+          <w:rPr>
+            <w:rFonts w:asciiTheme="minorHAnsi" w:eastAsiaTheme="minorEastAsia" w:hAnsiTheme="minorHAnsi" w:cstheme="minorBidi"/>
+            <w:noProof/>
+            <w:sz w:val="22"/>
+            <w:szCs w:val="22"/>
+          </w:rPr>
+          <w:tab/>
+        </w:r>
+        <w:r>
+          <w:rPr>
+            <w:rStyle w:val="Hiperveza"/>
+            <w:noProof/>
+          </w:rPr>
+          <w:t>Karakteristike korisnika</w:t>
+        </w:r>
+        <w:r>
+          <w:rPr>
+            <w:noProof/>
+            <w:webHidden/>
+          </w:rPr>
+          <w:tab/>
+        </w:r>
+        <w:r>
+          <w:rPr>
+            <w:noProof/>
+            <w:webHidden/>
+          </w:rPr>
+          <w:fldChar w:fldCharType="begin"/>
+        </w:r>
+        <w:r>
+          <w:rPr>
+            <w:noProof/>
+            <w:webHidden/>
+          </w:rPr>
+          <w:instrText xml:space="preserve"> PAGEREF _Toc31206081 \h </w:instrText>
+        </w:r>
+        <w:r>
+          <w:rPr>
+            <w:noProof/>
+            <w:webHidden/>
+          </w:rPr>
+        </w:r>
+        <w:r>
+          <w:rPr>
+            <w:noProof/>
+            <w:webHidden/>
+          </w:rPr>
+          <w:fldChar w:fldCharType="separate"/>
+        </w:r>
+        <w:r>
+          <w:rPr>
+            <w:noProof/>
+            <w:webHidden/>
+          </w:rPr>
+          <w:t>8</w:t>
+        </w:r>
+        <w:r>
+          <w:rPr>
+            <w:noProof/>
+            <w:webHidden/>
+          </w:rPr>
+          <w:fldChar w:fldCharType="end"/>
+        </w:r>
+      </w:hyperlink>
+    </w:p>
+    <w:p>
+      <w:pPr>
+        <w:pStyle w:val="Sadraj1"/>
+        <w:rPr>
+          <w:rFonts w:asciiTheme="minorHAnsi" w:eastAsiaTheme="minorEastAsia" w:hAnsiTheme="minorHAnsi" w:cstheme="minorBidi"/>
+          <w:noProof/>
+          <w:sz w:val="22"/>
+          <w:szCs w:val="22"/>
+        </w:rPr>
+      </w:pPr>
+      <w:hyperlink w:anchor="_Toc31206082" w:history="1">
+        <w:r>
+          <w:rPr>
+            <w:rStyle w:val="Hiperveza"/>
+            <w:noProof/>
+          </w:rPr>
+          <w:t>3.</w:t>
+        </w:r>
+        <w:r>
+          <w:rPr>
+            <w:rFonts w:asciiTheme="minorHAnsi" w:eastAsiaTheme="minorEastAsia" w:hAnsiTheme="minorHAnsi" w:cstheme="minorBidi"/>
+            <w:noProof/>
+            <w:sz w:val="22"/>
+            <w:szCs w:val="22"/>
+          </w:rPr>
+          <w:tab/>
+        </w:r>
+        <w:r>
+          <w:rPr>
+            <w:rStyle w:val="Hiperveza"/>
+            <w:noProof/>
+          </w:rPr>
+          <w:t>WireFrame</w:t>
+        </w:r>
+        <w:r>
+          <w:rPr>
+            <w:noProof/>
+            <w:webHidden/>
+          </w:rPr>
+          <w:tab/>
+        </w:r>
+        <w:r>
+          <w:rPr>
+            <w:noProof/>
+            <w:webHidden/>
+          </w:rPr>
+          <w:fldChar w:fldCharType="begin"/>
+        </w:r>
+        <w:r>
+          <w:rPr>
+            <w:noProof/>
+            <w:webHidden/>
+          </w:rPr>
+          <w:instrText xml:space="preserve"> PAGEREF _Toc31206082 \h </w:instrText>
+        </w:r>
+        <w:r>
+          <w:rPr>
+            <w:noProof/>
+            <w:webHidden/>
+          </w:rPr>
+        </w:r>
+        <w:r>
+          <w:rPr>
+            <w:noProof/>
+            <w:webHidden/>
+          </w:rPr>
+          <w:fldChar w:fldCharType="separate"/>
+        </w:r>
+        <w:r>
+          <w:rPr>
+            <w:noProof/>
+            <w:webHidden/>
+          </w:rPr>
+          <w:t>9</w:t>
+        </w:r>
+        <w:r>
+          <w:rPr>
+            <w:noProof/>
+            <w:webHidden/>
+          </w:rPr>
+          <w:fldChar w:fldCharType="end"/>
+        </w:r>
+      </w:hyperlink>
+    </w:p>
+    <w:p>
+      <w:pPr>
+        <w:pStyle w:val="Sadraj1"/>
+        <w:rPr>
+          <w:rFonts w:asciiTheme="minorHAnsi" w:eastAsiaTheme="minorEastAsia" w:hAnsiTheme="minorHAnsi" w:cstheme="minorBidi"/>
+          <w:noProof/>
+          <w:sz w:val="22"/>
+          <w:szCs w:val="22"/>
+        </w:rPr>
+      </w:pPr>
+      <w:hyperlink w:anchor="_Toc31206083" w:history="1">
+        <w:r>
+          <w:rPr>
+            <w:rStyle w:val="Hiperveza"/>
+            <w:noProof/>
+          </w:rPr>
+          <w:t>4.</w:t>
+        </w:r>
+        <w:r>
+          <w:rPr>
+            <w:rFonts w:asciiTheme="minorHAnsi" w:eastAsiaTheme="minorEastAsia" w:hAnsiTheme="minorHAnsi" w:cstheme="minorBidi"/>
+            <w:noProof/>
+            <w:sz w:val="22"/>
+            <w:szCs w:val="22"/>
+          </w:rPr>
+          <w:tab/>
+        </w:r>
+        <w:r>
+          <w:rPr>
+            <w:rStyle w:val="Hiperveza"/>
+            <w:noProof/>
+          </w:rPr>
+          <w:t>UseCase dijagram</w:t>
+        </w:r>
+        <w:r>
+          <w:rPr>
+            <w:noProof/>
+            <w:webHidden/>
+          </w:rPr>
+          <w:tab/>
+        </w:r>
+        <w:r>
+          <w:rPr>
+            <w:noProof/>
+            <w:webHidden/>
+          </w:rPr>
+          <w:fldChar w:fldCharType="begin"/>
+        </w:r>
+        <w:r>
+          <w:rPr>
+            <w:noProof/>
+            <w:webHidden/>
+          </w:rPr>
+          <w:instrText xml:space="preserve"> PAGEREF _Toc31206083 \h </w:instrText>
+        </w:r>
+        <w:r>
+          <w:rPr>
+            <w:noProof/>
+            <w:webHidden/>
+          </w:rPr>
+        </w:r>
+        <w:r>
+          <w:rPr>
+            <w:noProof/>
+            <w:webHidden/>
+          </w:rPr>
+          <w:fldChar w:fldCharType="separate"/>
+        </w:r>
+        <w:r>
+          <w:rPr>
+            <w:noProof/>
+            <w:webHidden/>
+          </w:rPr>
+          <w:t>14</w:t>
+        </w:r>
+        <w:r>
+          <w:rPr>
+            <w:noProof/>
+            <w:webHidden/>
+          </w:rPr>
+          <w:fldChar w:fldCharType="end"/>
+        </w:r>
+      </w:hyperlink>
+    </w:p>
+    <w:p>
+      <w:pPr>
+        <w:pStyle w:val="Sadraj1"/>
+        <w:rPr>
+          <w:rFonts w:asciiTheme="minorHAnsi" w:eastAsiaTheme="minorEastAsia" w:hAnsiTheme="minorHAnsi" w:cstheme="minorBidi"/>
+          <w:noProof/>
+          <w:sz w:val="22"/>
+          <w:szCs w:val="22"/>
+        </w:rPr>
+      </w:pPr>
+      <w:hyperlink w:anchor="_Toc31206084" w:history="1">
+        <w:r>
+          <w:rPr>
+            <w:rStyle w:val="Hiperveza"/>
+            <w:noProof/>
+          </w:rPr>
+          <w:t>5.</w:t>
+        </w:r>
+        <w:r>
+          <w:rPr>
+            <w:rFonts w:asciiTheme="minorHAnsi" w:eastAsiaTheme="minorEastAsia" w:hAnsiTheme="minorHAnsi" w:cstheme="minorBidi"/>
+            <w:noProof/>
+            <w:sz w:val="22"/>
+            <w:szCs w:val="22"/>
+          </w:rPr>
+          <w:tab/>
+        </w:r>
+        <w:r>
+          <w:rPr>
+            <w:rStyle w:val="Hiperveza"/>
+            <w:noProof/>
+          </w:rPr>
+          <w:t>Arhitektura aplikacije</w:t>
+        </w:r>
+        <w:r>
+          <w:rPr>
+            <w:noProof/>
+            <w:webHidden/>
+          </w:rPr>
+          <w:tab/>
+        </w:r>
+        <w:r>
+          <w:rPr>
+            <w:noProof/>
+            <w:webHidden/>
+          </w:rPr>
+          <w:fldChar w:fldCharType="begin"/>
+        </w:r>
+        <w:r>
+          <w:rPr>
+            <w:noProof/>
+            <w:webHidden/>
+          </w:rPr>
+          <w:instrText xml:space="preserve"> PAGEREF _Toc31206084 \h </w:instrText>
+        </w:r>
+        <w:r>
+          <w:rPr>
+            <w:noProof/>
+            <w:webHidden/>
+          </w:rPr>
+        </w:r>
+        <w:r>
+          <w:rPr>
+            <w:noProof/>
+            <w:webHidden/>
+          </w:rPr>
+          <w:fldChar w:fldCharType="separate"/>
+        </w:r>
+        <w:r>
+          <w:rPr>
+            <w:noProof/>
+            <w:webHidden/>
+          </w:rPr>
+          <w:t>15</w:t>
+        </w:r>
+        <w:r>
+          <w:rPr>
+            <w:noProof/>
+            <w:webHidden/>
+          </w:rPr>
+          <w:fldChar w:fldCharType="end"/>
+        </w:r>
+      </w:hyperlink>
+    </w:p>
+    <w:p>
+      <w:pPr>
+        <w:pStyle w:val="Sadraj2"/>
+        <w:rPr>
+          <w:rFonts w:asciiTheme="minorHAnsi" w:eastAsiaTheme="minorEastAsia" w:hAnsiTheme="minorHAnsi" w:cstheme="minorBidi"/>
+          <w:noProof/>
+          <w:sz w:val="22"/>
+          <w:szCs w:val="22"/>
+        </w:rPr>
+      </w:pPr>
+      <w:hyperlink w:anchor="_Toc31206085" w:history="1">
+        <w:r>
+          <w:rPr>
+            <w:rStyle w:val="Hiperveza"/>
+            <w:noProof/>
+          </w:rPr>
+          <w:t>5.1</w:t>
+        </w:r>
+        <w:r>
+          <w:rPr>
+            <w:rFonts w:asciiTheme="minorHAnsi" w:eastAsiaTheme="minorEastAsia" w:hAnsiTheme="minorHAnsi" w:cstheme="minorBidi"/>
+            <w:noProof/>
+            <w:sz w:val="22"/>
+            <w:szCs w:val="22"/>
+          </w:rPr>
+          <w:tab/>
+        </w:r>
+        <w:r>
+          <w:rPr>
+            <w:rStyle w:val="Hiperveza"/>
+            <w:noProof/>
+          </w:rPr>
+          <w:t>FOI CAS server</w:t>
+        </w:r>
+        <w:r>
+          <w:rPr>
+            <w:noProof/>
+            <w:webHidden/>
+          </w:rPr>
+          <w:tab/>
+        </w:r>
+        <w:r>
+          <w:rPr>
+            <w:noProof/>
+            <w:webHidden/>
+          </w:rPr>
+          <w:fldChar w:fldCharType="begin"/>
+        </w:r>
+        <w:r>
+          <w:rPr>
+            <w:noProof/>
+            <w:webHidden/>
+          </w:rPr>
+          <w:instrText xml:space="preserve"> PAGEREF _Toc31206085 \h </w:instrText>
+        </w:r>
+        <w:r>
+          <w:rPr>
+            <w:noProof/>
+            <w:webHidden/>
+          </w:rPr>
+        </w:r>
+        <w:r>
+          <w:rPr>
+            <w:noProof/>
+            <w:webHidden/>
+          </w:rPr>
+          <w:fldChar w:fldCharType="separate"/>
+        </w:r>
+        <w:r>
+          <w:rPr>
+            <w:noProof/>
+            <w:webHidden/>
+          </w:rPr>
+          <w:t>15</w:t>
+        </w:r>
+        <w:r>
+          <w:rPr>
+            <w:noProof/>
+            <w:webHidden/>
+          </w:rPr>
+          <w:fldChar w:fldCharType="end"/>
+        </w:r>
+      </w:hyperlink>
+    </w:p>
+    <w:p>
+      <w:pPr>
+        <w:pStyle w:val="Sadraj2"/>
+        <w:rPr>
+          <w:rFonts w:asciiTheme="minorHAnsi" w:eastAsiaTheme="minorEastAsia" w:hAnsiTheme="minorHAnsi" w:cstheme="minorBidi"/>
+          <w:noProof/>
+          <w:sz w:val="22"/>
+          <w:szCs w:val="22"/>
+        </w:rPr>
+      </w:pPr>
+      <w:hyperlink w:anchor="_Toc31206086" w:history="1">
+        <w:r>
+          <w:rPr>
+            <w:rStyle w:val="Hiperveza"/>
+            <w:noProof/>
+          </w:rPr>
+          <w:t>5.2</w:t>
+        </w:r>
+        <w:r>
+          <w:rPr>
+            <w:rFonts w:asciiTheme="minorHAnsi" w:eastAsiaTheme="minorEastAsia" w:hAnsiTheme="minorHAnsi" w:cstheme="minorBidi"/>
+            <w:noProof/>
+            <w:sz w:val="22"/>
+            <w:szCs w:val="22"/>
+          </w:rPr>
+          <w:tab/>
+        </w:r>
+        <w:r>
+          <w:rPr>
+            <w:rStyle w:val="Hiperveza"/>
+            <w:noProof/>
+          </w:rPr>
+          <w:t>Azure – API</w:t>
+        </w:r>
+        <w:r>
+          <w:rPr>
+            <w:noProof/>
+            <w:webHidden/>
+          </w:rPr>
+          <w:tab/>
+        </w:r>
+        <w:r>
+          <w:rPr>
+            <w:noProof/>
+            <w:webHidden/>
+          </w:rPr>
+          <w:fldChar w:fldCharType="begin"/>
+        </w:r>
+        <w:r>
+          <w:rPr>
+            <w:noProof/>
+            <w:webHidden/>
+          </w:rPr>
+          <w:instrText xml:space="preserve"> PAGEREF _Toc31206086 \h </w:instrText>
+        </w:r>
+        <w:r>
+          <w:rPr>
+            <w:noProof/>
+            <w:webHidden/>
+          </w:rPr>
+        </w:r>
+        <w:r>
+          <w:rPr>
+            <w:noProof/>
+            <w:webHidden/>
+          </w:rPr>
+          <w:fldChar w:fldCharType="separate"/>
+        </w:r>
+        <w:r>
+          <w:rPr>
+            <w:noProof/>
+            <w:webHidden/>
+          </w:rPr>
+          <w:t>15</w:t>
+        </w:r>
+        <w:r>
+          <w:rPr>
+            <w:noProof/>
+            <w:webHidden/>
+          </w:rPr>
+          <w:fldChar w:fldCharType="end"/>
+        </w:r>
+      </w:hyperlink>
+    </w:p>
+    <w:p>
+      <w:pPr>
+        <w:pStyle w:val="Sadraj2"/>
+        <w:rPr>
+          <w:rFonts w:asciiTheme="minorHAnsi" w:eastAsiaTheme="minorEastAsia" w:hAnsiTheme="minorHAnsi" w:cstheme="minorBidi"/>
+          <w:noProof/>
+          <w:sz w:val="22"/>
+          <w:szCs w:val="22"/>
+        </w:rPr>
+      </w:pPr>
+      <w:hyperlink w:anchor="_Toc31206087" w:history="1">
+        <w:r>
+          <w:rPr>
+            <w:rStyle w:val="Hiperveza"/>
+            <w:noProof/>
+          </w:rPr>
+          <w:t>5.3</w:t>
+        </w:r>
+        <w:r>
+          <w:rPr>
+            <w:rFonts w:asciiTheme="minorHAnsi" w:eastAsiaTheme="minorEastAsia" w:hAnsiTheme="minorHAnsi" w:cstheme="minorBidi"/>
+            <w:noProof/>
+            <w:sz w:val="22"/>
+            <w:szCs w:val="22"/>
+          </w:rPr>
+          <w:tab/>
+        </w:r>
+        <w:r>
+          <w:rPr>
+            <w:rStyle w:val="Hiperveza"/>
+            <w:noProof/>
+          </w:rPr>
+          <w:t>Azure – Baza podataka</w:t>
+        </w:r>
+        <w:r>
+          <w:rPr>
+            <w:noProof/>
+            <w:webHidden/>
+          </w:rPr>
+          <w:tab/>
+        </w:r>
+        <w:r>
+          <w:rPr>
+            <w:noProof/>
+            <w:webHidden/>
+          </w:rPr>
+          <w:fldChar w:fldCharType="begin"/>
+        </w:r>
+        <w:r>
+          <w:rPr>
+            <w:noProof/>
+            <w:webHidden/>
+          </w:rPr>
+          <w:instrText xml:space="preserve"> PAGEREF _Toc31206087 \h </w:instrText>
+        </w:r>
+        <w:r>
+          <w:rPr>
+            <w:noProof/>
+            <w:webHidden/>
+          </w:rPr>
+        </w:r>
+        <w:r>
+          <w:rPr>
+            <w:noProof/>
+            <w:webHidden/>
+          </w:rPr>
+          <w:fldChar w:fldCharType="separate"/>
+        </w:r>
+        <w:r>
+          <w:rPr>
+            <w:noProof/>
+            <w:webHidden/>
+          </w:rPr>
+          <w:t>15</w:t>
+        </w:r>
+        <w:r>
+          <w:rPr>
+            <w:noProof/>
+            <w:webHidden/>
+          </w:rPr>
+          <w:fldChar w:fldCharType="end"/>
+        </w:r>
+      </w:hyperlink>
+    </w:p>
+    <w:p>
+      <w:pPr>
+        <w:pStyle w:val="Sadraj2"/>
+        <w:rPr>
+          <w:rFonts w:asciiTheme="minorHAnsi" w:eastAsiaTheme="minorEastAsia" w:hAnsiTheme="minorHAnsi" w:cstheme="minorBidi"/>
+          <w:noProof/>
+          <w:sz w:val="22"/>
+          <w:szCs w:val="22"/>
+        </w:rPr>
+      </w:pPr>
+      <w:hyperlink w:anchor="_Toc31206088" w:history="1">
+        <w:r>
+          <w:rPr>
+            <w:rStyle w:val="Hiperveza"/>
+            <w:noProof/>
+          </w:rPr>
+          <w:t>5.4</w:t>
+        </w:r>
+        <w:r>
+          <w:rPr>
+            <w:rFonts w:asciiTheme="minorHAnsi" w:eastAsiaTheme="minorEastAsia" w:hAnsiTheme="minorHAnsi" w:cstheme="minorBidi"/>
+            <w:noProof/>
+            <w:sz w:val="22"/>
+            <w:szCs w:val="22"/>
+          </w:rPr>
+          <w:tab/>
+        </w:r>
+        <w:r>
+          <w:rPr>
+            <w:rStyle w:val="Hiperveza"/>
+            <w:noProof/>
+          </w:rPr>
+          <w:t>Azure – Function App</w:t>
+        </w:r>
+        <w:r>
+          <w:rPr>
+            <w:noProof/>
+            <w:webHidden/>
+          </w:rPr>
+          <w:tab/>
+        </w:r>
+        <w:r>
+          <w:rPr>
+            <w:noProof/>
+            <w:webHidden/>
+          </w:rPr>
+          <w:fldChar w:fldCharType="begin"/>
+        </w:r>
+        <w:r>
+          <w:rPr>
+            <w:noProof/>
+            <w:webHidden/>
+          </w:rPr>
+          <w:instrText xml:space="preserve"> PAGEREF _Toc31206088 \h </w:instrText>
+        </w:r>
+        <w:r>
+          <w:rPr>
+            <w:noProof/>
+            <w:webHidden/>
+          </w:rPr>
+        </w:r>
+        <w:r>
+          <w:rPr>
+            <w:noProof/>
+            <w:webHidden/>
+          </w:rPr>
+          <w:fldChar w:fldCharType="separate"/>
+        </w:r>
+        <w:r>
+          <w:rPr>
+            <w:noProof/>
+            <w:webHidden/>
+          </w:rPr>
+          <w:t>16</w:t>
+        </w:r>
+        <w:r>
+          <w:rPr>
+            <w:noProof/>
+            <w:webHidden/>
+          </w:rPr>
+          <w:fldChar w:fldCharType="end"/>
+        </w:r>
+      </w:hyperlink>
+    </w:p>
+    <w:p>
+      <w:pPr>
+        <w:pStyle w:val="Sadraj2"/>
+        <w:rPr>
+          <w:rFonts w:asciiTheme="minorHAnsi" w:eastAsiaTheme="minorEastAsia" w:hAnsiTheme="minorHAnsi" w:cstheme="minorBidi"/>
+          <w:noProof/>
+          <w:sz w:val="22"/>
+          <w:szCs w:val="22"/>
+        </w:rPr>
+      </w:pPr>
+      <w:hyperlink w:anchor="_Toc31206089" w:history="1">
+        <w:r>
+          <w:rPr>
+            <w:rStyle w:val="Hiperveza"/>
+            <w:noProof/>
+          </w:rPr>
+          <w:t>5.5</w:t>
+        </w:r>
+        <w:r>
+          <w:rPr>
+            <w:rFonts w:asciiTheme="minorHAnsi" w:eastAsiaTheme="minorEastAsia" w:hAnsiTheme="minorHAnsi" w:cstheme="minorBidi"/>
+            <w:noProof/>
+            <w:sz w:val="22"/>
+            <w:szCs w:val="22"/>
+          </w:rPr>
+          <w:tab/>
+        </w:r>
+        <w:r>
+          <w:rPr>
+            <w:rStyle w:val="Hiperveza"/>
+            <w:noProof/>
+          </w:rPr>
+          <w:t>Azure – Notification Hub</w:t>
+        </w:r>
+        <w:r>
+          <w:rPr>
+            <w:noProof/>
+            <w:webHidden/>
+          </w:rPr>
+          <w:tab/>
+        </w:r>
+        <w:r>
+          <w:rPr>
+            <w:noProof/>
+            <w:webHidden/>
+          </w:rPr>
+          <w:fldChar w:fldCharType="begin"/>
+        </w:r>
+        <w:r>
+          <w:rPr>
+            <w:noProof/>
+            <w:webHidden/>
+          </w:rPr>
+          <w:instrText xml:space="preserve"> PAGEREF _Toc31206089 \h </w:instrText>
+        </w:r>
+        <w:r>
+          <w:rPr>
+            <w:noProof/>
+            <w:webHidden/>
+          </w:rPr>
+        </w:r>
+        <w:r>
+          <w:rPr>
+            <w:noProof/>
+            <w:webHidden/>
+          </w:rPr>
+          <w:fldChar w:fldCharType="separate"/>
+        </w:r>
+        <w:r>
+          <w:rPr>
+            <w:noProof/>
+            <w:webHidden/>
+          </w:rPr>
+          <w:t>16</w:t>
+        </w:r>
+        <w:r>
+          <w:rPr>
+            <w:noProof/>
+            <w:webHidden/>
+          </w:rPr>
+          <w:fldChar w:fldCharType="end"/>
+        </w:r>
+      </w:hyperlink>
+    </w:p>
+    <w:p>
+      <w:pPr>
+        <w:pStyle w:val="Sadraj2"/>
+        <w:rPr>
+          <w:rFonts w:asciiTheme="minorHAnsi" w:eastAsiaTheme="minorEastAsia" w:hAnsiTheme="minorHAnsi" w:cstheme="minorBidi"/>
+          <w:noProof/>
+          <w:sz w:val="22"/>
+          <w:szCs w:val="22"/>
+        </w:rPr>
+      </w:pPr>
+      <w:hyperlink w:anchor="_Toc31206090" w:history="1">
+        <w:r>
+          <w:rPr>
+            <w:rStyle w:val="Hiperveza"/>
+            <w:noProof/>
+          </w:rPr>
+          <w:t>5.6</w:t>
+        </w:r>
+        <w:r>
+          <w:rPr>
+            <w:rFonts w:asciiTheme="minorHAnsi" w:eastAsiaTheme="minorEastAsia" w:hAnsiTheme="minorHAnsi" w:cstheme="minorBidi"/>
+            <w:noProof/>
+            <w:sz w:val="22"/>
+            <w:szCs w:val="22"/>
+          </w:rPr>
+          <w:tab/>
+        </w:r>
+        <w:r>
+          <w:rPr>
+            <w:rStyle w:val="Hiperveza"/>
+            <w:noProof/>
+          </w:rPr>
+          <w:t>Aplikacija</w:t>
+        </w:r>
+        <w:r>
+          <w:rPr>
+            <w:noProof/>
+            <w:webHidden/>
+          </w:rPr>
+          <w:tab/>
+        </w:r>
+        <w:r>
+          <w:rPr>
+            <w:noProof/>
+            <w:webHidden/>
+          </w:rPr>
+          <w:fldChar w:fldCharType="begin"/>
+        </w:r>
+        <w:r>
+          <w:rPr>
+            <w:noProof/>
+            <w:webHidden/>
+          </w:rPr>
+          <w:instrText xml:space="preserve"> PAGEREF _Toc31206090 \h </w:instrText>
+        </w:r>
+        <w:r>
+          <w:rPr>
+            <w:noProof/>
+            <w:webHidden/>
+          </w:rPr>
+        </w:r>
+        <w:r>
+          <w:rPr>
+            <w:noProof/>
+            <w:webHidden/>
+          </w:rPr>
+          <w:fldChar w:fldCharType="separate"/>
+        </w:r>
+        <w:r>
+          <w:rPr>
+            <w:noProof/>
+            <w:webHidden/>
+          </w:rPr>
+          <w:t>16</w:t>
+        </w:r>
+        <w:r>
+          <w:rPr>
+            <w:noProof/>
+            <w:webHidden/>
+          </w:rPr>
+          <w:fldChar w:fldCharType="end"/>
+        </w:r>
+      </w:hyperlink>
+    </w:p>
+    <w:p>
+      <w:pPr>
+        <w:pStyle w:val="Sadraj2"/>
+        <w:rPr>
+          <w:rFonts w:asciiTheme="minorHAnsi" w:eastAsiaTheme="minorEastAsia" w:hAnsiTheme="minorHAnsi" w:cstheme="minorBidi"/>
+          <w:noProof/>
+          <w:sz w:val="22"/>
+          <w:szCs w:val="22"/>
+        </w:rPr>
+      </w:pPr>
+      <w:hyperlink w:anchor="_Toc31206091" w:history="1">
+        <w:r>
+          <w:rPr>
+            <w:rStyle w:val="Hiperveza"/>
+            <w:noProof/>
+          </w:rPr>
+          <w:t>5.7</w:t>
+        </w:r>
+        <w:r>
+          <w:rPr>
+            <w:rFonts w:asciiTheme="minorHAnsi" w:eastAsiaTheme="minorEastAsia" w:hAnsiTheme="minorHAnsi" w:cstheme="minorBidi"/>
+            <w:noProof/>
+            <w:sz w:val="22"/>
+            <w:szCs w:val="22"/>
+          </w:rPr>
+          <w:tab/>
+        </w:r>
+        <w:r>
+          <w:rPr>
+            <w:rStyle w:val="Hiperveza"/>
+            <w:noProof/>
+          </w:rPr>
+          <w:t>Ograničenja aplikacije</w:t>
+        </w:r>
+        <w:r>
+          <w:rPr>
+            <w:noProof/>
+            <w:webHidden/>
+          </w:rPr>
+          <w:tab/>
+        </w:r>
+        <w:r>
+          <w:rPr>
+            <w:noProof/>
+            <w:webHidden/>
+          </w:rPr>
+          <w:fldChar w:fldCharType="begin"/>
+        </w:r>
+        <w:r>
+          <w:rPr>
+            <w:noProof/>
+            <w:webHidden/>
+          </w:rPr>
+          <w:instrText xml:space="preserve"> PAGEREF _Toc31206091 \h </w:instrText>
+        </w:r>
+        <w:r>
+          <w:rPr>
+            <w:noProof/>
+            <w:webHidden/>
+          </w:rPr>
+        </w:r>
+        <w:r>
+          <w:rPr>
+            <w:noProof/>
+            <w:webHidden/>
+          </w:rPr>
+          <w:fldChar w:fldCharType="separate"/>
+        </w:r>
+        <w:r>
+          <w:rPr>
+            <w:noProof/>
+            <w:webHidden/>
+          </w:rPr>
+          <w:t>16</w:t>
+        </w:r>
+        <w:r>
+          <w:rPr>
+            <w:noProof/>
+            <w:webHidden/>
+          </w:rPr>
+          <w:fldChar w:fldCharType="end"/>
+        </w:r>
+      </w:hyperlink>
+    </w:p>
+    <w:p>
+      <w:pPr>
+        <w:pStyle w:val="Sadraj1"/>
+        <w:rPr>
+          <w:rFonts w:asciiTheme="minorHAnsi" w:eastAsiaTheme="minorEastAsia" w:hAnsiTheme="minorHAnsi" w:cstheme="minorBidi"/>
+          <w:noProof/>
+          <w:sz w:val="22"/>
+          <w:szCs w:val="22"/>
+        </w:rPr>
+      </w:pPr>
+      <w:hyperlink w:anchor="_Toc31206092" w:history="1">
+        <w:r>
+          <w:rPr>
+            <w:rStyle w:val="Hiperveza"/>
+            <w:noProof/>
+          </w:rPr>
+          <w:t>6.</w:t>
+        </w:r>
+        <w:r>
+          <w:rPr>
+            <w:rFonts w:asciiTheme="minorHAnsi" w:eastAsiaTheme="minorEastAsia" w:hAnsiTheme="minorHAnsi" w:cstheme="minorBidi"/>
+            <w:noProof/>
+            <w:sz w:val="22"/>
+            <w:szCs w:val="22"/>
+          </w:rPr>
+          <w:tab/>
+        </w:r>
+        <w:r>
+          <w:rPr>
+            <w:rStyle w:val="Hiperveza"/>
+            <w:noProof/>
+          </w:rPr>
+          <w:t>Baza podataka</w:t>
+        </w:r>
+        <w:r>
+          <w:rPr>
+            <w:noProof/>
+            <w:webHidden/>
+          </w:rPr>
+          <w:tab/>
+        </w:r>
+        <w:r>
+          <w:rPr>
+            <w:noProof/>
+            <w:webHidden/>
+          </w:rPr>
+          <w:fldChar w:fldCharType="begin"/>
+        </w:r>
+        <w:r>
+          <w:rPr>
+            <w:noProof/>
+            <w:webHidden/>
+          </w:rPr>
+          <w:instrText xml:space="preserve"> PAGEREF _Toc31206092 \h </w:instrText>
+        </w:r>
+        <w:r>
+          <w:rPr>
+            <w:noProof/>
+            <w:webHidden/>
+          </w:rPr>
+        </w:r>
+        <w:r>
+          <w:rPr>
+            <w:noProof/>
+            <w:webHidden/>
+          </w:rPr>
+          <w:fldChar w:fldCharType="separate"/>
+        </w:r>
+        <w:r>
+          <w:rPr>
+            <w:noProof/>
+            <w:webHidden/>
+          </w:rPr>
+          <w:t>17</w:t>
+        </w:r>
+        <w:r>
+          <w:rPr>
+            <w:noProof/>
+            <w:webHidden/>
+          </w:rPr>
+          <w:fldChar w:fldCharType="end"/>
+        </w:r>
+      </w:hyperlink>
+    </w:p>
+    <w:p>
+      <w:pPr>
+        <w:pStyle w:val="Sadraj1"/>
+        <w:rPr>
+          <w:rFonts w:asciiTheme="minorHAnsi" w:eastAsiaTheme="minorEastAsia" w:hAnsiTheme="minorHAnsi" w:cstheme="minorBidi"/>
+          <w:noProof/>
+          <w:sz w:val="22"/>
+          <w:szCs w:val="22"/>
+        </w:rPr>
+      </w:pPr>
+      <w:hyperlink w:anchor="_Toc31206093" w:history="1">
+        <w:r>
+          <w:rPr>
+            <w:rStyle w:val="Hiperveza"/>
+            <w:noProof/>
+          </w:rPr>
+          <w:t>7.</w:t>
+        </w:r>
+        <w:r>
+          <w:rPr>
+            <w:rFonts w:asciiTheme="minorHAnsi" w:eastAsiaTheme="minorEastAsia" w:hAnsiTheme="minorHAnsi" w:cstheme="minorBidi"/>
+            <w:noProof/>
+            <w:sz w:val="22"/>
+            <w:szCs w:val="22"/>
+          </w:rPr>
+          <w:tab/>
+        </w:r>
+        <w:r>
+          <w:rPr>
+            <w:rStyle w:val="Hiperveza"/>
+            <w:noProof/>
+          </w:rPr>
+          <w:t>UML dijagram klasa</w:t>
+        </w:r>
+        <w:r>
+          <w:rPr>
+            <w:noProof/>
+            <w:webHidden/>
+          </w:rPr>
+          <w:tab/>
+        </w:r>
+        <w:r>
+          <w:rPr>
+            <w:noProof/>
+            <w:webHidden/>
+          </w:rPr>
+          <w:fldChar w:fldCharType="begin"/>
+        </w:r>
+        <w:r>
+          <w:rPr>
+            <w:noProof/>
+            <w:webHidden/>
+          </w:rPr>
+          <w:instrText xml:space="preserve"> PAGEREF _Toc31206093 \h </w:instrText>
+        </w:r>
+        <w:r>
+          <w:rPr>
+            <w:noProof/>
+            <w:webHidden/>
+          </w:rPr>
+        </w:r>
+        <w:r>
+          <w:rPr>
+            <w:noProof/>
+            <w:webHidden/>
+          </w:rPr>
+          <w:fldChar w:fldCharType="separate"/>
+        </w:r>
+        <w:r>
+          <w:rPr>
+            <w:noProof/>
+            <w:webHidden/>
+          </w:rPr>
+          <w:t>18</w:t>
+        </w:r>
+        <w:r>
+          <w:rPr>
+            <w:noProof/>
+            <w:webHidden/>
+          </w:rPr>
+          <w:fldChar w:fldCharType="end"/>
+        </w:r>
+      </w:hyperlink>
+    </w:p>
+    <w:p>
+      <w:r>
+        <w:fldChar w:fldCharType="end"/>
+      </w:r>
+    </w:p>
     <w:p>
       <w:pPr>
         <w:spacing w:line="360" w:lineRule="auto"/>
@@ -1702,7 +2400,7 @@
           <w:numId w:val="42"/>
         </w:numPr>
       </w:pPr>
-      <w:bookmarkStart w:id="1" w:name="_Toc25070678"/>
+      <w:bookmarkStart w:id="1" w:name="_Toc31206079"/>
       <w:r>
         <w:lastRenderedPageBreak/>
         <w:t>Uvod</w:t>
@@ -1716,15 +2414,7 @@
         <w:jc w:val="both"/>
       </w:pPr>
       <w:r>
-        <w:t xml:space="preserve">Kroz ovaj uvod ujedno će biti opisana sama domena aplikacije kako bi pobliže objasnili projekt koji smo zamislili. Aplikacija je namijenjena svima onima koji imaju pravo autentifikacije putem  </w:t>
-      </w:r>
-      <w:proofErr w:type="spellStart"/>
-      <w:r>
-        <w:t>AAI@EduHr</w:t>
-      </w:r>
-      <w:proofErr w:type="spellEnd"/>
-      <w:r>
-        <w:t xml:space="preserve"> sustava te bi željeli posuditi knjigu iz FOI knjižnice. Vrsta aplikacije </w:t>
+        <w:t xml:space="preserve">Kroz ovaj uvod ujedno će biti opisana sama domena aplikacije kako bi pobliže objasnili projekt koji smo zamislili. Aplikacija je namijenjena svima onima koji imaju pravo autentifikacije putem  AAI@EduHr sustava te bi željeli posuditi knjigu iz FOI knjižnice. Vrsta aplikacije </w:t>
       </w:r>
       <w:r>
         <w:t>ć</w:t>
@@ -1766,15 +2456,7 @@
         <w:t>ć</w:t>
       </w:r>
       <w:r>
-        <w:t xml:space="preserve">ena inicijalna prijava putem </w:t>
-      </w:r>
-      <w:proofErr w:type="spellStart"/>
-      <w:r>
-        <w:t>AAI@EduHr</w:t>
-      </w:r>
-      <w:proofErr w:type="spellEnd"/>
-      <w:r>
-        <w:t xml:space="preserve"> sustava nakon </w:t>
+        <w:t xml:space="preserve">ena inicijalna prijava putem AAI@EduHr sustava nakon </w:t>
       </w:r>
       <w:r>
         <w:t>č</w:t>
@@ -1872,7 +2554,7 @@
           <w:numId w:val="42"/>
         </w:numPr>
       </w:pPr>
-      <w:bookmarkStart w:id="2" w:name="_Toc25070679"/>
+      <w:bookmarkStart w:id="2" w:name="_Toc31206080"/>
       <w:r>
         <w:lastRenderedPageBreak/>
         <w:t>Popis funkcionalnosti</w:t>
@@ -1921,7 +2603,6 @@
               </w:rPr>
               <w:t xml:space="preserve">Broj </w:t>
             </w:r>
-            <w:proofErr w:type="spellStart"/>
             <w:r>
               <w:rPr>
                 <w:b/>
@@ -1929,17 +2610,7 @@
                 <w:sz w:val="28"/>
                 <w:szCs w:val="28"/>
               </w:rPr>
-              <w:t>funkc</w:t>
-            </w:r>
-            <w:proofErr w:type="spellEnd"/>
-            <w:r>
-              <w:rPr>
-                <w:b/>
-                <w:bCs/>
-                <w:sz w:val="28"/>
-                <w:szCs w:val="28"/>
-              </w:rPr>
-              <w:t>.</w:t>
+              <w:t>funkc.</w:t>
             </w:r>
           </w:p>
         </w:tc>
@@ -4541,9 +5212,11 @@
       <w:pPr>
         <w:pStyle w:val="FOINaslov2"/>
       </w:pPr>
+      <w:bookmarkStart w:id="3" w:name="_Toc31206081"/>
       <w:r>
         <w:t>Karakteristike korisnika</w:t>
       </w:r>
+      <w:bookmarkEnd w:id="3"/>
     </w:p>
     <w:p>
       <w:pPr>
@@ -4552,15 +5225,7 @@
         <w:jc w:val="both"/>
       </w:pPr>
       <w:r>
-        <w:t xml:space="preserve">Aplikacija je namijenjena svima koji imaju pristup FOI </w:t>
-      </w:r>
-      <w:proofErr w:type="spellStart"/>
-      <w:r>
-        <w:t>autentikaciji</w:t>
-      </w:r>
-      <w:proofErr w:type="spellEnd"/>
-      <w:r>
-        <w:t xml:space="preserve"> i željeli bi rezervirati/posuditi neku publikaciju iz knjižnice. Bitno je naglasiti da je korisnik samo onaj koji posuđuje, ali ne i knjižničar/knjižničarka.</w:t>
+        <w:t>Aplikacija je namijenjena svima koji imaju pristup FOI autentikaciji i željeli bi rezervirati/posuditi neku publikaciju iz knjižnice. Bitno je naglasiti da je korisnik samo onaj koji posuđuje, ali ne i knjižničar/knjižničarka.</w:t>
       </w:r>
     </w:p>
     <w:p>
@@ -4600,13 +5265,11 @@
           <w:numId w:val="42"/>
         </w:numPr>
       </w:pPr>
-      <w:bookmarkStart w:id="3" w:name="_Toc25070680"/>
-      <w:proofErr w:type="spellStart"/>
+      <w:bookmarkStart w:id="4" w:name="_Toc31206082"/>
       <w:r>
         <w:t>WireFrame</w:t>
       </w:r>
-      <w:bookmarkEnd w:id="3"/>
-      <w:proofErr w:type="spellEnd"/>
+      <w:bookmarkEnd w:id="4"/>
     </w:p>
     <w:p>
       <w:pPr>
@@ -4615,23 +5278,7 @@
         <w:jc w:val="both"/>
       </w:pPr>
       <w:r>
-        <w:t>Početni prikaz omogućava nam da odaberemo mogućnost prijave. Ukoliko se prijavljujemo prvi puta, onda ćemo za odabir odabrati gumb „</w:t>
-      </w:r>
-      <w:proofErr w:type="spellStart"/>
-      <w:r>
-        <w:t>EduHr</w:t>
-      </w:r>
-      <w:proofErr w:type="spellEnd"/>
-      <w:r>
-        <w:t xml:space="preserve">“ s kojim ćemo se prijaviti na </w:t>
-      </w:r>
-      <w:proofErr w:type="spellStart"/>
-      <w:r>
-        <w:t>eduHr</w:t>
-      </w:r>
-      <w:proofErr w:type="spellEnd"/>
-      <w:r>
-        <w:t>, te potvrditi naš status kao studenta FOI, te nam omogućiti prijavu u aplikaciju. Ukoliko smo se već prijavili, te je aplikacija spremila našu prijavu i naš korisnički račun, onda za lakšu i bržu prijavu možemo odabrati drugi gumb, „Login“. S ovim gumbom odlazimo do ekrana s kojim se prijavljujemo u aplikaciju. Ovisno o našem izboru, to može biti preko korisničkog imena i lozinke, otiska prsta, pin zaporke ili crtanje uzorka, odnosno obrazac.</w:t>
+        <w:t>Početni prikaz omogućava nam da odaberemo mogućnost prijave. Ukoliko se prijavljujemo prvi puta, onda ćemo za odabir odabrati gumb „EduHr“ s kojim ćemo se prijaviti na eduHr, te potvrditi naš status kao studenta FOI, te nam omogućiti prijavu u aplikaciju. Ukoliko smo se već prijavili, te je aplikacija spremila našu prijavu i naš korisnički račun, onda za lakšu i bržu prijavu možemo odabrati drugi gumb, „Login“. S ovim gumbom odlazimo do ekrana s kojim se prijavljujemo u aplikaciju. Ovisno o našem izboru, to može biti preko korisničkog imena i lozinke, otiska prsta, pin zaporke ili crtanje uzorka, odnosno obrazac.</w:t>
       </w:r>
     </w:p>
     <w:p>
@@ -7631,29 +8278,13 @@
       </w:pPr>
       <w:r>
         <w:tab/>
-        <w:t>Ukoliko želimo vidjeti osnovne informacije o knjižnici, to možemo vidjeti klikom na logo „</w:t>
-      </w:r>
-      <w:proofErr w:type="spellStart"/>
-      <w:r>
-        <w:t>eKnjižnica</w:t>
-      </w:r>
-      <w:proofErr w:type="spellEnd"/>
-      <w:r>
-        <w:t>“, koja nam otvara poseban ekran sa svim detaljnim informacijama o FOI knjižnici, te kontakt. To možemo uči</w:t>
+        <w:t>Ukoliko želimo vidjeti osnovne informacije o knjižnici, to možemo vidjeti klikom na logo „eKnjižnica“, koja nam otvara poseban ekran sa svim detaljnim informacijama o FOI knjižnici, te kontakt. To možemo uči</w:t>
       </w:r>
       <w:r>
         <w:t>niti</w:t>
       </w:r>
       <w:r>
-        <w:t xml:space="preserve"> na bilo kojem ekranu, gdje je prikazan logo „</w:t>
-      </w:r>
-      <w:proofErr w:type="spellStart"/>
-      <w:r>
-        <w:t>eKnjižnica</w:t>
-      </w:r>
-      <w:proofErr w:type="spellEnd"/>
-      <w:r>
-        <w:t>“.</w:t>
+        <w:t xml:space="preserve"> na bilo kojem ekranu, gdje je prikazan logo „eKnjižnica“.</w:t>
       </w:r>
     </w:p>
     <w:p>
@@ -7975,17 +8606,12 @@
           <w:numId w:val="42"/>
         </w:numPr>
       </w:pPr>
-      <w:bookmarkStart w:id="4" w:name="_Toc25070681"/>
-      <w:proofErr w:type="spellStart"/>
+      <w:bookmarkStart w:id="5" w:name="_Toc31206083"/>
       <w:r>
         <w:lastRenderedPageBreak/>
-        <w:t>UseCase</w:t>
-      </w:r>
-      <w:proofErr w:type="spellEnd"/>
-      <w:r>
-        <w:t xml:space="preserve"> dijagram</w:t>
-      </w:r>
-      <w:bookmarkEnd w:id="4"/>
+        <w:t>UseCase dijagram</w:t>
+      </w:r>
+      <w:bookmarkEnd w:id="5"/>
     </w:p>
     <w:p>
       <w:r>
@@ -8043,15 +8669,7 @@
         <w:jc w:val="both"/>
       </w:pPr>
       <w:r>
-        <w:t xml:space="preserve">Na slici gore prikazan je </w:t>
-      </w:r>
-      <w:proofErr w:type="spellStart"/>
-      <w:r>
-        <w:t>UseCase</w:t>
-      </w:r>
-      <w:proofErr w:type="spellEnd"/>
-      <w:r>
-        <w:t xml:space="preserve"> dijagram za aplikaciju Foi knjižnica na kojoj su prikazani svi mogući slučajevi korištenja aplikacije . Potrebno je napomenuti da je slučaj prijave u aplikaciju potreban za izvađanje ostalih slučajeva, ali nije prikazano na slici zbog preglednosti.</w:t>
+        <w:t>Na slici gore prikazan je UseCase dijagram za aplikaciju Foi knjižnica na kojoj su prikazani svi mogući slučajevi korištenja aplikacije . Potrebno je napomenuti da je slučaj prijave u aplikaciju potreban za izvađanje ostalih slučajeva, ali nije prikazano na slici zbog preglednosti.</w:t>
       </w:r>
     </w:p>
     <w:p>
@@ -8069,10 +8687,12 @@
           <w:numId w:val="42"/>
         </w:numPr>
       </w:pPr>
+      <w:bookmarkStart w:id="6" w:name="_Toc31206084"/>
       <w:r>
         <w:lastRenderedPageBreak/>
         <w:t>Arhitektura aplikacije</w:t>
       </w:r>
+      <w:bookmarkEnd w:id="6"/>
     </w:p>
     <w:p>
       <w:pPr>
@@ -8158,9 +8778,11 @@
       <w:pPr>
         <w:pStyle w:val="FOINaslov2"/>
       </w:pPr>
+      <w:bookmarkStart w:id="7" w:name="_Toc31206085"/>
       <w:r>
         <w:t>FOI CAS server</w:t>
       </w:r>
+      <w:bookmarkEnd w:id="7"/>
     </w:p>
     <w:p>
       <w:pPr>
@@ -8171,7 +8793,6 @@
       <w:r>
         <w:t xml:space="preserve">Riječ je o FOI serveru koji nam omogućuje našu inicijalnu prijavu u aplikaciju. Temelji se na svojoj vezi sa </w:t>
       </w:r>
-      <w:proofErr w:type="spellStart"/>
       <w:r>
         <w:rPr>
           <w:i/>
@@ -8179,13 +8800,8 @@
         </w:rPr>
         <w:t>AAI@EduHr</w:t>
       </w:r>
-      <w:proofErr w:type="spellEnd"/>
-      <w:r>
-        <w:t xml:space="preserve"> sustavom koji predstavlja </w:t>
-      </w:r>
-      <w:proofErr w:type="spellStart"/>
-      <w:r>
-        <w:t>a</w:t>
+      <w:r>
+        <w:t xml:space="preserve"> sustavom koji predstavlja a</w:t>
       </w:r>
       <w:r>
         <w:t>utentikacijsk</w:t>
@@ -8193,7 +8809,6 @@
       <w:r>
         <w:t>u</w:t>
       </w:r>
-      <w:proofErr w:type="spellEnd"/>
       <w:r>
         <w:t xml:space="preserve"> i autorizacijsk</w:t>
       </w:r>
@@ -8212,7 +8827,6 @@
       <w:r>
         <w:t xml:space="preserve">. Nakon uspješne prijave našeg korisnika u sustav, odnosno inicijalne registracije, aplikacija od FOI CAS servera, koristeći </w:t>
       </w:r>
-      <w:proofErr w:type="spellStart"/>
       <w:r>
         <w:rPr>
           <w:b/>
@@ -8220,7 +8834,6 @@
         </w:rPr>
         <w:t>DotNetCasClient</w:t>
       </w:r>
-      <w:proofErr w:type="spellEnd"/>
       <w:r>
         <w:t xml:space="preserve"> dobije osnovni podatak o prijavljenom korisniku koji se potom zapisuje u bazu podataka na našoj strani.</w:t>
       </w:r>
@@ -8229,9 +8842,11 @@
       <w:pPr>
         <w:pStyle w:val="FOINaslov2"/>
       </w:pPr>
+      <w:bookmarkStart w:id="8" w:name="_Toc31206086"/>
       <w:r>
         <w:t>Azure – API</w:t>
       </w:r>
+      <w:bookmarkEnd w:id="8"/>
     </w:p>
     <w:p>
       <w:pPr>
@@ -8242,31 +8857,13 @@
       <w:r>
         <w:t>Sva komunikacija između baze podataka i aplikacije, koja je vezana uz dohvaćanje i ažuriranje zapisa (u našem slučaju – Publikacija) obavlja se preko Web API-a implementiranog u ASP.NET-u koristeći „</w:t>
       </w:r>
-      <w:proofErr w:type="spellStart"/>
       <w:r>
         <w:rPr>
           <w:i/>
           <w:iCs/>
         </w:rPr>
-        <w:t>Api</w:t>
-      </w:r>
-      <w:proofErr w:type="spellEnd"/>
-      <w:r>
-        <w:rPr>
-          <w:i/>
-          <w:iCs/>
-        </w:rPr>
-        <w:t xml:space="preserve"> </w:t>
-      </w:r>
-      <w:proofErr w:type="spellStart"/>
-      <w:r>
-        <w:rPr>
-          <w:i/>
-          <w:iCs/>
-        </w:rPr>
-        <w:t>Controller</w:t>
-      </w:r>
-      <w:proofErr w:type="spellEnd"/>
+        <w:t>Api Controller</w:t>
+      </w:r>
       <w:r>
         <w:t xml:space="preserve">“ klasu. </w:t>
       </w:r>
@@ -8275,9 +8872,11 @@
       <w:pPr>
         <w:pStyle w:val="FOINaslov2"/>
       </w:pPr>
+      <w:bookmarkStart w:id="9" w:name="_Toc31206087"/>
       <w:r>
         <w:t>Azure – Baza podataka</w:t>
       </w:r>
+      <w:bookmarkEnd w:id="9"/>
     </w:p>
     <w:p>
       <w:pPr>
@@ -8293,18 +8892,12 @@
       <w:pPr>
         <w:pStyle w:val="FOINaslov2"/>
       </w:pPr>
+      <w:bookmarkStart w:id="10" w:name="_Toc31206088"/>
       <w:r>
         <w:lastRenderedPageBreak/>
-        <w:t xml:space="preserve">Azure – </w:t>
-      </w:r>
-      <w:proofErr w:type="spellStart"/>
-      <w:r>
-        <w:t>Function</w:t>
-      </w:r>
-      <w:proofErr w:type="spellEnd"/>
-      <w:r>
-        <w:t xml:space="preserve"> App</w:t>
-      </w:r>
+        <w:t>Azure – Function App</w:t>
+      </w:r>
+      <w:bookmarkEnd w:id="10"/>
     </w:p>
     <w:p>
       <w:pPr>
@@ -8313,41 +8906,15 @@
         <w:jc w:val="both"/>
       </w:pPr>
       <w:r>
-        <w:t xml:space="preserve">Azure </w:t>
-      </w:r>
-      <w:proofErr w:type="spellStart"/>
-      <w:r>
-        <w:t>Function</w:t>
-      </w:r>
-      <w:proofErr w:type="spellEnd"/>
-      <w:r>
-        <w:t xml:space="preserve"> App u projektu nam služi, zajedno s </w:t>
-      </w:r>
-      <w:proofErr w:type="spellStart"/>
+        <w:t xml:space="preserve">Azure Function App u projektu nam služi, zajedno s </w:t>
+      </w:r>
       <w:r>
         <w:rPr>
           <w:i/>
           <w:iCs/>
         </w:rPr>
-        <w:t>Notification</w:t>
-      </w:r>
-      <w:proofErr w:type="spellEnd"/>
-      <w:r>
-        <w:rPr>
-          <w:i/>
-          <w:iCs/>
-        </w:rPr>
-        <w:t xml:space="preserve"> </w:t>
-      </w:r>
-      <w:proofErr w:type="spellStart"/>
-      <w:r>
-        <w:rPr>
-          <w:i/>
-          <w:iCs/>
-        </w:rPr>
-        <w:t>Hubom</w:t>
-      </w:r>
-      <w:proofErr w:type="spellEnd"/>
+        <w:t>Notification Hubom</w:t>
+      </w:r>
       <w:r>
         <w:t>, za slanje obavijesti korisniku o isteku rezervacije/posudbe određene publikacije. Također, koristi se još i za automatsko ukidanje isteklih rezervacija.</w:t>
       </w:r>
@@ -8356,22 +8923,11 @@
       <w:pPr>
         <w:pStyle w:val="FOINaslov2"/>
       </w:pPr>
-      <w:r>
-        <w:t xml:space="preserve">Azure – </w:t>
-      </w:r>
-      <w:proofErr w:type="spellStart"/>
-      <w:r>
-        <w:t>Notification</w:t>
-      </w:r>
-      <w:proofErr w:type="spellEnd"/>
-      <w:r>
-        <w:t xml:space="preserve"> </w:t>
-      </w:r>
-      <w:proofErr w:type="spellStart"/>
-      <w:r>
-        <w:t>Hub</w:t>
-      </w:r>
-      <w:proofErr w:type="spellEnd"/>
+      <w:bookmarkStart w:id="11" w:name="_Toc31206089"/>
+      <w:r>
+        <w:t>Azure – Notification Hub</w:t>
+      </w:r>
+      <w:bookmarkEnd w:id="11"/>
     </w:p>
     <w:p>
       <w:pPr>
@@ -8380,65 +8936,24 @@
         <w:jc w:val="both"/>
       </w:pPr>
       <w:r>
-        <w:t xml:space="preserve">Azure </w:t>
-      </w:r>
-      <w:proofErr w:type="spellStart"/>
-      <w:r>
-        <w:t>Notification</w:t>
-      </w:r>
-      <w:proofErr w:type="spellEnd"/>
-      <w:r>
-        <w:t xml:space="preserve"> </w:t>
-      </w:r>
-      <w:proofErr w:type="spellStart"/>
-      <w:r>
-        <w:t>Hub</w:t>
-      </w:r>
-      <w:proofErr w:type="spellEnd"/>
-      <w:r>
-        <w:t xml:space="preserve"> nam omogućuje slanje obavijesti na mobitel korisnika, a temelji se na izvršenju </w:t>
+        <w:t xml:space="preserve">Azure Notification Hub nam omogućuje slanje obavijesti na mobitel korisnika, a temelji se na izvršenju </w:t>
       </w:r>
       <w:r>
         <w:rPr>
           <w:i/>
           <w:iCs/>
         </w:rPr>
-        <w:t xml:space="preserve">time </w:t>
-      </w:r>
-      <w:proofErr w:type="spellStart"/>
+        <w:t>time trigger-a</w:t>
+      </w:r>
+      <w:r>
+        <w:t xml:space="preserve"> sa </w:t>
+      </w:r>
       <w:r>
         <w:rPr>
           <w:i/>
           <w:iCs/>
         </w:rPr>
-        <w:t>trigger</w:t>
-      </w:r>
-      <w:proofErr w:type="spellEnd"/>
-      <w:r>
-        <w:rPr>
-          <w:i/>
-          <w:iCs/>
-        </w:rPr>
-        <w:t>-a</w:t>
-      </w:r>
-      <w:r>
-        <w:t xml:space="preserve"> sa </w:t>
-      </w:r>
-      <w:proofErr w:type="spellStart"/>
-      <w:r>
-        <w:rPr>
-          <w:i/>
-          <w:iCs/>
-        </w:rPr>
-        <w:t>Function</w:t>
-      </w:r>
-      <w:proofErr w:type="spellEnd"/>
-      <w:r>
-        <w:rPr>
-          <w:i/>
-          <w:iCs/>
-        </w:rPr>
-        <w:t xml:space="preserve"> App-a</w:t>
+        <w:t>Function App-a</w:t>
       </w:r>
       <w:r>
         <w:t>.</w:t>
@@ -8448,9 +8963,11 @@
       <w:pPr>
         <w:pStyle w:val="FOINaslov2"/>
       </w:pPr>
+      <w:bookmarkStart w:id="12" w:name="_Toc31206090"/>
       <w:r>
         <w:t>Aplikacija</w:t>
       </w:r>
+      <w:bookmarkEnd w:id="12"/>
     </w:p>
     <w:p>
       <w:pPr>
@@ -8461,7 +8978,6 @@
       <w:r>
         <w:t xml:space="preserve">Sama aplikacija se sastoji od nekoliko projekata: </w:t>
       </w:r>
-      <w:proofErr w:type="spellStart"/>
       <w:r>
         <w:rPr>
           <w:b/>
@@ -8469,11 +8985,9 @@
         </w:rPr>
         <w:t>FOIKnjiznica</w:t>
       </w:r>
-      <w:proofErr w:type="spellEnd"/>
       <w:r>
         <w:t xml:space="preserve">, </w:t>
       </w:r>
-      <w:proofErr w:type="spellStart"/>
       <w:r>
         <w:rPr>
           <w:b/>
@@ -8481,11 +8995,9 @@
         </w:rPr>
         <w:t>FOIKnjiznica.Android</w:t>
       </w:r>
-      <w:proofErr w:type="spellEnd"/>
       <w:r>
         <w:t xml:space="preserve">, </w:t>
       </w:r>
-      <w:proofErr w:type="spellStart"/>
       <w:r>
         <w:rPr>
           <w:b/>
@@ -8493,7 +9005,6 @@
         </w:rPr>
         <w:t>FOIKnjiznicaWebServis</w:t>
       </w:r>
-      <w:proofErr w:type="spellEnd"/>
       <w:r>
         <w:t xml:space="preserve"> i modula za prijavu. </w:t>
       </w:r>
@@ -8509,7 +9020,6 @@
         <w:ind w:left="714" w:hanging="357"/>
         <w:jc w:val="both"/>
       </w:pPr>
-      <w:proofErr w:type="spellStart"/>
       <w:r>
         <w:rPr>
           <w:i/>
@@ -8517,7 +9027,6 @@
         </w:rPr>
         <w:t>FOIKnjiznica</w:t>
       </w:r>
-      <w:proofErr w:type="spellEnd"/>
       <w:r>
         <w:t xml:space="preserve"> – Sadrži sve ekrane i potrebne klase za rad aplikacije</w:t>
       </w:r>
@@ -8533,7 +9042,6 @@
         <w:ind w:left="714" w:hanging="357"/>
         <w:jc w:val="both"/>
       </w:pPr>
-      <w:proofErr w:type="spellStart"/>
       <w:r>
         <w:rPr>
           <w:i/>
@@ -8541,11 +9049,9 @@
         </w:rPr>
         <w:t>FOIKnjiznica.Android</w:t>
       </w:r>
-      <w:proofErr w:type="spellEnd"/>
       <w:r>
         <w:t xml:space="preserve"> – Sadrži </w:t>
       </w:r>
-      <w:proofErr w:type="spellStart"/>
       <w:r>
         <w:rPr>
           <w:i/>
@@ -8553,7 +9059,6 @@
         </w:rPr>
         <w:t>activitye</w:t>
       </w:r>
-      <w:proofErr w:type="spellEnd"/>
       <w:r>
         <w:t xml:space="preserve"> koji se pokreću prilikom pokretanja aplikacije</w:t>
       </w:r>
@@ -8569,7 +9074,6 @@
         <w:ind w:left="714" w:hanging="357"/>
         <w:jc w:val="both"/>
       </w:pPr>
-      <w:proofErr w:type="spellStart"/>
       <w:r>
         <w:rPr>
           <w:i/>
@@ -8577,7 +9081,6 @@
         </w:rPr>
         <w:t>FOIKnjiznicaWebServis</w:t>
       </w:r>
-      <w:proofErr w:type="spellEnd"/>
       <w:r>
         <w:t xml:space="preserve"> – Sadrži kontrolere preko kojih komuniciramo s bazom podataka te nam omogućuje prijavu koristeći </w:t>
       </w:r>
@@ -8596,9 +9099,11 @@
       <w:pPr>
         <w:pStyle w:val="FOINaslov2"/>
       </w:pPr>
+      <w:bookmarkStart w:id="13" w:name="_Toc31206091"/>
       <w:r>
         <w:t>Ograničenja aplikacije</w:t>
       </w:r>
+      <w:bookmarkEnd w:id="13"/>
     </w:p>
     <w:p>
       <w:pPr>
@@ -8607,35 +9112,149 @@
         <w:jc w:val="both"/>
       </w:pPr>
       <w:r>
-        <w:t xml:space="preserve">Aplikacije je ograničena na korisnike mobilnih uređaja s Android operativnim sustavom koji moraju imati nekakav oblik konekcije na Internet kako bi pristupili našoj aplikaciji – potrebno se spojiti na bazu podataka, tj. </w:t>
-      </w:r>
-      <w:proofErr w:type="spellStart"/>
-      <w:r>
-        <w:t>WebAPI</w:t>
-      </w:r>
-      <w:proofErr w:type="spellEnd"/>
-      <w:r>
-        <w:t>-e.</w:t>
-      </w:r>
-      <w:r>
-        <w:t xml:space="preserve"> Također, kako je navedeno i u </w:t>
-      </w:r>
-      <w:proofErr w:type="spellStart"/>
-      <w:r>
-        <w:t>potpoglavlju</w:t>
-      </w:r>
-      <w:proofErr w:type="spellEnd"/>
-      <w:r>
-        <w:t xml:space="preserve"> 2.1., aplikacija je namijenjena isključivo osobama s pristupom FOI </w:t>
-      </w:r>
-      <w:proofErr w:type="spellStart"/>
-      <w:r>
-        <w:t>autentikaciji</w:t>
-      </w:r>
-      <w:proofErr w:type="spellEnd"/>
-      <w:r>
-        <w:t>.</w:t>
-      </w:r>
+        <w:t>Aplikacije je ograničena na korisnike mobilnih uređaja s Android operativnim sustavom koji moraju imati nekakav oblik konekcije na Internet kako bi pristupili našoj aplikaciji – potrebno se spojiti na bazu podataka, tj. WebAPI-e. Također, kako je navedeno i u potpoglavlju 2.1., aplikacija je namijenjena isključivo osobama s pristupom FOI autentikaciji.</w:t>
+      </w:r>
+    </w:p>
+    <w:p>
+      <w:pPr>
+        <w:pStyle w:val="FOINaslov2"/>
+      </w:pPr>
+      <w:r>
+        <w:t>Karakteristika pokretanja aplikacije</w:t>
+      </w:r>
+    </w:p>
+    <w:p>
+      <w:pPr>
+        <w:jc w:val="both"/>
+      </w:pPr>
+      <w:r>
+        <w:t xml:space="preserve">Trenutačno, aplikacija radi na localhostu jer nemamo potpuni pristup CAS serveru jer je aplikacija, realno, i dalje u razvoju. Točnije, naša domena koja se koristi nije uvrštena u pristup CAS serveru. Stoga, u Visual Studiu koristimo jedan dodatan alat Conveyor by Keyoti koji nam omogućuje sigurnu vezu sa FOI CAS serverom sa mobitela preko localhosta (pošto je https konekcija). </w:t>
+      </w:r>
+    </w:p>
+    <w:p>
+      <w:pPr>
+        <w:jc w:val="both"/>
+      </w:pPr>
+      <w:r>
+        <w:t>Kako bi ga instalirali potrebno je pratiti korake navedene na</w:t>
+      </w:r>
+      <w:r>
+        <w:tab/>
+      </w:r>
+      <w:r>
+        <w:t xml:space="preserve"> </w:t>
+      </w:r>
+      <w:hyperlink r:id="rId40" w:history="1">
+        <w:r>
+          <w:rPr>
+            <w:rStyle w:val="Hiperveza"/>
+          </w:rPr>
+          <w:t>https://marketplace.visualstudio.com/items?itemName=vs-publisher-1448185.ConveyorbyKeyoti</w:t>
+        </w:r>
+      </w:hyperlink>
+      <w:r>
+        <w:t xml:space="preserve">. </w:t>
+      </w:r>
+    </w:p>
+    <w:p>
+      <w:pPr>
+        <w:jc w:val="both"/>
+      </w:pPr>
+      <w:r>
+        <w:t xml:space="preserve">Nakon instalacije potrebno ga je uključiti tako da odemo u </w:t>
+      </w:r>
+      <w:r>
+        <w:rPr>
+          <w:i/>
+          <w:iCs/>
+        </w:rPr>
+        <w:t>Tools</w:t>
+      </w:r>
+      <w:r>
+        <w:t xml:space="preserve"> i samo kliknemo na njega. Tada je potrebno pokrenuti naš projekt FOIKnjiznicaWebServis u IIS exploreru te ćemo dobiti prozor u kojem je prikazan „Remote URL“ putem kojeg možemo pristupiti localhostu. Naravno, kako bi uspjeli pristupiti istom sa mobilnog uređaja biti će potrebno instalirati conveyor certifikat, a postupku te instalacije pristupamo kada kliknemo na ikonicu pokraj Remote URL-a. </w:t>
+      </w:r>
+    </w:p>
+    <w:p>
+      <w:pPr>
+        <w:jc w:val="both"/>
+      </w:pPr>
+      <w:r>
+        <w:lastRenderedPageBreak/>
+        <w:t>Nakon uspješne instalacije certifikata na mobilni uređaj, potrebno je izvršiti malu konfiguraciju web.configa kako bi aplikacija mogla raditi na localhostu nekog računala, a koraci su sljedeći:</w:t>
+      </w:r>
+    </w:p>
+    <w:p>
+      <w:pPr>
+        <w:pStyle w:val="Odlomakpopisa"/>
+        <w:numPr>
+          <w:ilvl w:val="0"/>
+          <w:numId w:val="42"/>
+        </w:numPr>
+        <w:jc w:val="both"/>
+      </w:pPr>
+      <w:r>
+        <w:t>Otvoriti command prompt i izvršiti naredbu ipconfig te pronaći našu IPv4 adresu.</w:t>
+      </w:r>
+    </w:p>
+    <w:p>
+      <w:pPr>
+        <w:pStyle w:val="Odlomakpopisa"/>
+        <w:numPr>
+          <w:ilvl w:val="0"/>
+          <w:numId w:val="42"/>
+        </w:numPr>
+        <w:jc w:val="both"/>
+      </w:pPr>
+      <w:r>
+        <w:t>U Conveyor by Keyoti prozoru postaviti u opcijama našu IPv4 adresu</w:t>
+      </w:r>
+    </w:p>
+    <w:p>
+      <w:pPr>
+        <w:pStyle w:val="Odlomakpopisa"/>
+        <w:numPr>
+          <w:ilvl w:val="0"/>
+          <w:numId w:val="42"/>
+        </w:numPr>
+        <w:jc w:val="both"/>
+      </w:pPr>
+      <w:r>
+        <w:t>Pokrenuti naš FOIKnjiznicaWebServis projekt te pogledati Remote URL koji dobijemo (Port je jako bitan!)</w:t>
+      </w:r>
+    </w:p>
+    <w:p>
+      <w:pPr>
+        <w:pStyle w:val="Odlomakpopisa"/>
+        <w:numPr>
+          <w:ilvl w:val="0"/>
+          <w:numId w:val="42"/>
+        </w:numPr>
+        <w:jc w:val="both"/>
+      </w:pPr>
+      <w:r>
+        <w:t xml:space="preserve">Sada u web.config je potrebno promijeniti atribut </w:t>
+      </w:r>
+      <w:r>
+        <w:t>serverName</w:t>
+      </w:r>
+      <w:r>
+        <w:t xml:space="preserve"> te obavezno ostaviti i broj porta.</w:t>
+      </w:r>
+    </w:p>
+    <w:p>
+      <w:pPr>
+        <w:pStyle w:val="Odlomakpopisa"/>
+        <w:numPr>
+          <w:ilvl w:val="0"/>
+          <w:numId w:val="42"/>
+        </w:numPr>
+        <w:jc w:val="both"/>
+      </w:pPr>
+      <w:r>
+        <w:t>Kako bi se aplikacija uspješno izvršila na webviewu potrebno je još u PokreniAplikacijuActivity.cs promijeniti webView.LoadUrl() u istu vrijednost kao i što je serverName.</w:t>
+      </w:r>
+      <w:bookmarkStart w:id="14" w:name="_GoBack"/>
+      <w:bookmarkEnd w:id="14"/>
     </w:p>
     <w:p>
       <w:pPr>
@@ -8699,8 +9318,6 @@
         <w:ind w:firstLine="360"/>
         <w:jc w:val="both"/>
       </w:pPr>
-      <w:bookmarkStart w:id="5" w:name="_GoBack"/>
-      <w:bookmarkEnd w:id="5"/>
     </w:p>
     <w:p>
       <w:pPr>
@@ -8719,12 +9336,11 @@
           <w:numId w:val="42"/>
         </w:numPr>
       </w:pPr>
-      <w:bookmarkStart w:id="6" w:name="_Toc25070682"/>
-      <w:r>
-        <w:lastRenderedPageBreak/>
+      <w:bookmarkStart w:id="15" w:name="_Toc31206092"/>
+      <w:r>
         <w:t>Baza podataka</w:t>
       </w:r>
-      <w:bookmarkEnd w:id="6"/>
+      <w:bookmarkEnd w:id="15"/>
     </w:p>
     <w:p>
       <w:pPr>
@@ -8750,7 +9366,7 @@
                     <pic:cNvPicPr/>
                   </pic:nvPicPr>
                   <pic:blipFill>
-                    <a:blip r:embed="rId40">
+                    <a:blip r:embed="rId41">
                       <a:extLst>
                         <a:ext uri="{28A0092B-C50C-407E-A947-70E740481C1C}">
                           <a14:useLocalDpi xmlns:a14="http://schemas.microsoft.com/office/drawing/2010/main" val="0"/>
@@ -8808,6 +9424,7 @@
         <w:rPr>
           <w:b/>
         </w:rPr>
+        <w:lastRenderedPageBreak/>
         <w:t>Publikacije</w:t>
       </w:r>
       <w:r>
@@ -8861,24 +9478,14 @@
         </w:numPr>
         <w:spacing w:line="360" w:lineRule="auto"/>
       </w:pPr>
-      <w:proofErr w:type="spellStart"/>
       <w:r>
         <w:rPr>
           <w:b/>
         </w:rPr>
         <w:t>Je_Autor</w:t>
       </w:r>
-      <w:proofErr w:type="spellEnd"/>
-      <w:r>
-        <w:t xml:space="preserve"> – Tablica koja sadrži podatke o tome tko je autor koje publikacije (</w:t>
-      </w:r>
-      <w:proofErr w:type="spellStart"/>
-      <w:r>
-        <w:t>međutablica</w:t>
-      </w:r>
-      <w:proofErr w:type="spellEnd"/>
-      <w:r>
-        <w:t>)</w:t>
+      <w:r>
+        <w:t xml:space="preserve"> – Tablica koja sadrži podatke o tome tko je autor koje publikacije (međutablica)</w:t>
       </w:r>
     </w:p>
     <w:p>
@@ -8919,17 +9526,9 @@
         <w:t xml:space="preserve"> - Tablica koja sadrži osnovne podatke o članovima koji imaju pristup posuđivanju knjiga. </w:t>
       </w:r>
       <w:r>
-        <w:t xml:space="preserve">Tablica je napravljena na temelju imeničke sheme </w:t>
-      </w:r>
-      <w:proofErr w:type="spellStart"/>
-      <w:r>
-        <w:t>AAI@EduHr</w:t>
-      </w:r>
-      <w:proofErr w:type="spellEnd"/>
-      <w:r>
-        <w:t xml:space="preserve"> sustava koja se može pronaći na: </w:t>
-      </w:r>
-      <w:hyperlink r:id="rId41" w:history="1">
+        <w:t xml:space="preserve">Tablica je napravljena na temelju imeničke sheme AAI@EduHr sustava koja se može pronaći na: </w:t>
+      </w:r>
+      <w:hyperlink r:id="rId42" w:history="1">
         <w:r>
           <w:rPr>
             <w:rStyle w:val="Hiperveza"/>
@@ -8953,14 +9552,12 @@
         </w:numPr>
         <w:spacing w:line="360" w:lineRule="auto"/>
       </w:pPr>
-      <w:proofErr w:type="spellStart"/>
       <w:r>
         <w:rPr>
           <w:b/>
         </w:rPr>
         <w:t>Je_Favorit</w:t>
       </w:r>
-      <w:proofErr w:type="spellEnd"/>
       <w:r>
         <w:t xml:space="preserve"> – Omogućuje članovima odabir publikacija koje favorizira</w:t>
       </w:r>
@@ -8974,14 +9571,12 @@
         </w:numPr>
         <w:spacing w:line="360" w:lineRule="auto"/>
       </w:pPr>
-      <w:proofErr w:type="spellStart"/>
       <w:r>
         <w:rPr>
           <w:b/>
         </w:rPr>
         <w:t>Kopija_Publikacije</w:t>
       </w:r>
-      <w:proofErr w:type="spellEnd"/>
       <w:r>
         <w:t xml:space="preserve"> – Tablica koja služi za evidenciju svih kopija neke publikacije jer svaka ima određeni broj kopija koji se nalazi u knjižnici.</w:t>
       </w:r>
@@ -8995,25 +9590,14 @@
         </w:numPr>
         <w:spacing w:line="360" w:lineRule="auto"/>
       </w:pPr>
-      <w:proofErr w:type="spellStart"/>
       <w:r>
         <w:rPr>
           <w:b/>
         </w:rPr>
-        <w:lastRenderedPageBreak/>
         <w:t>Stanje_Publikacije</w:t>
       </w:r>
-      <w:proofErr w:type="spellEnd"/>
-      <w:r>
-        <w:t xml:space="preserve"> – Tablica koja nam služi za dohvaćanje podatka o određenoj kopiji publikacije. Odnosno, omogućuje nam evidenciju rezervacija, posudbi, vraćenih publikacija i sl. Također, stupac te tablice „</w:t>
-      </w:r>
-      <w:proofErr w:type="spellStart"/>
-      <w:r>
-        <w:t>datum_do</w:t>
-      </w:r>
-      <w:proofErr w:type="spellEnd"/>
-      <w:r>
-        <w:t>“ bi se popunjavao isključivo prilikom posudbe publikacije kako bi se mogla voditi evidencija do kad je neka publikacija posuđena.</w:t>
+      <w:r>
+        <w:t xml:space="preserve"> – Tablica koja nam služi za dohvaćanje podatka o određenoj kopiji publikacije. Odnosno, omogućuje nam evidenciju rezervacija, posudbi, vraćenih publikacija i sl. Također, stupac te tablice „datum_do“ bi se popunjavao isključivo prilikom posudbe publikacije kako bi se mogla voditi evidencija do kad je neka publikacija posuđena.</w:t>
       </w:r>
     </w:p>
     <w:p>
@@ -9025,14 +9609,12 @@
         </w:numPr>
         <w:spacing w:line="360" w:lineRule="auto"/>
       </w:pPr>
-      <w:proofErr w:type="spellStart"/>
       <w:r>
         <w:rPr>
           <w:b/>
         </w:rPr>
         <w:t>Vrsta_Statusa</w:t>
       </w:r>
-      <w:proofErr w:type="spellEnd"/>
       <w:r>
         <w:t xml:space="preserve"> – Tablica koja služi za pohranu mogućih statusa neke publikacije (slobodna, rezervirana, posuđena).</w:t>
       </w:r>
@@ -9046,14 +9628,12 @@
         </w:numPr>
         <w:spacing w:line="360" w:lineRule="auto"/>
       </w:pPr>
-      <w:proofErr w:type="spellStart"/>
       <w:r>
         <w:rPr>
           <w:b/>
         </w:rPr>
         <w:t>Auth_Protocol</w:t>
       </w:r>
-      <w:proofErr w:type="spellEnd"/>
       <w:r>
         <w:t xml:space="preserve"> – Tablica koja je vezana uz modularni dio aplikacije te koristi za evidenciju mogućih načina prijave korisnika u aplikaciju (pin, otisak prsta, uzorak).</w:t>
       </w:r>
@@ -9067,32 +9647,14 @@
         </w:numPr>
         <w:spacing w:line="360" w:lineRule="auto"/>
       </w:pPr>
-      <w:proofErr w:type="spellStart"/>
       <w:r>
         <w:rPr>
           <w:b/>
         </w:rPr>
         <w:t>Članovi_Auth_Protocol</w:t>
       </w:r>
-      <w:proofErr w:type="spellEnd"/>
-      <w:r>
-        <w:t xml:space="preserve"> – </w:t>
-      </w:r>
-      <w:proofErr w:type="spellStart"/>
-      <w:r>
-        <w:t>Međutablica</w:t>
-      </w:r>
-      <w:proofErr w:type="spellEnd"/>
-      <w:r>
-        <w:t xml:space="preserve"> između </w:t>
-      </w:r>
-      <w:proofErr w:type="spellStart"/>
-      <w:r>
-        <w:t>Auth_Protocol</w:t>
-      </w:r>
-      <w:proofErr w:type="spellEnd"/>
-      <w:r>
-        <w:t xml:space="preserve"> i Članovi tablica putem koje vodimo evidenciju o tome što je pojedini član odabrao za način prijave u sustav.</w:t>
+      <w:r>
+        <w:t xml:space="preserve"> – Međutablica između Auth_Protocol i Članovi tablica putem koje vodimo evidenciju o tome što je pojedini član odabrao za način prijave u sustav.</w:t>
       </w:r>
     </w:p>
     <w:p/>
@@ -9104,11 +9666,11 @@
           <w:numId w:val="42"/>
         </w:numPr>
       </w:pPr>
-      <w:bookmarkStart w:id="7" w:name="_Toc25070683"/>
+      <w:bookmarkStart w:id="16" w:name="_Toc31206093"/>
       <w:r>
         <w:t>UML dijagram klasa</w:t>
       </w:r>
-      <w:bookmarkEnd w:id="7"/>
+      <w:bookmarkEnd w:id="16"/>
     </w:p>
     <w:p/>
     <w:p>
@@ -9116,6 +9678,7 @@
         <w:rPr>
           <w:noProof/>
         </w:rPr>
+        <w:lastRenderedPageBreak/>
         <w:drawing>
           <wp:inline distT="0" distB="0" distL="0" distR="0">
             <wp:extent cx="5760720" cy="3742055"/>
@@ -9132,7 +9695,7 @@
                     <pic:cNvPicPr/>
                   </pic:nvPicPr>
                   <pic:blipFill>
-                    <a:blip r:embed="rId42">
+                    <a:blip r:embed="rId43">
                       <a:extLst>
                         <a:ext uri="{28A0092B-C50C-407E-A947-70E740481C1C}">
                           <a14:useLocalDpi xmlns:a14="http://schemas.microsoft.com/office/drawing/2010/main" val="0"/>
@@ -9173,51 +9736,7 @@
         <w:t xml:space="preserve">Na slici iznad može se vidjeti UML dijagram klasa za aplikaciju </w:t>
       </w:r>
       <w:r>
-        <w:t xml:space="preserve">FOI Knjižnica. Slika predstavlja trenutni izgled dijagrama klasa te će se dijagram mijenjati kroz vrijeme dodavanjem i mijenjanjem klasa u samoj aplikaciji. Na trenutnome dijagramu mogu se vidjeti klase potrebne </w:t>
-      </w:r>
-      <w:r>
-        <w:lastRenderedPageBreak/>
-        <w:t xml:space="preserve">za prvi sprint, a to su klase vezane uz same publikacije. Klase vezane uz publikacije su Kategorija, Autor, </w:t>
-      </w:r>
-      <w:proofErr w:type="spellStart"/>
-      <w:r>
-        <w:t>Izdavac</w:t>
-      </w:r>
-      <w:proofErr w:type="spellEnd"/>
-      <w:r>
-        <w:t xml:space="preserve">, Publikacija, </w:t>
-      </w:r>
-      <w:proofErr w:type="spellStart"/>
-      <w:r>
-        <w:t>KopijaPublikacije</w:t>
-      </w:r>
-      <w:proofErr w:type="spellEnd"/>
-      <w:r>
-        <w:t xml:space="preserve">, </w:t>
-      </w:r>
-      <w:proofErr w:type="spellStart"/>
-      <w:r>
-        <w:t>StanjePublikacije</w:t>
-      </w:r>
-      <w:proofErr w:type="spellEnd"/>
-      <w:r>
-        <w:t xml:space="preserve"> te vrsta statusa. Te klase poslužit će za izradu glavnog ekrana na kojem će se prikazivati rezultati nekog filtriranja, pretrage i sortiranja. Osim tih klasa za prvi sprint također je prikazana klasa </w:t>
-      </w:r>
-      <w:proofErr w:type="spellStart"/>
-      <w:r>
-        <w:t>BazaPodataka</w:t>
-      </w:r>
-      <w:proofErr w:type="spellEnd"/>
-      <w:r>
-        <w:t xml:space="preserve"> koja će služiti za povezivanje aplikacije sa bazom podataka. Klasa će sadržavati neke </w:t>
-      </w:r>
-      <w:proofErr w:type="spellStart"/>
-      <w:r>
-        <w:t>preddefinirane</w:t>
-      </w:r>
-      <w:proofErr w:type="spellEnd"/>
-      <w:r>
-        <w:t xml:space="preserve"> SQL upite kao funkcije klase te će korisniku omogućiti i unos vlastitog SQL upita. Zadnja stvar koja je prikazana na UML dijagramu je modularni dio aplikacije, a to je</w:t>
+        <w:t>FOI Knjižnica. Slika predstavlja trenutni izgled dijagrama klasa te će se dijagram mijenjati kroz vrijeme dodavanjem i mijenjanjem klasa u samoj aplikaciji. Na trenutnome dijagramu mogu se vidjeti klase potrebne za prvi sprint, a to su klase vezane uz same publikacije. Klase vezane uz publikacije su Kategorija, Autor, Izdavac, Publikacija, KopijaPublikacije, StanjePublikacije te vrsta statusa. Te klase poslužit će za izradu glavnog ekrana na kojem će se prikazivati rezultati nekog filtriranja, pretrage i sortiranja. Osim tih klasa za prvi sprint također je prikazana klasa BazaPodataka koja će služiti za povezivanje aplikacije sa bazom podataka. Klasa će sadržavati neke preddefinirane SQL upite kao funkcije klase te će korisniku omogućiti i unos vlastitog SQL upita. Zadnja stvar koja je prikazana na UML dijagramu je modularni dio aplikacije, a to je</w:t>
       </w:r>
       <w:r>
         <w:t xml:space="preserve"> sučelje kojeg implementiraju prethodno navedeni moduli.</w:t>
@@ -9258,8 +9777,8 @@
     </w:p>
     <w:p/>
     <w:sectPr>
-      <w:headerReference w:type="default" r:id="rId43"/>
-      <w:footerReference w:type="default" r:id="rId44"/>
+      <w:headerReference w:type="default" r:id="rId44"/>
+      <w:footerReference w:type="default" r:id="rId45"/>
       <w:pgSz w:w="11906" w:h="16838"/>
       <w:pgMar w:top="1417" w:right="1417" w:bottom="1417" w:left="1417" w:header="708" w:footer="708" w:gutter="0"/>
       <w:pgNumType w:start="1"/>
@@ -9299,7 +9818,6 @@
         <w:docPartUnique/>
       </w:docPartObj>
     </w:sdtPr>
-    <w:sdtEndPr/>
     <w:sdtContent>
       <w:p>
         <w:pPr>
@@ -15472,7 +15990,7 @@
 </file>
 
 <file path=customXml/itemProps1.xml><?xml version="1.0" encoding="utf-8"?>
-<ds:datastoreItem xmlns:ds="http://schemas.openxmlformats.org/officeDocument/2006/customXml" ds:itemID="{B2B71A1F-4C7D-4071-A3A5-000BB65B3F99}">
+<ds:datastoreItem xmlns:ds="http://schemas.openxmlformats.org/officeDocument/2006/customXml" ds:itemID="{A7B26699-08BB-455A-AB9D-1EE98A158DB9}">
   <ds:schemaRefs>
     <ds:schemaRef ds:uri="http://schemas.openxmlformats.org/officeDocument/2006/bibliography"/>
   </ds:schemaRefs>

</xml_diff>

<commit_message>
Ažuriran UML dijagram klasa
U tehničkoj dokumentaciji dodan novi UML dijagram klasa koji prikazuje cijelu aplikaciju i module. #101
</commit_message>
<xml_diff>
--- a/Dokumentacija/Tehnička Dokumentacija.docx
+++ b/Dokumentacija/Tehnička Dokumentacija.docx
@@ -10191,8 +10191,6 @@
           </wp:inline>
         </w:drawing>
       </w:r>
-      <w:bookmarkStart w:id="8" w:name="_GoBack"/>
-      <w:bookmarkEnd w:id="8"/>
     </w:p>
     <w:p>
       <w:pPr>
@@ -10235,12 +10233,12 @@
       <w:pPr>
         <w:pStyle w:val="Naslov1"/>
       </w:pPr>
-      <w:bookmarkStart w:id="9" w:name="_Toc31471794"/>
+      <w:bookmarkStart w:id="8" w:name="_Toc31471794"/>
       <w:r>
         <w:lastRenderedPageBreak/>
         <w:t>Arhitektura aplikacije</w:t>
       </w:r>
-      <w:bookmarkEnd w:id="9"/>
+      <w:bookmarkEnd w:id="8"/>
     </w:p>
     <w:p>
       <w:pPr>
@@ -10322,11 +10320,11 @@
       <w:pPr>
         <w:pStyle w:val="Naslov2"/>
       </w:pPr>
-      <w:bookmarkStart w:id="10" w:name="_Toc31471795"/>
+      <w:bookmarkStart w:id="9" w:name="_Toc31471795"/>
       <w:r>
         <w:t>FOI CAS server</w:t>
       </w:r>
-      <w:bookmarkEnd w:id="10"/>
+      <w:bookmarkEnd w:id="9"/>
     </w:p>
     <w:p>
       <w:pPr>
@@ -10394,13 +10392,13 @@
       <w:pPr>
         <w:pStyle w:val="Naslov2"/>
       </w:pPr>
-      <w:bookmarkStart w:id="11" w:name="_Toc31273980"/>
-      <w:bookmarkStart w:id="12" w:name="_Toc31471796"/>
+      <w:bookmarkStart w:id="10" w:name="_Toc31273980"/>
+      <w:bookmarkStart w:id="11" w:name="_Toc31471796"/>
       <w:r>
         <w:t>Azure – API</w:t>
       </w:r>
+      <w:bookmarkEnd w:id="10"/>
       <w:bookmarkEnd w:id="11"/>
-      <w:bookmarkEnd w:id="12"/>
     </w:p>
     <w:p>
       <w:pPr>
@@ -10456,13 +10454,13 @@
       <w:pPr>
         <w:pStyle w:val="Naslov2"/>
       </w:pPr>
-      <w:bookmarkStart w:id="13" w:name="_Toc31273981"/>
-      <w:bookmarkStart w:id="14" w:name="_Toc31471797"/>
+      <w:bookmarkStart w:id="12" w:name="_Toc31273981"/>
+      <w:bookmarkStart w:id="13" w:name="_Toc31471797"/>
       <w:r>
         <w:t>Azure – Baza podataka</w:t>
       </w:r>
+      <w:bookmarkEnd w:id="12"/>
       <w:bookmarkEnd w:id="13"/>
-      <w:bookmarkEnd w:id="14"/>
     </w:p>
     <w:p>
       <w:pPr>
@@ -10484,8 +10482,8 @@
       <w:pPr>
         <w:pStyle w:val="Naslov2"/>
       </w:pPr>
-      <w:bookmarkStart w:id="15" w:name="_Toc31273982"/>
-      <w:bookmarkStart w:id="16" w:name="_Toc31471798"/>
+      <w:bookmarkStart w:id="14" w:name="_Toc31273982"/>
+      <w:bookmarkStart w:id="15" w:name="_Toc31471798"/>
       <w:r>
         <w:lastRenderedPageBreak/>
         <w:t xml:space="preserve">Azure – </w:t>
@@ -10498,8 +10496,8 @@
       <w:r>
         <w:t xml:space="preserve"> App</w:t>
       </w:r>
+      <w:bookmarkEnd w:id="14"/>
       <w:bookmarkEnd w:id="15"/>
-      <w:bookmarkEnd w:id="16"/>
     </w:p>
     <w:p>
       <w:pPr>
@@ -10569,8 +10567,8 @@
       <w:pPr>
         <w:pStyle w:val="Naslov2"/>
       </w:pPr>
-      <w:bookmarkStart w:id="17" w:name="_Toc31273983"/>
-      <w:bookmarkStart w:id="18" w:name="_Toc31471799"/>
+      <w:bookmarkStart w:id="16" w:name="_Toc31273983"/>
+      <w:bookmarkStart w:id="17" w:name="_Toc31471799"/>
       <w:r>
         <w:t xml:space="preserve">Azure – </w:t>
       </w:r>
@@ -10586,8 +10584,8 @@
       <w:r>
         <w:t>Hub</w:t>
       </w:r>
+      <w:bookmarkEnd w:id="16"/>
       <w:bookmarkEnd w:id="17"/>
-      <w:bookmarkEnd w:id="18"/>
       <w:proofErr w:type="spellEnd"/>
     </w:p>
     <w:p>
@@ -10694,13 +10692,13 @@
       <w:pPr>
         <w:pStyle w:val="Naslov2"/>
       </w:pPr>
-      <w:bookmarkStart w:id="19" w:name="_Toc31273984"/>
-      <w:bookmarkStart w:id="20" w:name="_Toc31471800"/>
+      <w:bookmarkStart w:id="18" w:name="_Toc31273984"/>
+      <w:bookmarkStart w:id="19" w:name="_Toc31471800"/>
       <w:r>
         <w:t>Aplikacija</w:t>
       </w:r>
+      <w:bookmarkEnd w:id="18"/>
       <w:bookmarkEnd w:id="19"/>
-      <w:bookmarkEnd w:id="20"/>
     </w:p>
     <w:p>
       <w:pPr>
@@ -10893,13 +10891,13 @@
       <w:pPr>
         <w:pStyle w:val="Naslov2"/>
       </w:pPr>
-      <w:bookmarkStart w:id="21" w:name="_Toc31273985"/>
-      <w:bookmarkStart w:id="22" w:name="_Toc31471801"/>
+      <w:bookmarkStart w:id="20" w:name="_Toc31273985"/>
+      <w:bookmarkStart w:id="21" w:name="_Toc31471801"/>
       <w:r>
         <w:t>Ograničenja aplikacije</w:t>
       </w:r>
+      <w:bookmarkEnd w:id="20"/>
       <w:bookmarkEnd w:id="21"/>
-      <w:bookmarkEnd w:id="22"/>
     </w:p>
     <w:p>
       <w:pPr>
@@ -11073,12 +11071,12 @@
       <w:pPr>
         <w:pStyle w:val="Naslov1"/>
       </w:pPr>
-      <w:bookmarkStart w:id="23" w:name="_Toc31471802"/>
+      <w:bookmarkStart w:id="22" w:name="_Toc31471802"/>
       <w:r>
         <w:lastRenderedPageBreak/>
         <w:t>Baza podataka</w:t>
       </w:r>
-      <w:bookmarkEnd w:id="23"/>
+      <w:bookmarkEnd w:id="22"/>
     </w:p>
     <w:p>
       <w:pPr>
@@ -11602,23 +11600,24 @@
       <w:pPr>
         <w:pStyle w:val="Naslov1"/>
       </w:pPr>
-      <w:bookmarkStart w:id="24" w:name="_Toc31471803"/>
+      <w:bookmarkStart w:id="23" w:name="_Toc31471803"/>
       <w:r>
         <w:lastRenderedPageBreak/>
         <w:t>UML dijagram klasa</w:t>
       </w:r>
-      <w:bookmarkEnd w:id="24"/>
-    </w:p>
-    <w:p>
+      <w:bookmarkEnd w:id="23"/>
+    </w:p>
+    <w:p>
+      <w:bookmarkStart w:id="24" w:name="_GoBack"/>
       <w:r>
         <w:rPr>
           <w:noProof/>
         </w:rPr>
         <w:drawing>
-          <wp:inline distT="0" distB="0" distL="0" distR="0" wp14:anchorId="6C686A64" wp14:editId="7CC672C3">
-            <wp:extent cx="5731510" cy="3723081"/>
-            <wp:effectExtent l="0" t="0" r="2540" b="0"/>
-            <wp:docPr id="4" name="Slika 4" descr="Slika na kojoj se prikazuje snimka zaslona&#10;&#10;Opis je automatski generiran"/>
+          <wp:inline distT="0" distB="0" distL="0" distR="0">
+            <wp:extent cx="5731510" cy="3691255"/>
+            <wp:effectExtent l="0" t="0" r="2540" b="4445"/>
+            <wp:docPr id="28" name="Slika 28" descr="Slika na kojoj se prikazuje snimka zaslona&#10;&#10;Opis je automatski generiran"/>
             <wp:cNvGraphicFramePr>
               <a:graphicFrameLocks xmlns:a="http://schemas.openxmlformats.org/drawingml/2006/main" noChangeAspect="1"/>
             </wp:cNvGraphicFramePr>
@@ -11626,11 +11625,11 @@
               <a:graphicData uri="http://schemas.openxmlformats.org/drawingml/2006/picture">
                 <pic:pic xmlns:pic="http://schemas.openxmlformats.org/drawingml/2006/picture">
                   <pic:nvPicPr>
-                    <pic:cNvPr id="4" name="DijagramKlasa.jpg"/>
+                    <pic:cNvPr id="28" name="DijagramKlasaSlika.png"/>
                     <pic:cNvPicPr/>
                   </pic:nvPicPr>
                   <pic:blipFill>
-                    <a:blip r:embed="rId41">
+                    <a:blip r:embed="rId41" cstate="print">
                       <a:extLst>
                         <a:ext uri="{28A0092B-C50C-407E-A947-70E740481C1C}">
                           <a14:useLocalDpi xmlns:a14="http://schemas.microsoft.com/office/drawing/2010/main" val="0"/>
@@ -11644,7 +11643,7 @@
                   <pic:spPr>
                     <a:xfrm>
                       <a:off x="0" y="0"/>
-                      <a:ext cx="5731510" cy="3723081"/>
+                      <a:ext cx="5731510" cy="3691255"/>
                     </a:xfrm>
                     <a:prstGeom prst="rect">
                       <a:avLst/>
@@ -11656,6 +11655,7 @@
           </wp:inline>
         </w:drawing>
       </w:r>
+      <w:bookmarkEnd w:id="24"/>
     </w:p>
     <w:p/>
     <w:p>

</xml_diff>